<commit_message>
Updated Problem 2, homework #4
</commit_message>
<xml_diff>
--- a/homework_4_week_8_ray_duran_und.docx
+++ b/homework_4_week_8_ray_duran_und.docx
@@ -6,6 +6,615 @@
     <w:p/>
     <w:p>
       <w:r>
+        <w:t>Problem 2:</w:t>
+      </w:r>
+    </w:p>
+    <w:p>
+      <w:pPr>
+        <w:autoSpaceDE w:val="0"/>
+        <w:autoSpaceDN w:val="0"/>
+        <w:adjustRightInd w:val="0"/>
+        <w:spacing w:after="0" w:line="240" w:lineRule="auto"/>
+        <w:rPr>
+          <w:rFonts w:ascii="Calibri" w:hAnsi="Calibri" w:cs="Calibri"/>
+          <w:color w:val="000000"/>
+          <w:sz w:val="24"/>
+          <w:szCs w:val="24"/>
+        </w:rPr>
+      </w:pPr>
+    </w:p>
+    <w:p>
+      <w:pPr>
+        <w:autoSpaceDE w:val="0"/>
+        <w:autoSpaceDN w:val="0"/>
+        <w:adjustRightInd w:val="0"/>
+        <w:spacing w:after="0" w:line="240" w:lineRule="auto"/>
+        <w:rPr>
+          <w:rFonts w:ascii="Calibri" w:hAnsi="Calibri" w:cs="Calibri"/>
+          <w:color w:val="000000"/>
+          <w:sz w:val="24"/>
+          <w:szCs w:val="24"/>
+        </w:rPr>
+      </w:pPr>
+      <w:r>
+        <w:rPr>
+          <w:rFonts w:ascii="Calibri" w:hAnsi="Calibri" w:cs="Calibri"/>
+          <w:color w:val="000000"/>
+          <w:sz w:val="24"/>
+          <w:szCs w:val="24"/>
+        </w:rPr>
+        <w:t xml:space="preserve"> </w:t>
+      </w:r>
+    </w:p>
+    <w:p>
+      <w:pPr>
+        <w:autoSpaceDE w:val="0"/>
+        <w:autoSpaceDN w:val="0"/>
+        <w:adjustRightInd w:val="0"/>
+        <w:spacing w:after="0" w:line="240" w:lineRule="auto"/>
+        <w:rPr>
+          <w:rFonts w:ascii="Calibri" w:hAnsi="Calibri" w:cs="Calibri"/>
+          <w:color w:val="000000"/>
+        </w:rPr>
+      </w:pPr>
+      <w:r>
+        <w:rPr>
+          <w:rFonts w:ascii="Calibri" w:hAnsi="Calibri" w:cs="Calibri"/>
+          <w:color w:val="000000"/>
+        </w:rPr>
+        <w:t xml:space="preserve">2. (10%) What is compressive sensing? Give an example of a compressive sensing </w:t>
+      </w:r>
+      <w:r>
+        <w:rPr>
+          <w:rFonts w:ascii="Calibri" w:hAnsi="Calibri" w:cs="Calibri"/>
+          <w:color w:val="000000"/>
+        </w:rPr>
+        <w:t>application and</w:t>
+      </w:r>
+      <w:r>
+        <w:rPr>
+          <w:rFonts w:ascii="Calibri" w:hAnsi="Calibri" w:cs="Calibri"/>
+          <w:color w:val="000000"/>
+        </w:rPr>
+        <w:t xml:space="preserve"> explain how it works. </w:t>
+      </w:r>
+    </w:p>
+    <w:p>
+      <w:pPr>
+        <w:autoSpaceDE w:val="0"/>
+        <w:autoSpaceDN w:val="0"/>
+        <w:adjustRightInd w:val="0"/>
+        <w:spacing w:after="0" w:line="240" w:lineRule="auto"/>
+        <w:rPr>
+          <w:rFonts w:ascii="Calibri" w:hAnsi="Calibri" w:cs="Calibri"/>
+          <w:color w:val="000000"/>
+        </w:rPr>
+      </w:pPr>
+    </w:p>
+    <w:p>
+      <w:pPr>
+        <w:autoSpaceDE w:val="0"/>
+        <w:autoSpaceDN w:val="0"/>
+        <w:adjustRightInd w:val="0"/>
+        <w:spacing w:after="0" w:line="240" w:lineRule="auto"/>
+        <w:rPr>
+          <w:rFonts w:ascii="Calibri" w:hAnsi="Calibri" w:cs="Calibri"/>
+          <w:color w:val="000000"/>
+        </w:rPr>
+      </w:pPr>
+      <w:r>
+        <w:rPr>
+          <w:rFonts w:ascii="Calibri" w:hAnsi="Calibri" w:cs="Calibri"/>
+          <w:color w:val="000000"/>
+        </w:rPr>
+        <w:t xml:space="preserve">Ans: </w:t>
+      </w:r>
+    </w:p>
+    <w:p>
+      <w:pPr>
+        <w:autoSpaceDE w:val="0"/>
+        <w:autoSpaceDN w:val="0"/>
+        <w:adjustRightInd w:val="0"/>
+        <w:spacing w:after="0" w:line="240" w:lineRule="auto"/>
+        <w:rPr>
+          <w:rFonts w:ascii="Calibri" w:hAnsi="Calibri" w:cs="Calibri"/>
+          <w:color w:val="000000"/>
+        </w:rPr>
+      </w:pPr>
+    </w:p>
+    <w:p>
+      <w:pPr>
+        <w:autoSpaceDE w:val="0"/>
+        <w:autoSpaceDN w:val="0"/>
+        <w:adjustRightInd w:val="0"/>
+        <w:spacing w:after="0" w:line="240" w:lineRule="auto"/>
+        <w:rPr>
+          <w:rFonts w:ascii="Calibri" w:hAnsi="Calibri" w:cs="Calibri"/>
+          <w:color w:val="000000"/>
+        </w:rPr>
+      </w:pPr>
+      <w:r>
+        <w:rPr>
+          <w:rFonts w:ascii="Calibri" w:hAnsi="Calibri" w:cs="Calibri"/>
+          <w:color w:val="000000"/>
+        </w:rPr>
+        <w:t xml:space="preserve">Compressive sensing in the classical sense is the ability to recover a signal with less samples than specified from </w:t>
+      </w:r>
+      <w:r>
+        <w:rPr>
+          <w:rFonts w:ascii="Calibri" w:hAnsi="Calibri" w:cs="Calibri"/>
+          <w:color w:val="000000"/>
+        </w:rPr>
+        <w:t xml:space="preserve">the </w:t>
+      </w:r>
+      <w:r>
+        <w:rPr>
+          <w:rFonts w:ascii="Calibri" w:hAnsi="Calibri" w:cs="Calibri"/>
+          <w:color w:val="000000"/>
+        </w:rPr>
+        <w:t xml:space="preserve">Nyquist </w:t>
+      </w:r>
+      <w:r>
+        <w:rPr>
+          <w:rFonts w:ascii="Calibri" w:hAnsi="Calibri" w:cs="Calibri"/>
+          <w:color w:val="000000"/>
+        </w:rPr>
+        <w:t>S</w:t>
+      </w:r>
+      <w:r>
+        <w:rPr>
+          <w:rFonts w:ascii="Calibri" w:hAnsi="Calibri" w:cs="Calibri"/>
+          <w:color w:val="000000"/>
+        </w:rPr>
+        <w:t xml:space="preserve">ampling </w:t>
+      </w:r>
+      <w:r>
+        <w:rPr>
+          <w:rFonts w:ascii="Calibri" w:hAnsi="Calibri" w:cs="Calibri"/>
+          <w:color w:val="000000"/>
+        </w:rPr>
+        <w:t>T</w:t>
+      </w:r>
+      <w:r>
+        <w:rPr>
+          <w:rFonts w:ascii="Calibri" w:hAnsi="Calibri" w:cs="Calibri"/>
+          <w:color w:val="000000"/>
+        </w:rPr>
+        <w:t xml:space="preserve">heorem. Central to compressive sensing is </w:t>
+      </w:r>
+      <w:r>
+        <w:rPr>
+          <w:rFonts w:ascii="Calibri" w:hAnsi="Calibri" w:cs="Calibri"/>
+          <w:color w:val="000000"/>
+        </w:rPr>
+        <w:t>an incoherence between a sensing matrix and a representation matrix that allows for the above fore-mentioned recovery of the original signal. Incoherency between “matrix spaces” is best achieved when one of the spaces is sparse. Incoherency has been studied and shown to exist in a practical setting when the sensing matrix is random: Gaussian or Bernoulli. Remarkably, combining the representation matrix with the sensing matrix preserves the randomness of the original matrix.</w:t>
+      </w:r>
+      <w:r>
+        <w:rPr>
+          <w:rFonts w:ascii="Calibri" w:hAnsi="Calibri" w:cs="Calibri"/>
+          <w:color w:val="000000"/>
+        </w:rPr>
+        <w:t xml:space="preserve"> Finally, the computations required to solve the matrix inverse problem are usually of the form: (O) = k*log(N), which is a very scalable solution for large data sets as N grows.</w:t>
+      </w:r>
+    </w:p>
+    <w:p>
+      <w:pPr>
+        <w:autoSpaceDE w:val="0"/>
+        <w:autoSpaceDN w:val="0"/>
+        <w:adjustRightInd w:val="0"/>
+        <w:spacing w:after="0" w:line="240" w:lineRule="auto"/>
+        <w:rPr>
+          <w:rFonts w:ascii="Calibri" w:hAnsi="Calibri" w:cs="Calibri"/>
+          <w:color w:val="000000"/>
+        </w:rPr>
+      </w:pPr>
+    </w:p>
+    <w:p>
+      <w:pPr>
+        <w:autoSpaceDE w:val="0"/>
+        <w:autoSpaceDN w:val="0"/>
+        <w:adjustRightInd w:val="0"/>
+        <w:spacing w:after="0" w:line="240" w:lineRule="auto"/>
+        <w:rPr>
+          <w:rFonts w:ascii="Calibri" w:hAnsi="Calibri" w:cs="Calibri"/>
+          <w:color w:val="000000"/>
+        </w:rPr>
+      </w:pPr>
+      <w:r>
+        <w:rPr>
+          <w:rFonts w:ascii="Calibri" w:hAnsi="Calibri" w:cs="Calibri"/>
+          <w:color w:val="000000"/>
+        </w:rPr>
+        <w:t xml:space="preserve">There are many applications, with MRI being one of the early raison d’etre for development. However, there is </w:t>
+      </w:r>
+      <w:r>
+        <w:rPr>
+          <w:rFonts w:ascii="Calibri" w:hAnsi="Calibri" w:cs="Calibri"/>
+          <w:color w:val="000000"/>
+        </w:rPr>
+        <w:t>one, sparse Fourier that lends itself to a truly transformative technology that incorporates the spirit of compressive sensing.</w:t>
+      </w:r>
+    </w:p>
+    <w:p>
+      <w:pPr>
+        <w:autoSpaceDE w:val="0"/>
+        <w:autoSpaceDN w:val="0"/>
+        <w:adjustRightInd w:val="0"/>
+        <w:spacing w:after="0" w:line="240" w:lineRule="auto"/>
+        <w:rPr>
+          <w:rFonts w:ascii="Calibri" w:hAnsi="Calibri" w:cs="Calibri"/>
+          <w:color w:val="000000"/>
+        </w:rPr>
+      </w:pPr>
+    </w:p>
+    <w:p>
+      <w:pPr>
+        <w:autoSpaceDE w:val="0"/>
+        <w:autoSpaceDN w:val="0"/>
+        <w:adjustRightInd w:val="0"/>
+        <w:spacing w:after="0" w:line="240" w:lineRule="auto"/>
+        <w:rPr>
+          <w:rFonts w:ascii="Calibri" w:hAnsi="Calibri" w:cs="Calibri"/>
+          <w:color w:val="000000"/>
+        </w:rPr>
+      </w:pPr>
+      <w:r>
+        <w:rPr>
+          <w:rFonts w:ascii="Calibri" w:hAnsi="Calibri" w:cs="Calibri"/>
+          <w:color w:val="000000"/>
+        </w:rPr>
+        <w:t>Below are two uses of sparse Fourier transforms:</w:t>
+      </w:r>
+    </w:p>
+    <w:p>
+      <w:pPr>
+        <w:autoSpaceDE w:val="0"/>
+        <w:autoSpaceDN w:val="0"/>
+        <w:adjustRightInd w:val="0"/>
+        <w:spacing w:after="0" w:line="240" w:lineRule="auto"/>
+        <w:rPr>
+          <w:rFonts w:ascii="Calibri" w:hAnsi="Calibri" w:cs="Calibri"/>
+          <w:color w:val="000000"/>
+        </w:rPr>
+      </w:pPr>
+      <w:r>
+        <w:rPr>
+          <w:noProof/>
+        </w:rPr>
+        <w:lastRenderedPageBreak/>
+        <w:drawing>
+          <wp:inline distT="0" distB="0" distL="0" distR="0" wp14:anchorId="38564839" wp14:editId="28A72087">
+            <wp:extent cx="5943600" cy="4436110"/>
+            <wp:effectExtent l="0" t="0" r="0" b="2540"/>
+            <wp:docPr id="2" name="Picture 2" descr="Chart&#10;&#10;Description automatically generated with low confidence"/>
+            <wp:cNvGraphicFramePr>
+              <a:graphicFrameLocks xmlns:a="http://schemas.openxmlformats.org/drawingml/2006/main" noChangeAspect="1"/>
+            </wp:cNvGraphicFramePr>
+            <a:graphic xmlns:a="http://schemas.openxmlformats.org/drawingml/2006/main">
+              <a:graphicData uri="http://schemas.openxmlformats.org/drawingml/2006/picture">
+                <pic:pic xmlns:pic="http://schemas.openxmlformats.org/drawingml/2006/picture">
+                  <pic:nvPicPr>
+                    <pic:cNvPr id="2" name="Picture 2" descr="Chart&#10;&#10;Description automatically generated with low confidence"/>
+                    <pic:cNvPicPr/>
+                  </pic:nvPicPr>
+                  <pic:blipFill>
+                    <a:blip r:embed="rId6"/>
+                    <a:stretch>
+                      <a:fillRect/>
+                    </a:stretch>
+                  </pic:blipFill>
+                  <pic:spPr>
+                    <a:xfrm>
+                      <a:off x="0" y="0"/>
+                      <a:ext cx="5943600" cy="4436110"/>
+                    </a:xfrm>
+                    <a:prstGeom prst="rect">
+                      <a:avLst/>
+                    </a:prstGeom>
+                  </pic:spPr>
+                </pic:pic>
+              </a:graphicData>
+            </a:graphic>
+          </wp:inline>
+        </w:drawing>
+      </w:r>
+      <w:r>
+        <w:rPr>
+          <w:rFonts w:ascii="Calibri" w:hAnsi="Calibri" w:cs="Calibri"/>
+          <w:color w:val="000000"/>
+        </w:rPr>
+        <w:t xml:space="preserve"> </w:t>
+      </w:r>
+    </w:p>
+    <w:p>
+      <w:pPr>
+        <w:autoSpaceDE w:val="0"/>
+        <w:autoSpaceDN w:val="0"/>
+        <w:adjustRightInd w:val="0"/>
+        <w:spacing w:after="0" w:line="240" w:lineRule="auto"/>
+        <w:rPr>
+          <w:rFonts w:ascii="Calibri" w:hAnsi="Calibri" w:cs="Calibri"/>
+          <w:color w:val="000000"/>
+        </w:rPr>
+      </w:pPr>
+    </w:p>
+    <w:p>
+      <w:pPr>
+        <w:autoSpaceDE w:val="0"/>
+        <w:autoSpaceDN w:val="0"/>
+        <w:adjustRightInd w:val="0"/>
+        <w:spacing w:after="0" w:line="240" w:lineRule="auto"/>
+        <w:rPr>
+          <w:rFonts w:ascii="Calibri" w:hAnsi="Calibri" w:cs="Calibri"/>
+          <w:color w:val="000000"/>
+        </w:rPr>
+      </w:pPr>
+      <w:r>
+        <w:rPr>
+          <w:rFonts w:ascii="Calibri" w:hAnsi="Calibri" w:cs="Calibri"/>
+          <w:color w:val="000000"/>
+        </w:rPr>
+        <w:t>While FFTs developed in the 1960s was a computational break thru for digital signal processing as it allowed discrete Fourier transforms to be computed in N*Log N, this is still in polynomial time</w:t>
+      </w:r>
+      <w:r>
+        <w:rPr>
+          <w:rFonts w:ascii="Calibri" w:hAnsi="Calibri" w:cs="Calibri"/>
+          <w:color w:val="000000"/>
+        </w:rPr>
+        <w:t xml:space="preserve"> as opposed to N^2 for DFTs</w:t>
+      </w:r>
+      <w:r>
+        <w:rPr>
+          <w:rFonts w:ascii="Calibri" w:hAnsi="Calibri" w:cs="Calibri"/>
+          <w:color w:val="000000"/>
+        </w:rPr>
+        <w:t>. With the advent of compressive sensing computations can now be reduced to k*</w:t>
+      </w:r>
+      <w:proofErr w:type="spellStart"/>
+      <w:r>
+        <w:rPr>
+          <w:rFonts w:ascii="Calibri" w:hAnsi="Calibri" w:cs="Calibri"/>
+          <w:color w:val="000000"/>
+        </w:rPr>
+        <w:t>logK</w:t>
+      </w:r>
+      <w:proofErr w:type="spellEnd"/>
+      <w:r>
+        <w:rPr>
+          <w:rFonts w:ascii="Calibri" w:hAnsi="Calibri" w:cs="Calibri"/>
+          <w:color w:val="000000"/>
+        </w:rPr>
+        <w:t xml:space="preserve"> in best cases.</w:t>
+      </w:r>
+    </w:p>
+    <w:p>
+      <w:pPr>
+        <w:autoSpaceDE w:val="0"/>
+        <w:autoSpaceDN w:val="0"/>
+        <w:adjustRightInd w:val="0"/>
+        <w:spacing w:after="0" w:line="240" w:lineRule="auto"/>
+        <w:rPr>
+          <w:rFonts w:ascii="Calibri" w:hAnsi="Calibri" w:cs="Calibri"/>
+          <w:color w:val="000000"/>
+        </w:rPr>
+      </w:pPr>
+    </w:p>
+    <w:p>
+      <w:pPr>
+        <w:autoSpaceDE w:val="0"/>
+        <w:autoSpaceDN w:val="0"/>
+        <w:adjustRightInd w:val="0"/>
+        <w:spacing w:after="0" w:line="240" w:lineRule="auto"/>
+        <w:rPr>
+          <w:rFonts w:ascii="Calibri" w:hAnsi="Calibri" w:cs="Calibri"/>
+          <w:color w:val="000000"/>
+        </w:rPr>
+      </w:pPr>
+      <w:r>
+        <w:rPr>
+          <w:rFonts w:ascii="Calibri" w:hAnsi="Calibri" w:cs="Calibri"/>
+          <w:color w:val="000000"/>
+        </w:rPr>
+        <w:t>How do they work?</w:t>
+      </w:r>
+    </w:p>
+    <w:p>
+      <w:pPr>
+        <w:autoSpaceDE w:val="0"/>
+        <w:autoSpaceDN w:val="0"/>
+        <w:adjustRightInd w:val="0"/>
+        <w:spacing w:after="0" w:line="240" w:lineRule="auto"/>
+        <w:rPr>
+          <w:rFonts w:ascii="Calibri" w:hAnsi="Calibri" w:cs="Calibri"/>
+          <w:color w:val="000000"/>
+        </w:rPr>
+      </w:pPr>
+      <w:r>
+        <w:rPr>
+          <w:noProof/>
+        </w:rPr>
+        <w:lastRenderedPageBreak/>
+        <w:drawing>
+          <wp:inline distT="0" distB="0" distL="0" distR="0" wp14:anchorId="704618B2" wp14:editId="4B96707E">
+            <wp:extent cx="5943600" cy="3983990"/>
+            <wp:effectExtent l="0" t="0" r="0" b="0"/>
+            <wp:docPr id="3" name="Picture 3" descr="Diagram, timeline&#10;&#10;Description automatically generated"/>
+            <wp:cNvGraphicFramePr>
+              <a:graphicFrameLocks xmlns:a="http://schemas.openxmlformats.org/drawingml/2006/main" noChangeAspect="1"/>
+            </wp:cNvGraphicFramePr>
+            <a:graphic xmlns:a="http://schemas.openxmlformats.org/drawingml/2006/main">
+              <a:graphicData uri="http://schemas.openxmlformats.org/drawingml/2006/picture">
+                <pic:pic xmlns:pic="http://schemas.openxmlformats.org/drawingml/2006/picture">
+                  <pic:nvPicPr>
+                    <pic:cNvPr id="3" name="Picture 3" descr="Diagram, timeline&#10;&#10;Description automatically generated"/>
+                    <pic:cNvPicPr/>
+                  </pic:nvPicPr>
+                  <pic:blipFill>
+                    <a:blip r:embed="rId7"/>
+                    <a:stretch>
+                      <a:fillRect/>
+                    </a:stretch>
+                  </pic:blipFill>
+                  <pic:spPr>
+                    <a:xfrm>
+                      <a:off x="0" y="0"/>
+                      <a:ext cx="5943600" cy="3983990"/>
+                    </a:xfrm>
+                    <a:prstGeom prst="rect">
+                      <a:avLst/>
+                    </a:prstGeom>
+                  </pic:spPr>
+                </pic:pic>
+              </a:graphicData>
+            </a:graphic>
+          </wp:inline>
+        </w:drawing>
+      </w:r>
+      <w:r>
+        <w:rPr>
+          <w:rFonts w:ascii="Calibri" w:hAnsi="Calibri" w:cs="Calibri"/>
+          <w:color w:val="000000"/>
+        </w:rPr>
+        <w:t xml:space="preserve"> </w:t>
+      </w:r>
+    </w:p>
+    <w:p>
+      <w:pPr>
+        <w:autoSpaceDE w:val="0"/>
+        <w:autoSpaceDN w:val="0"/>
+        <w:adjustRightInd w:val="0"/>
+        <w:spacing w:after="0" w:line="240" w:lineRule="auto"/>
+        <w:rPr>
+          <w:rFonts w:ascii="Calibri" w:hAnsi="Calibri" w:cs="Calibri"/>
+          <w:color w:val="000000"/>
+        </w:rPr>
+      </w:pPr>
+    </w:p>
+    <w:p>
+      <w:pPr>
+        <w:autoSpaceDE w:val="0"/>
+        <w:autoSpaceDN w:val="0"/>
+        <w:adjustRightInd w:val="0"/>
+        <w:spacing w:after="0" w:line="240" w:lineRule="auto"/>
+        <w:rPr>
+          <w:rFonts w:ascii="Calibri" w:hAnsi="Calibri" w:cs="Calibri"/>
+          <w:color w:val="000000"/>
+        </w:rPr>
+      </w:pPr>
+      <w:r>
+        <w:rPr>
+          <w:rFonts w:ascii="Calibri" w:hAnsi="Calibri" w:cs="Calibri"/>
+          <w:color w:val="000000"/>
+        </w:rPr>
+        <w:t xml:space="preserve">First, </w:t>
+      </w:r>
+      <w:r>
+        <w:rPr>
+          <w:rFonts w:ascii="Calibri" w:hAnsi="Calibri" w:cs="Calibri"/>
+          <w:color w:val="000000"/>
+        </w:rPr>
+        <w:t>does</w:t>
+      </w:r>
+      <w:r>
+        <w:rPr>
+          <w:rFonts w:ascii="Calibri" w:hAnsi="Calibri" w:cs="Calibri"/>
+          <w:color w:val="000000"/>
+        </w:rPr>
+        <w:t xml:space="preserve"> sparse sensing use the ideas of compressive sensing in its implementation</w:t>
+      </w:r>
+      <w:r>
+        <w:rPr>
+          <w:rFonts w:ascii="Calibri" w:hAnsi="Calibri" w:cs="Calibri"/>
+          <w:color w:val="000000"/>
+        </w:rPr>
+        <w:t>?</w:t>
+      </w:r>
+      <w:r>
+        <w:rPr>
+          <w:rFonts w:ascii="Calibri" w:hAnsi="Calibri" w:cs="Calibri"/>
+          <w:color w:val="000000"/>
+        </w:rPr>
+        <w:t xml:space="preserve"> The two main </w:t>
+      </w:r>
+      <w:r>
+        <w:rPr>
+          <w:rFonts w:ascii="Calibri" w:hAnsi="Calibri" w:cs="Calibri"/>
+          <w:color w:val="000000"/>
+        </w:rPr>
+        <w:t>ideas</w:t>
+      </w:r>
+      <w:r>
+        <w:rPr>
+          <w:rFonts w:ascii="Calibri" w:hAnsi="Calibri" w:cs="Calibri"/>
+          <w:color w:val="000000"/>
+        </w:rPr>
+        <w:t xml:space="preserve"> in compressive </w:t>
+      </w:r>
+      <w:r>
+        <w:rPr>
+          <w:rFonts w:ascii="Calibri" w:hAnsi="Calibri" w:cs="Calibri"/>
+          <w:color w:val="000000"/>
+        </w:rPr>
+        <w:t>sensing, are sparsity and incoherency between representation and sensing spaces. The sparse Fourier meets our first criteria is that it is sparse or can be made sparse thru another basis function. The second incoherency is achieved by randomness of measurement.</w:t>
+      </w:r>
+    </w:p>
+    <w:p>
+      <w:pPr>
+        <w:autoSpaceDE w:val="0"/>
+        <w:autoSpaceDN w:val="0"/>
+        <w:adjustRightInd w:val="0"/>
+        <w:spacing w:after="0" w:line="240" w:lineRule="auto"/>
+        <w:rPr>
+          <w:rFonts w:ascii="Calibri" w:hAnsi="Calibri" w:cs="Calibri"/>
+          <w:color w:val="000000"/>
+        </w:rPr>
+      </w:pPr>
+    </w:p>
+    <w:p>
+      <w:pPr>
+        <w:autoSpaceDE w:val="0"/>
+        <w:autoSpaceDN w:val="0"/>
+        <w:adjustRightInd w:val="0"/>
+        <w:spacing w:after="0" w:line="240" w:lineRule="auto"/>
+        <w:rPr>
+          <w:rFonts w:ascii="Calibri" w:hAnsi="Calibri" w:cs="Calibri"/>
+          <w:color w:val="000000"/>
+        </w:rPr>
+      </w:pPr>
+      <w:r>
+        <w:rPr>
+          <w:rFonts w:ascii="Calibri" w:hAnsi="Calibri" w:cs="Calibri"/>
+          <w:color w:val="000000"/>
+        </w:rPr>
+        <w:t>The basic idea of the Sparse Fourier Transform is to perform a normal FFT at a lower sample rate, and in the process aliasing many of the signals of interest. However thru a co-prime sub-sampling scheme signals that are unique will collide and those that do not are really aliases that can be eliminated. With “random sampling” and applying the FFT a number of times the true signals will remain, with a large reduction in processing proportional to log K , where K is the number of signals.</w:t>
+      </w:r>
+    </w:p>
+    <w:p>
+      <w:pPr>
+        <w:autoSpaceDE w:val="0"/>
+        <w:autoSpaceDN w:val="0"/>
+        <w:adjustRightInd w:val="0"/>
+        <w:spacing w:after="0" w:line="240" w:lineRule="auto"/>
+        <w:rPr>
+          <w:rFonts w:ascii="Calibri" w:hAnsi="Calibri" w:cs="Calibri"/>
+          <w:color w:val="000000"/>
+        </w:rPr>
+      </w:pPr>
+    </w:p>
+    <w:p>
+      <w:pPr>
+        <w:autoSpaceDE w:val="0"/>
+        <w:autoSpaceDN w:val="0"/>
+        <w:adjustRightInd w:val="0"/>
+        <w:spacing w:after="0" w:line="240" w:lineRule="auto"/>
+        <w:rPr>
+          <w:rFonts w:ascii="Calibri" w:hAnsi="Calibri" w:cs="Calibri"/>
+          <w:color w:val="000000"/>
+        </w:rPr>
+      </w:pPr>
+    </w:p>
+    <w:p>
+      <w:r>
         <w:t>Problem 3:</w:t>
       </w:r>
     </w:p>
@@ -92,7 +701,11 @@
         <w:t>RIP (</w:t>
       </w:r>
       <w:r>
-        <w:t xml:space="preserve">Restricted Isometry Property) and the Null Space </w:t>
+        <w:t xml:space="preserve">Restricted Isometry </w:t>
+      </w:r>
+      <w:r>
+        <w:lastRenderedPageBreak/>
+        <w:t xml:space="preserve">Property) and the Null Space </w:t>
       </w:r>
       <w:r>
         <w:t>Property (</w:t>
@@ -1184,19 +1797,6 @@
         </w:rPr>
         <w:t>,m,n);</w:t>
       </w:r>
-    </w:p>
-    <w:p>
-      <w:pPr>
-        <w:autoSpaceDE w:val="0"/>
-        <w:autoSpaceDN w:val="0"/>
-        <w:adjustRightInd w:val="0"/>
-        <w:spacing w:after="0" w:line="240" w:lineRule="auto"/>
-        <w:rPr>
-          <w:rFonts w:ascii="Courier New" w:hAnsi="Courier New" w:cs="Courier New"/>
-          <w:sz w:val="24"/>
-          <w:szCs w:val="24"/>
-        </w:rPr>
-      </w:pPr>
       <w:r>
         <w:rPr>
           <w:rFonts w:ascii="Courier New" w:hAnsi="Courier New" w:cs="Courier New"/>
@@ -1206,6 +1806,35 @@
         </w:rPr>
         <w:t xml:space="preserve"> </w:t>
       </w:r>
+      <w:r>
+        <w:rPr>
+          <w:rFonts w:ascii="Courier New" w:hAnsi="Courier New" w:cs="Courier New"/>
+          <w:color w:val="3C763D"/>
+          <w:sz w:val="20"/>
+          <w:szCs w:val="20"/>
+        </w:rPr>
+        <w:t xml:space="preserve">% Generate </w:t>
+      </w:r>
+      <w:proofErr w:type="spellStart"/>
+      <w:r>
+        <w:rPr>
+          <w:rFonts w:ascii="Courier New" w:hAnsi="Courier New" w:cs="Courier New"/>
+          <w:color w:val="3C763D"/>
+          <w:sz w:val="20"/>
+          <w:szCs w:val="20"/>
+        </w:rPr>
+        <w:t>Bernouli</w:t>
+      </w:r>
+      <w:proofErr w:type="spellEnd"/>
+      <w:r>
+        <w:rPr>
+          <w:rFonts w:ascii="Courier New" w:hAnsi="Courier New" w:cs="Courier New"/>
+          <w:color w:val="3C763D"/>
+          <w:sz w:val="20"/>
+          <w:szCs w:val="20"/>
+        </w:rPr>
+        <w:t xml:space="preserve"> distribute random numbers</w:t>
+      </w:r>
     </w:p>
     <w:p>
       <w:pPr>
@@ -1244,6 +1873,28 @@
       <w:r>
         <w:rPr>
           <w:rFonts w:ascii="Courier New" w:hAnsi="Courier New" w:cs="Courier New"/>
+          <w:color w:val="000000"/>
+          <w:sz w:val="20"/>
+          <w:szCs w:val="20"/>
+        </w:rPr>
+        <w:t xml:space="preserve"> </w:t>
+      </w:r>
+    </w:p>
+    <w:p>
+      <w:pPr>
+        <w:autoSpaceDE w:val="0"/>
+        <w:autoSpaceDN w:val="0"/>
+        <w:adjustRightInd w:val="0"/>
+        <w:spacing w:after="0" w:line="240" w:lineRule="auto"/>
+        <w:rPr>
+          <w:rFonts w:ascii="Courier New" w:hAnsi="Courier New" w:cs="Courier New"/>
+          <w:sz w:val="24"/>
+          <w:szCs w:val="24"/>
+        </w:rPr>
+      </w:pPr>
+      <w:r>
+        <w:rPr>
+          <w:rFonts w:ascii="Courier New" w:hAnsi="Courier New" w:cs="Courier New"/>
           <w:color w:val="3C763D"/>
           <w:sz w:val="20"/>
           <w:szCs w:val="20"/>
@@ -1303,7 +1954,6 @@
           <w:sz w:val="20"/>
           <w:szCs w:val="20"/>
         </w:rPr>
-        <w:lastRenderedPageBreak/>
         <w:t xml:space="preserve"> </w:t>
       </w:r>
     </w:p>
@@ -1931,6 +2581,7 @@
           <w:sz w:val="20"/>
           <w:szCs w:val="20"/>
         </w:rPr>
+        <w:lastRenderedPageBreak/>
         <w:t xml:space="preserve">%___l2 NORM SOLUTION___ s2 = Theta\y; %s2 = </w:t>
       </w:r>
       <w:proofErr w:type="spellStart"/>
@@ -3108,7 +3759,6 @@
           <w:sz w:val="24"/>
           <w:szCs w:val="24"/>
         </w:rPr>
-        <w:lastRenderedPageBreak/>
         <w:drawing>
           <wp:inline distT="0" distB="0" distL="0" distR="0" wp14:anchorId="38D192BF" wp14:editId="053777CC">
             <wp:extent cx="5943600" cy="4461510"/>
@@ -3127,7 +3777,7 @@
                     </pic:cNvPicPr>
                   </pic:nvPicPr>
                   <pic:blipFill>
-                    <a:blip r:embed="rId6">
+                    <a:blip r:embed="rId8">
                       <a:extLst>
                         <a:ext uri="{28A0092B-C50C-407E-A947-70E740481C1C}">
                           <a14:useLocalDpi xmlns:a14="http://schemas.microsoft.com/office/drawing/2010/main" val="0"/>

</xml_diff>

<commit_message>
Added prob 5 to homework #4, code and text
</commit_message>
<xml_diff>
--- a/homework_4_week_8_ray_duran_und.docx
+++ b/homework_4_week_8_ray_duran_und.docx
@@ -298,7 +298,7 @@
                     <pic:cNvPicPr/>
                   </pic:nvPicPr>
                   <pic:blipFill>
-                    <a:blip r:embed="rId6"/>
+                    <a:blip r:embed="rId7"/>
                     <a:stretch>
                       <a:fillRect/>
                     </a:stretch>
@@ -448,7 +448,7 @@
                     <pic:cNvPicPr/>
                   </pic:nvPicPr>
                   <pic:blipFill>
-                    <a:blip r:embed="rId7"/>
+                    <a:blip r:embed="rId8"/>
                     <a:stretch>
                       <a:fillRect/>
                     </a:stretch>
@@ -3803,7 +3803,7 @@
                     </pic:cNvPicPr>
                   </pic:nvPicPr>
                   <pic:blipFill>
-                    <a:blip r:embed="rId8">
+                    <a:blip r:embed="rId9">
                       <a:extLst>
                         <a:ext uri="{28A0092B-C50C-407E-A947-70E740481C1C}">
                           <a14:useLocalDpi xmlns:a14="http://schemas.microsoft.com/office/drawing/2010/main" val="0"/>
@@ -3835,6 +3835,4872 @@
         </w:drawing>
       </w:r>
     </w:p>
+    <w:p>
+      <w:pPr>
+        <w:autoSpaceDE w:val="0"/>
+        <w:autoSpaceDN w:val="0"/>
+        <w:adjustRightInd w:val="0"/>
+        <w:spacing w:after="0" w:line="240" w:lineRule="auto"/>
+        <w:rPr>
+          <w:rFonts w:ascii="Courier New" w:hAnsi="Courier New" w:cs="Courier New"/>
+          <w:sz w:val="24"/>
+          <w:szCs w:val="24"/>
+        </w:rPr>
+      </w:pPr>
+    </w:p>
+    <w:p>
+      <w:pPr>
+        <w:autoSpaceDE w:val="0"/>
+        <w:autoSpaceDN w:val="0"/>
+        <w:adjustRightInd w:val="0"/>
+        <w:spacing w:after="0" w:line="240" w:lineRule="auto"/>
+        <w:rPr>
+          <w:rFonts w:ascii="Courier New" w:hAnsi="Courier New" w:cs="Courier New"/>
+          <w:sz w:val="24"/>
+          <w:szCs w:val="24"/>
+        </w:rPr>
+      </w:pPr>
+      <w:r>
+        <w:rPr>
+          <w:rFonts w:ascii="Courier New" w:hAnsi="Courier New" w:cs="Courier New"/>
+          <w:sz w:val="24"/>
+          <w:szCs w:val="24"/>
+        </w:rPr>
+        <w:lastRenderedPageBreak/>
+        <w:t>Problem 5.</w:t>
+      </w:r>
+    </w:p>
+    <w:p>
+      <w:pPr>
+        <w:autoSpaceDE w:val="0"/>
+        <w:autoSpaceDN w:val="0"/>
+        <w:adjustRightInd w:val="0"/>
+        <w:spacing w:after="0" w:line="240" w:lineRule="auto"/>
+        <w:rPr>
+          <w:rFonts w:ascii="Calibri" w:hAnsi="Calibri" w:cs="Calibri"/>
+          <w:color w:val="000000"/>
+          <w:sz w:val="24"/>
+          <w:szCs w:val="24"/>
+        </w:rPr>
+      </w:pPr>
+    </w:p>
+    <w:p>
+      <w:pPr>
+        <w:autoSpaceDE w:val="0"/>
+        <w:autoSpaceDN w:val="0"/>
+        <w:adjustRightInd w:val="0"/>
+        <w:spacing w:after="0" w:line="240" w:lineRule="auto"/>
+        <w:rPr>
+          <w:rFonts w:ascii="Calibri" w:hAnsi="Calibri" w:cs="Calibri"/>
+          <w:color w:val="000000"/>
+          <w:sz w:val="24"/>
+          <w:szCs w:val="24"/>
+        </w:rPr>
+      </w:pPr>
+      <w:r>
+        <w:rPr>
+          <w:rFonts w:ascii="Calibri" w:hAnsi="Calibri" w:cs="Calibri"/>
+          <w:color w:val="000000"/>
+          <w:sz w:val="24"/>
+          <w:szCs w:val="24"/>
+        </w:rPr>
+        <w:t xml:space="preserve"> </w:t>
+      </w:r>
+    </w:p>
+    <w:p>
+      <w:pPr>
+        <w:numPr>
+          <w:ilvl w:val="1"/>
+          <w:numId w:val="1"/>
+        </w:numPr>
+        <w:autoSpaceDE w:val="0"/>
+        <w:autoSpaceDN w:val="0"/>
+        <w:adjustRightInd w:val="0"/>
+        <w:spacing w:after="279" w:line="240" w:lineRule="auto"/>
+        <w:rPr>
+          <w:rFonts w:ascii="Calibri" w:hAnsi="Calibri" w:cs="Calibri"/>
+          <w:color w:val="000000"/>
+        </w:rPr>
+      </w:pPr>
+      <w:r>
+        <w:rPr>
+          <w:rFonts w:ascii="Calibri" w:hAnsi="Calibri" w:cs="Calibri"/>
+          <w:color w:val="000000"/>
+        </w:rPr>
+        <w:t>5. (30%) Lucy-Richardson deconvolution algorithm restores image I that was degraded by convolution with a point-spread function (PSF), and possibly by additive noise. The algorithm is based on maximizing the likelihood that the resulting image is an instance of the original image under Poisson statistics</w:t>
+      </w:r>
+      <w:r>
+        <w:rPr>
+          <w:rFonts w:ascii="Calibri" w:hAnsi="Calibri" w:cs="Calibri"/>
+          <w:color w:val="000000"/>
+        </w:rPr>
+        <w:t>.</w:t>
+      </w:r>
+    </w:p>
+    <w:p>
+      <w:pPr>
+        <w:autoSpaceDE w:val="0"/>
+        <w:autoSpaceDN w:val="0"/>
+        <w:adjustRightInd w:val="0"/>
+        <w:spacing w:after="279" w:line="240" w:lineRule="auto"/>
+        <w:rPr>
+          <w:rFonts w:ascii="Calibri" w:hAnsi="Calibri" w:cs="Calibri"/>
+          <w:color w:val="000000"/>
+        </w:rPr>
+      </w:pPr>
+      <w:r>
+        <w:rPr>
+          <w:rFonts w:ascii="Calibri" w:hAnsi="Calibri" w:cs="Calibri"/>
+          <w:color w:val="000000"/>
+        </w:rPr>
+        <w:t xml:space="preserve"> a) Use MATLAB to generate a blurred image of an image (attached </w:t>
+      </w:r>
+      <w:proofErr w:type="spellStart"/>
+      <w:r>
+        <w:rPr>
+          <w:rFonts w:ascii="Calibri" w:hAnsi="Calibri" w:cs="Calibri"/>
+          <w:b/>
+          <w:bCs/>
+          <w:i/>
+          <w:iCs/>
+          <w:color w:val="000000"/>
+        </w:rPr>
+        <w:t>cameraman.tif</w:t>
+      </w:r>
+      <w:proofErr w:type="spellEnd"/>
+      <w:r>
+        <w:rPr>
+          <w:rFonts w:ascii="Calibri" w:hAnsi="Calibri" w:cs="Calibri"/>
+          <w:color w:val="000000"/>
+        </w:rPr>
+        <w:t>) with a 5x5 Gaussian kernel (PSF), and add different levels of gaussian noises (</w:t>
+      </w:r>
+      <w:r>
+        <w:rPr>
+          <w:rFonts w:ascii="Cambria Math" w:hAnsi="Cambria Math" w:cs="Cambria Math"/>
+          <w:color w:val="000000"/>
+        </w:rPr>
+        <w:t>𝜇=0; 𝜎=0,0.</w:t>
+      </w:r>
+      <w:proofErr w:type="gramStart"/>
+      <w:r>
+        <w:rPr>
+          <w:rFonts w:ascii="Cambria Math" w:hAnsi="Cambria Math" w:cs="Cambria Math"/>
+          <w:color w:val="000000"/>
+        </w:rPr>
+        <w:t>0001,𝑎𝑛𝑑</w:t>
+      </w:r>
+      <w:proofErr w:type="gramEnd"/>
+      <w:r>
+        <w:rPr>
+          <w:rFonts w:ascii="Cambria Math" w:hAnsi="Cambria Math" w:cs="Cambria Math"/>
+          <w:color w:val="000000"/>
+        </w:rPr>
+        <w:t xml:space="preserve"> 0.001</w:t>
+      </w:r>
+      <w:r>
+        <w:rPr>
+          <w:rFonts w:ascii="Calibri" w:hAnsi="Calibri" w:cs="Calibri"/>
+          <w:color w:val="000000"/>
+        </w:rPr>
+        <w:t xml:space="preserve">) and test if the Lucy-Richardson deconvolution algorithm can restore the image. </w:t>
+      </w:r>
+    </w:p>
+    <w:p>
+      <w:pPr>
+        <w:numPr>
+          <w:ilvl w:val="1"/>
+          <w:numId w:val="1"/>
+        </w:numPr>
+        <w:autoSpaceDE w:val="0"/>
+        <w:autoSpaceDN w:val="0"/>
+        <w:adjustRightInd w:val="0"/>
+        <w:spacing w:after="0" w:line="240" w:lineRule="auto"/>
+        <w:rPr>
+          <w:rFonts w:ascii="Calibri" w:hAnsi="Calibri" w:cs="Calibri"/>
+          <w:color w:val="000000"/>
+        </w:rPr>
+      </w:pPr>
+      <w:r>
+        <w:rPr>
+          <w:rFonts w:ascii="Calibri" w:hAnsi="Calibri" w:cs="Calibri"/>
+          <w:color w:val="000000"/>
+        </w:rPr>
+        <w:t>b) Given the blurred images from a</w:t>
+      </w:r>
+      <w:proofErr w:type="gramStart"/>
+      <w:r>
+        <w:rPr>
+          <w:rFonts w:ascii="Calibri" w:hAnsi="Calibri" w:cs="Calibri"/>
+          <w:color w:val="000000"/>
+        </w:rPr>
+        <w:t>), if</w:t>
+      </w:r>
+      <w:proofErr w:type="gramEnd"/>
+      <w:r>
+        <w:rPr>
+          <w:rFonts w:ascii="Calibri" w:hAnsi="Calibri" w:cs="Calibri"/>
+          <w:color w:val="000000"/>
+        </w:rPr>
+        <w:t xml:space="preserve"> you don’t know the PSF. How </w:t>
+      </w:r>
+      <w:proofErr w:type="gramStart"/>
+      <w:r>
+        <w:rPr>
+          <w:rFonts w:ascii="Calibri" w:hAnsi="Calibri" w:cs="Calibri"/>
+          <w:color w:val="000000"/>
+        </w:rPr>
+        <w:t>you can</w:t>
+      </w:r>
+      <w:proofErr w:type="gramEnd"/>
+      <w:r>
+        <w:rPr>
+          <w:rFonts w:ascii="Calibri" w:hAnsi="Calibri" w:cs="Calibri"/>
+          <w:color w:val="000000"/>
+        </w:rPr>
+        <w:t xml:space="preserve"> restore the image? </w:t>
+      </w:r>
+    </w:p>
+    <w:p>
+      <w:pPr>
+        <w:numPr>
+          <w:ilvl w:val="1"/>
+          <w:numId w:val="1"/>
+        </w:numPr>
+        <w:autoSpaceDE w:val="0"/>
+        <w:autoSpaceDN w:val="0"/>
+        <w:adjustRightInd w:val="0"/>
+        <w:spacing w:after="0" w:line="240" w:lineRule="auto"/>
+        <w:rPr>
+          <w:rFonts w:ascii="Calibri" w:hAnsi="Calibri" w:cs="Calibri"/>
+          <w:color w:val="000000"/>
+        </w:rPr>
+      </w:pPr>
+    </w:p>
+    <w:p>
+      <w:pPr>
+        <w:autoSpaceDE w:val="0"/>
+        <w:autoSpaceDN w:val="0"/>
+        <w:adjustRightInd w:val="0"/>
+        <w:spacing w:after="0" w:line="240" w:lineRule="auto"/>
+        <w:rPr>
+          <w:rFonts w:cstheme="minorHAnsi"/>
+        </w:rPr>
+      </w:pPr>
+      <w:r>
+        <w:rPr>
+          <w:rFonts w:cstheme="minorHAnsi"/>
+        </w:rPr>
+        <w:t xml:space="preserve">Ans </w:t>
+      </w:r>
+      <w:r>
+        <w:rPr>
+          <w:rFonts w:cstheme="minorHAnsi"/>
+        </w:rPr>
+        <w:t>5a:</w:t>
+      </w:r>
+    </w:p>
+    <w:p>
+      <w:pPr>
+        <w:autoSpaceDE w:val="0"/>
+        <w:autoSpaceDN w:val="0"/>
+        <w:adjustRightInd w:val="0"/>
+        <w:spacing w:after="0" w:line="240" w:lineRule="auto"/>
+        <w:rPr>
+          <w:rFonts w:ascii="Courier New" w:hAnsi="Courier New" w:cs="Courier New"/>
+          <w:sz w:val="24"/>
+          <w:szCs w:val="24"/>
+        </w:rPr>
+      </w:pPr>
+      <w:r>
+        <w:rPr>
+          <w:rFonts w:ascii="Courier New" w:hAnsi="Courier New" w:cs="Courier New"/>
+          <w:color w:val="3C763D"/>
+          <w:sz w:val="20"/>
+          <w:szCs w:val="20"/>
+        </w:rPr>
+        <w:t>%---------------------------------------------------------------------</w:t>
+      </w:r>
+    </w:p>
+    <w:p>
+      <w:pPr>
+        <w:autoSpaceDE w:val="0"/>
+        <w:autoSpaceDN w:val="0"/>
+        <w:adjustRightInd w:val="0"/>
+        <w:spacing w:after="0" w:line="240" w:lineRule="auto"/>
+        <w:rPr>
+          <w:rFonts w:ascii="Courier New" w:hAnsi="Courier New" w:cs="Courier New"/>
+          <w:sz w:val="24"/>
+          <w:szCs w:val="24"/>
+        </w:rPr>
+      </w:pPr>
+      <w:r>
+        <w:rPr>
+          <w:rFonts w:ascii="Courier New" w:hAnsi="Courier New" w:cs="Courier New"/>
+          <w:color w:val="3C763D"/>
+          <w:sz w:val="20"/>
+          <w:szCs w:val="20"/>
+        </w:rPr>
+        <w:t xml:space="preserve">% file </w:t>
+      </w:r>
+      <w:proofErr w:type="gramStart"/>
+      <w:r>
+        <w:rPr>
+          <w:rFonts w:ascii="Courier New" w:hAnsi="Courier New" w:cs="Courier New"/>
+          <w:color w:val="3C763D"/>
+          <w:sz w:val="20"/>
+          <w:szCs w:val="20"/>
+        </w:rPr>
+        <w:t>name :</w:t>
+      </w:r>
+      <w:proofErr w:type="gramEnd"/>
+      <w:r>
+        <w:rPr>
+          <w:rFonts w:ascii="Courier New" w:hAnsi="Courier New" w:cs="Courier New"/>
+          <w:color w:val="3C763D"/>
+          <w:sz w:val="20"/>
+          <w:szCs w:val="20"/>
+        </w:rPr>
+        <w:t xml:space="preserve"> hmwk_4_prob_5_lucy_deconv.m</w:t>
+      </w:r>
+    </w:p>
+    <w:p>
+      <w:pPr>
+        <w:autoSpaceDE w:val="0"/>
+        <w:autoSpaceDN w:val="0"/>
+        <w:adjustRightInd w:val="0"/>
+        <w:spacing w:after="0" w:line="240" w:lineRule="auto"/>
+        <w:rPr>
+          <w:rFonts w:ascii="Courier New" w:hAnsi="Courier New" w:cs="Courier New"/>
+          <w:sz w:val="24"/>
+          <w:szCs w:val="24"/>
+        </w:rPr>
+      </w:pPr>
+      <w:r>
+        <w:rPr>
+          <w:rFonts w:ascii="Courier New" w:hAnsi="Courier New" w:cs="Courier New"/>
+          <w:color w:val="3C763D"/>
+          <w:sz w:val="20"/>
+          <w:szCs w:val="20"/>
+        </w:rPr>
+        <w:t>% Student: Ray Duran</w:t>
+      </w:r>
+    </w:p>
+    <w:p>
+      <w:pPr>
+        <w:autoSpaceDE w:val="0"/>
+        <w:autoSpaceDN w:val="0"/>
+        <w:adjustRightInd w:val="0"/>
+        <w:spacing w:after="0" w:line="240" w:lineRule="auto"/>
+        <w:rPr>
+          <w:rFonts w:ascii="Courier New" w:hAnsi="Courier New" w:cs="Courier New"/>
+          <w:sz w:val="24"/>
+          <w:szCs w:val="24"/>
+        </w:rPr>
+      </w:pPr>
+      <w:r>
+        <w:rPr>
+          <w:rFonts w:ascii="Courier New" w:hAnsi="Courier New" w:cs="Courier New"/>
+          <w:color w:val="3C763D"/>
+          <w:sz w:val="20"/>
+          <w:szCs w:val="20"/>
+        </w:rPr>
+        <w:t>% Date: 10/24/21</w:t>
+      </w:r>
+    </w:p>
+    <w:p>
+      <w:pPr>
+        <w:autoSpaceDE w:val="0"/>
+        <w:autoSpaceDN w:val="0"/>
+        <w:adjustRightInd w:val="0"/>
+        <w:spacing w:after="0" w:line="240" w:lineRule="auto"/>
+        <w:rPr>
+          <w:rFonts w:ascii="Courier New" w:hAnsi="Courier New" w:cs="Courier New"/>
+          <w:sz w:val="24"/>
+          <w:szCs w:val="24"/>
+        </w:rPr>
+      </w:pPr>
+      <w:r>
+        <w:rPr>
+          <w:rFonts w:ascii="Courier New" w:hAnsi="Courier New" w:cs="Courier New"/>
+          <w:color w:val="3C763D"/>
+          <w:sz w:val="20"/>
+          <w:szCs w:val="20"/>
+        </w:rPr>
+        <w:t xml:space="preserve">% </w:t>
+      </w:r>
+      <w:proofErr w:type="gramStart"/>
+      <w:r>
+        <w:rPr>
+          <w:rFonts w:ascii="Courier New" w:hAnsi="Courier New" w:cs="Courier New"/>
+          <w:color w:val="3C763D"/>
+          <w:sz w:val="20"/>
+          <w:szCs w:val="20"/>
+        </w:rPr>
+        <w:t>Class :</w:t>
+      </w:r>
+      <w:proofErr w:type="gramEnd"/>
+      <w:r>
+        <w:rPr>
+          <w:rFonts w:ascii="Courier New" w:hAnsi="Courier New" w:cs="Courier New"/>
+          <w:color w:val="3C763D"/>
+          <w:sz w:val="20"/>
+          <w:szCs w:val="20"/>
+        </w:rPr>
+        <w:t xml:space="preserve"> EECS 590 Professor Liang, Fall Semester</w:t>
+      </w:r>
+    </w:p>
+    <w:p>
+      <w:pPr>
+        <w:autoSpaceDE w:val="0"/>
+        <w:autoSpaceDN w:val="0"/>
+        <w:adjustRightInd w:val="0"/>
+        <w:spacing w:after="0" w:line="240" w:lineRule="auto"/>
+        <w:rPr>
+          <w:rFonts w:ascii="Courier New" w:hAnsi="Courier New" w:cs="Courier New"/>
+          <w:sz w:val="24"/>
+          <w:szCs w:val="24"/>
+        </w:rPr>
+      </w:pPr>
+      <w:r>
+        <w:rPr>
+          <w:rFonts w:ascii="Courier New" w:hAnsi="Courier New" w:cs="Courier New"/>
+          <w:color w:val="3C763D"/>
+          <w:sz w:val="20"/>
+          <w:szCs w:val="20"/>
+        </w:rPr>
+        <w:t>% University of North Dakota</w:t>
+      </w:r>
+    </w:p>
+    <w:p>
+      <w:pPr>
+        <w:autoSpaceDE w:val="0"/>
+        <w:autoSpaceDN w:val="0"/>
+        <w:adjustRightInd w:val="0"/>
+        <w:spacing w:after="0" w:line="240" w:lineRule="auto"/>
+        <w:rPr>
+          <w:rFonts w:ascii="Courier New" w:hAnsi="Courier New" w:cs="Courier New"/>
+          <w:sz w:val="24"/>
+          <w:szCs w:val="24"/>
+        </w:rPr>
+      </w:pPr>
+      <w:r>
+        <w:rPr>
+          <w:rFonts w:ascii="Courier New" w:hAnsi="Courier New" w:cs="Courier New"/>
+          <w:color w:val="3C763D"/>
+          <w:sz w:val="20"/>
+          <w:szCs w:val="20"/>
+        </w:rPr>
+        <w:t xml:space="preserve">% </w:t>
+      </w:r>
+      <w:proofErr w:type="spellStart"/>
+      <w:r>
+        <w:rPr>
+          <w:rFonts w:ascii="Courier New" w:hAnsi="Courier New" w:cs="Courier New"/>
+          <w:color w:val="3C763D"/>
+          <w:sz w:val="20"/>
+          <w:szCs w:val="20"/>
+        </w:rPr>
+        <w:t>Descr</w:t>
+      </w:r>
+      <w:proofErr w:type="spellEnd"/>
+      <w:r>
+        <w:rPr>
+          <w:rFonts w:ascii="Courier New" w:hAnsi="Courier New" w:cs="Courier New"/>
+          <w:color w:val="3C763D"/>
+          <w:sz w:val="20"/>
+          <w:szCs w:val="20"/>
+        </w:rPr>
+        <w:t xml:space="preserve">: </w:t>
+      </w:r>
+    </w:p>
+    <w:p>
+      <w:pPr>
+        <w:autoSpaceDE w:val="0"/>
+        <w:autoSpaceDN w:val="0"/>
+        <w:adjustRightInd w:val="0"/>
+        <w:spacing w:after="0" w:line="240" w:lineRule="auto"/>
+        <w:rPr>
+          <w:rFonts w:ascii="Courier New" w:hAnsi="Courier New" w:cs="Courier New"/>
+          <w:sz w:val="24"/>
+          <w:szCs w:val="24"/>
+        </w:rPr>
+      </w:pPr>
+      <w:r>
+        <w:rPr>
+          <w:rFonts w:ascii="Courier New" w:hAnsi="Courier New" w:cs="Courier New"/>
+          <w:color w:val="3C763D"/>
+          <w:sz w:val="20"/>
+          <w:szCs w:val="20"/>
+        </w:rPr>
+        <w:t>% Blur and add noise to image and try to deconvolve to restore</w:t>
+      </w:r>
+    </w:p>
+    <w:p>
+      <w:pPr>
+        <w:autoSpaceDE w:val="0"/>
+        <w:autoSpaceDN w:val="0"/>
+        <w:adjustRightInd w:val="0"/>
+        <w:spacing w:after="0" w:line="240" w:lineRule="auto"/>
+        <w:rPr>
+          <w:rFonts w:ascii="Courier New" w:hAnsi="Courier New" w:cs="Courier New"/>
+          <w:sz w:val="24"/>
+          <w:szCs w:val="24"/>
+        </w:rPr>
+      </w:pPr>
+      <w:r>
+        <w:rPr>
+          <w:rFonts w:ascii="Courier New" w:hAnsi="Courier New" w:cs="Courier New"/>
+          <w:color w:val="3C763D"/>
+          <w:sz w:val="20"/>
+          <w:szCs w:val="20"/>
+        </w:rPr>
+        <w:t>%</w:t>
+      </w:r>
+    </w:p>
+    <w:p>
+      <w:pPr>
+        <w:autoSpaceDE w:val="0"/>
+        <w:autoSpaceDN w:val="0"/>
+        <w:adjustRightInd w:val="0"/>
+        <w:spacing w:after="0" w:line="240" w:lineRule="auto"/>
+        <w:rPr>
+          <w:rFonts w:ascii="Courier New" w:hAnsi="Courier New" w:cs="Courier New"/>
+          <w:sz w:val="24"/>
+          <w:szCs w:val="24"/>
+        </w:rPr>
+      </w:pPr>
+      <w:r>
+        <w:rPr>
+          <w:rFonts w:ascii="Courier New" w:hAnsi="Courier New" w:cs="Courier New"/>
+          <w:color w:val="3C763D"/>
+          <w:sz w:val="20"/>
+          <w:szCs w:val="20"/>
+        </w:rPr>
+        <w:t>%</w:t>
+      </w:r>
+    </w:p>
+    <w:p>
+      <w:pPr>
+        <w:autoSpaceDE w:val="0"/>
+        <w:autoSpaceDN w:val="0"/>
+        <w:adjustRightInd w:val="0"/>
+        <w:spacing w:after="0" w:line="240" w:lineRule="auto"/>
+        <w:rPr>
+          <w:rFonts w:ascii="Courier New" w:hAnsi="Courier New" w:cs="Courier New"/>
+          <w:sz w:val="24"/>
+          <w:szCs w:val="24"/>
+        </w:rPr>
+      </w:pPr>
+      <w:r>
+        <w:rPr>
+          <w:rFonts w:ascii="Courier New" w:hAnsi="Courier New" w:cs="Courier New"/>
+          <w:color w:val="3C763D"/>
+          <w:sz w:val="20"/>
+          <w:szCs w:val="20"/>
+        </w:rPr>
+        <w:t>% All code Borrowed from Prof Bo Liang in his MATLAB demo,</w:t>
+      </w:r>
+    </w:p>
+    <w:p>
+      <w:pPr>
+        <w:autoSpaceDE w:val="0"/>
+        <w:autoSpaceDN w:val="0"/>
+        <w:adjustRightInd w:val="0"/>
+        <w:spacing w:after="0" w:line="240" w:lineRule="auto"/>
+        <w:rPr>
+          <w:rFonts w:ascii="Courier New" w:hAnsi="Courier New" w:cs="Courier New"/>
+          <w:sz w:val="24"/>
+          <w:szCs w:val="24"/>
+        </w:rPr>
+      </w:pPr>
+      <w:r>
+        <w:rPr>
+          <w:rFonts w:ascii="Courier New" w:hAnsi="Courier New" w:cs="Courier New"/>
+          <w:color w:val="3C763D"/>
+          <w:sz w:val="20"/>
+          <w:szCs w:val="20"/>
+        </w:rPr>
+        <w:t xml:space="preserve">% </w:t>
+      </w:r>
+      <w:proofErr w:type="gramStart"/>
+      <w:r>
+        <w:rPr>
+          <w:rFonts w:ascii="Courier New" w:hAnsi="Courier New" w:cs="Courier New"/>
+          <w:color w:val="3C763D"/>
+          <w:sz w:val="20"/>
+          <w:szCs w:val="20"/>
+        </w:rPr>
+        <w:t>from</w:t>
+      </w:r>
+      <w:proofErr w:type="gramEnd"/>
+      <w:r>
+        <w:rPr>
+          <w:rFonts w:ascii="Courier New" w:hAnsi="Courier New" w:cs="Courier New"/>
+          <w:color w:val="3C763D"/>
+          <w:sz w:val="20"/>
+          <w:szCs w:val="20"/>
+        </w:rPr>
+        <w:t xml:space="preserve"> EECS 590</w:t>
+      </w:r>
+    </w:p>
+    <w:p>
+      <w:pPr>
+        <w:autoSpaceDE w:val="0"/>
+        <w:autoSpaceDN w:val="0"/>
+        <w:adjustRightInd w:val="0"/>
+        <w:spacing w:after="0" w:line="240" w:lineRule="auto"/>
+        <w:rPr>
+          <w:rFonts w:ascii="Courier New" w:hAnsi="Courier New" w:cs="Courier New"/>
+          <w:sz w:val="24"/>
+          <w:szCs w:val="24"/>
+        </w:rPr>
+      </w:pPr>
+      <w:r>
+        <w:rPr>
+          <w:rFonts w:ascii="Courier New" w:hAnsi="Courier New" w:cs="Courier New"/>
+          <w:color w:val="3C763D"/>
+          <w:sz w:val="20"/>
+          <w:szCs w:val="20"/>
+        </w:rPr>
+        <w:t xml:space="preserve">%---------------------------------------------------------------------%% </w:t>
+      </w:r>
+    </w:p>
+    <w:p>
+      <w:pPr>
+        <w:autoSpaceDE w:val="0"/>
+        <w:autoSpaceDN w:val="0"/>
+        <w:adjustRightInd w:val="0"/>
+        <w:spacing w:after="0" w:line="240" w:lineRule="auto"/>
+        <w:rPr>
+          <w:rFonts w:ascii="Courier New" w:hAnsi="Courier New" w:cs="Courier New"/>
+          <w:sz w:val="24"/>
+          <w:szCs w:val="24"/>
+        </w:rPr>
+      </w:pPr>
+      <w:proofErr w:type="gramStart"/>
+      <w:r>
+        <w:rPr>
+          <w:rFonts w:ascii="Courier New" w:hAnsi="Courier New" w:cs="Courier New"/>
+          <w:color w:val="000000"/>
+          <w:sz w:val="20"/>
+          <w:szCs w:val="20"/>
+        </w:rPr>
+        <w:t>clear;</w:t>
+      </w:r>
+      <w:proofErr w:type="gramEnd"/>
+      <w:r>
+        <w:rPr>
+          <w:rFonts w:ascii="Courier New" w:hAnsi="Courier New" w:cs="Courier New"/>
+          <w:color w:val="000000"/>
+          <w:sz w:val="20"/>
+          <w:szCs w:val="20"/>
+        </w:rPr>
+        <w:t xml:space="preserve"> </w:t>
+      </w:r>
+    </w:p>
+    <w:p>
+      <w:pPr>
+        <w:autoSpaceDE w:val="0"/>
+        <w:autoSpaceDN w:val="0"/>
+        <w:adjustRightInd w:val="0"/>
+        <w:spacing w:after="0" w:line="240" w:lineRule="auto"/>
+        <w:rPr>
+          <w:rFonts w:ascii="Courier New" w:hAnsi="Courier New" w:cs="Courier New"/>
+          <w:sz w:val="24"/>
+          <w:szCs w:val="24"/>
+        </w:rPr>
+      </w:pPr>
+      <w:r>
+        <w:rPr>
+          <w:rFonts w:ascii="Courier New" w:hAnsi="Courier New" w:cs="Courier New"/>
+          <w:color w:val="000000"/>
+          <w:sz w:val="20"/>
+          <w:szCs w:val="20"/>
+        </w:rPr>
+        <w:t xml:space="preserve">close </w:t>
+      </w:r>
+      <w:proofErr w:type="gramStart"/>
+      <w:r>
+        <w:rPr>
+          <w:rFonts w:ascii="Courier New" w:hAnsi="Courier New" w:cs="Courier New"/>
+          <w:color w:val="A020F0"/>
+          <w:sz w:val="20"/>
+          <w:szCs w:val="20"/>
+        </w:rPr>
+        <w:t>all</w:t>
+      </w:r>
+      <w:r>
+        <w:rPr>
+          <w:rFonts w:ascii="Courier New" w:hAnsi="Courier New" w:cs="Courier New"/>
+          <w:color w:val="000000"/>
+          <w:sz w:val="20"/>
+          <w:szCs w:val="20"/>
+        </w:rPr>
+        <w:t>;</w:t>
+      </w:r>
+      <w:proofErr w:type="gramEnd"/>
+    </w:p>
+    <w:p>
+      <w:pPr>
+        <w:autoSpaceDE w:val="0"/>
+        <w:autoSpaceDN w:val="0"/>
+        <w:adjustRightInd w:val="0"/>
+        <w:spacing w:after="0" w:line="240" w:lineRule="auto"/>
+        <w:rPr>
+          <w:rFonts w:ascii="Courier New" w:hAnsi="Courier New" w:cs="Courier New"/>
+          <w:sz w:val="24"/>
+          <w:szCs w:val="24"/>
+        </w:rPr>
+      </w:pPr>
+      <w:r>
+        <w:rPr>
+          <w:rFonts w:ascii="Courier New" w:hAnsi="Courier New" w:cs="Courier New"/>
+          <w:color w:val="3C763D"/>
+          <w:sz w:val="20"/>
+          <w:szCs w:val="20"/>
+        </w:rPr>
+        <w:t>%% Deconvolution</w:t>
+      </w:r>
+    </w:p>
+    <w:p>
+      <w:pPr>
+        <w:autoSpaceDE w:val="0"/>
+        <w:autoSpaceDN w:val="0"/>
+        <w:adjustRightInd w:val="0"/>
+        <w:spacing w:after="0" w:line="240" w:lineRule="auto"/>
+        <w:rPr>
+          <w:rFonts w:ascii="Courier New" w:hAnsi="Courier New" w:cs="Courier New"/>
+          <w:sz w:val="24"/>
+          <w:szCs w:val="24"/>
+        </w:rPr>
+      </w:pPr>
+      <w:r>
+        <w:rPr>
+          <w:rFonts w:ascii="Courier New" w:hAnsi="Courier New" w:cs="Courier New"/>
+          <w:color w:val="000000"/>
+          <w:sz w:val="20"/>
+          <w:szCs w:val="20"/>
+        </w:rPr>
+        <w:t>I1 = im2double(</w:t>
+      </w:r>
+      <w:proofErr w:type="spellStart"/>
+      <w:r>
+        <w:rPr>
+          <w:rFonts w:ascii="Courier New" w:hAnsi="Courier New" w:cs="Courier New"/>
+          <w:color w:val="000000"/>
+          <w:sz w:val="20"/>
+          <w:szCs w:val="20"/>
+        </w:rPr>
+        <w:t>imread</w:t>
+      </w:r>
+      <w:proofErr w:type="spellEnd"/>
+      <w:r>
+        <w:rPr>
+          <w:rFonts w:ascii="Courier New" w:hAnsi="Courier New" w:cs="Courier New"/>
+          <w:color w:val="000000"/>
+          <w:sz w:val="20"/>
+          <w:szCs w:val="20"/>
+        </w:rPr>
+        <w:t>(</w:t>
+      </w:r>
+      <w:r>
+        <w:rPr>
+          <w:rFonts w:ascii="Courier New" w:hAnsi="Courier New" w:cs="Courier New"/>
+          <w:color w:val="A020F0"/>
+          <w:sz w:val="20"/>
+          <w:szCs w:val="20"/>
+        </w:rPr>
+        <w:t>'</w:t>
+      </w:r>
+      <w:proofErr w:type="spellStart"/>
+      <w:r>
+        <w:rPr>
+          <w:rFonts w:ascii="Courier New" w:hAnsi="Courier New" w:cs="Courier New"/>
+          <w:color w:val="A020F0"/>
+          <w:sz w:val="20"/>
+          <w:szCs w:val="20"/>
+        </w:rPr>
+        <w:t>cameraman.tif</w:t>
+      </w:r>
+      <w:proofErr w:type="spellEnd"/>
+      <w:r>
+        <w:rPr>
+          <w:rFonts w:ascii="Courier New" w:hAnsi="Courier New" w:cs="Courier New"/>
+          <w:color w:val="A020F0"/>
+          <w:sz w:val="20"/>
+          <w:szCs w:val="20"/>
+        </w:rPr>
+        <w:t>'</w:t>
+      </w:r>
+      <w:r>
+        <w:rPr>
+          <w:rFonts w:ascii="Courier New" w:hAnsi="Courier New" w:cs="Courier New"/>
+          <w:color w:val="000000"/>
+          <w:sz w:val="20"/>
+          <w:szCs w:val="20"/>
+        </w:rPr>
+        <w:t>)</w:t>
+      </w:r>
+      <w:proofErr w:type="gramStart"/>
+      <w:r>
+        <w:rPr>
+          <w:rFonts w:ascii="Courier New" w:hAnsi="Courier New" w:cs="Courier New"/>
+          <w:color w:val="000000"/>
+          <w:sz w:val="20"/>
+          <w:szCs w:val="20"/>
+        </w:rPr>
+        <w:t>);</w:t>
+      </w:r>
+      <w:proofErr w:type="gramEnd"/>
+    </w:p>
+    <w:p>
+      <w:pPr>
+        <w:autoSpaceDE w:val="0"/>
+        <w:autoSpaceDN w:val="0"/>
+        <w:adjustRightInd w:val="0"/>
+        <w:spacing w:after="0" w:line="240" w:lineRule="auto"/>
+        <w:rPr>
+          <w:rFonts w:ascii="Courier New" w:hAnsi="Courier New" w:cs="Courier New"/>
+          <w:sz w:val="24"/>
+          <w:szCs w:val="24"/>
+        </w:rPr>
+      </w:pPr>
+      <w:r>
+        <w:rPr>
+          <w:rFonts w:ascii="Courier New" w:hAnsi="Courier New" w:cs="Courier New"/>
+          <w:color w:val="000000"/>
+          <w:sz w:val="20"/>
+          <w:szCs w:val="20"/>
+        </w:rPr>
+        <w:t xml:space="preserve">PSF = </w:t>
+      </w:r>
+      <w:proofErr w:type="spellStart"/>
+      <w:r>
+        <w:rPr>
+          <w:rFonts w:ascii="Courier New" w:hAnsi="Courier New" w:cs="Courier New"/>
+          <w:color w:val="000000"/>
+          <w:sz w:val="20"/>
+          <w:szCs w:val="20"/>
+        </w:rPr>
+        <w:t>fspecial</w:t>
+      </w:r>
+      <w:proofErr w:type="spellEnd"/>
+      <w:r>
+        <w:rPr>
+          <w:rFonts w:ascii="Courier New" w:hAnsi="Courier New" w:cs="Courier New"/>
+          <w:color w:val="000000"/>
+          <w:sz w:val="20"/>
+          <w:szCs w:val="20"/>
+        </w:rPr>
+        <w:t>(</w:t>
+      </w:r>
+      <w:r>
+        <w:rPr>
+          <w:rFonts w:ascii="Courier New" w:hAnsi="Courier New" w:cs="Courier New"/>
+          <w:color w:val="A020F0"/>
+          <w:sz w:val="20"/>
+          <w:szCs w:val="20"/>
+        </w:rPr>
+        <w:t>'gaussian'</w:t>
+      </w:r>
+      <w:r>
+        <w:rPr>
+          <w:rFonts w:ascii="Courier New" w:hAnsi="Courier New" w:cs="Courier New"/>
+          <w:color w:val="000000"/>
+          <w:sz w:val="20"/>
+          <w:szCs w:val="20"/>
+        </w:rPr>
+        <w:t>,5,2</w:t>
+      </w:r>
+      <w:proofErr w:type="gramStart"/>
+      <w:r>
+        <w:rPr>
+          <w:rFonts w:ascii="Courier New" w:hAnsi="Courier New" w:cs="Courier New"/>
+          <w:color w:val="000000"/>
+          <w:sz w:val="20"/>
+          <w:szCs w:val="20"/>
+        </w:rPr>
+        <w:t>);</w:t>
+      </w:r>
+      <w:proofErr w:type="gramEnd"/>
+      <w:r>
+        <w:rPr>
+          <w:rFonts w:ascii="Courier New" w:hAnsi="Courier New" w:cs="Courier New"/>
+          <w:color w:val="000000"/>
+          <w:sz w:val="20"/>
+          <w:szCs w:val="20"/>
+        </w:rPr>
+        <w:t xml:space="preserve">       </w:t>
+      </w:r>
+    </w:p>
+    <w:p>
+      <w:pPr>
+        <w:autoSpaceDE w:val="0"/>
+        <w:autoSpaceDN w:val="0"/>
+        <w:adjustRightInd w:val="0"/>
+        <w:spacing w:after="0" w:line="240" w:lineRule="auto"/>
+        <w:rPr>
+          <w:rFonts w:ascii="Courier New" w:hAnsi="Courier New" w:cs="Courier New"/>
+          <w:sz w:val="24"/>
+          <w:szCs w:val="24"/>
+        </w:rPr>
+      </w:pPr>
+      <w:r>
+        <w:rPr>
+          <w:rFonts w:ascii="Courier New" w:hAnsi="Courier New" w:cs="Courier New"/>
+          <w:color w:val="000000"/>
+          <w:sz w:val="20"/>
+          <w:szCs w:val="20"/>
+        </w:rPr>
+        <w:t xml:space="preserve">I2 = </w:t>
+      </w:r>
+      <w:proofErr w:type="spellStart"/>
+      <w:r>
+        <w:rPr>
+          <w:rFonts w:ascii="Courier New" w:hAnsi="Courier New" w:cs="Courier New"/>
+          <w:color w:val="000000"/>
+          <w:sz w:val="20"/>
+          <w:szCs w:val="20"/>
+        </w:rPr>
+        <w:t>imfilter</w:t>
+      </w:r>
+      <w:proofErr w:type="spellEnd"/>
+      <w:r>
+        <w:rPr>
+          <w:rFonts w:ascii="Courier New" w:hAnsi="Courier New" w:cs="Courier New"/>
+          <w:color w:val="000000"/>
+          <w:sz w:val="20"/>
+          <w:szCs w:val="20"/>
+        </w:rPr>
+        <w:t>(I</w:t>
+      </w:r>
+      <w:proofErr w:type="gramStart"/>
+      <w:r>
+        <w:rPr>
+          <w:rFonts w:ascii="Courier New" w:hAnsi="Courier New" w:cs="Courier New"/>
+          <w:color w:val="000000"/>
+          <w:sz w:val="20"/>
+          <w:szCs w:val="20"/>
+        </w:rPr>
+        <w:t>1,PSF</w:t>
+      </w:r>
+      <w:proofErr w:type="gramEnd"/>
+      <w:r>
+        <w:rPr>
+          <w:rFonts w:ascii="Courier New" w:hAnsi="Courier New" w:cs="Courier New"/>
+          <w:color w:val="000000"/>
+          <w:sz w:val="20"/>
+          <w:szCs w:val="20"/>
+        </w:rPr>
+        <w:t>,</w:t>
+      </w:r>
+      <w:r>
+        <w:rPr>
+          <w:rFonts w:ascii="Courier New" w:hAnsi="Courier New" w:cs="Courier New"/>
+          <w:color w:val="A020F0"/>
+          <w:sz w:val="20"/>
+          <w:szCs w:val="20"/>
+        </w:rPr>
+        <w:t>'conv'</w:t>
+      </w:r>
+      <w:r>
+        <w:rPr>
+          <w:rFonts w:ascii="Courier New" w:hAnsi="Courier New" w:cs="Courier New"/>
+          <w:color w:val="000000"/>
+          <w:sz w:val="20"/>
+          <w:szCs w:val="20"/>
+        </w:rPr>
+        <w:t xml:space="preserve">);                </w:t>
+      </w:r>
+      <w:r>
+        <w:rPr>
+          <w:rFonts w:ascii="Courier New" w:hAnsi="Courier New" w:cs="Courier New"/>
+          <w:color w:val="3C763D"/>
+          <w:sz w:val="20"/>
+          <w:szCs w:val="20"/>
+        </w:rPr>
+        <w:t>% blur</w:t>
+      </w:r>
+    </w:p>
+    <w:p>
+      <w:pPr>
+        <w:autoSpaceDE w:val="0"/>
+        <w:autoSpaceDN w:val="0"/>
+        <w:adjustRightInd w:val="0"/>
+        <w:spacing w:after="0" w:line="240" w:lineRule="auto"/>
+        <w:rPr>
+          <w:rFonts w:ascii="Courier New" w:hAnsi="Courier New" w:cs="Courier New"/>
+          <w:sz w:val="24"/>
+          <w:szCs w:val="24"/>
+        </w:rPr>
+      </w:pPr>
+      <w:r>
+        <w:rPr>
+          <w:rFonts w:ascii="Courier New" w:hAnsi="Courier New" w:cs="Courier New"/>
+          <w:color w:val="000000"/>
+          <w:sz w:val="20"/>
+          <w:szCs w:val="20"/>
+        </w:rPr>
+        <w:t xml:space="preserve">sigma_1 = </w:t>
+      </w:r>
+      <w:proofErr w:type="gramStart"/>
+      <w:r>
+        <w:rPr>
+          <w:rFonts w:ascii="Courier New" w:hAnsi="Courier New" w:cs="Courier New"/>
+          <w:color w:val="000000"/>
+          <w:sz w:val="20"/>
+          <w:szCs w:val="20"/>
+        </w:rPr>
+        <w:t xml:space="preserve">0;   </w:t>
+      </w:r>
+      <w:proofErr w:type="gramEnd"/>
+      <w:r>
+        <w:rPr>
+          <w:rFonts w:ascii="Courier New" w:hAnsi="Courier New" w:cs="Courier New"/>
+          <w:color w:val="000000"/>
+          <w:sz w:val="20"/>
+          <w:szCs w:val="20"/>
+        </w:rPr>
+        <w:t xml:space="preserve">                              </w:t>
+      </w:r>
+      <w:r>
+        <w:rPr>
+          <w:rFonts w:ascii="Courier New" w:hAnsi="Courier New" w:cs="Courier New"/>
+          <w:color w:val="3C763D"/>
+          <w:sz w:val="20"/>
+          <w:szCs w:val="20"/>
+        </w:rPr>
+        <w:t>% noise level</w:t>
+      </w:r>
+    </w:p>
+    <w:p>
+      <w:pPr>
+        <w:autoSpaceDE w:val="0"/>
+        <w:autoSpaceDN w:val="0"/>
+        <w:adjustRightInd w:val="0"/>
+        <w:spacing w:after="0" w:line="240" w:lineRule="auto"/>
+        <w:rPr>
+          <w:rFonts w:ascii="Courier New" w:hAnsi="Courier New" w:cs="Courier New"/>
+          <w:sz w:val="24"/>
+          <w:szCs w:val="24"/>
+        </w:rPr>
+      </w:pPr>
+      <w:r>
+        <w:rPr>
+          <w:rFonts w:ascii="Courier New" w:hAnsi="Courier New" w:cs="Courier New"/>
+          <w:color w:val="000000"/>
+          <w:sz w:val="20"/>
+          <w:szCs w:val="20"/>
+        </w:rPr>
+        <w:t xml:space="preserve">I3 = </w:t>
+      </w:r>
+      <w:proofErr w:type="spellStart"/>
+      <w:r>
+        <w:rPr>
+          <w:rFonts w:ascii="Courier New" w:hAnsi="Courier New" w:cs="Courier New"/>
+          <w:color w:val="000000"/>
+          <w:sz w:val="20"/>
+          <w:szCs w:val="20"/>
+        </w:rPr>
+        <w:t>imnoise</w:t>
+      </w:r>
+      <w:proofErr w:type="spellEnd"/>
+      <w:r>
+        <w:rPr>
+          <w:rFonts w:ascii="Courier New" w:hAnsi="Courier New" w:cs="Courier New"/>
+          <w:color w:val="000000"/>
+          <w:sz w:val="20"/>
+          <w:szCs w:val="20"/>
+        </w:rPr>
+        <w:t>(I2,</w:t>
+      </w:r>
+      <w:r>
+        <w:rPr>
+          <w:rFonts w:ascii="Courier New" w:hAnsi="Courier New" w:cs="Courier New"/>
+          <w:color w:val="A020F0"/>
+          <w:sz w:val="20"/>
+          <w:szCs w:val="20"/>
+        </w:rPr>
+        <w:t>'gaussian'</w:t>
+      </w:r>
+      <w:r>
+        <w:rPr>
+          <w:rFonts w:ascii="Courier New" w:hAnsi="Courier New" w:cs="Courier New"/>
+          <w:color w:val="000000"/>
+          <w:sz w:val="20"/>
+          <w:szCs w:val="20"/>
+        </w:rPr>
+        <w:t>,</w:t>
+      </w:r>
+      <w:proofErr w:type="gramStart"/>
+      <w:r>
+        <w:rPr>
+          <w:rFonts w:ascii="Courier New" w:hAnsi="Courier New" w:cs="Courier New"/>
+          <w:color w:val="000000"/>
+          <w:sz w:val="20"/>
+          <w:szCs w:val="20"/>
+        </w:rPr>
+        <w:t>0,sigma</w:t>
+      </w:r>
+      <w:proofErr w:type="gramEnd"/>
+      <w:r>
+        <w:rPr>
+          <w:rFonts w:ascii="Courier New" w:hAnsi="Courier New" w:cs="Courier New"/>
+          <w:color w:val="000000"/>
+          <w:sz w:val="20"/>
+          <w:szCs w:val="20"/>
+        </w:rPr>
+        <w:t xml:space="preserve">_1);       </w:t>
+      </w:r>
+      <w:r>
+        <w:rPr>
+          <w:rFonts w:ascii="Courier New" w:hAnsi="Courier New" w:cs="Courier New"/>
+          <w:color w:val="3C763D"/>
+          <w:sz w:val="20"/>
+          <w:szCs w:val="20"/>
+        </w:rPr>
+        <w:t>% blur + noise</w:t>
+      </w:r>
+    </w:p>
+    <w:p>
+      <w:pPr>
+        <w:autoSpaceDE w:val="0"/>
+        <w:autoSpaceDN w:val="0"/>
+        <w:adjustRightInd w:val="0"/>
+        <w:spacing w:after="0" w:line="240" w:lineRule="auto"/>
+        <w:rPr>
+          <w:rFonts w:ascii="Courier New" w:hAnsi="Courier New" w:cs="Courier New"/>
+          <w:sz w:val="24"/>
+          <w:szCs w:val="24"/>
+        </w:rPr>
+      </w:pPr>
+      <w:r>
+        <w:rPr>
+          <w:rFonts w:ascii="Courier New" w:hAnsi="Courier New" w:cs="Courier New"/>
+          <w:color w:val="000000"/>
+          <w:sz w:val="20"/>
+          <w:szCs w:val="20"/>
+        </w:rPr>
+        <w:t xml:space="preserve">sigma_2 = </w:t>
+      </w:r>
+      <w:proofErr w:type="gramStart"/>
+      <w:r>
+        <w:rPr>
+          <w:rFonts w:ascii="Courier New" w:hAnsi="Courier New" w:cs="Courier New"/>
+          <w:color w:val="000000"/>
+          <w:sz w:val="20"/>
+          <w:szCs w:val="20"/>
+        </w:rPr>
+        <w:t>0.0001;</w:t>
+      </w:r>
+      <w:proofErr w:type="gramEnd"/>
+      <w:r>
+        <w:rPr>
+          <w:rFonts w:ascii="Courier New" w:hAnsi="Courier New" w:cs="Courier New"/>
+          <w:color w:val="000000"/>
+          <w:sz w:val="20"/>
+          <w:szCs w:val="20"/>
+        </w:rPr>
+        <w:t xml:space="preserve">                             </w:t>
+      </w:r>
+    </w:p>
+    <w:p>
+      <w:pPr>
+        <w:autoSpaceDE w:val="0"/>
+        <w:autoSpaceDN w:val="0"/>
+        <w:adjustRightInd w:val="0"/>
+        <w:spacing w:after="0" w:line="240" w:lineRule="auto"/>
+        <w:rPr>
+          <w:rFonts w:ascii="Courier New" w:hAnsi="Courier New" w:cs="Courier New"/>
+          <w:sz w:val="24"/>
+          <w:szCs w:val="24"/>
+        </w:rPr>
+      </w:pPr>
+      <w:r>
+        <w:rPr>
+          <w:rFonts w:ascii="Courier New" w:hAnsi="Courier New" w:cs="Courier New"/>
+          <w:color w:val="000000"/>
+          <w:sz w:val="20"/>
+          <w:szCs w:val="20"/>
+        </w:rPr>
+        <w:t xml:space="preserve">I4 = </w:t>
+      </w:r>
+      <w:proofErr w:type="spellStart"/>
+      <w:r>
+        <w:rPr>
+          <w:rFonts w:ascii="Courier New" w:hAnsi="Courier New" w:cs="Courier New"/>
+          <w:color w:val="000000"/>
+          <w:sz w:val="20"/>
+          <w:szCs w:val="20"/>
+        </w:rPr>
+        <w:t>imnoise</w:t>
+      </w:r>
+      <w:proofErr w:type="spellEnd"/>
+      <w:r>
+        <w:rPr>
+          <w:rFonts w:ascii="Courier New" w:hAnsi="Courier New" w:cs="Courier New"/>
+          <w:color w:val="000000"/>
+          <w:sz w:val="20"/>
+          <w:szCs w:val="20"/>
+        </w:rPr>
+        <w:t>(I2,</w:t>
+      </w:r>
+      <w:r>
+        <w:rPr>
+          <w:rFonts w:ascii="Courier New" w:hAnsi="Courier New" w:cs="Courier New"/>
+          <w:color w:val="A020F0"/>
+          <w:sz w:val="20"/>
+          <w:szCs w:val="20"/>
+        </w:rPr>
+        <w:t>'gaussian'</w:t>
+      </w:r>
+      <w:r>
+        <w:rPr>
+          <w:rFonts w:ascii="Courier New" w:hAnsi="Courier New" w:cs="Courier New"/>
+          <w:color w:val="000000"/>
+          <w:sz w:val="20"/>
+          <w:szCs w:val="20"/>
+        </w:rPr>
+        <w:t>,</w:t>
+      </w:r>
+      <w:proofErr w:type="gramStart"/>
+      <w:r>
+        <w:rPr>
+          <w:rFonts w:ascii="Courier New" w:hAnsi="Courier New" w:cs="Courier New"/>
+          <w:color w:val="000000"/>
+          <w:sz w:val="20"/>
+          <w:szCs w:val="20"/>
+        </w:rPr>
+        <w:t>0,sigma</w:t>
+      </w:r>
+      <w:proofErr w:type="gramEnd"/>
+      <w:r>
+        <w:rPr>
+          <w:rFonts w:ascii="Courier New" w:hAnsi="Courier New" w:cs="Courier New"/>
+          <w:color w:val="000000"/>
+          <w:sz w:val="20"/>
+          <w:szCs w:val="20"/>
+        </w:rPr>
+        <w:t xml:space="preserve">_2); </w:t>
+      </w:r>
+    </w:p>
+    <w:p>
+      <w:pPr>
+        <w:autoSpaceDE w:val="0"/>
+        <w:autoSpaceDN w:val="0"/>
+        <w:adjustRightInd w:val="0"/>
+        <w:spacing w:after="0" w:line="240" w:lineRule="auto"/>
+        <w:rPr>
+          <w:rFonts w:ascii="Courier New" w:hAnsi="Courier New" w:cs="Courier New"/>
+          <w:sz w:val="24"/>
+          <w:szCs w:val="24"/>
+        </w:rPr>
+      </w:pPr>
+      <w:r>
+        <w:rPr>
+          <w:rFonts w:ascii="Courier New" w:hAnsi="Courier New" w:cs="Courier New"/>
+          <w:color w:val="000000"/>
+          <w:sz w:val="20"/>
+          <w:szCs w:val="20"/>
+        </w:rPr>
+        <w:t xml:space="preserve">sigma_3 = </w:t>
+      </w:r>
+      <w:proofErr w:type="gramStart"/>
+      <w:r>
+        <w:rPr>
+          <w:rFonts w:ascii="Courier New" w:hAnsi="Courier New" w:cs="Courier New"/>
+          <w:color w:val="000000"/>
+          <w:sz w:val="20"/>
+          <w:szCs w:val="20"/>
+        </w:rPr>
+        <w:t>0.001;</w:t>
+      </w:r>
+      <w:proofErr w:type="gramEnd"/>
+      <w:r>
+        <w:rPr>
+          <w:rFonts w:ascii="Courier New" w:hAnsi="Courier New" w:cs="Courier New"/>
+          <w:color w:val="000000"/>
+          <w:sz w:val="20"/>
+          <w:szCs w:val="20"/>
+        </w:rPr>
+        <w:t xml:space="preserve">                             </w:t>
+      </w:r>
+    </w:p>
+    <w:p>
+      <w:pPr>
+        <w:autoSpaceDE w:val="0"/>
+        <w:autoSpaceDN w:val="0"/>
+        <w:adjustRightInd w:val="0"/>
+        <w:spacing w:after="0" w:line="240" w:lineRule="auto"/>
+        <w:rPr>
+          <w:rFonts w:ascii="Courier New" w:hAnsi="Courier New" w:cs="Courier New"/>
+          <w:sz w:val="24"/>
+          <w:szCs w:val="24"/>
+        </w:rPr>
+      </w:pPr>
+      <w:r>
+        <w:rPr>
+          <w:rFonts w:ascii="Courier New" w:hAnsi="Courier New" w:cs="Courier New"/>
+          <w:color w:val="000000"/>
+          <w:sz w:val="20"/>
+          <w:szCs w:val="20"/>
+        </w:rPr>
+        <w:t xml:space="preserve">I5 = </w:t>
+      </w:r>
+      <w:proofErr w:type="spellStart"/>
+      <w:r>
+        <w:rPr>
+          <w:rFonts w:ascii="Courier New" w:hAnsi="Courier New" w:cs="Courier New"/>
+          <w:color w:val="000000"/>
+          <w:sz w:val="20"/>
+          <w:szCs w:val="20"/>
+        </w:rPr>
+        <w:t>imnoise</w:t>
+      </w:r>
+      <w:proofErr w:type="spellEnd"/>
+      <w:r>
+        <w:rPr>
+          <w:rFonts w:ascii="Courier New" w:hAnsi="Courier New" w:cs="Courier New"/>
+          <w:color w:val="000000"/>
+          <w:sz w:val="20"/>
+          <w:szCs w:val="20"/>
+        </w:rPr>
+        <w:t>(I2,</w:t>
+      </w:r>
+      <w:r>
+        <w:rPr>
+          <w:rFonts w:ascii="Courier New" w:hAnsi="Courier New" w:cs="Courier New"/>
+          <w:color w:val="A020F0"/>
+          <w:sz w:val="20"/>
+          <w:szCs w:val="20"/>
+        </w:rPr>
+        <w:t>'gaussian'</w:t>
+      </w:r>
+      <w:r>
+        <w:rPr>
+          <w:rFonts w:ascii="Courier New" w:hAnsi="Courier New" w:cs="Courier New"/>
+          <w:color w:val="000000"/>
+          <w:sz w:val="20"/>
+          <w:szCs w:val="20"/>
+        </w:rPr>
+        <w:t>,</w:t>
+      </w:r>
+      <w:proofErr w:type="gramStart"/>
+      <w:r>
+        <w:rPr>
+          <w:rFonts w:ascii="Courier New" w:hAnsi="Courier New" w:cs="Courier New"/>
+          <w:color w:val="000000"/>
+          <w:sz w:val="20"/>
+          <w:szCs w:val="20"/>
+        </w:rPr>
+        <w:t>0,sigma</w:t>
+      </w:r>
+      <w:proofErr w:type="gramEnd"/>
+      <w:r>
+        <w:rPr>
+          <w:rFonts w:ascii="Courier New" w:hAnsi="Courier New" w:cs="Courier New"/>
+          <w:color w:val="000000"/>
+          <w:sz w:val="20"/>
+          <w:szCs w:val="20"/>
+        </w:rPr>
+        <w:t>_3);</w:t>
+      </w:r>
+    </w:p>
+    <w:p>
+      <w:pPr>
+        <w:autoSpaceDE w:val="0"/>
+        <w:autoSpaceDN w:val="0"/>
+        <w:adjustRightInd w:val="0"/>
+        <w:spacing w:after="0" w:line="240" w:lineRule="auto"/>
+        <w:rPr>
+          <w:rFonts w:ascii="Courier New" w:hAnsi="Courier New" w:cs="Courier New"/>
+          <w:sz w:val="24"/>
+          <w:szCs w:val="24"/>
+        </w:rPr>
+      </w:pPr>
+      <w:r>
+        <w:rPr>
+          <w:rFonts w:ascii="Courier New" w:hAnsi="Courier New" w:cs="Courier New"/>
+          <w:color w:val="000000"/>
+          <w:sz w:val="20"/>
+          <w:szCs w:val="20"/>
+        </w:rPr>
+        <w:t xml:space="preserve"> </w:t>
+      </w:r>
+    </w:p>
+    <w:p>
+      <w:pPr>
+        <w:autoSpaceDE w:val="0"/>
+        <w:autoSpaceDN w:val="0"/>
+        <w:adjustRightInd w:val="0"/>
+        <w:spacing w:after="0" w:line="240" w:lineRule="auto"/>
+        <w:rPr>
+          <w:rFonts w:ascii="Courier New" w:hAnsi="Courier New" w:cs="Courier New"/>
+          <w:sz w:val="24"/>
+          <w:szCs w:val="24"/>
+        </w:rPr>
+      </w:pPr>
+      <w:r>
+        <w:rPr>
+          <w:rFonts w:ascii="Courier New" w:hAnsi="Courier New" w:cs="Courier New"/>
+          <w:color w:val="3C763D"/>
+          <w:sz w:val="20"/>
+          <w:szCs w:val="20"/>
+        </w:rPr>
+        <w:t xml:space="preserve">% Note: </w:t>
+      </w:r>
+      <w:proofErr w:type="spellStart"/>
+      <w:r>
+        <w:rPr>
+          <w:rFonts w:ascii="Courier New" w:hAnsi="Courier New" w:cs="Courier New"/>
+          <w:color w:val="3C763D"/>
+          <w:sz w:val="20"/>
+          <w:szCs w:val="20"/>
+        </w:rPr>
+        <w:t>Matlab</w:t>
+      </w:r>
+      <w:proofErr w:type="spellEnd"/>
+      <w:r>
+        <w:rPr>
+          <w:rFonts w:ascii="Courier New" w:hAnsi="Courier New" w:cs="Courier New"/>
+          <w:color w:val="3C763D"/>
+          <w:sz w:val="20"/>
+          <w:szCs w:val="20"/>
+        </w:rPr>
+        <w:t xml:space="preserve"> recommends using the </w:t>
+      </w:r>
+    </w:p>
+    <w:p>
+      <w:pPr>
+        <w:autoSpaceDE w:val="0"/>
+        <w:autoSpaceDN w:val="0"/>
+        <w:adjustRightInd w:val="0"/>
+        <w:spacing w:after="0" w:line="240" w:lineRule="auto"/>
+        <w:rPr>
+          <w:rFonts w:ascii="Courier New" w:hAnsi="Courier New" w:cs="Courier New"/>
+          <w:sz w:val="24"/>
+          <w:szCs w:val="24"/>
+        </w:rPr>
+      </w:pPr>
+      <w:r>
+        <w:rPr>
+          <w:rFonts w:ascii="Courier New" w:hAnsi="Courier New" w:cs="Courier New"/>
+          <w:color w:val="3C763D"/>
+          <w:sz w:val="20"/>
+          <w:szCs w:val="20"/>
+        </w:rPr>
+        <w:t xml:space="preserve">% </w:t>
+      </w:r>
+      <w:proofErr w:type="spellStart"/>
+      <w:proofErr w:type="gramStart"/>
+      <w:r>
+        <w:rPr>
+          <w:rFonts w:ascii="Courier New" w:hAnsi="Courier New" w:cs="Courier New"/>
+          <w:color w:val="3C763D"/>
+          <w:sz w:val="20"/>
+          <w:szCs w:val="20"/>
+        </w:rPr>
+        <w:t>imgaussfilt</w:t>
+      </w:r>
+      <w:proofErr w:type="spellEnd"/>
+      <w:proofErr w:type="gramEnd"/>
+      <w:r>
+        <w:rPr>
+          <w:rFonts w:ascii="Courier New" w:hAnsi="Courier New" w:cs="Courier New"/>
+          <w:color w:val="3C763D"/>
+          <w:sz w:val="20"/>
+          <w:szCs w:val="20"/>
+        </w:rPr>
+        <w:t xml:space="preserve"> function in place of </w:t>
+      </w:r>
+      <w:proofErr w:type="spellStart"/>
+      <w:r>
+        <w:rPr>
+          <w:rFonts w:ascii="Courier New" w:hAnsi="Courier New" w:cs="Courier New"/>
+          <w:color w:val="3C763D"/>
+          <w:sz w:val="20"/>
+          <w:szCs w:val="20"/>
+        </w:rPr>
+        <w:t>fspecial</w:t>
+      </w:r>
+      <w:proofErr w:type="spellEnd"/>
+    </w:p>
+    <w:p>
+      <w:pPr>
+        <w:autoSpaceDE w:val="0"/>
+        <w:autoSpaceDN w:val="0"/>
+        <w:adjustRightInd w:val="0"/>
+        <w:spacing w:after="0" w:line="240" w:lineRule="auto"/>
+        <w:rPr>
+          <w:rFonts w:ascii="Courier New" w:hAnsi="Courier New" w:cs="Courier New"/>
+          <w:sz w:val="24"/>
+          <w:szCs w:val="24"/>
+        </w:rPr>
+      </w:pPr>
+      <w:r>
+        <w:rPr>
+          <w:rFonts w:ascii="Courier New" w:hAnsi="Courier New" w:cs="Courier New"/>
+          <w:color w:val="3C763D"/>
+          <w:sz w:val="20"/>
+          <w:szCs w:val="20"/>
+        </w:rPr>
+        <w:t xml:space="preserve">% </w:t>
+      </w:r>
+      <w:proofErr w:type="gramStart"/>
+      <w:r>
+        <w:rPr>
+          <w:rFonts w:ascii="Courier New" w:hAnsi="Courier New" w:cs="Courier New"/>
+          <w:color w:val="3C763D"/>
+          <w:sz w:val="20"/>
+          <w:szCs w:val="20"/>
+        </w:rPr>
+        <w:t>but</w:t>
+      </w:r>
+      <w:proofErr w:type="gramEnd"/>
+      <w:r>
+        <w:rPr>
+          <w:rFonts w:ascii="Courier New" w:hAnsi="Courier New" w:cs="Courier New"/>
+          <w:color w:val="3C763D"/>
+          <w:sz w:val="20"/>
+          <w:szCs w:val="20"/>
+        </w:rPr>
+        <w:t xml:space="preserve"> since we are going to apply a deconvolution</w:t>
+      </w:r>
+    </w:p>
+    <w:p>
+      <w:pPr>
+        <w:autoSpaceDE w:val="0"/>
+        <w:autoSpaceDN w:val="0"/>
+        <w:adjustRightInd w:val="0"/>
+        <w:spacing w:after="0" w:line="240" w:lineRule="auto"/>
+        <w:rPr>
+          <w:rFonts w:ascii="Courier New" w:hAnsi="Courier New" w:cs="Courier New"/>
+          <w:sz w:val="24"/>
+          <w:szCs w:val="24"/>
+        </w:rPr>
+      </w:pPr>
+      <w:r>
+        <w:rPr>
+          <w:rFonts w:ascii="Courier New" w:hAnsi="Courier New" w:cs="Courier New"/>
+          <w:color w:val="3C763D"/>
+          <w:sz w:val="20"/>
+          <w:szCs w:val="20"/>
+        </w:rPr>
+        <w:t xml:space="preserve">% algorithm we will need the </w:t>
+      </w:r>
+      <w:proofErr w:type="gramStart"/>
+      <w:r>
+        <w:rPr>
+          <w:rFonts w:ascii="Courier New" w:hAnsi="Courier New" w:cs="Courier New"/>
+          <w:color w:val="3C763D"/>
+          <w:sz w:val="20"/>
+          <w:szCs w:val="20"/>
+        </w:rPr>
+        <w:t>PSF( impulse</w:t>
+      </w:r>
+      <w:proofErr w:type="gramEnd"/>
+      <w:r>
+        <w:rPr>
+          <w:rFonts w:ascii="Courier New" w:hAnsi="Courier New" w:cs="Courier New"/>
+          <w:color w:val="3C763D"/>
+          <w:sz w:val="20"/>
+          <w:szCs w:val="20"/>
+        </w:rPr>
+        <w:t xml:space="preserve"> function)</w:t>
+      </w:r>
+    </w:p>
+    <w:p>
+      <w:pPr>
+        <w:autoSpaceDE w:val="0"/>
+        <w:autoSpaceDN w:val="0"/>
+        <w:adjustRightInd w:val="0"/>
+        <w:spacing w:after="0" w:line="240" w:lineRule="auto"/>
+        <w:rPr>
+          <w:rFonts w:ascii="Courier New" w:hAnsi="Courier New" w:cs="Courier New"/>
+          <w:sz w:val="24"/>
+          <w:szCs w:val="24"/>
+        </w:rPr>
+      </w:pPr>
+      <w:r>
+        <w:rPr>
+          <w:rFonts w:ascii="Courier New" w:hAnsi="Courier New" w:cs="Courier New"/>
+          <w:color w:val="3C763D"/>
+          <w:sz w:val="20"/>
+          <w:szCs w:val="20"/>
+        </w:rPr>
+        <w:t xml:space="preserve">% </w:t>
+      </w:r>
+      <w:proofErr w:type="gramStart"/>
+      <w:r>
+        <w:rPr>
+          <w:rFonts w:ascii="Courier New" w:hAnsi="Courier New" w:cs="Courier New"/>
+          <w:color w:val="3C763D"/>
+          <w:sz w:val="20"/>
+          <w:szCs w:val="20"/>
+        </w:rPr>
+        <w:t>and</w:t>
+      </w:r>
+      <w:proofErr w:type="gramEnd"/>
+      <w:r>
+        <w:rPr>
+          <w:rFonts w:ascii="Courier New" w:hAnsi="Courier New" w:cs="Courier New"/>
+          <w:color w:val="3C763D"/>
+          <w:sz w:val="20"/>
+          <w:szCs w:val="20"/>
+        </w:rPr>
+        <w:t xml:space="preserve"> that is easier to use with the </w:t>
+      </w:r>
+      <w:proofErr w:type="spellStart"/>
+      <w:r>
+        <w:rPr>
+          <w:rFonts w:ascii="Courier New" w:hAnsi="Courier New" w:cs="Courier New"/>
+          <w:color w:val="3C763D"/>
+          <w:sz w:val="20"/>
+          <w:szCs w:val="20"/>
+        </w:rPr>
+        <w:t>fspecial.test</w:t>
+      </w:r>
+      <w:proofErr w:type="spellEnd"/>
+      <w:r>
+        <w:rPr>
+          <w:rFonts w:ascii="Courier New" w:hAnsi="Courier New" w:cs="Courier New"/>
+          <w:color w:val="3C763D"/>
+          <w:sz w:val="20"/>
+          <w:szCs w:val="20"/>
+        </w:rPr>
+        <w:t xml:space="preserve"> </w:t>
+      </w:r>
+      <w:proofErr w:type="spellStart"/>
+      <w:r>
+        <w:rPr>
+          <w:rFonts w:ascii="Courier New" w:hAnsi="Courier New" w:cs="Courier New"/>
+          <w:color w:val="3C763D"/>
+          <w:sz w:val="20"/>
+          <w:szCs w:val="20"/>
+        </w:rPr>
+        <w:t>imgauss</w:t>
+      </w:r>
+      <w:proofErr w:type="spellEnd"/>
+      <w:r>
+        <w:rPr>
+          <w:rFonts w:ascii="Courier New" w:hAnsi="Courier New" w:cs="Courier New"/>
+          <w:color w:val="3C763D"/>
+          <w:sz w:val="20"/>
+          <w:szCs w:val="20"/>
+        </w:rPr>
+        <w:t xml:space="preserve"> needs a positive sigma</w:t>
+      </w:r>
+    </w:p>
+    <w:p>
+      <w:pPr>
+        <w:autoSpaceDE w:val="0"/>
+        <w:autoSpaceDN w:val="0"/>
+        <w:adjustRightInd w:val="0"/>
+        <w:spacing w:after="0" w:line="240" w:lineRule="auto"/>
+        <w:rPr>
+          <w:rFonts w:ascii="Courier New" w:hAnsi="Courier New" w:cs="Courier New"/>
+          <w:sz w:val="24"/>
+          <w:szCs w:val="24"/>
+        </w:rPr>
+      </w:pPr>
+      <w:r>
+        <w:rPr>
+          <w:rFonts w:ascii="Courier New" w:hAnsi="Courier New" w:cs="Courier New"/>
+          <w:color w:val="3C763D"/>
+          <w:sz w:val="20"/>
+          <w:szCs w:val="20"/>
+        </w:rPr>
+        <w:t xml:space="preserve">%Example use of </w:t>
+      </w:r>
+      <w:proofErr w:type="spellStart"/>
+      <w:r>
+        <w:rPr>
+          <w:rFonts w:ascii="Courier New" w:hAnsi="Courier New" w:cs="Courier New"/>
+          <w:color w:val="3C763D"/>
+          <w:sz w:val="20"/>
+          <w:szCs w:val="20"/>
+        </w:rPr>
+        <w:t>imgauss</w:t>
+      </w:r>
+      <w:proofErr w:type="spellEnd"/>
+      <w:r>
+        <w:rPr>
+          <w:rFonts w:ascii="Courier New" w:hAnsi="Courier New" w:cs="Courier New"/>
+          <w:color w:val="3C763D"/>
+          <w:sz w:val="20"/>
+          <w:szCs w:val="20"/>
+        </w:rPr>
+        <w:t>:</w:t>
+      </w:r>
+    </w:p>
+    <w:p>
+      <w:pPr>
+        <w:autoSpaceDE w:val="0"/>
+        <w:autoSpaceDN w:val="0"/>
+        <w:adjustRightInd w:val="0"/>
+        <w:spacing w:after="0" w:line="240" w:lineRule="auto"/>
+        <w:rPr>
+          <w:rFonts w:ascii="Courier New" w:hAnsi="Courier New" w:cs="Courier New"/>
+          <w:sz w:val="24"/>
+          <w:szCs w:val="24"/>
+        </w:rPr>
+      </w:pPr>
+      <w:r>
+        <w:rPr>
+          <w:rFonts w:ascii="Courier New" w:hAnsi="Courier New" w:cs="Courier New"/>
+          <w:color w:val="3C763D"/>
+          <w:sz w:val="20"/>
+          <w:szCs w:val="20"/>
+        </w:rPr>
+        <w:t xml:space="preserve">% IT2 = </w:t>
+      </w:r>
+      <w:proofErr w:type="spellStart"/>
+      <w:proofErr w:type="gramStart"/>
+      <w:r>
+        <w:rPr>
+          <w:rFonts w:ascii="Courier New" w:hAnsi="Courier New" w:cs="Courier New"/>
+          <w:color w:val="3C763D"/>
+          <w:sz w:val="20"/>
+          <w:szCs w:val="20"/>
+        </w:rPr>
+        <w:t>imgaussfilt</w:t>
+      </w:r>
+      <w:proofErr w:type="spellEnd"/>
+      <w:r>
+        <w:rPr>
+          <w:rFonts w:ascii="Courier New" w:hAnsi="Courier New" w:cs="Courier New"/>
+          <w:color w:val="3C763D"/>
+          <w:sz w:val="20"/>
+          <w:szCs w:val="20"/>
+        </w:rPr>
+        <w:t>(</w:t>
+      </w:r>
+      <w:proofErr w:type="gramEnd"/>
+      <w:r>
+        <w:rPr>
+          <w:rFonts w:ascii="Courier New" w:hAnsi="Courier New" w:cs="Courier New"/>
+          <w:color w:val="3C763D"/>
+          <w:sz w:val="20"/>
+          <w:szCs w:val="20"/>
+        </w:rPr>
+        <w:t xml:space="preserve">IT1,0.01,'FilterSize',5); </w:t>
+      </w:r>
+    </w:p>
+    <w:p>
+      <w:pPr>
+        <w:autoSpaceDE w:val="0"/>
+        <w:autoSpaceDN w:val="0"/>
+        <w:adjustRightInd w:val="0"/>
+        <w:spacing w:after="0" w:line="240" w:lineRule="auto"/>
+        <w:rPr>
+          <w:rFonts w:ascii="Courier New" w:hAnsi="Courier New" w:cs="Courier New"/>
+          <w:sz w:val="24"/>
+          <w:szCs w:val="24"/>
+        </w:rPr>
+      </w:pPr>
+      <w:r>
+        <w:rPr>
+          <w:rFonts w:ascii="Courier New" w:hAnsi="Courier New" w:cs="Courier New"/>
+          <w:color w:val="3C763D"/>
+          <w:sz w:val="20"/>
+          <w:szCs w:val="20"/>
+        </w:rPr>
+        <w:t xml:space="preserve"> </w:t>
+      </w:r>
+    </w:p>
+    <w:p>
+      <w:pPr>
+        <w:autoSpaceDE w:val="0"/>
+        <w:autoSpaceDN w:val="0"/>
+        <w:adjustRightInd w:val="0"/>
+        <w:spacing w:after="0" w:line="240" w:lineRule="auto"/>
+        <w:rPr>
+          <w:rFonts w:ascii="Courier New" w:hAnsi="Courier New" w:cs="Courier New"/>
+          <w:sz w:val="24"/>
+          <w:szCs w:val="24"/>
+        </w:rPr>
+      </w:pPr>
+      <w:proofErr w:type="gramStart"/>
+      <w:r>
+        <w:rPr>
+          <w:rFonts w:ascii="Courier New" w:hAnsi="Courier New" w:cs="Courier New"/>
+          <w:color w:val="000000"/>
+          <w:sz w:val="20"/>
+          <w:szCs w:val="20"/>
+        </w:rPr>
+        <w:t>figure(</w:t>
+      </w:r>
+      <w:proofErr w:type="gramEnd"/>
+      <w:r>
+        <w:rPr>
+          <w:rFonts w:ascii="Courier New" w:hAnsi="Courier New" w:cs="Courier New"/>
+          <w:color w:val="000000"/>
+          <w:sz w:val="20"/>
+          <w:szCs w:val="20"/>
+        </w:rPr>
+        <w:t>1)</w:t>
+      </w:r>
+    </w:p>
+    <w:p>
+      <w:pPr>
+        <w:autoSpaceDE w:val="0"/>
+        <w:autoSpaceDN w:val="0"/>
+        <w:adjustRightInd w:val="0"/>
+        <w:spacing w:after="0" w:line="240" w:lineRule="auto"/>
+        <w:rPr>
+          <w:rFonts w:ascii="Courier New" w:hAnsi="Courier New" w:cs="Courier New"/>
+          <w:sz w:val="24"/>
+          <w:szCs w:val="24"/>
+        </w:rPr>
+      </w:pPr>
+      <w:proofErr w:type="gramStart"/>
+      <w:r>
+        <w:rPr>
+          <w:rFonts w:ascii="Courier New" w:hAnsi="Courier New" w:cs="Courier New"/>
+          <w:color w:val="000000"/>
+          <w:sz w:val="20"/>
+          <w:szCs w:val="20"/>
+        </w:rPr>
+        <w:t>subplot(</w:t>
+      </w:r>
+      <w:proofErr w:type="gramEnd"/>
+      <w:r>
+        <w:rPr>
+          <w:rFonts w:ascii="Courier New" w:hAnsi="Courier New" w:cs="Courier New"/>
+          <w:color w:val="000000"/>
+          <w:sz w:val="20"/>
+          <w:szCs w:val="20"/>
+        </w:rPr>
+        <w:t>1,2,1)</w:t>
+      </w:r>
+    </w:p>
+    <w:p>
+      <w:pPr>
+        <w:autoSpaceDE w:val="0"/>
+        <w:autoSpaceDN w:val="0"/>
+        <w:adjustRightInd w:val="0"/>
+        <w:spacing w:after="0" w:line="240" w:lineRule="auto"/>
+        <w:rPr>
+          <w:rFonts w:ascii="Courier New" w:hAnsi="Courier New" w:cs="Courier New"/>
+          <w:sz w:val="24"/>
+          <w:szCs w:val="24"/>
+        </w:rPr>
+      </w:pPr>
+      <w:proofErr w:type="spellStart"/>
+      <w:r>
+        <w:rPr>
+          <w:rFonts w:ascii="Courier New" w:hAnsi="Courier New" w:cs="Courier New"/>
+          <w:color w:val="000000"/>
+          <w:sz w:val="20"/>
+          <w:szCs w:val="20"/>
+        </w:rPr>
+        <w:t>imshow</w:t>
+      </w:r>
+      <w:proofErr w:type="spellEnd"/>
+      <w:r>
+        <w:rPr>
+          <w:rFonts w:ascii="Courier New" w:hAnsi="Courier New" w:cs="Courier New"/>
+          <w:color w:val="000000"/>
+          <w:sz w:val="20"/>
+          <w:szCs w:val="20"/>
+        </w:rPr>
+        <w:t>(I1</w:t>
+      </w:r>
+      <w:proofErr w:type="gramStart"/>
+      <w:r>
+        <w:rPr>
+          <w:rFonts w:ascii="Courier New" w:hAnsi="Courier New" w:cs="Courier New"/>
+          <w:color w:val="000000"/>
+          <w:sz w:val="20"/>
+          <w:szCs w:val="20"/>
+        </w:rPr>
+        <w:t>);</w:t>
+      </w:r>
+      <w:proofErr w:type="gramEnd"/>
+    </w:p>
+    <w:p>
+      <w:pPr>
+        <w:autoSpaceDE w:val="0"/>
+        <w:autoSpaceDN w:val="0"/>
+        <w:adjustRightInd w:val="0"/>
+        <w:spacing w:after="0" w:line="240" w:lineRule="auto"/>
+        <w:rPr>
+          <w:rFonts w:ascii="Courier New" w:hAnsi="Courier New" w:cs="Courier New"/>
+          <w:sz w:val="24"/>
+          <w:szCs w:val="24"/>
+        </w:rPr>
+      </w:pPr>
+      <w:proofErr w:type="gramStart"/>
+      <w:r>
+        <w:rPr>
+          <w:rFonts w:ascii="Courier New" w:hAnsi="Courier New" w:cs="Courier New"/>
+          <w:color w:val="000000"/>
+          <w:sz w:val="20"/>
+          <w:szCs w:val="20"/>
+        </w:rPr>
+        <w:t>title(</w:t>
+      </w:r>
+      <w:proofErr w:type="gramEnd"/>
+      <w:r>
+        <w:rPr>
+          <w:rFonts w:ascii="Courier New" w:hAnsi="Courier New" w:cs="Courier New"/>
+          <w:color w:val="A020F0"/>
+          <w:sz w:val="20"/>
+          <w:szCs w:val="20"/>
+        </w:rPr>
+        <w:t>'Original Image'</w:t>
+      </w:r>
+      <w:r>
+        <w:rPr>
+          <w:rFonts w:ascii="Courier New" w:hAnsi="Courier New" w:cs="Courier New"/>
+          <w:color w:val="000000"/>
+          <w:sz w:val="20"/>
+          <w:szCs w:val="20"/>
+        </w:rPr>
+        <w:t>)</w:t>
+      </w:r>
+    </w:p>
+    <w:p>
+      <w:pPr>
+        <w:autoSpaceDE w:val="0"/>
+        <w:autoSpaceDN w:val="0"/>
+        <w:adjustRightInd w:val="0"/>
+        <w:spacing w:after="0" w:line="240" w:lineRule="auto"/>
+        <w:rPr>
+          <w:rFonts w:ascii="Courier New" w:hAnsi="Courier New" w:cs="Courier New"/>
+          <w:sz w:val="24"/>
+          <w:szCs w:val="24"/>
+        </w:rPr>
+      </w:pPr>
+      <w:proofErr w:type="gramStart"/>
+      <w:r>
+        <w:rPr>
+          <w:rFonts w:ascii="Courier New" w:hAnsi="Courier New" w:cs="Courier New"/>
+          <w:color w:val="000000"/>
+          <w:sz w:val="20"/>
+          <w:szCs w:val="20"/>
+        </w:rPr>
+        <w:lastRenderedPageBreak/>
+        <w:t>subplot(</w:t>
+      </w:r>
+      <w:proofErr w:type="gramEnd"/>
+      <w:r>
+        <w:rPr>
+          <w:rFonts w:ascii="Courier New" w:hAnsi="Courier New" w:cs="Courier New"/>
+          <w:color w:val="000000"/>
+          <w:sz w:val="20"/>
+          <w:szCs w:val="20"/>
+        </w:rPr>
+        <w:t>1,2,2)</w:t>
+      </w:r>
+    </w:p>
+    <w:p>
+      <w:pPr>
+        <w:autoSpaceDE w:val="0"/>
+        <w:autoSpaceDN w:val="0"/>
+        <w:adjustRightInd w:val="0"/>
+        <w:spacing w:after="0" w:line="240" w:lineRule="auto"/>
+        <w:rPr>
+          <w:rFonts w:ascii="Courier New" w:hAnsi="Courier New" w:cs="Courier New"/>
+          <w:sz w:val="24"/>
+          <w:szCs w:val="24"/>
+        </w:rPr>
+      </w:pPr>
+      <w:proofErr w:type="spellStart"/>
+      <w:r>
+        <w:rPr>
+          <w:rFonts w:ascii="Courier New" w:hAnsi="Courier New" w:cs="Courier New"/>
+          <w:color w:val="000000"/>
+          <w:sz w:val="20"/>
+          <w:szCs w:val="20"/>
+        </w:rPr>
+        <w:t>imshow</w:t>
+      </w:r>
+      <w:proofErr w:type="spellEnd"/>
+      <w:r>
+        <w:rPr>
+          <w:rFonts w:ascii="Courier New" w:hAnsi="Courier New" w:cs="Courier New"/>
+          <w:color w:val="000000"/>
+          <w:sz w:val="20"/>
+          <w:szCs w:val="20"/>
+        </w:rPr>
+        <w:t>(I2</w:t>
+      </w:r>
+      <w:proofErr w:type="gramStart"/>
+      <w:r>
+        <w:rPr>
+          <w:rFonts w:ascii="Courier New" w:hAnsi="Courier New" w:cs="Courier New"/>
+          <w:color w:val="000000"/>
+          <w:sz w:val="20"/>
+          <w:szCs w:val="20"/>
+        </w:rPr>
+        <w:t>);</w:t>
+      </w:r>
+      <w:proofErr w:type="gramEnd"/>
+    </w:p>
+    <w:p>
+      <w:pPr>
+        <w:autoSpaceDE w:val="0"/>
+        <w:autoSpaceDN w:val="0"/>
+        <w:adjustRightInd w:val="0"/>
+        <w:spacing w:after="0" w:line="240" w:lineRule="auto"/>
+        <w:rPr>
+          <w:rFonts w:ascii="Courier New" w:hAnsi="Courier New" w:cs="Courier New"/>
+          <w:sz w:val="24"/>
+          <w:szCs w:val="24"/>
+        </w:rPr>
+      </w:pPr>
+      <w:proofErr w:type="gramStart"/>
+      <w:r>
+        <w:rPr>
+          <w:rFonts w:ascii="Courier New" w:hAnsi="Courier New" w:cs="Courier New"/>
+          <w:color w:val="000000"/>
+          <w:sz w:val="20"/>
+          <w:szCs w:val="20"/>
+        </w:rPr>
+        <w:t>title(</w:t>
+      </w:r>
+      <w:proofErr w:type="gramEnd"/>
+      <w:r>
+        <w:rPr>
+          <w:rFonts w:ascii="Courier New" w:hAnsi="Courier New" w:cs="Courier New"/>
+          <w:color w:val="A020F0"/>
+          <w:sz w:val="20"/>
+          <w:szCs w:val="20"/>
+        </w:rPr>
+        <w:t>'Blurred Image'</w:t>
+      </w:r>
+      <w:r>
+        <w:rPr>
+          <w:rFonts w:ascii="Courier New" w:hAnsi="Courier New" w:cs="Courier New"/>
+          <w:color w:val="000000"/>
+          <w:sz w:val="20"/>
+          <w:szCs w:val="20"/>
+        </w:rPr>
+        <w:t>)</w:t>
+      </w:r>
+    </w:p>
+    <w:p>
+      <w:pPr>
+        <w:autoSpaceDE w:val="0"/>
+        <w:autoSpaceDN w:val="0"/>
+        <w:adjustRightInd w:val="0"/>
+        <w:spacing w:after="0" w:line="240" w:lineRule="auto"/>
+        <w:rPr>
+          <w:rFonts w:ascii="Courier New" w:hAnsi="Courier New" w:cs="Courier New"/>
+          <w:sz w:val="24"/>
+          <w:szCs w:val="24"/>
+        </w:rPr>
+      </w:pPr>
+      <w:r>
+        <w:rPr>
+          <w:rFonts w:ascii="Courier New" w:hAnsi="Courier New" w:cs="Courier New"/>
+          <w:color w:val="000000"/>
+          <w:sz w:val="20"/>
+          <w:szCs w:val="20"/>
+        </w:rPr>
+        <w:t xml:space="preserve"> </w:t>
+      </w:r>
+    </w:p>
+    <w:p>
+      <w:pPr>
+        <w:autoSpaceDE w:val="0"/>
+        <w:autoSpaceDN w:val="0"/>
+        <w:adjustRightInd w:val="0"/>
+        <w:spacing w:after="0" w:line="240" w:lineRule="auto"/>
+        <w:rPr>
+          <w:rFonts w:ascii="Courier New" w:hAnsi="Courier New" w:cs="Courier New"/>
+          <w:sz w:val="24"/>
+          <w:szCs w:val="24"/>
+        </w:rPr>
+      </w:pPr>
+      <w:proofErr w:type="gramStart"/>
+      <w:r>
+        <w:rPr>
+          <w:rFonts w:ascii="Courier New" w:hAnsi="Courier New" w:cs="Courier New"/>
+          <w:color w:val="000000"/>
+          <w:sz w:val="20"/>
+          <w:szCs w:val="20"/>
+        </w:rPr>
+        <w:t>figure(</w:t>
+      </w:r>
+      <w:proofErr w:type="gramEnd"/>
+      <w:r>
+        <w:rPr>
+          <w:rFonts w:ascii="Courier New" w:hAnsi="Courier New" w:cs="Courier New"/>
+          <w:color w:val="000000"/>
+          <w:sz w:val="20"/>
+          <w:szCs w:val="20"/>
+        </w:rPr>
+        <w:t>2)</w:t>
+      </w:r>
+    </w:p>
+    <w:p>
+      <w:pPr>
+        <w:autoSpaceDE w:val="0"/>
+        <w:autoSpaceDN w:val="0"/>
+        <w:adjustRightInd w:val="0"/>
+        <w:spacing w:after="0" w:line="240" w:lineRule="auto"/>
+        <w:rPr>
+          <w:rFonts w:ascii="Courier New" w:hAnsi="Courier New" w:cs="Courier New"/>
+          <w:sz w:val="24"/>
+          <w:szCs w:val="24"/>
+        </w:rPr>
+      </w:pPr>
+      <w:proofErr w:type="gramStart"/>
+      <w:r>
+        <w:rPr>
+          <w:rFonts w:ascii="Courier New" w:hAnsi="Courier New" w:cs="Courier New"/>
+          <w:color w:val="000000"/>
+          <w:sz w:val="20"/>
+          <w:szCs w:val="20"/>
+        </w:rPr>
+        <w:t>subplot(</w:t>
+      </w:r>
+      <w:proofErr w:type="gramEnd"/>
+      <w:r>
+        <w:rPr>
+          <w:rFonts w:ascii="Courier New" w:hAnsi="Courier New" w:cs="Courier New"/>
+          <w:color w:val="000000"/>
+          <w:sz w:val="20"/>
+          <w:szCs w:val="20"/>
+        </w:rPr>
+        <w:t>1,3,1)</w:t>
+      </w:r>
+    </w:p>
+    <w:p>
+      <w:pPr>
+        <w:autoSpaceDE w:val="0"/>
+        <w:autoSpaceDN w:val="0"/>
+        <w:adjustRightInd w:val="0"/>
+        <w:spacing w:after="0" w:line="240" w:lineRule="auto"/>
+        <w:rPr>
+          <w:rFonts w:ascii="Courier New" w:hAnsi="Courier New" w:cs="Courier New"/>
+          <w:sz w:val="24"/>
+          <w:szCs w:val="24"/>
+        </w:rPr>
+      </w:pPr>
+      <w:proofErr w:type="spellStart"/>
+      <w:r>
+        <w:rPr>
+          <w:rFonts w:ascii="Courier New" w:hAnsi="Courier New" w:cs="Courier New"/>
+          <w:color w:val="000000"/>
+          <w:sz w:val="20"/>
+          <w:szCs w:val="20"/>
+        </w:rPr>
+        <w:t>imshow</w:t>
+      </w:r>
+      <w:proofErr w:type="spellEnd"/>
+      <w:r>
+        <w:rPr>
+          <w:rFonts w:ascii="Courier New" w:hAnsi="Courier New" w:cs="Courier New"/>
+          <w:color w:val="000000"/>
+          <w:sz w:val="20"/>
+          <w:szCs w:val="20"/>
+        </w:rPr>
+        <w:t>(I3</w:t>
+      </w:r>
+      <w:proofErr w:type="gramStart"/>
+      <w:r>
+        <w:rPr>
+          <w:rFonts w:ascii="Courier New" w:hAnsi="Courier New" w:cs="Courier New"/>
+          <w:color w:val="000000"/>
+          <w:sz w:val="20"/>
+          <w:szCs w:val="20"/>
+        </w:rPr>
+        <w:t>);</w:t>
+      </w:r>
+      <w:proofErr w:type="gramEnd"/>
+    </w:p>
+    <w:p>
+      <w:pPr>
+        <w:autoSpaceDE w:val="0"/>
+        <w:autoSpaceDN w:val="0"/>
+        <w:adjustRightInd w:val="0"/>
+        <w:spacing w:after="0" w:line="240" w:lineRule="auto"/>
+        <w:rPr>
+          <w:rFonts w:ascii="Courier New" w:hAnsi="Courier New" w:cs="Courier New"/>
+          <w:sz w:val="24"/>
+          <w:szCs w:val="24"/>
+        </w:rPr>
+      </w:pPr>
+      <w:proofErr w:type="gramStart"/>
+      <w:r>
+        <w:rPr>
+          <w:rFonts w:ascii="Courier New" w:hAnsi="Courier New" w:cs="Courier New"/>
+          <w:color w:val="000000"/>
+          <w:sz w:val="20"/>
+          <w:szCs w:val="20"/>
+        </w:rPr>
+        <w:t>title(</w:t>
+      </w:r>
+      <w:proofErr w:type="gramEnd"/>
+      <w:r>
+        <w:rPr>
+          <w:rFonts w:ascii="Courier New" w:hAnsi="Courier New" w:cs="Courier New"/>
+          <w:color w:val="A020F0"/>
+          <w:sz w:val="20"/>
+          <w:szCs w:val="20"/>
+        </w:rPr>
+        <w:t>'Blurred Image w/ Gaussian noise sigma = 0'</w:t>
+      </w:r>
+      <w:r>
+        <w:rPr>
+          <w:rFonts w:ascii="Courier New" w:hAnsi="Courier New" w:cs="Courier New"/>
+          <w:color w:val="000000"/>
+          <w:sz w:val="20"/>
+          <w:szCs w:val="20"/>
+        </w:rPr>
+        <w:t>)</w:t>
+      </w:r>
+    </w:p>
+    <w:p>
+      <w:pPr>
+        <w:autoSpaceDE w:val="0"/>
+        <w:autoSpaceDN w:val="0"/>
+        <w:adjustRightInd w:val="0"/>
+        <w:spacing w:after="0" w:line="240" w:lineRule="auto"/>
+        <w:rPr>
+          <w:rFonts w:ascii="Courier New" w:hAnsi="Courier New" w:cs="Courier New"/>
+          <w:sz w:val="24"/>
+          <w:szCs w:val="24"/>
+        </w:rPr>
+      </w:pPr>
+      <w:proofErr w:type="gramStart"/>
+      <w:r>
+        <w:rPr>
+          <w:rFonts w:ascii="Courier New" w:hAnsi="Courier New" w:cs="Courier New"/>
+          <w:color w:val="000000"/>
+          <w:sz w:val="20"/>
+          <w:szCs w:val="20"/>
+        </w:rPr>
+        <w:t>subplot(</w:t>
+      </w:r>
+      <w:proofErr w:type="gramEnd"/>
+      <w:r>
+        <w:rPr>
+          <w:rFonts w:ascii="Courier New" w:hAnsi="Courier New" w:cs="Courier New"/>
+          <w:color w:val="000000"/>
+          <w:sz w:val="20"/>
+          <w:szCs w:val="20"/>
+        </w:rPr>
+        <w:t>1,3,2)</w:t>
+      </w:r>
+    </w:p>
+    <w:p>
+      <w:pPr>
+        <w:autoSpaceDE w:val="0"/>
+        <w:autoSpaceDN w:val="0"/>
+        <w:adjustRightInd w:val="0"/>
+        <w:spacing w:after="0" w:line="240" w:lineRule="auto"/>
+        <w:rPr>
+          <w:rFonts w:ascii="Courier New" w:hAnsi="Courier New" w:cs="Courier New"/>
+          <w:sz w:val="24"/>
+          <w:szCs w:val="24"/>
+        </w:rPr>
+      </w:pPr>
+      <w:proofErr w:type="spellStart"/>
+      <w:r>
+        <w:rPr>
+          <w:rFonts w:ascii="Courier New" w:hAnsi="Courier New" w:cs="Courier New"/>
+          <w:color w:val="000000"/>
+          <w:sz w:val="20"/>
+          <w:szCs w:val="20"/>
+        </w:rPr>
+        <w:t>imshow</w:t>
+      </w:r>
+      <w:proofErr w:type="spellEnd"/>
+      <w:r>
+        <w:rPr>
+          <w:rFonts w:ascii="Courier New" w:hAnsi="Courier New" w:cs="Courier New"/>
+          <w:color w:val="000000"/>
+          <w:sz w:val="20"/>
+          <w:szCs w:val="20"/>
+        </w:rPr>
+        <w:t>(I4</w:t>
+      </w:r>
+      <w:proofErr w:type="gramStart"/>
+      <w:r>
+        <w:rPr>
+          <w:rFonts w:ascii="Courier New" w:hAnsi="Courier New" w:cs="Courier New"/>
+          <w:color w:val="000000"/>
+          <w:sz w:val="20"/>
+          <w:szCs w:val="20"/>
+        </w:rPr>
+        <w:t>);</w:t>
+      </w:r>
+      <w:proofErr w:type="gramEnd"/>
+    </w:p>
+    <w:p>
+      <w:pPr>
+        <w:autoSpaceDE w:val="0"/>
+        <w:autoSpaceDN w:val="0"/>
+        <w:adjustRightInd w:val="0"/>
+        <w:spacing w:after="0" w:line="240" w:lineRule="auto"/>
+        <w:rPr>
+          <w:rFonts w:ascii="Courier New" w:hAnsi="Courier New" w:cs="Courier New"/>
+          <w:sz w:val="24"/>
+          <w:szCs w:val="24"/>
+        </w:rPr>
+      </w:pPr>
+      <w:proofErr w:type="gramStart"/>
+      <w:r>
+        <w:rPr>
+          <w:rFonts w:ascii="Courier New" w:hAnsi="Courier New" w:cs="Courier New"/>
+          <w:color w:val="000000"/>
+          <w:sz w:val="20"/>
+          <w:szCs w:val="20"/>
+        </w:rPr>
+        <w:t>title(</w:t>
+      </w:r>
+      <w:proofErr w:type="gramEnd"/>
+      <w:r>
+        <w:rPr>
+          <w:rFonts w:ascii="Courier New" w:hAnsi="Courier New" w:cs="Courier New"/>
+          <w:color w:val="A020F0"/>
+          <w:sz w:val="20"/>
+          <w:szCs w:val="20"/>
+        </w:rPr>
+        <w:t>'Blurred Image w/ Gaussian noise sigma = 0.0001'</w:t>
+      </w:r>
+      <w:r>
+        <w:rPr>
+          <w:rFonts w:ascii="Courier New" w:hAnsi="Courier New" w:cs="Courier New"/>
+          <w:color w:val="000000"/>
+          <w:sz w:val="20"/>
+          <w:szCs w:val="20"/>
+        </w:rPr>
+        <w:t>)</w:t>
+      </w:r>
+    </w:p>
+    <w:p>
+      <w:pPr>
+        <w:autoSpaceDE w:val="0"/>
+        <w:autoSpaceDN w:val="0"/>
+        <w:adjustRightInd w:val="0"/>
+        <w:spacing w:after="0" w:line="240" w:lineRule="auto"/>
+        <w:rPr>
+          <w:rFonts w:ascii="Courier New" w:hAnsi="Courier New" w:cs="Courier New"/>
+          <w:sz w:val="24"/>
+          <w:szCs w:val="24"/>
+        </w:rPr>
+      </w:pPr>
+      <w:proofErr w:type="gramStart"/>
+      <w:r>
+        <w:rPr>
+          <w:rFonts w:ascii="Courier New" w:hAnsi="Courier New" w:cs="Courier New"/>
+          <w:color w:val="000000"/>
+          <w:sz w:val="20"/>
+          <w:szCs w:val="20"/>
+        </w:rPr>
+        <w:t>subplot(</w:t>
+      </w:r>
+      <w:proofErr w:type="gramEnd"/>
+      <w:r>
+        <w:rPr>
+          <w:rFonts w:ascii="Courier New" w:hAnsi="Courier New" w:cs="Courier New"/>
+          <w:color w:val="000000"/>
+          <w:sz w:val="20"/>
+          <w:szCs w:val="20"/>
+        </w:rPr>
+        <w:t>1,3,3)</w:t>
+      </w:r>
+    </w:p>
+    <w:p>
+      <w:pPr>
+        <w:autoSpaceDE w:val="0"/>
+        <w:autoSpaceDN w:val="0"/>
+        <w:adjustRightInd w:val="0"/>
+        <w:spacing w:after="0" w:line="240" w:lineRule="auto"/>
+        <w:rPr>
+          <w:rFonts w:ascii="Courier New" w:hAnsi="Courier New" w:cs="Courier New"/>
+          <w:sz w:val="24"/>
+          <w:szCs w:val="24"/>
+        </w:rPr>
+      </w:pPr>
+      <w:proofErr w:type="spellStart"/>
+      <w:r>
+        <w:rPr>
+          <w:rFonts w:ascii="Courier New" w:hAnsi="Courier New" w:cs="Courier New"/>
+          <w:color w:val="000000"/>
+          <w:sz w:val="20"/>
+          <w:szCs w:val="20"/>
+        </w:rPr>
+        <w:t>imshow</w:t>
+      </w:r>
+      <w:proofErr w:type="spellEnd"/>
+      <w:r>
+        <w:rPr>
+          <w:rFonts w:ascii="Courier New" w:hAnsi="Courier New" w:cs="Courier New"/>
+          <w:color w:val="000000"/>
+          <w:sz w:val="20"/>
+          <w:szCs w:val="20"/>
+        </w:rPr>
+        <w:t>(I5</w:t>
+      </w:r>
+      <w:proofErr w:type="gramStart"/>
+      <w:r>
+        <w:rPr>
+          <w:rFonts w:ascii="Courier New" w:hAnsi="Courier New" w:cs="Courier New"/>
+          <w:color w:val="000000"/>
+          <w:sz w:val="20"/>
+          <w:szCs w:val="20"/>
+        </w:rPr>
+        <w:t>);</w:t>
+      </w:r>
+      <w:proofErr w:type="gramEnd"/>
+    </w:p>
+    <w:p>
+      <w:pPr>
+        <w:autoSpaceDE w:val="0"/>
+        <w:autoSpaceDN w:val="0"/>
+        <w:adjustRightInd w:val="0"/>
+        <w:spacing w:after="0" w:line="240" w:lineRule="auto"/>
+        <w:rPr>
+          <w:rFonts w:ascii="Courier New" w:hAnsi="Courier New" w:cs="Courier New"/>
+          <w:sz w:val="24"/>
+          <w:szCs w:val="24"/>
+        </w:rPr>
+      </w:pPr>
+      <w:proofErr w:type="gramStart"/>
+      <w:r>
+        <w:rPr>
+          <w:rFonts w:ascii="Courier New" w:hAnsi="Courier New" w:cs="Courier New"/>
+          <w:color w:val="000000"/>
+          <w:sz w:val="20"/>
+          <w:szCs w:val="20"/>
+        </w:rPr>
+        <w:t>title(</w:t>
+      </w:r>
+      <w:proofErr w:type="gramEnd"/>
+      <w:r>
+        <w:rPr>
+          <w:rFonts w:ascii="Courier New" w:hAnsi="Courier New" w:cs="Courier New"/>
+          <w:color w:val="A020F0"/>
+          <w:sz w:val="20"/>
+          <w:szCs w:val="20"/>
+        </w:rPr>
+        <w:t>'Blurred Image  w/ Gaussian noise sigma = 0.001'</w:t>
+      </w:r>
+      <w:r>
+        <w:rPr>
+          <w:rFonts w:ascii="Courier New" w:hAnsi="Courier New" w:cs="Courier New"/>
+          <w:color w:val="000000"/>
+          <w:sz w:val="20"/>
+          <w:szCs w:val="20"/>
+        </w:rPr>
+        <w:t>)</w:t>
+      </w:r>
+    </w:p>
+    <w:p>
+      <w:pPr>
+        <w:autoSpaceDE w:val="0"/>
+        <w:autoSpaceDN w:val="0"/>
+        <w:adjustRightInd w:val="0"/>
+        <w:spacing w:after="0" w:line="240" w:lineRule="auto"/>
+        <w:rPr>
+          <w:rFonts w:ascii="Courier New" w:hAnsi="Courier New" w:cs="Courier New"/>
+          <w:sz w:val="24"/>
+          <w:szCs w:val="24"/>
+        </w:rPr>
+      </w:pPr>
+      <w:r>
+        <w:rPr>
+          <w:rFonts w:ascii="Courier New" w:hAnsi="Courier New" w:cs="Courier New"/>
+          <w:color w:val="000000"/>
+          <w:sz w:val="20"/>
+          <w:szCs w:val="20"/>
+        </w:rPr>
+        <w:t xml:space="preserve"> </w:t>
+      </w:r>
+    </w:p>
+    <w:p>
+      <w:pPr>
+        <w:autoSpaceDE w:val="0"/>
+        <w:autoSpaceDN w:val="0"/>
+        <w:adjustRightInd w:val="0"/>
+        <w:spacing w:after="0" w:line="240" w:lineRule="auto"/>
+        <w:rPr>
+          <w:rFonts w:ascii="Courier New" w:hAnsi="Courier New" w:cs="Courier New"/>
+          <w:sz w:val="24"/>
+          <w:szCs w:val="24"/>
+        </w:rPr>
+      </w:pPr>
+      <w:r>
+        <w:rPr>
+          <w:rFonts w:ascii="Courier New" w:hAnsi="Courier New" w:cs="Courier New"/>
+          <w:color w:val="3C763D"/>
+          <w:sz w:val="20"/>
+          <w:szCs w:val="20"/>
+        </w:rPr>
+        <w:t>%% 3. Lucy-Richardson method</w:t>
+      </w:r>
+    </w:p>
+    <w:p>
+      <w:pPr>
+        <w:autoSpaceDE w:val="0"/>
+        <w:autoSpaceDN w:val="0"/>
+        <w:adjustRightInd w:val="0"/>
+        <w:spacing w:after="0" w:line="240" w:lineRule="auto"/>
+        <w:rPr>
+          <w:rFonts w:ascii="Courier New" w:hAnsi="Courier New" w:cs="Courier New"/>
+          <w:sz w:val="24"/>
+          <w:szCs w:val="24"/>
+        </w:rPr>
+      </w:pPr>
+      <w:r>
+        <w:rPr>
+          <w:rFonts w:ascii="Courier New" w:hAnsi="Courier New" w:cs="Courier New"/>
+          <w:color w:val="000000"/>
+          <w:sz w:val="20"/>
+          <w:szCs w:val="20"/>
+        </w:rPr>
+        <w:t xml:space="preserve">I = </w:t>
+      </w:r>
+      <w:proofErr w:type="gramStart"/>
+      <w:r>
+        <w:rPr>
+          <w:rFonts w:ascii="Courier New" w:hAnsi="Courier New" w:cs="Courier New"/>
+          <w:color w:val="000000"/>
+          <w:sz w:val="20"/>
+          <w:szCs w:val="20"/>
+        </w:rPr>
+        <w:t>I5;</w:t>
+      </w:r>
+      <w:proofErr w:type="gramEnd"/>
+    </w:p>
+    <w:p>
+      <w:pPr>
+        <w:autoSpaceDE w:val="0"/>
+        <w:autoSpaceDN w:val="0"/>
+        <w:adjustRightInd w:val="0"/>
+        <w:spacing w:after="0" w:line="240" w:lineRule="auto"/>
+        <w:rPr>
+          <w:rFonts w:ascii="Courier New" w:hAnsi="Courier New" w:cs="Courier New"/>
+          <w:sz w:val="24"/>
+          <w:szCs w:val="24"/>
+        </w:rPr>
+      </w:pPr>
+      <w:r>
+        <w:rPr>
+          <w:rFonts w:ascii="Courier New" w:hAnsi="Courier New" w:cs="Courier New"/>
+          <w:color w:val="000000"/>
+          <w:sz w:val="20"/>
+          <w:szCs w:val="20"/>
+        </w:rPr>
+        <w:t xml:space="preserve">I_f5 = </w:t>
+      </w:r>
+      <w:proofErr w:type="spellStart"/>
+      <w:r>
+        <w:rPr>
+          <w:rFonts w:ascii="Courier New" w:hAnsi="Courier New" w:cs="Courier New"/>
+          <w:color w:val="000000"/>
+          <w:sz w:val="20"/>
+          <w:szCs w:val="20"/>
+        </w:rPr>
+        <w:t>deconvlucy</w:t>
+      </w:r>
+      <w:proofErr w:type="spellEnd"/>
+      <w:r>
+        <w:rPr>
+          <w:rFonts w:ascii="Courier New" w:hAnsi="Courier New" w:cs="Courier New"/>
+          <w:color w:val="000000"/>
+          <w:sz w:val="20"/>
+          <w:szCs w:val="20"/>
+        </w:rPr>
+        <w:t>(</w:t>
+      </w:r>
+      <w:proofErr w:type="gramStart"/>
+      <w:r>
+        <w:rPr>
+          <w:rFonts w:ascii="Courier New" w:hAnsi="Courier New" w:cs="Courier New"/>
+          <w:color w:val="000000"/>
+          <w:sz w:val="20"/>
+          <w:szCs w:val="20"/>
+        </w:rPr>
+        <w:t>I,PSF</w:t>
+      </w:r>
+      <w:proofErr w:type="gramEnd"/>
+      <w:r>
+        <w:rPr>
+          <w:rFonts w:ascii="Courier New" w:hAnsi="Courier New" w:cs="Courier New"/>
+          <w:color w:val="000000"/>
+          <w:sz w:val="20"/>
+          <w:szCs w:val="20"/>
+        </w:rPr>
+        <w:t>,5);</w:t>
+      </w:r>
+    </w:p>
+    <w:p>
+      <w:pPr>
+        <w:autoSpaceDE w:val="0"/>
+        <w:autoSpaceDN w:val="0"/>
+        <w:adjustRightInd w:val="0"/>
+        <w:spacing w:after="0" w:line="240" w:lineRule="auto"/>
+        <w:rPr>
+          <w:rFonts w:ascii="Courier New" w:hAnsi="Courier New" w:cs="Courier New"/>
+          <w:sz w:val="24"/>
+          <w:szCs w:val="24"/>
+        </w:rPr>
+      </w:pPr>
+      <w:proofErr w:type="gramStart"/>
+      <w:r>
+        <w:rPr>
+          <w:rFonts w:ascii="Courier New" w:hAnsi="Courier New" w:cs="Courier New"/>
+          <w:color w:val="000000"/>
+          <w:sz w:val="20"/>
+          <w:szCs w:val="20"/>
+        </w:rPr>
+        <w:t>figure(</w:t>
+      </w:r>
+      <w:proofErr w:type="gramEnd"/>
+      <w:r>
+        <w:rPr>
+          <w:rFonts w:ascii="Courier New" w:hAnsi="Courier New" w:cs="Courier New"/>
+          <w:color w:val="000000"/>
+          <w:sz w:val="20"/>
+          <w:szCs w:val="20"/>
+        </w:rPr>
+        <w:t>3)</w:t>
+      </w:r>
+    </w:p>
+    <w:p>
+      <w:pPr>
+        <w:autoSpaceDE w:val="0"/>
+        <w:autoSpaceDN w:val="0"/>
+        <w:adjustRightInd w:val="0"/>
+        <w:spacing w:after="0" w:line="240" w:lineRule="auto"/>
+        <w:rPr>
+          <w:rFonts w:ascii="Courier New" w:hAnsi="Courier New" w:cs="Courier New"/>
+          <w:sz w:val="24"/>
+          <w:szCs w:val="24"/>
+        </w:rPr>
+      </w:pPr>
+      <w:proofErr w:type="gramStart"/>
+      <w:r>
+        <w:rPr>
+          <w:rFonts w:ascii="Courier New" w:hAnsi="Courier New" w:cs="Courier New"/>
+          <w:color w:val="000000"/>
+          <w:sz w:val="20"/>
+          <w:szCs w:val="20"/>
+        </w:rPr>
+        <w:t>subplot(</w:t>
+      </w:r>
+      <w:proofErr w:type="gramEnd"/>
+      <w:r>
+        <w:rPr>
+          <w:rFonts w:ascii="Courier New" w:hAnsi="Courier New" w:cs="Courier New"/>
+          <w:color w:val="000000"/>
+          <w:sz w:val="20"/>
+          <w:szCs w:val="20"/>
+        </w:rPr>
+        <w:t>1,3,1)</w:t>
+      </w:r>
+    </w:p>
+    <w:p>
+      <w:pPr>
+        <w:autoSpaceDE w:val="0"/>
+        <w:autoSpaceDN w:val="0"/>
+        <w:adjustRightInd w:val="0"/>
+        <w:spacing w:after="0" w:line="240" w:lineRule="auto"/>
+        <w:rPr>
+          <w:rFonts w:ascii="Courier New" w:hAnsi="Courier New" w:cs="Courier New"/>
+          <w:sz w:val="24"/>
+          <w:szCs w:val="24"/>
+        </w:rPr>
+      </w:pPr>
+      <w:proofErr w:type="spellStart"/>
+      <w:r>
+        <w:rPr>
+          <w:rFonts w:ascii="Courier New" w:hAnsi="Courier New" w:cs="Courier New"/>
+          <w:color w:val="000000"/>
+          <w:sz w:val="20"/>
+          <w:szCs w:val="20"/>
+        </w:rPr>
+        <w:t>imshow</w:t>
+      </w:r>
+      <w:proofErr w:type="spellEnd"/>
+      <w:r>
+        <w:rPr>
+          <w:rFonts w:ascii="Courier New" w:hAnsi="Courier New" w:cs="Courier New"/>
+          <w:color w:val="000000"/>
+          <w:sz w:val="20"/>
+          <w:szCs w:val="20"/>
+        </w:rPr>
+        <w:t>(I1</w:t>
+      </w:r>
+      <w:proofErr w:type="gramStart"/>
+      <w:r>
+        <w:rPr>
+          <w:rFonts w:ascii="Courier New" w:hAnsi="Courier New" w:cs="Courier New"/>
+          <w:color w:val="000000"/>
+          <w:sz w:val="20"/>
+          <w:szCs w:val="20"/>
+        </w:rPr>
+        <w:t>);</w:t>
+      </w:r>
+      <w:proofErr w:type="gramEnd"/>
+    </w:p>
+    <w:p>
+      <w:pPr>
+        <w:autoSpaceDE w:val="0"/>
+        <w:autoSpaceDN w:val="0"/>
+        <w:adjustRightInd w:val="0"/>
+        <w:spacing w:after="0" w:line="240" w:lineRule="auto"/>
+        <w:rPr>
+          <w:rFonts w:ascii="Courier New" w:hAnsi="Courier New" w:cs="Courier New"/>
+          <w:sz w:val="24"/>
+          <w:szCs w:val="24"/>
+        </w:rPr>
+      </w:pPr>
+      <w:proofErr w:type="gramStart"/>
+      <w:r>
+        <w:rPr>
+          <w:rFonts w:ascii="Courier New" w:hAnsi="Courier New" w:cs="Courier New"/>
+          <w:color w:val="000000"/>
+          <w:sz w:val="20"/>
+          <w:szCs w:val="20"/>
+        </w:rPr>
+        <w:t>title(</w:t>
+      </w:r>
+      <w:proofErr w:type="gramEnd"/>
+      <w:r>
+        <w:rPr>
+          <w:rFonts w:ascii="Courier New" w:hAnsi="Courier New" w:cs="Courier New"/>
+          <w:color w:val="A020F0"/>
+          <w:sz w:val="20"/>
+          <w:szCs w:val="20"/>
+        </w:rPr>
+        <w:t>'Original Image'</w:t>
+      </w:r>
+      <w:r>
+        <w:rPr>
+          <w:rFonts w:ascii="Courier New" w:hAnsi="Courier New" w:cs="Courier New"/>
+          <w:color w:val="000000"/>
+          <w:sz w:val="20"/>
+          <w:szCs w:val="20"/>
+        </w:rPr>
+        <w:t>)</w:t>
+      </w:r>
+    </w:p>
+    <w:p>
+      <w:pPr>
+        <w:autoSpaceDE w:val="0"/>
+        <w:autoSpaceDN w:val="0"/>
+        <w:adjustRightInd w:val="0"/>
+        <w:spacing w:after="0" w:line="240" w:lineRule="auto"/>
+        <w:rPr>
+          <w:rFonts w:ascii="Courier New" w:hAnsi="Courier New" w:cs="Courier New"/>
+          <w:sz w:val="24"/>
+          <w:szCs w:val="24"/>
+        </w:rPr>
+      </w:pPr>
+      <w:proofErr w:type="gramStart"/>
+      <w:r>
+        <w:rPr>
+          <w:rFonts w:ascii="Courier New" w:hAnsi="Courier New" w:cs="Courier New"/>
+          <w:color w:val="000000"/>
+          <w:sz w:val="20"/>
+          <w:szCs w:val="20"/>
+        </w:rPr>
+        <w:t>subplot(</w:t>
+      </w:r>
+      <w:proofErr w:type="gramEnd"/>
+      <w:r>
+        <w:rPr>
+          <w:rFonts w:ascii="Courier New" w:hAnsi="Courier New" w:cs="Courier New"/>
+          <w:color w:val="000000"/>
+          <w:sz w:val="20"/>
+          <w:szCs w:val="20"/>
+        </w:rPr>
+        <w:t>1,3,2)</w:t>
+      </w:r>
+    </w:p>
+    <w:p>
+      <w:pPr>
+        <w:autoSpaceDE w:val="0"/>
+        <w:autoSpaceDN w:val="0"/>
+        <w:adjustRightInd w:val="0"/>
+        <w:spacing w:after="0" w:line="240" w:lineRule="auto"/>
+        <w:rPr>
+          <w:rFonts w:ascii="Courier New" w:hAnsi="Courier New" w:cs="Courier New"/>
+          <w:sz w:val="24"/>
+          <w:szCs w:val="24"/>
+        </w:rPr>
+      </w:pPr>
+      <w:proofErr w:type="spellStart"/>
+      <w:r>
+        <w:rPr>
+          <w:rFonts w:ascii="Courier New" w:hAnsi="Courier New" w:cs="Courier New"/>
+          <w:color w:val="000000"/>
+          <w:sz w:val="20"/>
+          <w:szCs w:val="20"/>
+        </w:rPr>
+        <w:t>imshow</w:t>
+      </w:r>
+      <w:proofErr w:type="spellEnd"/>
+      <w:r>
+        <w:rPr>
+          <w:rFonts w:ascii="Courier New" w:hAnsi="Courier New" w:cs="Courier New"/>
+          <w:color w:val="000000"/>
+          <w:sz w:val="20"/>
+          <w:szCs w:val="20"/>
+        </w:rPr>
+        <w:t>(I</w:t>
+      </w:r>
+      <w:proofErr w:type="gramStart"/>
+      <w:r>
+        <w:rPr>
+          <w:rFonts w:ascii="Courier New" w:hAnsi="Courier New" w:cs="Courier New"/>
+          <w:color w:val="000000"/>
+          <w:sz w:val="20"/>
+          <w:szCs w:val="20"/>
+        </w:rPr>
+        <w:t>);</w:t>
+      </w:r>
+      <w:proofErr w:type="gramEnd"/>
+    </w:p>
+    <w:p>
+      <w:pPr>
+        <w:autoSpaceDE w:val="0"/>
+        <w:autoSpaceDN w:val="0"/>
+        <w:adjustRightInd w:val="0"/>
+        <w:spacing w:after="0" w:line="240" w:lineRule="auto"/>
+        <w:rPr>
+          <w:rFonts w:ascii="Courier New" w:hAnsi="Courier New" w:cs="Courier New"/>
+          <w:sz w:val="24"/>
+          <w:szCs w:val="24"/>
+        </w:rPr>
+      </w:pPr>
+      <w:proofErr w:type="gramStart"/>
+      <w:r>
+        <w:rPr>
+          <w:rFonts w:ascii="Courier New" w:hAnsi="Courier New" w:cs="Courier New"/>
+          <w:color w:val="000000"/>
+          <w:sz w:val="20"/>
+          <w:szCs w:val="20"/>
+        </w:rPr>
+        <w:t>title(</w:t>
+      </w:r>
+      <w:proofErr w:type="gramEnd"/>
+      <w:r>
+        <w:rPr>
+          <w:rFonts w:ascii="Courier New" w:hAnsi="Courier New" w:cs="Courier New"/>
+          <w:color w:val="A020F0"/>
+          <w:sz w:val="20"/>
+          <w:szCs w:val="20"/>
+        </w:rPr>
+        <w:t>'Blurred Image  w/ Gaussian noise sigma = 0.001'</w:t>
+      </w:r>
+      <w:r>
+        <w:rPr>
+          <w:rFonts w:ascii="Courier New" w:hAnsi="Courier New" w:cs="Courier New"/>
+          <w:color w:val="000000"/>
+          <w:sz w:val="20"/>
+          <w:szCs w:val="20"/>
+        </w:rPr>
+        <w:t>)</w:t>
+      </w:r>
+    </w:p>
+    <w:p>
+      <w:pPr>
+        <w:autoSpaceDE w:val="0"/>
+        <w:autoSpaceDN w:val="0"/>
+        <w:adjustRightInd w:val="0"/>
+        <w:spacing w:after="0" w:line="240" w:lineRule="auto"/>
+        <w:rPr>
+          <w:rFonts w:ascii="Courier New" w:hAnsi="Courier New" w:cs="Courier New"/>
+          <w:sz w:val="24"/>
+          <w:szCs w:val="24"/>
+        </w:rPr>
+      </w:pPr>
+      <w:proofErr w:type="gramStart"/>
+      <w:r>
+        <w:rPr>
+          <w:rFonts w:ascii="Courier New" w:hAnsi="Courier New" w:cs="Courier New"/>
+          <w:color w:val="000000"/>
+          <w:sz w:val="20"/>
+          <w:szCs w:val="20"/>
+        </w:rPr>
+        <w:t>subplot(</w:t>
+      </w:r>
+      <w:proofErr w:type="gramEnd"/>
+      <w:r>
+        <w:rPr>
+          <w:rFonts w:ascii="Courier New" w:hAnsi="Courier New" w:cs="Courier New"/>
+          <w:color w:val="000000"/>
+          <w:sz w:val="20"/>
+          <w:szCs w:val="20"/>
+        </w:rPr>
+        <w:t>1,3,3)</w:t>
+      </w:r>
+    </w:p>
+    <w:p>
+      <w:pPr>
+        <w:autoSpaceDE w:val="0"/>
+        <w:autoSpaceDN w:val="0"/>
+        <w:adjustRightInd w:val="0"/>
+        <w:spacing w:after="0" w:line="240" w:lineRule="auto"/>
+        <w:rPr>
+          <w:rFonts w:ascii="Courier New" w:hAnsi="Courier New" w:cs="Courier New"/>
+          <w:sz w:val="24"/>
+          <w:szCs w:val="24"/>
+        </w:rPr>
+      </w:pPr>
+      <w:proofErr w:type="spellStart"/>
+      <w:r>
+        <w:rPr>
+          <w:rFonts w:ascii="Courier New" w:hAnsi="Courier New" w:cs="Courier New"/>
+          <w:color w:val="000000"/>
+          <w:sz w:val="20"/>
+          <w:szCs w:val="20"/>
+        </w:rPr>
+        <w:t>imshow</w:t>
+      </w:r>
+      <w:proofErr w:type="spellEnd"/>
+      <w:r>
+        <w:rPr>
+          <w:rFonts w:ascii="Courier New" w:hAnsi="Courier New" w:cs="Courier New"/>
+          <w:color w:val="000000"/>
+          <w:sz w:val="20"/>
+          <w:szCs w:val="20"/>
+        </w:rPr>
+        <w:t>(I_f5</w:t>
+      </w:r>
+      <w:proofErr w:type="gramStart"/>
+      <w:r>
+        <w:rPr>
+          <w:rFonts w:ascii="Courier New" w:hAnsi="Courier New" w:cs="Courier New"/>
+          <w:color w:val="000000"/>
+          <w:sz w:val="20"/>
+          <w:szCs w:val="20"/>
+        </w:rPr>
+        <w:t>);</w:t>
+      </w:r>
+      <w:proofErr w:type="gramEnd"/>
+    </w:p>
+    <w:p>
+      <w:pPr>
+        <w:autoSpaceDE w:val="0"/>
+        <w:autoSpaceDN w:val="0"/>
+        <w:adjustRightInd w:val="0"/>
+        <w:spacing w:after="0" w:line="240" w:lineRule="auto"/>
+        <w:rPr>
+          <w:rFonts w:ascii="Courier New" w:hAnsi="Courier New" w:cs="Courier New"/>
+          <w:sz w:val="24"/>
+          <w:szCs w:val="24"/>
+        </w:rPr>
+      </w:pPr>
+      <w:proofErr w:type="gramStart"/>
+      <w:r>
+        <w:rPr>
+          <w:rFonts w:ascii="Courier New" w:hAnsi="Courier New" w:cs="Courier New"/>
+          <w:color w:val="000000"/>
+          <w:sz w:val="20"/>
+          <w:szCs w:val="20"/>
+        </w:rPr>
+        <w:t>title(</w:t>
+      </w:r>
+      <w:proofErr w:type="gramEnd"/>
+      <w:r>
+        <w:rPr>
+          <w:rFonts w:ascii="Courier New" w:hAnsi="Courier New" w:cs="Courier New"/>
+          <w:color w:val="A020F0"/>
+          <w:sz w:val="20"/>
+          <w:szCs w:val="20"/>
+        </w:rPr>
+        <w:t xml:space="preserve">'Image </w:t>
+      </w:r>
+      <w:proofErr w:type="spellStart"/>
+      <w:r>
+        <w:rPr>
+          <w:rFonts w:ascii="Courier New" w:hAnsi="Courier New" w:cs="Courier New"/>
+          <w:color w:val="A020F0"/>
+          <w:sz w:val="20"/>
+          <w:szCs w:val="20"/>
+        </w:rPr>
+        <w:t>REconstruct</w:t>
+      </w:r>
+      <w:proofErr w:type="spellEnd"/>
+      <w:r>
+        <w:rPr>
+          <w:rFonts w:ascii="Courier New" w:hAnsi="Courier New" w:cs="Courier New"/>
+          <w:color w:val="A020F0"/>
+          <w:sz w:val="20"/>
+          <w:szCs w:val="20"/>
+        </w:rPr>
+        <w:t xml:space="preserve"> Using Lucy-Richardson </w:t>
+      </w:r>
+      <w:proofErr w:type="spellStart"/>
+      <w:r>
+        <w:rPr>
+          <w:rFonts w:ascii="Courier New" w:hAnsi="Courier New" w:cs="Courier New"/>
+          <w:color w:val="A020F0"/>
+          <w:sz w:val="20"/>
+          <w:szCs w:val="20"/>
+        </w:rPr>
+        <w:t>iter</w:t>
+      </w:r>
+      <w:proofErr w:type="spellEnd"/>
+      <w:r>
+        <w:rPr>
+          <w:rFonts w:ascii="Courier New" w:hAnsi="Courier New" w:cs="Courier New"/>
+          <w:color w:val="A020F0"/>
+          <w:sz w:val="20"/>
+          <w:szCs w:val="20"/>
+        </w:rPr>
+        <w:t xml:space="preserve"> = 5'</w:t>
+      </w:r>
+      <w:r>
+        <w:rPr>
+          <w:rFonts w:ascii="Courier New" w:hAnsi="Courier New" w:cs="Courier New"/>
+          <w:color w:val="000000"/>
+          <w:sz w:val="20"/>
+          <w:szCs w:val="20"/>
+        </w:rPr>
+        <w:t>)</w:t>
+      </w:r>
+    </w:p>
+    <w:p>
+      <w:pPr>
+        <w:autoSpaceDE w:val="0"/>
+        <w:autoSpaceDN w:val="0"/>
+        <w:adjustRightInd w:val="0"/>
+        <w:spacing w:after="0" w:line="240" w:lineRule="auto"/>
+        <w:rPr>
+          <w:rFonts w:ascii="Courier New" w:hAnsi="Courier New" w:cs="Courier New"/>
+          <w:sz w:val="24"/>
+          <w:szCs w:val="24"/>
+        </w:rPr>
+      </w:pPr>
+      <w:r>
+        <w:rPr>
+          <w:rFonts w:ascii="Courier New" w:hAnsi="Courier New" w:cs="Courier New"/>
+          <w:color w:val="000000"/>
+          <w:sz w:val="20"/>
+          <w:szCs w:val="20"/>
+        </w:rPr>
+        <w:t xml:space="preserve"> </w:t>
+      </w:r>
+    </w:p>
+    <w:p>
+      <w:pPr>
+        <w:autoSpaceDE w:val="0"/>
+        <w:autoSpaceDN w:val="0"/>
+        <w:adjustRightInd w:val="0"/>
+        <w:spacing w:after="0" w:line="240" w:lineRule="auto"/>
+        <w:rPr>
+          <w:rFonts w:ascii="Courier New" w:hAnsi="Courier New" w:cs="Courier New"/>
+          <w:sz w:val="24"/>
+          <w:szCs w:val="24"/>
+        </w:rPr>
+      </w:pPr>
+      <w:r>
+        <w:rPr>
+          <w:rFonts w:ascii="Courier New" w:hAnsi="Courier New" w:cs="Courier New"/>
+          <w:color w:val="000000"/>
+          <w:sz w:val="20"/>
+          <w:szCs w:val="20"/>
+        </w:rPr>
+        <w:t xml:space="preserve">I_f6 = </w:t>
+      </w:r>
+      <w:proofErr w:type="spellStart"/>
+      <w:r>
+        <w:rPr>
+          <w:rFonts w:ascii="Courier New" w:hAnsi="Courier New" w:cs="Courier New"/>
+          <w:color w:val="000000"/>
+          <w:sz w:val="20"/>
+          <w:szCs w:val="20"/>
+        </w:rPr>
+        <w:t>deconvlucy</w:t>
+      </w:r>
+      <w:proofErr w:type="spellEnd"/>
+      <w:r>
+        <w:rPr>
+          <w:rFonts w:ascii="Courier New" w:hAnsi="Courier New" w:cs="Courier New"/>
+          <w:color w:val="000000"/>
+          <w:sz w:val="20"/>
+          <w:szCs w:val="20"/>
+        </w:rPr>
+        <w:t>(</w:t>
+      </w:r>
+      <w:proofErr w:type="gramStart"/>
+      <w:r>
+        <w:rPr>
+          <w:rFonts w:ascii="Courier New" w:hAnsi="Courier New" w:cs="Courier New"/>
+          <w:color w:val="000000"/>
+          <w:sz w:val="20"/>
+          <w:szCs w:val="20"/>
+        </w:rPr>
+        <w:t>I,PSF</w:t>
+      </w:r>
+      <w:proofErr w:type="gramEnd"/>
+      <w:r>
+        <w:rPr>
+          <w:rFonts w:ascii="Courier New" w:hAnsi="Courier New" w:cs="Courier New"/>
+          <w:color w:val="000000"/>
+          <w:sz w:val="20"/>
+          <w:szCs w:val="20"/>
+        </w:rPr>
+        <w:t>,20);</w:t>
+      </w:r>
+    </w:p>
+    <w:p>
+      <w:pPr>
+        <w:autoSpaceDE w:val="0"/>
+        <w:autoSpaceDN w:val="0"/>
+        <w:adjustRightInd w:val="0"/>
+        <w:spacing w:after="0" w:line="240" w:lineRule="auto"/>
+        <w:rPr>
+          <w:rFonts w:ascii="Courier New" w:hAnsi="Courier New" w:cs="Courier New"/>
+          <w:sz w:val="24"/>
+          <w:szCs w:val="24"/>
+        </w:rPr>
+      </w:pPr>
+      <w:proofErr w:type="gramStart"/>
+      <w:r>
+        <w:rPr>
+          <w:rFonts w:ascii="Courier New" w:hAnsi="Courier New" w:cs="Courier New"/>
+          <w:color w:val="000000"/>
+          <w:sz w:val="20"/>
+          <w:szCs w:val="20"/>
+        </w:rPr>
+        <w:t>figure(</w:t>
+      </w:r>
+      <w:proofErr w:type="gramEnd"/>
+      <w:r>
+        <w:rPr>
+          <w:rFonts w:ascii="Courier New" w:hAnsi="Courier New" w:cs="Courier New"/>
+          <w:color w:val="000000"/>
+          <w:sz w:val="20"/>
+          <w:szCs w:val="20"/>
+        </w:rPr>
+        <w:t>4)</w:t>
+      </w:r>
+    </w:p>
+    <w:p>
+      <w:pPr>
+        <w:autoSpaceDE w:val="0"/>
+        <w:autoSpaceDN w:val="0"/>
+        <w:adjustRightInd w:val="0"/>
+        <w:spacing w:after="0" w:line="240" w:lineRule="auto"/>
+        <w:rPr>
+          <w:rFonts w:ascii="Courier New" w:hAnsi="Courier New" w:cs="Courier New"/>
+          <w:sz w:val="24"/>
+          <w:szCs w:val="24"/>
+        </w:rPr>
+      </w:pPr>
+      <w:proofErr w:type="gramStart"/>
+      <w:r>
+        <w:rPr>
+          <w:rFonts w:ascii="Courier New" w:hAnsi="Courier New" w:cs="Courier New"/>
+          <w:color w:val="000000"/>
+          <w:sz w:val="20"/>
+          <w:szCs w:val="20"/>
+        </w:rPr>
+        <w:t>subplot(</w:t>
+      </w:r>
+      <w:proofErr w:type="gramEnd"/>
+      <w:r>
+        <w:rPr>
+          <w:rFonts w:ascii="Courier New" w:hAnsi="Courier New" w:cs="Courier New"/>
+          <w:color w:val="000000"/>
+          <w:sz w:val="20"/>
+          <w:szCs w:val="20"/>
+        </w:rPr>
+        <w:t>1,3,1)</w:t>
+      </w:r>
+    </w:p>
+    <w:p>
+      <w:pPr>
+        <w:autoSpaceDE w:val="0"/>
+        <w:autoSpaceDN w:val="0"/>
+        <w:adjustRightInd w:val="0"/>
+        <w:spacing w:after="0" w:line="240" w:lineRule="auto"/>
+        <w:rPr>
+          <w:rFonts w:ascii="Courier New" w:hAnsi="Courier New" w:cs="Courier New"/>
+          <w:sz w:val="24"/>
+          <w:szCs w:val="24"/>
+        </w:rPr>
+      </w:pPr>
+      <w:proofErr w:type="spellStart"/>
+      <w:r>
+        <w:rPr>
+          <w:rFonts w:ascii="Courier New" w:hAnsi="Courier New" w:cs="Courier New"/>
+          <w:color w:val="000000"/>
+          <w:sz w:val="20"/>
+          <w:szCs w:val="20"/>
+        </w:rPr>
+        <w:t>imshow</w:t>
+      </w:r>
+      <w:proofErr w:type="spellEnd"/>
+      <w:r>
+        <w:rPr>
+          <w:rFonts w:ascii="Courier New" w:hAnsi="Courier New" w:cs="Courier New"/>
+          <w:color w:val="000000"/>
+          <w:sz w:val="20"/>
+          <w:szCs w:val="20"/>
+        </w:rPr>
+        <w:t>(I1</w:t>
+      </w:r>
+      <w:proofErr w:type="gramStart"/>
+      <w:r>
+        <w:rPr>
+          <w:rFonts w:ascii="Courier New" w:hAnsi="Courier New" w:cs="Courier New"/>
+          <w:color w:val="000000"/>
+          <w:sz w:val="20"/>
+          <w:szCs w:val="20"/>
+        </w:rPr>
+        <w:t>);</w:t>
+      </w:r>
+      <w:proofErr w:type="gramEnd"/>
+    </w:p>
+    <w:p>
+      <w:pPr>
+        <w:autoSpaceDE w:val="0"/>
+        <w:autoSpaceDN w:val="0"/>
+        <w:adjustRightInd w:val="0"/>
+        <w:spacing w:after="0" w:line="240" w:lineRule="auto"/>
+        <w:rPr>
+          <w:rFonts w:ascii="Courier New" w:hAnsi="Courier New" w:cs="Courier New"/>
+          <w:sz w:val="24"/>
+          <w:szCs w:val="24"/>
+        </w:rPr>
+      </w:pPr>
+      <w:proofErr w:type="gramStart"/>
+      <w:r>
+        <w:rPr>
+          <w:rFonts w:ascii="Courier New" w:hAnsi="Courier New" w:cs="Courier New"/>
+          <w:color w:val="000000"/>
+          <w:sz w:val="20"/>
+          <w:szCs w:val="20"/>
+        </w:rPr>
+        <w:t>title(</w:t>
+      </w:r>
+      <w:proofErr w:type="gramEnd"/>
+      <w:r>
+        <w:rPr>
+          <w:rFonts w:ascii="Courier New" w:hAnsi="Courier New" w:cs="Courier New"/>
+          <w:color w:val="A020F0"/>
+          <w:sz w:val="20"/>
+          <w:szCs w:val="20"/>
+        </w:rPr>
+        <w:t>'Original Image'</w:t>
+      </w:r>
+      <w:r>
+        <w:rPr>
+          <w:rFonts w:ascii="Courier New" w:hAnsi="Courier New" w:cs="Courier New"/>
+          <w:color w:val="000000"/>
+          <w:sz w:val="20"/>
+          <w:szCs w:val="20"/>
+        </w:rPr>
+        <w:t>)</w:t>
+      </w:r>
+    </w:p>
+    <w:p>
+      <w:pPr>
+        <w:autoSpaceDE w:val="0"/>
+        <w:autoSpaceDN w:val="0"/>
+        <w:adjustRightInd w:val="0"/>
+        <w:spacing w:after="0" w:line="240" w:lineRule="auto"/>
+        <w:rPr>
+          <w:rFonts w:ascii="Courier New" w:hAnsi="Courier New" w:cs="Courier New"/>
+          <w:sz w:val="24"/>
+          <w:szCs w:val="24"/>
+        </w:rPr>
+      </w:pPr>
+      <w:proofErr w:type="gramStart"/>
+      <w:r>
+        <w:rPr>
+          <w:rFonts w:ascii="Courier New" w:hAnsi="Courier New" w:cs="Courier New"/>
+          <w:color w:val="000000"/>
+          <w:sz w:val="20"/>
+          <w:szCs w:val="20"/>
+        </w:rPr>
+        <w:t>subplot(</w:t>
+      </w:r>
+      <w:proofErr w:type="gramEnd"/>
+      <w:r>
+        <w:rPr>
+          <w:rFonts w:ascii="Courier New" w:hAnsi="Courier New" w:cs="Courier New"/>
+          <w:color w:val="000000"/>
+          <w:sz w:val="20"/>
+          <w:szCs w:val="20"/>
+        </w:rPr>
+        <w:t>1,3,2)</w:t>
+      </w:r>
+    </w:p>
+    <w:p>
+      <w:pPr>
+        <w:autoSpaceDE w:val="0"/>
+        <w:autoSpaceDN w:val="0"/>
+        <w:adjustRightInd w:val="0"/>
+        <w:spacing w:after="0" w:line="240" w:lineRule="auto"/>
+        <w:rPr>
+          <w:rFonts w:ascii="Courier New" w:hAnsi="Courier New" w:cs="Courier New"/>
+          <w:sz w:val="24"/>
+          <w:szCs w:val="24"/>
+        </w:rPr>
+      </w:pPr>
+      <w:proofErr w:type="spellStart"/>
+      <w:r>
+        <w:rPr>
+          <w:rFonts w:ascii="Courier New" w:hAnsi="Courier New" w:cs="Courier New"/>
+          <w:color w:val="000000"/>
+          <w:sz w:val="20"/>
+          <w:szCs w:val="20"/>
+        </w:rPr>
+        <w:t>imshow</w:t>
+      </w:r>
+      <w:proofErr w:type="spellEnd"/>
+      <w:r>
+        <w:rPr>
+          <w:rFonts w:ascii="Courier New" w:hAnsi="Courier New" w:cs="Courier New"/>
+          <w:color w:val="000000"/>
+          <w:sz w:val="20"/>
+          <w:szCs w:val="20"/>
+        </w:rPr>
+        <w:t>(I</w:t>
+      </w:r>
+      <w:proofErr w:type="gramStart"/>
+      <w:r>
+        <w:rPr>
+          <w:rFonts w:ascii="Courier New" w:hAnsi="Courier New" w:cs="Courier New"/>
+          <w:color w:val="000000"/>
+          <w:sz w:val="20"/>
+          <w:szCs w:val="20"/>
+        </w:rPr>
+        <w:t>);</w:t>
+      </w:r>
+      <w:proofErr w:type="gramEnd"/>
+    </w:p>
+    <w:p>
+      <w:pPr>
+        <w:autoSpaceDE w:val="0"/>
+        <w:autoSpaceDN w:val="0"/>
+        <w:adjustRightInd w:val="0"/>
+        <w:spacing w:after="0" w:line="240" w:lineRule="auto"/>
+        <w:rPr>
+          <w:rFonts w:ascii="Courier New" w:hAnsi="Courier New" w:cs="Courier New"/>
+          <w:sz w:val="24"/>
+          <w:szCs w:val="24"/>
+        </w:rPr>
+      </w:pPr>
+      <w:proofErr w:type="gramStart"/>
+      <w:r>
+        <w:rPr>
+          <w:rFonts w:ascii="Courier New" w:hAnsi="Courier New" w:cs="Courier New"/>
+          <w:color w:val="000000"/>
+          <w:sz w:val="20"/>
+          <w:szCs w:val="20"/>
+        </w:rPr>
+        <w:t>title(</w:t>
+      </w:r>
+      <w:proofErr w:type="gramEnd"/>
+      <w:r>
+        <w:rPr>
+          <w:rFonts w:ascii="Courier New" w:hAnsi="Courier New" w:cs="Courier New"/>
+          <w:color w:val="A020F0"/>
+          <w:sz w:val="20"/>
+          <w:szCs w:val="20"/>
+        </w:rPr>
+        <w:t>'Blurred Image  w/ Gaussian noise sigma = 0.001'</w:t>
+      </w:r>
+      <w:r>
+        <w:rPr>
+          <w:rFonts w:ascii="Courier New" w:hAnsi="Courier New" w:cs="Courier New"/>
+          <w:color w:val="000000"/>
+          <w:sz w:val="20"/>
+          <w:szCs w:val="20"/>
+        </w:rPr>
+        <w:t>)</w:t>
+      </w:r>
+    </w:p>
+    <w:p>
+      <w:pPr>
+        <w:autoSpaceDE w:val="0"/>
+        <w:autoSpaceDN w:val="0"/>
+        <w:adjustRightInd w:val="0"/>
+        <w:spacing w:after="0" w:line="240" w:lineRule="auto"/>
+        <w:rPr>
+          <w:rFonts w:ascii="Courier New" w:hAnsi="Courier New" w:cs="Courier New"/>
+          <w:sz w:val="24"/>
+          <w:szCs w:val="24"/>
+        </w:rPr>
+      </w:pPr>
+      <w:proofErr w:type="gramStart"/>
+      <w:r>
+        <w:rPr>
+          <w:rFonts w:ascii="Courier New" w:hAnsi="Courier New" w:cs="Courier New"/>
+          <w:color w:val="000000"/>
+          <w:sz w:val="20"/>
+          <w:szCs w:val="20"/>
+        </w:rPr>
+        <w:t>subplot(</w:t>
+      </w:r>
+      <w:proofErr w:type="gramEnd"/>
+      <w:r>
+        <w:rPr>
+          <w:rFonts w:ascii="Courier New" w:hAnsi="Courier New" w:cs="Courier New"/>
+          <w:color w:val="000000"/>
+          <w:sz w:val="20"/>
+          <w:szCs w:val="20"/>
+        </w:rPr>
+        <w:t>1,3,3)</w:t>
+      </w:r>
+    </w:p>
+    <w:p>
+      <w:pPr>
+        <w:autoSpaceDE w:val="0"/>
+        <w:autoSpaceDN w:val="0"/>
+        <w:adjustRightInd w:val="0"/>
+        <w:spacing w:after="0" w:line="240" w:lineRule="auto"/>
+        <w:rPr>
+          <w:rFonts w:ascii="Courier New" w:hAnsi="Courier New" w:cs="Courier New"/>
+          <w:sz w:val="24"/>
+          <w:szCs w:val="24"/>
+        </w:rPr>
+      </w:pPr>
+      <w:proofErr w:type="spellStart"/>
+      <w:r>
+        <w:rPr>
+          <w:rFonts w:ascii="Courier New" w:hAnsi="Courier New" w:cs="Courier New"/>
+          <w:color w:val="000000"/>
+          <w:sz w:val="20"/>
+          <w:szCs w:val="20"/>
+        </w:rPr>
+        <w:t>imshow</w:t>
+      </w:r>
+      <w:proofErr w:type="spellEnd"/>
+      <w:r>
+        <w:rPr>
+          <w:rFonts w:ascii="Courier New" w:hAnsi="Courier New" w:cs="Courier New"/>
+          <w:color w:val="000000"/>
+          <w:sz w:val="20"/>
+          <w:szCs w:val="20"/>
+        </w:rPr>
+        <w:t>(I_f6</w:t>
+      </w:r>
+      <w:proofErr w:type="gramStart"/>
+      <w:r>
+        <w:rPr>
+          <w:rFonts w:ascii="Courier New" w:hAnsi="Courier New" w:cs="Courier New"/>
+          <w:color w:val="000000"/>
+          <w:sz w:val="20"/>
+          <w:szCs w:val="20"/>
+        </w:rPr>
+        <w:t>);</w:t>
+      </w:r>
+      <w:proofErr w:type="gramEnd"/>
+    </w:p>
+    <w:p>
+      <w:pPr>
+        <w:autoSpaceDE w:val="0"/>
+        <w:autoSpaceDN w:val="0"/>
+        <w:adjustRightInd w:val="0"/>
+        <w:spacing w:after="0" w:line="240" w:lineRule="auto"/>
+        <w:rPr>
+          <w:rFonts w:ascii="Courier New" w:hAnsi="Courier New" w:cs="Courier New"/>
+          <w:sz w:val="24"/>
+          <w:szCs w:val="24"/>
+        </w:rPr>
+      </w:pPr>
+      <w:proofErr w:type="gramStart"/>
+      <w:r>
+        <w:rPr>
+          <w:rFonts w:ascii="Courier New" w:hAnsi="Courier New" w:cs="Courier New"/>
+          <w:color w:val="000000"/>
+          <w:sz w:val="20"/>
+          <w:szCs w:val="20"/>
+        </w:rPr>
+        <w:t>title(</w:t>
+      </w:r>
+      <w:proofErr w:type="gramEnd"/>
+      <w:r>
+        <w:rPr>
+          <w:rFonts w:ascii="Courier New" w:hAnsi="Courier New" w:cs="Courier New"/>
+          <w:color w:val="A020F0"/>
+          <w:sz w:val="20"/>
+          <w:szCs w:val="20"/>
+        </w:rPr>
+        <w:t xml:space="preserve">'Image </w:t>
+      </w:r>
+      <w:proofErr w:type="spellStart"/>
+      <w:r>
+        <w:rPr>
+          <w:rFonts w:ascii="Courier New" w:hAnsi="Courier New" w:cs="Courier New"/>
+          <w:color w:val="A020F0"/>
+          <w:sz w:val="20"/>
+          <w:szCs w:val="20"/>
+        </w:rPr>
+        <w:t>REconstruct</w:t>
+      </w:r>
+      <w:proofErr w:type="spellEnd"/>
+      <w:r>
+        <w:rPr>
+          <w:rFonts w:ascii="Courier New" w:hAnsi="Courier New" w:cs="Courier New"/>
+          <w:color w:val="A020F0"/>
+          <w:sz w:val="20"/>
+          <w:szCs w:val="20"/>
+        </w:rPr>
+        <w:t xml:space="preserve"> Using Lucy-Richardson </w:t>
+      </w:r>
+      <w:proofErr w:type="spellStart"/>
+      <w:r>
+        <w:rPr>
+          <w:rFonts w:ascii="Courier New" w:hAnsi="Courier New" w:cs="Courier New"/>
+          <w:color w:val="A020F0"/>
+          <w:sz w:val="20"/>
+          <w:szCs w:val="20"/>
+        </w:rPr>
+        <w:t>iter</w:t>
+      </w:r>
+      <w:proofErr w:type="spellEnd"/>
+      <w:r>
+        <w:rPr>
+          <w:rFonts w:ascii="Courier New" w:hAnsi="Courier New" w:cs="Courier New"/>
+          <w:color w:val="A020F0"/>
+          <w:sz w:val="20"/>
+          <w:szCs w:val="20"/>
+        </w:rPr>
+        <w:t xml:space="preserve"> = 20'</w:t>
+      </w:r>
+      <w:r>
+        <w:rPr>
+          <w:rFonts w:ascii="Courier New" w:hAnsi="Courier New" w:cs="Courier New"/>
+          <w:color w:val="000000"/>
+          <w:sz w:val="20"/>
+          <w:szCs w:val="20"/>
+        </w:rPr>
+        <w:t>)</w:t>
+      </w:r>
+    </w:p>
+    <w:p>
+      <w:pPr>
+        <w:autoSpaceDE w:val="0"/>
+        <w:autoSpaceDN w:val="0"/>
+        <w:adjustRightInd w:val="0"/>
+        <w:spacing w:after="0" w:line="240" w:lineRule="auto"/>
+        <w:rPr>
+          <w:rFonts w:ascii="Courier New" w:hAnsi="Courier New" w:cs="Courier New"/>
+          <w:sz w:val="24"/>
+          <w:szCs w:val="24"/>
+        </w:rPr>
+      </w:pPr>
+      <w:r>
+        <w:rPr>
+          <w:rFonts w:ascii="Courier New" w:hAnsi="Courier New" w:cs="Courier New"/>
+          <w:color w:val="000000"/>
+          <w:sz w:val="20"/>
+          <w:szCs w:val="20"/>
+        </w:rPr>
+        <w:t xml:space="preserve"> </w:t>
+      </w:r>
+    </w:p>
+    <w:p>
+      <w:pPr>
+        <w:autoSpaceDE w:val="0"/>
+        <w:autoSpaceDN w:val="0"/>
+        <w:adjustRightInd w:val="0"/>
+        <w:spacing w:after="0" w:line="240" w:lineRule="auto"/>
+        <w:rPr>
+          <w:rFonts w:ascii="Courier New" w:hAnsi="Courier New" w:cs="Courier New"/>
+          <w:sz w:val="24"/>
+          <w:szCs w:val="24"/>
+        </w:rPr>
+      </w:pPr>
+      <w:r>
+        <w:rPr>
+          <w:rFonts w:ascii="Courier New" w:hAnsi="Courier New" w:cs="Courier New"/>
+          <w:color w:val="3C763D"/>
+          <w:sz w:val="20"/>
+          <w:szCs w:val="20"/>
+        </w:rPr>
+        <w:t>%% 4. Blind deconvolution</w:t>
+      </w:r>
+    </w:p>
+    <w:p>
+      <w:pPr>
+        <w:autoSpaceDE w:val="0"/>
+        <w:autoSpaceDN w:val="0"/>
+        <w:adjustRightInd w:val="0"/>
+        <w:spacing w:after="0" w:line="240" w:lineRule="auto"/>
+        <w:rPr>
+          <w:rFonts w:ascii="Courier New" w:hAnsi="Courier New" w:cs="Courier New"/>
+          <w:sz w:val="24"/>
+          <w:szCs w:val="24"/>
+        </w:rPr>
+      </w:pPr>
+      <w:r>
+        <w:rPr>
+          <w:rFonts w:ascii="Courier New" w:hAnsi="Courier New" w:cs="Courier New"/>
+          <w:color w:val="3C763D"/>
+          <w:sz w:val="20"/>
+          <w:szCs w:val="20"/>
+        </w:rPr>
+        <w:t xml:space="preserve"> </w:t>
+      </w:r>
+    </w:p>
+    <w:p>
+      <w:pPr>
+        <w:autoSpaceDE w:val="0"/>
+        <w:autoSpaceDN w:val="0"/>
+        <w:adjustRightInd w:val="0"/>
+        <w:spacing w:after="0" w:line="240" w:lineRule="auto"/>
+        <w:rPr>
+          <w:rFonts w:ascii="Courier New" w:hAnsi="Courier New" w:cs="Courier New"/>
+          <w:sz w:val="24"/>
+          <w:szCs w:val="24"/>
+        </w:rPr>
+      </w:pPr>
+      <w:r>
+        <w:rPr>
+          <w:rFonts w:ascii="Courier New" w:hAnsi="Courier New" w:cs="Courier New"/>
+          <w:color w:val="000000"/>
+          <w:sz w:val="20"/>
+          <w:szCs w:val="20"/>
+        </w:rPr>
+        <w:t xml:space="preserve">I = </w:t>
+      </w:r>
+      <w:proofErr w:type="gramStart"/>
+      <w:r>
+        <w:rPr>
+          <w:rFonts w:ascii="Courier New" w:hAnsi="Courier New" w:cs="Courier New"/>
+          <w:color w:val="000000"/>
+          <w:sz w:val="20"/>
+          <w:szCs w:val="20"/>
+        </w:rPr>
+        <w:t>I5;</w:t>
+      </w:r>
+      <w:proofErr w:type="gramEnd"/>
+    </w:p>
+    <w:p>
+      <w:pPr>
+        <w:autoSpaceDE w:val="0"/>
+        <w:autoSpaceDN w:val="0"/>
+        <w:adjustRightInd w:val="0"/>
+        <w:spacing w:after="0" w:line="240" w:lineRule="auto"/>
+        <w:rPr>
+          <w:rFonts w:ascii="Courier New" w:hAnsi="Courier New" w:cs="Courier New"/>
+          <w:sz w:val="24"/>
+          <w:szCs w:val="24"/>
+        </w:rPr>
+      </w:pPr>
+      <w:r>
+        <w:rPr>
+          <w:rFonts w:ascii="Courier New" w:hAnsi="Courier New" w:cs="Courier New"/>
+          <w:color w:val="000000"/>
+          <w:sz w:val="20"/>
+          <w:szCs w:val="20"/>
+        </w:rPr>
+        <w:t>WT = zeros(size(I)</w:t>
+      </w:r>
+      <w:proofErr w:type="gramStart"/>
+      <w:r>
+        <w:rPr>
+          <w:rFonts w:ascii="Courier New" w:hAnsi="Courier New" w:cs="Courier New"/>
+          <w:color w:val="000000"/>
+          <w:sz w:val="20"/>
+          <w:szCs w:val="20"/>
+        </w:rPr>
+        <w:t>);</w:t>
+      </w:r>
+      <w:proofErr w:type="gramEnd"/>
+    </w:p>
+    <w:p>
+      <w:pPr>
+        <w:autoSpaceDE w:val="0"/>
+        <w:autoSpaceDN w:val="0"/>
+        <w:adjustRightInd w:val="0"/>
+        <w:spacing w:after="0" w:line="240" w:lineRule="auto"/>
+        <w:rPr>
+          <w:rFonts w:ascii="Courier New" w:hAnsi="Courier New" w:cs="Courier New"/>
+          <w:sz w:val="24"/>
+          <w:szCs w:val="24"/>
+        </w:rPr>
+      </w:pPr>
+      <w:r>
+        <w:rPr>
+          <w:rFonts w:ascii="Courier New" w:hAnsi="Courier New" w:cs="Courier New"/>
+          <w:color w:val="000000"/>
+          <w:sz w:val="20"/>
+          <w:szCs w:val="20"/>
+        </w:rPr>
+        <w:t>WT(</w:t>
+      </w:r>
+      <w:proofErr w:type="gramStart"/>
+      <w:r>
+        <w:rPr>
+          <w:rFonts w:ascii="Courier New" w:hAnsi="Courier New" w:cs="Courier New"/>
+          <w:color w:val="000000"/>
+          <w:sz w:val="20"/>
+          <w:szCs w:val="20"/>
+        </w:rPr>
+        <w:t>5:end</w:t>
+      </w:r>
+      <w:proofErr w:type="gramEnd"/>
+      <w:r>
+        <w:rPr>
+          <w:rFonts w:ascii="Courier New" w:hAnsi="Courier New" w:cs="Courier New"/>
+          <w:color w:val="000000"/>
+          <w:sz w:val="20"/>
+          <w:szCs w:val="20"/>
+        </w:rPr>
+        <w:t>-4,5:end-4) = 1;</w:t>
+      </w:r>
+    </w:p>
+    <w:p>
+      <w:pPr>
+        <w:autoSpaceDE w:val="0"/>
+        <w:autoSpaceDN w:val="0"/>
+        <w:adjustRightInd w:val="0"/>
+        <w:spacing w:after="0" w:line="240" w:lineRule="auto"/>
+        <w:rPr>
+          <w:rFonts w:ascii="Courier New" w:hAnsi="Courier New" w:cs="Courier New"/>
+          <w:sz w:val="24"/>
+          <w:szCs w:val="24"/>
+        </w:rPr>
+      </w:pPr>
+      <w:r>
+        <w:rPr>
+          <w:rFonts w:ascii="Courier New" w:hAnsi="Courier New" w:cs="Courier New"/>
+          <w:color w:val="000000"/>
+          <w:sz w:val="20"/>
+          <w:szCs w:val="20"/>
+        </w:rPr>
+        <w:t>INITPSF = ones(</w:t>
+      </w:r>
+      <w:proofErr w:type="gramStart"/>
+      <w:r>
+        <w:rPr>
+          <w:rFonts w:ascii="Courier New" w:hAnsi="Courier New" w:cs="Courier New"/>
+          <w:color w:val="000000"/>
+          <w:sz w:val="20"/>
+          <w:szCs w:val="20"/>
+        </w:rPr>
+        <w:t>size(</w:t>
+      </w:r>
+      <w:proofErr w:type="gramEnd"/>
+      <w:r>
+        <w:rPr>
+          <w:rFonts w:ascii="Courier New" w:hAnsi="Courier New" w:cs="Courier New"/>
+          <w:color w:val="000000"/>
+          <w:sz w:val="20"/>
+          <w:szCs w:val="20"/>
+        </w:rPr>
+        <w:t>PSF));</w:t>
+      </w:r>
+    </w:p>
+    <w:p>
+      <w:pPr>
+        <w:autoSpaceDE w:val="0"/>
+        <w:autoSpaceDN w:val="0"/>
+        <w:adjustRightInd w:val="0"/>
+        <w:spacing w:after="0" w:line="240" w:lineRule="auto"/>
+        <w:rPr>
+          <w:rFonts w:ascii="Courier New" w:hAnsi="Courier New" w:cs="Courier New"/>
+          <w:sz w:val="24"/>
+          <w:szCs w:val="24"/>
+        </w:rPr>
+      </w:pPr>
+      <w:r>
+        <w:rPr>
+          <w:rFonts w:ascii="Courier New" w:hAnsi="Courier New" w:cs="Courier New"/>
+          <w:color w:val="000000"/>
+          <w:sz w:val="20"/>
+          <w:szCs w:val="20"/>
+        </w:rPr>
+        <w:t xml:space="preserve">sigma = </w:t>
+      </w:r>
+      <w:proofErr w:type="gramStart"/>
+      <w:r>
+        <w:rPr>
+          <w:rFonts w:ascii="Courier New" w:hAnsi="Courier New" w:cs="Courier New"/>
+          <w:color w:val="000000"/>
+          <w:sz w:val="20"/>
+          <w:szCs w:val="20"/>
+        </w:rPr>
+        <w:t>2;</w:t>
+      </w:r>
+      <w:proofErr w:type="gramEnd"/>
+    </w:p>
+    <w:p>
+      <w:pPr>
+        <w:autoSpaceDE w:val="0"/>
+        <w:autoSpaceDN w:val="0"/>
+        <w:adjustRightInd w:val="0"/>
+        <w:spacing w:after="0" w:line="240" w:lineRule="auto"/>
+        <w:rPr>
+          <w:rFonts w:ascii="Courier New" w:hAnsi="Courier New" w:cs="Courier New"/>
+          <w:sz w:val="24"/>
+          <w:szCs w:val="24"/>
+        </w:rPr>
+      </w:pPr>
+      <w:r>
+        <w:rPr>
+          <w:rFonts w:ascii="Courier New" w:hAnsi="Courier New" w:cs="Courier New"/>
+          <w:color w:val="3C763D"/>
+          <w:sz w:val="20"/>
+          <w:szCs w:val="20"/>
+        </w:rPr>
+        <w:t xml:space="preserve">% [J, P] = </w:t>
+      </w:r>
+      <w:proofErr w:type="spellStart"/>
+      <w:r>
+        <w:rPr>
+          <w:rFonts w:ascii="Courier New" w:hAnsi="Courier New" w:cs="Courier New"/>
+          <w:color w:val="3C763D"/>
+          <w:sz w:val="20"/>
+          <w:szCs w:val="20"/>
+        </w:rPr>
+        <w:t>deconvblind</w:t>
+      </w:r>
+      <w:proofErr w:type="spellEnd"/>
+      <w:r>
+        <w:rPr>
+          <w:rFonts w:ascii="Courier New" w:hAnsi="Courier New" w:cs="Courier New"/>
+          <w:color w:val="3C763D"/>
+          <w:sz w:val="20"/>
+          <w:szCs w:val="20"/>
+        </w:rPr>
+        <w:t>(</w:t>
+      </w:r>
+      <w:proofErr w:type="gramStart"/>
+      <w:r>
+        <w:rPr>
+          <w:rFonts w:ascii="Courier New" w:hAnsi="Courier New" w:cs="Courier New"/>
+          <w:color w:val="3C763D"/>
+          <w:sz w:val="20"/>
+          <w:szCs w:val="20"/>
+        </w:rPr>
+        <w:t>I,INITPSF</w:t>
+      </w:r>
+      <w:proofErr w:type="gramEnd"/>
+      <w:r>
+        <w:rPr>
+          <w:rFonts w:ascii="Courier New" w:hAnsi="Courier New" w:cs="Courier New"/>
+          <w:color w:val="3C763D"/>
+          <w:sz w:val="20"/>
+          <w:szCs w:val="20"/>
+        </w:rPr>
+        <w:t>,20);</w:t>
+      </w:r>
+    </w:p>
+    <w:p>
+      <w:pPr>
+        <w:autoSpaceDE w:val="0"/>
+        <w:autoSpaceDN w:val="0"/>
+        <w:adjustRightInd w:val="0"/>
+        <w:spacing w:after="0" w:line="240" w:lineRule="auto"/>
+        <w:rPr>
+          <w:rFonts w:ascii="Courier New" w:hAnsi="Courier New" w:cs="Courier New"/>
+          <w:sz w:val="24"/>
+          <w:szCs w:val="24"/>
+        </w:rPr>
+      </w:pPr>
+      <w:r>
+        <w:rPr>
+          <w:rFonts w:ascii="Courier New" w:hAnsi="Courier New" w:cs="Courier New"/>
+          <w:color w:val="000000"/>
+          <w:sz w:val="20"/>
+          <w:szCs w:val="20"/>
+        </w:rPr>
+        <w:t xml:space="preserve">[J, P] = </w:t>
+      </w:r>
+      <w:proofErr w:type="spellStart"/>
+      <w:r>
+        <w:rPr>
+          <w:rFonts w:ascii="Courier New" w:hAnsi="Courier New" w:cs="Courier New"/>
+          <w:color w:val="000000"/>
+          <w:sz w:val="20"/>
+          <w:szCs w:val="20"/>
+        </w:rPr>
+        <w:t>deconvblind</w:t>
+      </w:r>
+      <w:proofErr w:type="spellEnd"/>
+      <w:r>
+        <w:rPr>
+          <w:rFonts w:ascii="Courier New" w:hAnsi="Courier New" w:cs="Courier New"/>
+          <w:color w:val="000000"/>
+          <w:sz w:val="20"/>
+          <w:szCs w:val="20"/>
+        </w:rPr>
+        <w:t>(</w:t>
+      </w:r>
+      <w:proofErr w:type="gramStart"/>
+      <w:r>
+        <w:rPr>
+          <w:rFonts w:ascii="Courier New" w:hAnsi="Courier New" w:cs="Courier New"/>
+          <w:color w:val="000000"/>
+          <w:sz w:val="20"/>
+          <w:szCs w:val="20"/>
+        </w:rPr>
+        <w:t>I,INITPSF</w:t>
+      </w:r>
+      <w:proofErr w:type="gramEnd"/>
+      <w:r>
+        <w:rPr>
+          <w:rFonts w:ascii="Courier New" w:hAnsi="Courier New" w:cs="Courier New"/>
+          <w:color w:val="000000"/>
+          <w:sz w:val="20"/>
+          <w:szCs w:val="20"/>
+        </w:rPr>
+        <w:t>,20,10*sqrt(sigma),WT);</w:t>
+      </w:r>
+    </w:p>
+    <w:p>
+      <w:pPr>
+        <w:autoSpaceDE w:val="0"/>
+        <w:autoSpaceDN w:val="0"/>
+        <w:adjustRightInd w:val="0"/>
+        <w:spacing w:after="0" w:line="240" w:lineRule="auto"/>
+        <w:rPr>
+          <w:rFonts w:ascii="Courier New" w:hAnsi="Courier New" w:cs="Courier New"/>
+          <w:sz w:val="24"/>
+          <w:szCs w:val="24"/>
+        </w:rPr>
+      </w:pPr>
+      <w:proofErr w:type="gramStart"/>
+      <w:r>
+        <w:rPr>
+          <w:rFonts w:ascii="Courier New" w:hAnsi="Courier New" w:cs="Courier New"/>
+          <w:color w:val="000000"/>
+          <w:sz w:val="20"/>
+          <w:szCs w:val="20"/>
+        </w:rPr>
+        <w:t>figure(</w:t>
+      </w:r>
+      <w:proofErr w:type="gramEnd"/>
+      <w:r>
+        <w:rPr>
+          <w:rFonts w:ascii="Courier New" w:hAnsi="Courier New" w:cs="Courier New"/>
+          <w:color w:val="000000"/>
+          <w:sz w:val="20"/>
+          <w:szCs w:val="20"/>
+        </w:rPr>
+        <w:t>5)</w:t>
+      </w:r>
+    </w:p>
+    <w:p>
+      <w:pPr>
+        <w:autoSpaceDE w:val="0"/>
+        <w:autoSpaceDN w:val="0"/>
+        <w:adjustRightInd w:val="0"/>
+        <w:spacing w:after="0" w:line="240" w:lineRule="auto"/>
+        <w:rPr>
+          <w:rFonts w:ascii="Courier New" w:hAnsi="Courier New" w:cs="Courier New"/>
+          <w:sz w:val="24"/>
+          <w:szCs w:val="24"/>
+        </w:rPr>
+      </w:pPr>
+      <w:r>
+        <w:rPr>
+          <w:rFonts w:ascii="Courier New" w:hAnsi="Courier New" w:cs="Courier New"/>
+          <w:color w:val="000000"/>
+          <w:sz w:val="20"/>
+          <w:szCs w:val="20"/>
+        </w:rPr>
+        <w:t>subplot(221</w:t>
+      </w:r>
+      <w:proofErr w:type="gramStart"/>
+      <w:r>
+        <w:rPr>
+          <w:rFonts w:ascii="Courier New" w:hAnsi="Courier New" w:cs="Courier New"/>
+          <w:color w:val="000000"/>
+          <w:sz w:val="20"/>
+          <w:szCs w:val="20"/>
+        </w:rPr>
+        <w:t>);</w:t>
+      </w:r>
+      <w:proofErr w:type="spellStart"/>
+      <w:r>
+        <w:rPr>
+          <w:rFonts w:ascii="Courier New" w:hAnsi="Courier New" w:cs="Courier New"/>
+          <w:color w:val="000000"/>
+          <w:sz w:val="20"/>
+          <w:szCs w:val="20"/>
+        </w:rPr>
+        <w:t>imshow</w:t>
+      </w:r>
+      <w:proofErr w:type="spellEnd"/>
+      <w:proofErr w:type="gramEnd"/>
+      <w:r>
+        <w:rPr>
+          <w:rFonts w:ascii="Courier New" w:hAnsi="Courier New" w:cs="Courier New"/>
+          <w:color w:val="000000"/>
+          <w:sz w:val="20"/>
+          <w:szCs w:val="20"/>
+        </w:rPr>
+        <w:t>(I);</w:t>
+      </w:r>
+    </w:p>
+    <w:p>
+      <w:pPr>
+        <w:autoSpaceDE w:val="0"/>
+        <w:autoSpaceDN w:val="0"/>
+        <w:adjustRightInd w:val="0"/>
+        <w:spacing w:after="0" w:line="240" w:lineRule="auto"/>
+        <w:rPr>
+          <w:rFonts w:ascii="Courier New" w:hAnsi="Courier New" w:cs="Courier New"/>
+          <w:sz w:val="24"/>
+          <w:szCs w:val="24"/>
+        </w:rPr>
+      </w:pPr>
+      <w:proofErr w:type="gramStart"/>
+      <w:r>
+        <w:rPr>
+          <w:rFonts w:ascii="Courier New" w:hAnsi="Courier New" w:cs="Courier New"/>
+          <w:color w:val="000000"/>
+          <w:sz w:val="20"/>
+          <w:szCs w:val="20"/>
+        </w:rPr>
+        <w:t>title(</w:t>
+      </w:r>
+      <w:proofErr w:type="gramEnd"/>
+      <w:r>
+        <w:rPr>
+          <w:rFonts w:ascii="Courier New" w:hAnsi="Courier New" w:cs="Courier New"/>
+          <w:color w:val="A020F0"/>
+          <w:sz w:val="20"/>
+          <w:szCs w:val="20"/>
+        </w:rPr>
+        <w:t>'A = Blurred and Noisy'</w:t>
+      </w:r>
+      <w:r>
+        <w:rPr>
+          <w:rFonts w:ascii="Courier New" w:hAnsi="Courier New" w:cs="Courier New"/>
+          <w:color w:val="000000"/>
+          <w:sz w:val="20"/>
+          <w:szCs w:val="20"/>
+        </w:rPr>
+        <w:t>);</w:t>
+      </w:r>
+    </w:p>
+    <w:p>
+      <w:pPr>
+        <w:autoSpaceDE w:val="0"/>
+        <w:autoSpaceDN w:val="0"/>
+        <w:adjustRightInd w:val="0"/>
+        <w:spacing w:after="0" w:line="240" w:lineRule="auto"/>
+        <w:rPr>
+          <w:rFonts w:ascii="Courier New" w:hAnsi="Courier New" w:cs="Courier New"/>
+          <w:sz w:val="24"/>
+          <w:szCs w:val="24"/>
+        </w:rPr>
+      </w:pPr>
+      <w:r>
+        <w:rPr>
+          <w:rFonts w:ascii="Courier New" w:hAnsi="Courier New" w:cs="Courier New"/>
+          <w:color w:val="000000"/>
+          <w:sz w:val="20"/>
+          <w:szCs w:val="20"/>
+        </w:rPr>
+        <w:t>subplot(222</w:t>
+      </w:r>
+      <w:proofErr w:type="gramStart"/>
+      <w:r>
+        <w:rPr>
+          <w:rFonts w:ascii="Courier New" w:hAnsi="Courier New" w:cs="Courier New"/>
+          <w:color w:val="000000"/>
+          <w:sz w:val="20"/>
+          <w:szCs w:val="20"/>
+        </w:rPr>
+        <w:t>);</w:t>
+      </w:r>
+      <w:proofErr w:type="spellStart"/>
+      <w:r>
+        <w:rPr>
+          <w:rFonts w:ascii="Courier New" w:hAnsi="Courier New" w:cs="Courier New"/>
+          <w:color w:val="000000"/>
+          <w:sz w:val="20"/>
+          <w:szCs w:val="20"/>
+        </w:rPr>
+        <w:t>imshow</w:t>
+      </w:r>
+      <w:proofErr w:type="spellEnd"/>
+      <w:proofErr w:type="gramEnd"/>
+      <w:r>
+        <w:rPr>
+          <w:rFonts w:ascii="Courier New" w:hAnsi="Courier New" w:cs="Courier New"/>
+          <w:color w:val="000000"/>
+          <w:sz w:val="20"/>
+          <w:szCs w:val="20"/>
+        </w:rPr>
+        <w:t>(PSF,[]);</w:t>
+      </w:r>
+    </w:p>
+    <w:p>
+      <w:pPr>
+        <w:autoSpaceDE w:val="0"/>
+        <w:autoSpaceDN w:val="0"/>
+        <w:adjustRightInd w:val="0"/>
+        <w:spacing w:after="0" w:line="240" w:lineRule="auto"/>
+        <w:rPr>
+          <w:rFonts w:ascii="Courier New" w:hAnsi="Courier New" w:cs="Courier New"/>
+          <w:sz w:val="24"/>
+          <w:szCs w:val="24"/>
+        </w:rPr>
+      </w:pPr>
+      <w:proofErr w:type="gramStart"/>
+      <w:r>
+        <w:rPr>
+          <w:rFonts w:ascii="Courier New" w:hAnsi="Courier New" w:cs="Courier New"/>
+          <w:color w:val="000000"/>
+          <w:sz w:val="20"/>
+          <w:szCs w:val="20"/>
+        </w:rPr>
+        <w:t>title(</w:t>
+      </w:r>
+      <w:proofErr w:type="gramEnd"/>
+      <w:r>
+        <w:rPr>
+          <w:rFonts w:ascii="Courier New" w:hAnsi="Courier New" w:cs="Courier New"/>
+          <w:color w:val="A020F0"/>
+          <w:sz w:val="20"/>
+          <w:szCs w:val="20"/>
+        </w:rPr>
+        <w:t>'True PSF'</w:t>
+      </w:r>
+      <w:r>
+        <w:rPr>
+          <w:rFonts w:ascii="Courier New" w:hAnsi="Courier New" w:cs="Courier New"/>
+          <w:color w:val="000000"/>
+          <w:sz w:val="20"/>
+          <w:szCs w:val="20"/>
+        </w:rPr>
+        <w:t>);</w:t>
+      </w:r>
+    </w:p>
+    <w:p>
+      <w:pPr>
+        <w:autoSpaceDE w:val="0"/>
+        <w:autoSpaceDN w:val="0"/>
+        <w:adjustRightInd w:val="0"/>
+        <w:spacing w:after="0" w:line="240" w:lineRule="auto"/>
+        <w:rPr>
+          <w:rFonts w:ascii="Courier New" w:hAnsi="Courier New" w:cs="Courier New"/>
+          <w:sz w:val="24"/>
+          <w:szCs w:val="24"/>
+        </w:rPr>
+      </w:pPr>
+      <w:r>
+        <w:rPr>
+          <w:rFonts w:ascii="Courier New" w:hAnsi="Courier New" w:cs="Courier New"/>
+          <w:color w:val="000000"/>
+          <w:sz w:val="20"/>
+          <w:szCs w:val="20"/>
+        </w:rPr>
+        <w:t>subplot(223</w:t>
+      </w:r>
+      <w:proofErr w:type="gramStart"/>
+      <w:r>
+        <w:rPr>
+          <w:rFonts w:ascii="Courier New" w:hAnsi="Courier New" w:cs="Courier New"/>
+          <w:color w:val="000000"/>
+          <w:sz w:val="20"/>
+          <w:szCs w:val="20"/>
+        </w:rPr>
+        <w:t>);</w:t>
+      </w:r>
+      <w:proofErr w:type="spellStart"/>
+      <w:r>
+        <w:rPr>
+          <w:rFonts w:ascii="Courier New" w:hAnsi="Courier New" w:cs="Courier New"/>
+          <w:color w:val="000000"/>
+          <w:sz w:val="20"/>
+          <w:szCs w:val="20"/>
+        </w:rPr>
+        <w:t>imshow</w:t>
+      </w:r>
+      <w:proofErr w:type="spellEnd"/>
+      <w:proofErr w:type="gramEnd"/>
+      <w:r>
+        <w:rPr>
+          <w:rFonts w:ascii="Courier New" w:hAnsi="Courier New" w:cs="Courier New"/>
+          <w:color w:val="000000"/>
+          <w:sz w:val="20"/>
+          <w:szCs w:val="20"/>
+        </w:rPr>
+        <w:t>(J);</w:t>
+      </w:r>
+    </w:p>
+    <w:p>
+      <w:pPr>
+        <w:autoSpaceDE w:val="0"/>
+        <w:autoSpaceDN w:val="0"/>
+        <w:adjustRightInd w:val="0"/>
+        <w:spacing w:after="0" w:line="240" w:lineRule="auto"/>
+        <w:rPr>
+          <w:rFonts w:ascii="Courier New" w:hAnsi="Courier New" w:cs="Courier New"/>
+          <w:sz w:val="24"/>
+          <w:szCs w:val="24"/>
+        </w:rPr>
+      </w:pPr>
+      <w:proofErr w:type="gramStart"/>
+      <w:r>
+        <w:rPr>
+          <w:rFonts w:ascii="Courier New" w:hAnsi="Courier New" w:cs="Courier New"/>
+          <w:color w:val="000000"/>
+          <w:sz w:val="20"/>
+          <w:szCs w:val="20"/>
+        </w:rPr>
+        <w:lastRenderedPageBreak/>
+        <w:t>title(</w:t>
+      </w:r>
+      <w:proofErr w:type="gramEnd"/>
+      <w:r>
+        <w:rPr>
+          <w:rFonts w:ascii="Courier New" w:hAnsi="Courier New" w:cs="Courier New"/>
+          <w:color w:val="A020F0"/>
+          <w:sz w:val="20"/>
+          <w:szCs w:val="20"/>
+        </w:rPr>
+        <w:t>'Deblurred Image'</w:t>
+      </w:r>
+      <w:r>
+        <w:rPr>
+          <w:rFonts w:ascii="Courier New" w:hAnsi="Courier New" w:cs="Courier New"/>
+          <w:color w:val="000000"/>
+          <w:sz w:val="20"/>
+          <w:szCs w:val="20"/>
+        </w:rPr>
+        <w:t>);</w:t>
+      </w:r>
+    </w:p>
+    <w:p>
+      <w:pPr>
+        <w:autoSpaceDE w:val="0"/>
+        <w:autoSpaceDN w:val="0"/>
+        <w:adjustRightInd w:val="0"/>
+        <w:spacing w:after="0" w:line="240" w:lineRule="auto"/>
+        <w:rPr>
+          <w:rFonts w:ascii="Courier New" w:hAnsi="Courier New" w:cs="Courier New"/>
+          <w:sz w:val="24"/>
+          <w:szCs w:val="24"/>
+        </w:rPr>
+      </w:pPr>
+      <w:r>
+        <w:rPr>
+          <w:rFonts w:ascii="Courier New" w:hAnsi="Courier New" w:cs="Courier New"/>
+          <w:color w:val="000000"/>
+          <w:sz w:val="20"/>
+          <w:szCs w:val="20"/>
+        </w:rPr>
+        <w:t>subplot(224</w:t>
+      </w:r>
+      <w:proofErr w:type="gramStart"/>
+      <w:r>
+        <w:rPr>
+          <w:rFonts w:ascii="Courier New" w:hAnsi="Courier New" w:cs="Courier New"/>
+          <w:color w:val="000000"/>
+          <w:sz w:val="20"/>
+          <w:szCs w:val="20"/>
+        </w:rPr>
+        <w:t>);</w:t>
+      </w:r>
+      <w:proofErr w:type="spellStart"/>
+      <w:r>
+        <w:rPr>
+          <w:rFonts w:ascii="Courier New" w:hAnsi="Courier New" w:cs="Courier New"/>
+          <w:color w:val="000000"/>
+          <w:sz w:val="20"/>
+          <w:szCs w:val="20"/>
+        </w:rPr>
+        <w:t>imshow</w:t>
+      </w:r>
+      <w:proofErr w:type="spellEnd"/>
+      <w:proofErr w:type="gramEnd"/>
+      <w:r>
+        <w:rPr>
+          <w:rFonts w:ascii="Courier New" w:hAnsi="Courier New" w:cs="Courier New"/>
+          <w:color w:val="000000"/>
+          <w:sz w:val="20"/>
+          <w:szCs w:val="20"/>
+        </w:rPr>
+        <w:t>(P,[]);</w:t>
+      </w:r>
+    </w:p>
+    <w:p>
+      <w:pPr>
+        <w:autoSpaceDE w:val="0"/>
+        <w:autoSpaceDN w:val="0"/>
+        <w:adjustRightInd w:val="0"/>
+        <w:spacing w:after="0" w:line="240" w:lineRule="auto"/>
+        <w:rPr>
+          <w:rFonts w:ascii="Courier New" w:hAnsi="Courier New" w:cs="Courier New"/>
+          <w:sz w:val="24"/>
+          <w:szCs w:val="24"/>
+        </w:rPr>
+      </w:pPr>
+      <w:proofErr w:type="gramStart"/>
+      <w:r>
+        <w:rPr>
+          <w:rFonts w:ascii="Courier New" w:hAnsi="Courier New" w:cs="Courier New"/>
+          <w:color w:val="000000"/>
+          <w:sz w:val="20"/>
+          <w:szCs w:val="20"/>
+        </w:rPr>
+        <w:t>title(</w:t>
+      </w:r>
+      <w:proofErr w:type="gramEnd"/>
+      <w:r>
+        <w:rPr>
+          <w:rFonts w:ascii="Courier New" w:hAnsi="Courier New" w:cs="Courier New"/>
+          <w:color w:val="A020F0"/>
+          <w:sz w:val="20"/>
+          <w:szCs w:val="20"/>
+        </w:rPr>
+        <w:t>'Recovered PSF'</w:t>
+      </w:r>
+      <w:r>
+        <w:rPr>
+          <w:rFonts w:ascii="Courier New" w:hAnsi="Courier New" w:cs="Courier New"/>
+          <w:color w:val="000000"/>
+          <w:sz w:val="20"/>
+          <w:szCs w:val="20"/>
+        </w:rPr>
+        <w:t>);</w:t>
+      </w:r>
+    </w:p>
+    <w:p>
+      <w:pPr>
+        <w:autoSpaceDE w:val="0"/>
+        <w:autoSpaceDN w:val="0"/>
+        <w:adjustRightInd w:val="0"/>
+        <w:spacing w:after="0" w:line="240" w:lineRule="auto"/>
+        <w:rPr>
+          <w:rFonts w:ascii="Courier New" w:hAnsi="Courier New" w:cs="Courier New"/>
+          <w:sz w:val="24"/>
+          <w:szCs w:val="24"/>
+        </w:rPr>
+      </w:pPr>
+    </w:p>
+    <w:p>
+      <w:pPr>
+        <w:autoSpaceDE w:val="0"/>
+        <w:autoSpaceDN w:val="0"/>
+        <w:adjustRightInd w:val="0"/>
+        <w:spacing w:after="0" w:line="240" w:lineRule="auto"/>
+        <w:rPr>
+          <w:rFonts w:ascii="Courier New" w:hAnsi="Courier New" w:cs="Courier New"/>
+          <w:sz w:val="24"/>
+          <w:szCs w:val="24"/>
+        </w:rPr>
+      </w:pPr>
+      <w:r>
+        <w:rPr>
+          <w:rFonts w:ascii="Courier New" w:hAnsi="Courier New" w:cs="Courier New"/>
+          <w:noProof/>
+          <w:sz w:val="24"/>
+          <w:szCs w:val="24"/>
+        </w:rPr>
+        <w:drawing>
+          <wp:inline distT="0" distB="0" distL="0" distR="0" wp14:anchorId="08DBF77A" wp14:editId="41B8D5AD">
+            <wp:extent cx="5943600" cy="2887345"/>
+            <wp:effectExtent l="0" t="0" r="0" b="0"/>
+            <wp:docPr id="4" name="Picture 4"/>
+            <wp:cNvGraphicFramePr>
+              <a:graphicFrameLocks xmlns:a="http://schemas.openxmlformats.org/drawingml/2006/main" noChangeAspect="1"/>
+            </wp:cNvGraphicFramePr>
+            <a:graphic xmlns:a="http://schemas.openxmlformats.org/drawingml/2006/main">
+              <a:graphicData uri="http://schemas.openxmlformats.org/drawingml/2006/picture">
+                <pic:pic xmlns:pic="http://schemas.openxmlformats.org/drawingml/2006/picture">
+                  <pic:nvPicPr>
+                    <pic:cNvPr id="0" name="Picture 1"/>
+                    <pic:cNvPicPr>
+                      <a:picLocks noChangeAspect="1" noChangeArrowheads="1"/>
+                    </pic:cNvPicPr>
+                  </pic:nvPicPr>
+                  <pic:blipFill>
+                    <a:blip r:embed="rId10">
+                      <a:extLst>
+                        <a:ext uri="{28A0092B-C50C-407E-A947-70E740481C1C}">
+                          <a14:useLocalDpi xmlns:a14="http://schemas.microsoft.com/office/drawing/2010/main" val="0"/>
+                        </a:ext>
+                      </a:extLst>
+                    </a:blip>
+                    <a:srcRect/>
+                    <a:stretch>
+                      <a:fillRect/>
+                    </a:stretch>
+                  </pic:blipFill>
+                  <pic:spPr bwMode="auto">
+                    <a:xfrm>
+                      <a:off x="0" y="0"/>
+                      <a:ext cx="5943600" cy="2887345"/>
+                    </a:xfrm>
+                    <a:prstGeom prst="rect">
+                      <a:avLst/>
+                    </a:prstGeom>
+                    <a:noFill/>
+                    <a:ln>
+                      <a:noFill/>
+                    </a:ln>
+                  </pic:spPr>
+                </pic:pic>
+              </a:graphicData>
+            </a:graphic>
+          </wp:inline>
+        </w:drawing>
+      </w:r>
+    </w:p>
+    <w:p>
+      <w:pPr>
+        <w:autoSpaceDE w:val="0"/>
+        <w:autoSpaceDN w:val="0"/>
+        <w:adjustRightInd w:val="0"/>
+        <w:spacing w:after="0" w:line="240" w:lineRule="auto"/>
+        <w:rPr>
+          <w:rFonts w:ascii="Calibri" w:hAnsi="Calibri" w:cs="Calibri"/>
+        </w:rPr>
+      </w:pPr>
+      <w:r>
+        <w:rPr>
+          <w:rFonts w:ascii="Calibri" w:hAnsi="Calibri" w:cs="Calibri"/>
+        </w:rPr>
+        <w:t>Original Image with convolution blurring.</w:t>
+      </w:r>
+    </w:p>
+    <w:p>
+      <w:pPr>
+        <w:autoSpaceDE w:val="0"/>
+        <w:autoSpaceDN w:val="0"/>
+        <w:adjustRightInd w:val="0"/>
+        <w:spacing w:after="0" w:line="240" w:lineRule="auto"/>
+        <w:rPr>
+          <w:rFonts w:ascii="Courier New" w:hAnsi="Courier New" w:cs="Courier New"/>
+          <w:sz w:val="24"/>
+          <w:szCs w:val="24"/>
+        </w:rPr>
+      </w:pPr>
+      <w:r>
+        <w:rPr>
+          <w:rFonts w:ascii="Courier New" w:hAnsi="Courier New" w:cs="Courier New"/>
+          <w:noProof/>
+          <w:sz w:val="24"/>
+          <w:szCs w:val="24"/>
+        </w:rPr>
+        <w:drawing>
+          <wp:inline distT="0" distB="0" distL="0" distR="0" wp14:anchorId="7A819FC6" wp14:editId="57BBE071">
+            <wp:extent cx="5943600" cy="3782695"/>
+            <wp:effectExtent l="0" t="0" r="0" b="0"/>
+            <wp:docPr id="5" name="Picture 5"/>
+            <wp:cNvGraphicFramePr>
+              <a:graphicFrameLocks xmlns:a="http://schemas.openxmlformats.org/drawingml/2006/main" noChangeAspect="1"/>
+            </wp:cNvGraphicFramePr>
+            <a:graphic xmlns:a="http://schemas.openxmlformats.org/drawingml/2006/main">
+              <a:graphicData uri="http://schemas.openxmlformats.org/drawingml/2006/picture">
+                <pic:pic xmlns:pic="http://schemas.openxmlformats.org/drawingml/2006/picture">
+                  <pic:nvPicPr>
+                    <pic:cNvPr id="0" name="Picture 2"/>
+                    <pic:cNvPicPr>
+                      <a:picLocks noChangeAspect="1" noChangeArrowheads="1"/>
+                    </pic:cNvPicPr>
+                  </pic:nvPicPr>
+                  <pic:blipFill>
+                    <a:blip r:embed="rId11" cstate="print">
+                      <a:extLst>
+                        <a:ext uri="{28A0092B-C50C-407E-A947-70E740481C1C}">
+                          <a14:useLocalDpi xmlns:a14="http://schemas.microsoft.com/office/drawing/2010/main" val="0"/>
+                        </a:ext>
+                      </a:extLst>
+                    </a:blip>
+                    <a:srcRect/>
+                    <a:stretch>
+                      <a:fillRect/>
+                    </a:stretch>
+                  </pic:blipFill>
+                  <pic:spPr bwMode="auto">
+                    <a:xfrm>
+                      <a:off x="0" y="0"/>
+                      <a:ext cx="5943600" cy="3782695"/>
+                    </a:xfrm>
+                    <a:prstGeom prst="rect">
+                      <a:avLst/>
+                    </a:prstGeom>
+                    <a:noFill/>
+                    <a:ln>
+                      <a:noFill/>
+                    </a:ln>
+                  </pic:spPr>
+                </pic:pic>
+              </a:graphicData>
+            </a:graphic>
+          </wp:inline>
+        </w:drawing>
+      </w:r>
+    </w:p>
+    <w:p>
+      <w:pPr>
+        <w:autoSpaceDE w:val="0"/>
+        <w:autoSpaceDN w:val="0"/>
+        <w:adjustRightInd w:val="0"/>
+        <w:spacing w:after="0" w:line="240" w:lineRule="auto"/>
+        <w:rPr>
+          <w:rFonts w:cstheme="minorHAnsi"/>
+        </w:rPr>
+      </w:pPr>
+      <w:r>
+        <w:rPr>
+          <w:rFonts w:cstheme="minorHAnsi"/>
+        </w:rPr>
+        <w:t>Blurring + varying gaussian noise added.</w:t>
+      </w:r>
+    </w:p>
+    <w:p>
+      <w:pPr>
+        <w:autoSpaceDE w:val="0"/>
+        <w:autoSpaceDN w:val="0"/>
+        <w:adjustRightInd w:val="0"/>
+        <w:spacing w:after="0" w:line="240" w:lineRule="auto"/>
+        <w:rPr>
+          <w:rFonts w:ascii="Courier New" w:hAnsi="Courier New" w:cs="Courier New"/>
+          <w:sz w:val="24"/>
+          <w:szCs w:val="24"/>
+        </w:rPr>
+      </w:pPr>
+    </w:p>
+    <w:p>
+      <w:pPr>
+        <w:autoSpaceDE w:val="0"/>
+        <w:autoSpaceDN w:val="0"/>
+        <w:adjustRightInd w:val="0"/>
+        <w:spacing w:after="0" w:line="240" w:lineRule="auto"/>
+        <w:rPr>
+          <w:rFonts w:ascii="Courier New" w:hAnsi="Courier New" w:cs="Courier New"/>
+          <w:sz w:val="24"/>
+          <w:szCs w:val="24"/>
+        </w:rPr>
+      </w:pPr>
+    </w:p>
+    <w:p>
+      <w:pPr>
+        <w:autoSpaceDE w:val="0"/>
+        <w:autoSpaceDN w:val="0"/>
+        <w:adjustRightInd w:val="0"/>
+        <w:spacing w:after="0" w:line="240" w:lineRule="auto"/>
+        <w:rPr>
+          <w:rFonts w:ascii="Courier New" w:hAnsi="Courier New" w:cs="Courier New"/>
+          <w:sz w:val="24"/>
+          <w:szCs w:val="24"/>
+        </w:rPr>
+      </w:pPr>
+    </w:p>
+    <w:p>
+      <w:pPr>
+        <w:autoSpaceDE w:val="0"/>
+        <w:autoSpaceDN w:val="0"/>
+        <w:adjustRightInd w:val="0"/>
+        <w:spacing w:after="0" w:line="240" w:lineRule="auto"/>
+        <w:rPr>
+          <w:rFonts w:ascii="Courier New" w:hAnsi="Courier New" w:cs="Courier New"/>
+          <w:sz w:val="24"/>
+          <w:szCs w:val="24"/>
+        </w:rPr>
+      </w:pPr>
+    </w:p>
+    <w:p>
+      <w:pPr>
+        <w:jc w:val="center"/>
+      </w:pPr>
+    </w:p>
+    <w:p>
+      <w:r>
+        <w:rPr>
+          <w:noProof/>
+        </w:rPr>
+        <w:drawing>
+          <wp:inline distT="0" distB="0" distL="0" distR="0" wp14:anchorId="39DD305F" wp14:editId="7500676D">
+            <wp:extent cx="5943600" cy="3868420"/>
+            <wp:effectExtent l="0" t="0" r="0" b="0"/>
+            <wp:docPr id="6" name="Picture 6"/>
+            <wp:cNvGraphicFramePr>
+              <a:graphicFrameLocks xmlns:a="http://schemas.openxmlformats.org/drawingml/2006/main" noChangeAspect="1"/>
+            </wp:cNvGraphicFramePr>
+            <a:graphic xmlns:a="http://schemas.openxmlformats.org/drawingml/2006/main">
+              <a:graphicData uri="http://schemas.openxmlformats.org/drawingml/2006/picture">
+                <pic:pic xmlns:pic="http://schemas.openxmlformats.org/drawingml/2006/picture">
+                  <pic:nvPicPr>
+                    <pic:cNvPr id="0" name="Picture 3"/>
+                    <pic:cNvPicPr>
+                      <a:picLocks noChangeAspect="1" noChangeArrowheads="1"/>
+                    </pic:cNvPicPr>
+                  </pic:nvPicPr>
+                  <pic:blipFill>
+                    <a:blip r:embed="rId12">
+                      <a:extLst>
+                        <a:ext uri="{28A0092B-C50C-407E-A947-70E740481C1C}">
+                          <a14:useLocalDpi xmlns:a14="http://schemas.microsoft.com/office/drawing/2010/main" val="0"/>
+                        </a:ext>
+                      </a:extLst>
+                    </a:blip>
+                    <a:srcRect/>
+                    <a:stretch>
+                      <a:fillRect/>
+                    </a:stretch>
+                  </pic:blipFill>
+                  <pic:spPr bwMode="auto">
+                    <a:xfrm>
+                      <a:off x="0" y="0"/>
+                      <a:ext cx="5943600" cy="3868420"/>
+                    </a:xfrm>
+                    <a:prstGeom prst="rect">
+                      <a:avLst/>
+                    </a:prstGeom>
+                    <a:noFill/>
+                    <a:ln>
+                      <a:noFill/>
+                    </a:ln>
+                  </pic:spPr>
+                </pic:pic>
+              </a:graphicData>
+            </a:graphic>
+          </wp:inline>
+        </w:drawing>
+      </w:r>
+    </w:p>
+    <w:p>
+      <w:r>
+        <w:t xml:space="preserve">Deconvolution reconstruction using Lucy-Richardson algorithm with </w:t>
+      </w:r>
+      <w:proofErr w:type="gramStart"/>
+      <w:r>
+        <w:t>“ 5</w:t>
+      </w:r>
+      <w:proofErr w:type="gramEnd"/>
+      <w:r>
+        <w:t>” iterations. The picture is still noisy, and a bit blurred but there are no other artifacts.</w:t>
+      </w:r>
+    </w:p>
+    <w:p/>
+    <w:p>
+      <w:r>
+        <w:rPr>
+          <w:rFonts w:ascii="Courier New" w:hAnsi="Courier New" w:cs="Courier New"/>
+          <w:noProof/>
+          <w:sz w:val="24"/>
+          <w:szCs w:val="24"/>
+        </w:rPr>
+        <w:lastRenderedPageBreak/>
+        <w:drawing>
+          <wp:inline distT="0" distB="0" distL="0" distR="0" wp14:anchorId="18F7F94A" wp14:editId="55871973">
+            <wp:extent cx="5314950" cy="4036182"/>
+            <wp:effectExtent l="0" t="0" r="0" b="0"/>
+            <wp:docPr id="8" name="Picture 8"/>
+            <wp:cNvGraphicFramePr>
+              <a:graphicFrameLocks xmlns:a="http://schemas.openxmlformats.org/drawingml/2006/main" noChangeAspect="1"/>
+            </wp:cNvGraphicFramePr>
+            <a:graphic xmlns:a="http://schemas.openxmlformats.org/drawingml/2006/main">
+              <a:graphicData uri="http://schemas.openxmlformats.org/drawingml/2006/picture">
+                <pic:pic xmlns:pic="http://schemas.openxmlformats.org/drawingml/2006/picture">
+                  <pic:nvPicPr>
+                    <pic:cNvPr id="0" name="Picture 4"/>
+                    <pic:cNvPicPr>
+                      <a:picLocks noChangeAspect="1" noChangeArrowheads="1"/>
+                    </pic:cNvPicPr>
+                  </pic:nvPicPr>
+                  <pic:blipFill>
+                    <a:blip r:embed="rId13">
+                      <a:extLst>
+                        <a:ext uri="{28A0092B-C50C-407E-A947-70E740481C1C}">
+                          <a14:useLocalDpi xmlns:a14="http://schemas.microsoft.com/office/drawing/2010/main" val="0"/>
+                        </a:ext>
+                      </a:extLst>
+                    </a:blip>
+                    <a:srcRect/>
+                    <a:stretch>
+                      <a:fillRect/>
+                    </a:stretch>
+                  </pic:blipFill>
+                  <pic:spPr bwMode="auto">
+                    <a:xfrm>
+                      <a:off x="0" y="0"/>
+                      <a:ext cx="5320551" cy="4040435"/>
+                    </a:xfrm>
+                    <a:prstGeom prst="rect">
+                      <a:avLst/>
+                    </a:prstGeom>
+                    <a:noFill/>
+                    <a:ln>
+                      <a:noFill/>
+                    </a:ln>
+                  </pic:spPr>
+                </pic:pic>
+              </a:graphicData>
+            </a:graphic>
+          </wp:inline>
+        </w:drawing>
+      </w:r>
+    </w:p>
+    <w:p>
+      <w:pPr>
+        <w:autoSpaceDE w:val="0"/>
+        <w:autoSpaceDN w:val="0"/>
+        <w:adjustRightInd w:val="0"/>
+        <w:spacing w:after="0" w:line="240" w:lineRule="auto"/>
+        <w:rPr>
+          <w:rFonts w:ascii="Calibri" w:hAnsi="Calibri" w:cs="Calibri"/>
+        </w:rPr>
+      </w:pPr>
+      <w:r>
+        <w:rPr>
+          <w:rFonts w:ascii="Calibri" w:hAnsi="Calibri" w:cs="Calibri"/>
+        </w:rPr>
+        <w:t>The picture is less blurry here, and noisy but the cost of the deblurring is to introduce more artifacts manifested as square horizontal and vertical lines around image.</w:t>
+      </w:r>
+    </w:p>
+    <w:p>
+      <w:pPr>
+        <w:autoSpaceDE w:val="0"/>
+        <w:autoSpaceDN w:val="0"/>
+        <w:adjustRightInd w:val="0"/>
+        <w:spacing w:after="0" w:line="240" w:lineRule="auto"/>
+        <w:rPr>
+          <w:rFonts w:ascii="Calibri" w:hAnsi="Calibri" w:cs="Calibri"/>
+        </w:rPr>
+      </w:pPr>
+    </w:p>
+    <w:p>
+      <w:pPr>
+        <w:autoSpaceDE w:val="0"/>
+        <w:autoSpaceDN w:val="0"/>
+        <w:adjustRightInd w:val="0"/>
+        <w:spacing w:after="0" w:line="240" w:lineRule="auto"/>
+        <w:rPr>
+          <w:rFonts w:ascii="Calibri" w:hAnsi="Calibri" w:cs="Calibri"/>
+        </w:rPr>
+      </w:pPr>
+    </w:p>
+    <w:p>
+      <w:pPr>
+        <w:autoSpaceDE w:val="0"/>
+        <w:autoSpaceDN w:val="0"/>
+        <w:adjustRightInd w:val="0"/>
+        <w:spacing w:after="0" w:line="240" w:lineRule="auto"/>
+        <w:rPr>
+          <w:rFonts w:ascii="Calibri" w:hAnsi="Calibri" w:cs="Calibri"/>
+        </w:rPr>
+      </w:pPr>
+      <w:r>
+        <w:rPr>
+          <w:rFonts w:ascii="Calibri" w:hAnsi="Calibri" w:cs="Calibri"/>
+        </w:rPr>
+        <w:t>Answer 5b:</w:t>
+      </w:r>
+    </w:p>
+    <w:p>
+      <w:pPr>
+        <w:autoSpaceDE w:val="0"/>
+        <w:autoSpaceDN w:val="0"/>
+        <w:adjustRightInd w:val="0"/>
+        <w:spacing w:after="0" w:line="240" w:lineRule="auto"/>
+        <w:rPr>
+          <w:rFonts w:ascii="Calibri" w:hAnsi="Calibri" w:cs="Calibri"/>
+        </w:rPr>
+      </w:pPr>
+    </w:p>
+    <w:p>
+      <w:pPr>
+        <w:autoSpaceDE w:val="0"/>
+        <w:autoSpaceDN w:val="0"/>
+        <w:adjustRightInd w:val="0"/>
+        <w:spacing w:after="0" w:line="240" w:lineRule="auto"/>
+        <w:rPr>
+          <w:rFonts w:ascii="Calibri" w:hAnsi="Calibri" w:cs="Calibri"/>
+        </w:rPr>
+      </w:pPr>
+      <w:r>
+        <w:rPr>
+          <w:rFonts w:ascii="Calibri" w:hAnsi="Calibri" w:cs="Calibri"/>
+        </w:rPr>
+        <w:t>If we are not given the PSF or kernel of the mixing of the original image and we are still trying to solve the inversion problem this is considered a blind deconvolution. In signal processing this is like independent component analysis that tried to solve the “cocktail problem” of unknown mixing and trying to solve for the original signals at the same time. Here</w:t>
+      </w:r>
+      <w:r>
+        <w:rPr>
+          <w:rFonts w:ascii="Calibri" w:hAnsi="Calibri" w:cs="Calibri"/>
+        </w:rPr>
+        <w:t xml:space="preserve"> we employ a Maximum </w:t>
+      </w:r>
+      <w:r>
+        <w:rPr>
+          <w:rFonts w:ascii="Calibri" w:hAnsi="Calibri" w:cs="Calibri"/>
+        </w:rPr>
+        <w:t>posterior-based</w:t>
+      </w:r>
+      <w:r>
+        <w:rPr>
+          <w:rFonts w:ascii="Calibri" w:hAnsi="Calibri" w:cs="Calibri"/>
+        </w:rPr>
+        <w:t xml:space="preserve"> approach that uses bayes rule with a kernel here that is initially guessed at and then iterated as an optimization problem.</w:t>
+      </w:r>
+    </w:p>
+    <w:p>
+      <w:pPr>
+        <w:autoSpaceDE w:val="0"/>
+        <w:autoSpaceDN w:val="0"/>
+        <w:adjustRightInd w:val="0"/>
+        <w:spacing w:after="0" w:line="240" w:lineRule="auto"/>
+        <w:rPr>
+          <w:rFonts w:ascii="Calibri" w:hAnsi="Calibri" w:cs="Calibri"/>
+        </w:rPr>
+      </w:pPr>
+      <w:r>
+        <w:rPr>
+          <w:rFonts w:ascii="Calibri" w:hAnsi="Calibri" w:cs="Calibri"/>
+          <w:noProof/>
+        </w:rPr>
+        <w:lastRenderedPageBreak/>
+        <w:drawing>
+          <wp:inline distT="0" distB="0" distL="0" distR="0" wp14:anchorId="1C89E6B2" wp14:editId="6A3BB656">
+            <wp:extent cx="5324475" cy="3990975"/>
+            <wp:effectExtent l="0" t="0" r="0" b="0"/>
+            <wp:docPr id="9" name="Picture 9"/>
+            <wp:cNvGraphicFramePr>
+              <a:graphicFrameLocks xmlns:a="http://schemas.openxmlformats.org/drawingml/2006/main" noChangeAspect="1"/>
+            </wp:cNvGraphicFramePr>
+            <a:graphic xmlns:a="http://schemas.openxmlformats.org/drawingml/2006/main">
+              <a:graphicData uri="http://schemas.openxmlformats.org/drawingml/2006/picture">
+                <pic:pic xmlns:pic="http://schemas.openxmlformats.org/drawingml/2006/picture">
+                  <pic:nvPicPr>
+                    <pic:cNvPr id="0" name="Picture 5"/>
+                    <pic:cNvPicPr>
+                      <a:picLocks noChangeAspect="1" noChangeArrowheads="1"/>
+                    </pic:cNvPicPr>
+                  </pic:nvPicPr>
+                  <pic:blipFill>
+                    <a:blip r:embed="rId14">
+                      <a:extLst>
+                        <a:ext uri="{28A0092B-C50C-407E-A947-70E740481C1C}">
+                          <a14:useLocalDpi xmlns:a14="http://schemas.microsoft.com/office/drawing/2010/main" val="0"/>
+                        </a:ext>
+                      </a:extLst>
+                    </a:blip>
+                    <a:srcRect/>
+                    <a:stretch>
+                      <a:fillRect/>
+                    </a:stretch>
+                  </pic:blipFill>
+                  <pic:spPr bwMode="auto">
+                    <a:xfrm>
+                      <a:off x="0" y="0"/>
+                      <a:ext cx="5324475" cy="3990975"/>
+                    </a:xfrm>
+                    <a:prstGeom prst="rect">
+                      <a:avLst/>
+                    </a:prstGeom>
+                    <a:noFill/>
+                    <a:ln>
+                      <a:noFill/>
+                    </a:ln>
+                  </pic:spPr>
+                </pic:pic>
+              </a:graphicData>
+            </a:graphic>
+          </wp:inline>
+        </w:drawing>
+      </w:r>
+    </w:p>
     <w:p/>
     <w:sectPr>
       <w:pgSz w:w="12240" w:h="15840"/>
@@ -3894,6 +8760,65 @@
     </w:p>
   </w:footnote>
 </w:footnotes>
+</file>
+
+<file path=word/numbering.xml><?xml version="1.0" encoding="utf-8"?>
+<w:numbering xmlns:wpc="http://schemas.microsoft.com/office/word/2010/wordprocessingCanvas" xmlns:cx="http://schemas.microsoft.com/office/drawing/2014/chartex" xmlns:cx1="http://schemas.microsoft.com/office/drawing/2015/9/8/chartex" xmlns:cx2="http://schemas.microsoft.com/office/drawing/2015/10/21/chartex" xmlns:cx3="http://schemas.microsoft.com/office/drawing/2016/5/9/chartex" xmlns:cx4="http://schemas.microsoft.com/office/drawing/2016/5/10/chartex" xmlns:cx5="http://schemas.microsoft.com/office/drawing/2016/5/11/chartex" xmlns:cx6="http://schemas.microsoft.com/office/drawing/2016/5/12/chartex" xmlns:cx7="http://schemas.microsoft.com/office/drawing/2016/5/13/chartex" xmlns:cx8="http://schemas.microsoft.com/office/drawing/2016/5/14/chartex" xmlns:mc="http://schemas.openxmlformats.org/markup-compatibility/2006" xmlns:aink="http://schemas.microsoft.com/office/drawing/2016/ink" xmlns:am3d="http://schemas.microsoft.com/office/drawing/2017/model3d" xmlns:o="urn:schemas-microsoft-com:office:office" xmlns:r="http://schemas.openxmlformats.org/officeDocument/2006/relationships" xmlns:m="http://schemas.openxmlformats.org/officeDocument/2006/math" xmlns:v="urn:schemas-microsoft-com:vml" xmlns:wp14="http://schemas.microsoft.com/office/word/2010/wordprocessingDrawing" xmlns:wp="http://schemas.openxmlformats.org/drawingml/2006/wordprocessingDrawing" xmlns:w10="urn:schemas-microsoft-com:office:word" xmlns:w="http://schemas.openxmlformats.org/wordprocessingml/2006/main" xmlns:w14="http://schemas.microsoft.com/office/word/2010/wordml" xmlns:w15="http://schemas.microsoft.com/office/word/2012/wordml" xmlns:w16cex="http://schemas.microsoft.com/office/word/2018/wordml/cex" xmlns:w16cid="http://schemas.microsoft.com/office/word/2016/wordml/cid" xmlns:w16="http://schemas.microsoft.com/office/word/2018/wordml" xmlns:w16sdtdh="http://schemas.microsoft.com/office/word/2020/wordml/sdtdatahash" xmlns:w16se="http://schemas.microsoft.com/office/word/2015/wordml/symex" xmlns:wpg="http://schemas.microsoft.com/office/word/2010/wordprocessingGroup" xmlns:wpi="http://schemas.microsoft.com/office/word/2010/wordprocessingInk" xmlns:wne="http://schemas.microsoft.com/office/word/2006/wordml" xmlns:wps="http://schemas.microsoft.com/office/word/2010/wordprocessingShape" mc:Ignorable="w14 w15 w16se w16cid w16 w16cex w16sdtdh wp14">
+  <w:abstractNum w:abstractNumId="0" w15:restartNumberingAfterBreak="0">
+    <w:nsid w:val="D424DCAD"/>
+    <w:multiLevelType w:val="hybridMultilevel"/>
+    <w:tmpl w:val="258BDFDC"/>
+    <w:lvl w:ilvl="0" w:tplc="FFFFFFFF">
+      <w:start w:val="1"/>
+      <w:numFmt w:val="ideographDigital"/>
+      <w:lvlText w:val=""/>
+      <w:lvlJc w:val="left"/>
+    </w:lvl>
+    <w:lvl w:ilvl="1" w:tplc="FFFFFFFF">
+      <w:numFmt w:val="decimal"/>
+      <w:lvlText w:val=""/>
+      <w:lvlJc w:val="left"/>
+    </w:lvl>
+    <w:lvl w:ilvl="2" w:tplc="FFFFFFFF">
+      <w:numFmt w:val="decimal"/>
+      <w:lvlText w:val=""/>
+      <w:lvlJc w:val="left"/>
+    </w:lvl>
+    <w:lvl w:ilvl="3" w:tplc="FFFFFFFF">
+      <w:numFmt w:val="decimal"/>
+      <w:lvlText w:val=""/>
+      <w:lvlJc w:val="left"/>
+    </w:lvl>
+    <w:lvl w:ilvl="4" w:tplc="FFFFFFFF">
+      <w:numFmt w:val="decimal"/>
+      <w:lvlText w:val=""/>
+      <w:lvlJc w:val="left"/>
+    </w:lvl>
+    <w:lvl w:ilvl="5" w:tplc="FFFFFFFF">
+      <w:numFmt w:val="decimal"/>
+      <w:lvlText w:val=""/>
+      <w:lvlJc w:val="left"/>
+    </w:lvl>
+    <w:lvl w:ilvl="6" w:tplc="FFFFFFFF">
+      <w:numFmt w:val="decimal"/>
+      <w:lvlText w:val=""/>
+      <w:lvlJc w:val="left"/>
+    </w:lvl>
+    <w:lvl w:ilvl="7" w:tplc="FFFFFFFF">
+      <w:numFmt w:val="decimal"/>
+      <w:lvlText w:val=""/>
+      <w:lvlJc w:val="left"/>
+    </w:lvl>
+    <w:lvl w:ilvl="8" w:tplc="FFFFFFFF">
+      <w:numFmt w:val="decimal"/>
+      <w:lvlText w:val=""/>
+      <w:lvlJc w:val="left"/>
+    </w:lvl>
+  </w:abstractNum>
+  <w:num w:numId="1">
+    <w:abstractNumId w:val="0"/>
+  </w:num>
+</w:numbering>
 </file>
 
 <file path=word/styles.xml><?xml version="1.0" encoding="utf-8"?>

</xml_diff>

<commit_message>
Add problem 4 to homework #4
</commit_message>
<xml_diff>
--- a/homework_4_week_8_ray_duran_und.docx
+++ b/homework_4_week_8_ray_duran_und.docx
@@ -3855,18 +3855,391 @@
         <w:adjustRightInd w:val="0"/>
         <w:spacing w:after="0" w:line="240" w:lineRule="auto"/>
         <w:rPr>
-          <w:rFonts w:ascii="Courier New" w:hAnsi="Courier New" w:cs="Courier New"/>
-          <w:sz w:val="24"/>
-          <w:szCs w:val="24"/>
-        </w:rPr>
-      </w:pPr>
-      <w:r>
-        <w:rPr>
-          <w:rFonts w:ascii="Courier New" w:hAnsi="Courier New" w:cs="Courier New"/>
-          <w:sz w:val="24"/>
-          <w:szCs w:val="24"/>
+          <w:rFonts w:cstheme="minorHAnsi"/>
+        </w:rPr>
+      </w:pPr>
+      <w:r>
+        <w:rPr>
+          <w:rFonts w:cstheme="minorHAnsi"/>
         </w:rPr>
         <w:lastRenderedPageBreak/>
+        <w:t>Problem 4</w:t>
+      </w:r>
+    </w:p>
+    <w:p>
+      <w:pPr>
+        <w:autoSpaceDE w:val="0"/>
+        <w:autoSpaceDN w:val="0"/>
+        <w:adjustRightInd w:val="0"/>
+        <w:spacing w:after="0" w:line="240" w:lineRule="auto"/>
+        <w:rPr>
+          <w:rFonts w:ascii="Calibri" w:hAnsi="Calibri" w:cs="Calibri"/>
+          <w:color w:val="000000"/>
+          <w:sz w:val="24"/>
+          <w:szCs w:val="24"/>
+        </w:rPr>
+      </w:pPr>
+    </w:p>
+    <w:p>
+      <w:pPr>
+        <w:autoSpaceDE w:val="0"/>
+        <w:autoSpaceDN w:val="0"/>
+        <w:adjustRightInd w:val="0"/>
+        <w:spacing w:after="0" w:line="240" w:lineRule="auto"/>
+        <w:rPr>
+          <w:rFonts w:ascii="Calibri" w:hAnsi="Calibri" w:cs="Calibri"/>
+          <w:color w:val="000000"/>
+          <w:sz w:val="24"/>
+          <w:szCs w:val="24"/>
+        </w:rPr>
+      </w:pPr>
+      <w:r>
+        <w:rPr>
+          <w:rFonts w:ascii="Calibri" w:hAnsi="Calibri" w:cs="Calibri"/>
+          <w:color w:val="000000"/>
+          <w:sz w:val="24"/>
+          <w:szCs w:val="24"/>
+        </w:rPr>
+        <w:t xml:space="preserve"> </w:t>
+      </w:r>
+    </w:p>
+    <w:p>
+      <w:pPr>
+        <w:autoSpaceDE w:val="0"/>
+        <w:autoSpaceDN w:val="0"/>
+        <w:adjustRightInd w:val="0"/>
+        <w:spacing w:after="0" w:line="240" w:lineRule="auto"/>
+        <w:rPr>
+          <w:rFonts w:ascii="Calibri" w:hAnsi="Calibri" w:cs="Calibri"/>
+          <w:color w:val="000000"/>
+        </w:rPr>
+      </w:pPr>
+      <w:r>
+        <w:rPr>
+          <w:rFonts w:ascii="Calibri" w:hAnsi="Calibri" w:cs="Calibri"/>
+          <w:color w:val="000000"/>
+        </w:rPr>
+        <w:t xml:space="preserve">4. (10%) What is deconvolution? Give an example of a deconvolution </w:t>
+      </w:r>
+      <w:r>
+        <w:rPr>
+          <w:rFonts w:ascii="Calibri" w:hAnsi="Calibri" w:cs="Calibri"/>
+          <w:color w:val="000000"/>
+        </w:rPr>
+        <w:t>algorithm and</w:t>
+      </w:r>
+      <w:r>
+        <w:rPr>
+          <w:rFonts w:ascii="Calibri" w:hAnsi="Calibri" w:cs="Calibri"/>
+          <w:color w:val="000000"/>
+        </w:rPr>
+        <w:t xml:space="preserve"> explain how it works. </w:t>
+      </w:r>
+    </w:p>
+    <w:p>
+      <w:pPr>
+        <w:autoSpaceDE w:val="0"/>
+        <w:autoSpaceDN w:val="0"/>
+        <w:adjustRightInd w:val="0"/>
+        <w:spacing w:after="0" w:line="240" w:lineRule="auto"/>
+        <w:rPr>
+          <w:rFonts w:cstheme="minorHAnsi"/>
+        </w:rPr>
+      </w:pPr>
+    </w:p>
+    <w:p>
+      <w:pPr>
+        <w:autoSpaceDE w:val="0"/>
+        <w:autoSpaceDN w:val="0"/>
+        <w:adjustRightInd w:val="0"/>
+        <w:spacing w:after="0" w:line="240" w:lineRule="auto"/>
+        <w:rPr>
+          <w:rFonts w:cstheme="minorHAnsi"/>
+        </w:rPr>
+      </w:pPr>
+      <w:r>
+        <w:rPr>
+          <w:rFonts w:cstheme="minorHAnsi"/>
+        </w:rPr>
+        <w:t>Ans 4</w:t>
+      </w:r>
+      <w:r>
+        <w:rPr>
+          <w:rFonts w:cstheme="minorHAnsi"/>
+        </w:rPr>
+        <w:t>a</w:t>
+      </w:r>
+      <w:r>
+        <w:rPr>
+          <w:rFonts w:cstheme="minorHAnsi"/>
+        </w:rPr>
+        <w:t>:</w:t>
+      </w:r>
+    </w:p>
+    <w:p>
+      <w:pPr>
+        <w:autoSpaceDE w:val="0"/>
+        <w:autoSpaceDN w:val="0"/>
+        <w:adjustRightInd w:val="0"/>
+        <w:spacing w:after="0" w:line="240" w:lineRule="auto"/>
+        <w:rPr>
+          <w:rFonts w:cstheme="minorHAnsi"/>
+        </w:rPr>
+      </w:pPr>
+      <w:r>
+        <w:rPr>
+          <w:rFonts w:cstheme="minorHAnsi"/>
+        </w:rPr>
+        <w:t>Deconvolution is image restoration, solving the equation:</w:t>
+      </w:r>
+    </w:p>
+    <w:p>
+      <w:pPr>
+        <w:autoSpaceDE w:val="0"/>
+        <w:autoSpaceDN w:val="0"/>
+        <w:adjustRightInd w:val="0"/>
+        <w:spacing w:after="0" w:line="240" w:lineRule="auto"/>
+        <w:rPr>
+          <w:rFonts w:cstheme="minorHAnsi"/>
+        </w:rPr>
+      </w:pPr>
+    </w:p>
+    <w:p>
+      <w:pPr>
+        <w:autoSpaceDE w:val="0"/>
+        <w:autoSpaceDN w:val="0"/>
+        <w:adjustRightInd w:val="0"/>
+        <w:spacing w:after="0" w:line="240" w:lineRule="auto"/>
+        <w:rPr>
+          <w:rFonts w:cstheme="minorHAnsi"/>
+        </w:rPr>
+      </w:pPr>
+      <w:r>
+        <w:rPr>
+          <w:noProof/>
+        </w:rPr>
+        <w:drawing>
+          <wp:inline distT="0" distB="0" distL="0" distR="0" wp14:anchorId="2C2AA2CE" wp14:editId="4474B125">
+            <wp:extent cx="5943600" cy="441960"/>
+            <wp:effectExtent l="0" t="0" r="0" b="0"/>
+            <wp:docPr id="10" name="Picture 10"/>
+            <wp:cNvGraphicFramePr>
+              <a:graphicFrameLocks xmlns:a="http://schemas.openxmlformats.org/drawingml/2006/main" noChangeAspect="1"/>
+            </wp:cNvGraphicFramePr>
+            <a:graphic xmlns:a="http://schemas.openxmlformats.org/drawingml/2006/main">
+              <a:graphicData uri="http://schemas.openxmlformats.org/drawingml/2006/picture">
+                <pic:pic xmlns:pic="http://schemas.openxmlformats.org/drawingml/2006/picture">
+                  <pic:nvPicPr>
+                    <pic:cNvPr id="1" name=""/>
+                    <pic:cNvPicPr/>
+                  </pic:nvPicPr>
+                  <pic:blipFill>
+                    <a:blip r:embed="rId10"/>
+                    <a:stretch>
+                      <a:fillRect/>
+                    </a:stretch>
+                  </pic:blipFill>
+                  <pic:spPr>
+                    <a:xfrm>
+                      <a:off x="0" y="0"/>
+                      <a:ext cx="5943600" cy="441960"/>
+                    </a:xfrm>
+                    <a:prstGeom prst="rect">
+                      <a:avLst/>
+                    </a:prstGeom>
+                  </pic:spPr>
+                </pic:pic>
+              </a:graphicData>
+            </a:graphic>
+          </wp:inline>
+        </w:drawing>
+      </w:r>
+    </w:p>
+    <w:p>
+      <w:pPr>
+        <w:autoSpaceDE w:val="0"/>
+        <w:autoSpaceDN w:val="0"/>
+        <w:adjustRightInd w:val="0"/>
+        <w:spacing w:after="0" w:line="240" w:lineRule="auto"/>
+        <w:rPr>
+          <w:rFonts w:cstheme="minorHAnsi"/>
+        </w:rPr>
+      </w:pPr>
+    </w:p>
+    <w:p>
+      <w:pPr>
+        <w:autoSpaceDE w:val="0"/>
+        <w:autoSpaceDN w:val="0"/>
+        <w:adjustRightInd w:val="0"/>
+        <w:spacing w:after="0" w:line="240" w:lineRule="auto"/>
+        <w:rPr>
+          <w:rFonts w:cstheme="minorHAnsi"/>
+        </w:rPr>
+      </w:pPr>
+      <w:r>
+        <w:rPr>
+          <w:rFonts w:cstheme="minorHAnsi"/>
+        </w:rPr>
+        <w:t>In the equation above, the h function is the degradation function that can model optical or motion blurs.</w:t>
+      </w:r>
+    </w:p>
+    <w:p>
+      <w:pPr>
+        <w:autoSpaceDE w:val="0"/>
+        <w:autoSpaceDN w:val="0"/>
+        <w:adjustRightInd w:val="0"/>
+        <w:spacing w:after="0" w:line="240" w:lineRule="auto"/>
+        <w:rPr>
+          <w:rFonts w:cstheme="minorHAnsi"/>
+        </w:rPr>
+      </w:pPr>
+      <w:r>
+        <w:rPr>
+          <w:rFonts w:cstheme="minorHAnsi"/>
+        </w:rPr>
+        <w:t xml:space="preserve">The n function is the noise which can be additive noise or spatial quantization noise. The objective is to solve the above equation </w:t>
+      </w:r>
+      <w:r>
+        <w:rPr>
+          <w:rFonts w:cstheme="minorHAnsi"/>
+        </w:rPr>
+        <w:t xml:space="preserve">by </w:t>
+      </w:r>
+      <w:r>
+        <w:rPr>
+          <w:rFonts w:cstheme="minorHAnsi"/>
+        </w:rPr>
+        <w:t>approximating f</w:t>
+      </w:r>
+      <w:r>
+        <w:rPr>
+          <w:rFonts w:cstheme="minorHAnsi"/>
+        </w:rPr>
+        <w:t xml:space="preserve"> given the function g and h and a </w:t>
+      </w:r>
+      <w:r>
+        <w:rPr>
+          <w:rFonts w:cstheme="minorHAnsi"/>
+        </w:rPr>
+        <w:t>model</w:t>
+      </w:r>
+      <w:r>
+        <w:rPr>
+          <w:rFonts w:cstheme="minorHAnsi"/>
+        </w:rPr>
+        <w:t xml:space="preserve"> for n.</w:t>
+      </w:r>
+    </w:p>
+    <w:p>
+      <w:pPr>
+        <w:autoSpaceDE w:val="0"/>
+        <w:autoSpaceDN w:val="0"/>
+        <w:adjustRightInd w:val="0"/>
+        <w:spacing w:after="0" w:line="240" w:lineRule="auto"/>
+        <w:rPr>
+          <w:rFonts w:cstheme="minorHAnsi"/>
+        </w:rPr>
+      </w:pPr>
+    </w:p>
+    <w:p>
+      <w:pPr>
+        <w:autoSpaceDE w:val="0"/>
+        <w:autoSpaceDN w:val="0"/>
+        <w:adjustRightInd w:val="0"/>
+        <w:spacing w:after="0" w:line="240" w:lineRule="auto"/>
+        <w:rPr>
+          <w:rFonts w:cstheme="minorHAnsi"/>
+        </w:rPr>
+      </w:pPr>
+      <w:r>
+        <w:rPr>
+          <w:rFonts w:cstheme="minorHAnsi"/>
+        </w:rPr>
+        <w:t>Ans 4</w:t>
+      </w:r>
+      <w:r>
+        <w:rPr>
+          <w:rFonts w:cstheme="minorHAnsi"/>
+        </w:rPr>
+        <w:t>b</w:t>
+      </w:r>
+      <w:r>
+        <w:rPr>
+          <w:rFonts w:cstheme="minorHAnsi"/>
+        </w:rPr>
+        <w:t>:</w:t>
+      </w:r>
+    </w:p>
+    <w:p>
+      <w:pPr>
+        <w:autoSpaceDE w:val="0"/>
+        <w:autoSpaceDN w:val="0"/>
+        <w:adjustRightInd w:val="0"/>
+        <w:spacing w:after="0" w:line="240" w:lineRule="auto"/>
+        <w:rPr>
+          <w:rFonts w:cstheme="minorHAnsi"/>
+        </w:rPr>
+      </w:pPr>
+      <w:r>
+        <w:rPr>
+          <w:rFonts w:cstheme="minorHAnsi"/>
+        </w:rPr>
+        <w:t>An example of solving the deconvolution problem from above is to a wiener deconvolution filter. Wiener filters belong to a class of filters that are called optimal filters. Like the Kalman filter, a Weiner filter tries to make an estimation of a signal as to reduce the minimum mean square error, thus approximating the signal and deriving a filter.</w:t>
+      </w:r>
+    </w:p>
+    <w:p>
+      <w:pPr>
+        <w:autoSpaceDE w:val="0"/>
+        <w:autoSpaceDN w:val="0"/>
+        <w:adjustRightInd w:val="0"/>
+        <w:spacing w:after="0" w:line="240" w:lineRule="auto"/>
+        <w:rPr>
+          <w:rFonts w:cstheme="minorHAnsi"/>
+        </w:rPr>
+      </w:pPr>
+    </w:p>
+    <w:p>
+      <w:pPr>
+        <w:autoSpaceDE w:val="0"/>
+        <w:autoSpaceDN w:val="0"/>
+        <w:adjustRightInd w:val="0"/>
+        <w:spacing w:after="0" w:line="240" w:lineRule="auto"/>
+        <w:rPr>
+          <w:rFonts w:cstheme="minorHAnsi"/>
+        </w:rPr>
+      </w:pPr>
+      <w:r>
+        <w:rPr>
+          <w:rFonts w:cstheme="minorHAnsi"/>
+        </w:rPr>
+        <w:t>In order to mitigate any effects of ill-conditioned matrices when approximating the desired signal f, the power spectrums of the noise and undegraded image are added to the calculation of f.</w:t>
+      </w:r>
+    </w:p>
+    <w:p>
+      <w:pPr>
+        <w:autoSpaceDE w:val="0"/>
+        <w:autoSpaceDN w:val="0"/>
+        <w:adjustRightInd w:val="0"/>
+        <w:spacing w:after="0" w:line="240" w:lineRule="auto"/>
+        <w:rPr>
+          <w:rFonts w:cstheme="minorHAnsi"/>
+        </w:rPr>
+      </w:pPr>
+    </w:p>
+    <w:p>
+      <w:pPr>
+        <w:autoSpaceDE w:val="0"/>
+        <w:autoSpaceDN w:val="0"/>
+        <w:adjustRightInd w:val="0"/>
+        <w:spacing w:after="0" w:line="240" w:lineRule="auto"/>
+        <w:rPr>
+          <w:rFonts w:cstheme="minorHAnsi"/>
+        </w:rPr>
+      </w:pPr>
+      <w:r>
+        <w:rPr>
+          <w:rFonts w:cstheme="minorHAnsi"/>
+        </w:rPr>
         <w:t>Problem 5.</w:t>
       </w:r>
     </w:p>
@@ -4377,6 +4750,7 @@
           <w:sz w:val="20"/>
           <w:szCs w:val="20"/>
         </w:rPr>
+        <w:lastRenderedPageBreak/>
         <w:t>%</w:t>
       </w:r>
     </w:p>
@@ -5781,7 +6155,1224 @@
           <w:sz w:val="20"/>
           <w:szCs w:val="20"/>
         </w:rPr>
+        <w:t>subplot(</w:t>
+      </w:r>
+      <w:proofErr w:type="gramEnd"/>
+      <w:r>
+        <w:rPr>
+          <w:rFonts w:ascii="Courier New" w:hAnsi="Courier New" w:cs="Courier New"/>
+          <w:color w:val="000000"/>
+          <w:sz w:val="20"/>
+          <w:szCs w:val="20"/>
+        </w:rPr>
+        <w:t>1,2,2)</w:t>
+      </w:r>
+    </w:p>
+    <w:p>
+      <w:pPr>
+        <w:autoSpaceDE w:val="0"/>
+        <w:autoSpaceDN w:val="0"/>
+        <w:adjustRightInd w:val="0"/>
+        <w:spacing w:after="0" w:line="240" w:lineRule="auto"/>
+        <w:rPr>
+          <w:rFonts w:ascii="Courier New" w:hAnsi="Courier New" w:cs="Courier New"/>
+          <w:sz w:val="24"/>
+          <w:szCs w:val="24"/>
+        </w:rPr>
+      </w:pPr>
+      <w:proofErr w:type="spellStart"/>
+      <w:r>
+        <w:rPr>
+          <w:rFonts w:ascii="Courier New" w:hAnsi="Courier New" w:cs="Courier New"/>
+          <w:color w:val="000000"/>
+          <w:sz w:val="20"/>
+          <w:szCs w:val="20"/>
+        </w:rPr>
+        <w:t>imshow</w:t>
+      </w:r>
+      <w:proofErr w:type="spellEnd"/>
+      <w:r>
+        <w:rPr>
+          <w:rFonts w:ascii="Courier New" w:hAnsi="Courier New" w:cs="Courier New"/>
+          <w:color w:val="000000"/>
+          <w:sz w:val="20"/>
+          <w:szCs w:val="20"/>
+        </w:rPr>
+        <w:t>(I2</w:t>
+      </w:r>
+      <w:proofErr w:type="gramStart"/>
+      <w:r>
+        <w:rPr>
+          <w:rFonts w:ascii="Courier New" w:hAnsi="Courier New" w:cs="Courier New"/>
+          <w:color w:val="000000"/>
+          <w:sz w:val="20"/>
+          <w:szCs w:val="20"/>
+        </w:rPr>
+        <w:t>);</w:t>
+      </w:r>
+      <w:proofErr w:type="gramEnd"/>
+    </w:p>
+    <w:p>
+      <w:pPr>
+        <w:autoSpaceDE w:val="0"/>
+        <w:autoSpaceDN w:val="0"/>
+        <w:adjustRightInd w:val="0"/>
+        <w:spacing w:after="0" w:line="240" w:lineRule="auto"/>
+        <w:rPr>
+          <w:rFonts w:ascii="Courier New" w:hAnsi="Courier New" w:cs="Courier New"/>
+          <w:sz w:val="24"/>
+          <w:szCs w:val="24"/>
+        </w:rPr>
+      </w:pPr>
+      <w:proofErr w:type="gramStart"/>
+      <w:r>
+        <w:rPr>
+          <w:rFonts w:ascii="Courier New" w:hAnsi="Courier New" w:cs="Courier New"/>
+          <w:color w:val="000000"/>
+          <w:sz w:val="20"/>
+          <w:szCs w:val="20"/>
+        </w:rPr>
+        <w:t>title(</w:t>
+      </w:r>
+      <w:proofErr w:type="gramEnd"/>
+      <w:r>
+        <w:rPr>
+          <w:rFonts w:ascii="Courier New" w:hAnsi="Courier New" w:cs="Courier New"/>
+          <w:color w:val="A020F0"/>
+          <w:sz w:val="20"/>
+          <w:szCs w:val="20"/>
+        </w:rPr>
+        <w:t>'Blurred Image'</w:t>
+      </w:r>
+      <w:r>
+        <w:rPr>
+          <w:rFonts w:ascii="Courier New" w:hAnsi="Courier New" w:cs="Courier New"/>
+          <w:color w:val="000000"/>
+          <w:sz w:val="20"/>
+          <w:szCs w:val="20"/>
+        </w:rPr>
+        <w:t>)</w:t>
+      </w:r>
+    </w:p>
+    <w:p>
+      <w:pPr>
+        <w:autoSpaceDE w:val="0"/>
+        <w:autoSpaceDN w:val="0"/>
+        <w:adjustRightInd w:val="0"/>
+        <w:spacing w:after="0" w:line="240" w:lineRule="auto"/>
+        <w:rPr>
+          <w:rFonts w:ascii="Courier New" w:hAnsi="Courier New" w:cs="Courier New"/>
+          <w:sz w:val="24"/>
+          <w:szCs w:val="24"/>
+        </w:rPr>
+      </w:pPr>
+      <w:r>
+        <w:rPr>
+          <w:rFonts w:ascii="Courier New" w:hAnsi="Courier New" w:cs="Courier New"/>
+          <w:color w:val="000000"/>
+          <w:sz w:val="20"/>
+          <w:szCs w:val="20"/>
+        </w:rPr>
+        <w:t xml:space="preserve"> </w:t>
+      </w:r>
+    </w:p>
+    <w:p>
+      <w:pPr>
+        <w:autoSpaceDE w:val="0"/>
+        <w:autoSpaceDN w:val="0"/>
+        <w:adjustRightInd w:val="0"/>
+        <w:spacing w:after="0" w:line="240" w:lineRule="auto"/>
+        <w:rPr>
+          <w:rFonts w:ascii="Courier New" w:hAnsi="Courier New" w:cs="Courier New"/>
+          <w:sz w:val="24"/>
+          <w:szCs w:val="24"/>
+        </w:rPr>
+      </w:pPr>
+      <w:proofErr w:type="gramStart"/>
+      <w:r>
+        <w:rPr>
+          <w:rFonts w:ascii="Courier New" w:hAnsi="Courier New" w:cs="Courier New"/>
+          <w:color w:val="000000"/>
+          <w:sz w:val="20"/>
+          <w:szCs w:val="20"/>
+        </w:rPr>
+        <w:t>figure(</w:t>
+      </w:r>
+      <w:proofErr w:type="gramEnd"/>
+      <w:r>
+        <w:rPr>
+          <w:rFonts w:ascii="Courier New" w:hAnsi="Courier New" w:cs="Courier New"/>
+          <w:color w:val="000000"/>
+          <w:sz w:val="20"/>
+          <w:szCs w:val="20"/>
+        </w:rPr>
+        <w:t>2)</w:t>
+      </w:r>
+    </w:p>
+    <w:p>
+      <w:pPr>
+        <w:autoSpaceDE w:val="0"/>
+        <w:autoSpaceDN w:val="0"/>
+        <w:adjustRightInd w:val="0"/>
+        <w:spacing w:after="0" w:line="240" w:lineRule="auto"/>
+        <w:rPr>
+          <w:rFonts w:ascii="Courier New" w:hAnsi="Courier New" w:cs="Courier New"/>
+          <w:sz w:val="24"/>
+          <w:szCs w:val="24"/>
+        </w:rPr>
+      </w:pPr>
+      <w:proofErr w:type="gramStart"/>
+      <w:r>
+        <w:rPr>
+          <w:rFonts w:ascii="Courier New" w:hAnsi="Courier New" w:cs="Courier New"/>
+          <w:color w:val="000000"/>
+          <w:sz w:val="20"/>
+          <w:szCs w:val="20"/>
+        </w:rPr>
+        <w:t>subplot(</w:t>
+      </w:r>
+      <w:proofErr w:type="gramEnd"/>
+      <w:r>
+        <w:rPr>
+          <w:rFonts w:ascii="Courier New" w:hAnsi="Courier New" w:cs="Courier New"/>
+          <w:color w:val="000000"/>
+          <w:sz w:val="20"/>
+          <w:szCs w:val="20"/>
+        </w:rPr>
+        <w:t>1,3,1)</w:t>
+      </w:r>
+    </w:p>
+    <w:p>
+      <w:pPr>
+        <w:autoSpaceDE w:val="0"/>
+        <w:autoSpaceDN w:val="0"/>
+        <w:adjustRightInd w:val="0"/>
+        <w:spacing w:after="0" w:line="240" w:lineRule="auto"/>
+        <w:rPr>
+          <w:rFonts w:ascii="Courier New" w:hAnsi="Courier New" w:cs="Courier New"/>
+          <w:sz w:val="24"/>
+          <w:szCs w:val="24"/>
+        </w:rPr>
+      </w:pPr>
+      <w:proofErr w:type="spellStart"/>
+      <w:r>
+        <w:rPr>
+          <w:rFonts w:ascii="Courier New" w:hAnsi="Courier New" w:cs="Courier New"/>
+          <w:color w:val="000000"/>
+          <w:sz w:val="20"/>
+          <w:szCs w:val="20"/>
+        </w:rPr>
+        <w:t>imshow</w:t>
+      </w:r>
+      <w:proofErr w:type="spellEnd"/>
+      <w:r>
+        <w:rPr>
+          <w:rFonts w:ascii="Courier New" w:hAnsi="Courier New" w:cs="Courier New"/>
+          <w:color w:val="000000"/>
+          <w:sz w:val="20"/>
+          <w:szCs w:val="20"/>
+        </w:rPr>
+        <w:t>(I3</w:t>
+      </w:r>
+      <w:proofErr w:type="gramStart"/>
+      <w:r>
+        <w:rPr>
+          <w:rFonts w:ascii="Courier New" w:hAnsi="Courier New" w:cs="Courier New"/>
+          <w:color w:val="000000"/>
+          <w:sz w:val="20"/>
+          <w:szCs w:val="20"/>
+        </w:rPr>
+        <w:t>);</w:t>
+      </w:r>
+      <w:proofErr w:type="gramEnd"/>
+    </w:p>
+    <w:p>
+      <w:pPr>
+        <w:autoSpaceDE w:val="0"/>
+        <w:autoSpaceDN w:val="0"/>
+        <w:adjustRightInd w:val="0"/>
+        <w:spacing w:after="0" w:line="240" w:lineRule="auto"/>
+        <w:rPr>
+          <w:rFonts w:ascii="Courier New" w:hAnsi="Courier New" w:cs="Courier New"/>
+          <w:sz w:val="24"/>
+          <w:szCs w:val="24"/>
+        </w:rPr>
+      </w:pPr>
+      <w:proofErr w:type="gramStart"/>
+      <w:r>
+        <w:rPr>
+          <w:rFonts w:ascii="Courier New" w:hAnsi="Courier New" w:cs="Courier New"/>
+          <w:color w:val="000000"/>
+          <w:sz w:val="20"/>
+          <w:szCs w:val="20"/>
+        </w:rPr>
+        <w:t>title(</w:t>
+      </w:r>
+      <w:proofErr w:type="gramEnd"/>
+      <w:r>
+        <w:rPr>
+          <w:rFonts w:ascii="Courier New" w:hAnsi="Courier New" w:cs="Courier New"/>
+          <w:color w:val="A020F0"/>
+          <w:sz w:val="20"/>
+          <w:szCs w:val="20"/>
+        </w:rPr>
+        <w:t>'Blurred Image w/ Gaussian noise sigma = 0'</w:t>
+      </w:r>
+      <w:r>
+        <w:rPr>
+          <w:rFonts w:ascii="Courier New" w:hAnsi="Courier New" w:cs="Courier New"/>
+          <w:color w:val="000000"/>
+          <w:sz w:val="20"/>
+          <w:szCs w:val="20"/>
+        </w:rPr>
+        <w:t>)</w:t>
+      </w:r>
+    </w:p>
+    <w:p>
+      <w:pPr>
+        <w:autoSpaceDE w:val="0"/>
+        <w:autoSpaceDN w:val="0"/>
+        <w:adjustRightInd w:val="0"/>
+        <w:spacing w:after="0" w:line="240" w:lineRule="auto"/>
+        <w:rPr>
+          <w:rFonts w:ascii="Courier New" w:hAnsi="Courier New" w:cs="Courier New"/>
+          <w:sz w:val="24"/>
+          <w:szCs w:val="24"/>
+        </w:rPr>
+      </w:pPr>
+      <w:proofErr w:type="gramStart"/>
+      <w:r>
+        <w:rPr>
+          <w:rFonts w:ascii="Courier New" w:hAnsi="Courier New" w:cs="Courier New"/>
+          <w:color w:val="000000"/>
+          <w:sz w:val="20"/>
+          <w:szCs w:val="20"/>
+        </w:rPr>
+        <w:t>subplot(</w:t>
+      </w:r>
+      <w:proofErr w:type="gramEnd"/>
+      <w:r>
+        <w:rPr>
+          <w:rFonts w:ascii="Courier New" w:hAnsi="Courier New" w:cs="Courier New"/>
+          <w:color w:val="000000"/>
+          <w:sz w:val="20"/>
+          <w:szCs w:val="20"/>
+        </w:rPr>
+        <w:t>1,3,2)</w:t>
+      </w:r>
+    </w:p>
+    <w:p>
+      <w:pPr>
+        <w:autoSpaceDE w:val="0"/>
+        <w:autoSpaceDN w:val="0"/>
+        <w:adjustRightInd w:val="0"/>
+        <w:spacing w:after="0" w:line="240" w:lineRule="auto"/>
+        <w:rPr>
+          <w:rFonts w:ascii="Courier New" w:hAnsi="Courier New" w:cs="Courier New"/>
+          <w:sz w:val="24"/>
+          <w:szCs w:val="24"/>
+        </w:rPr>
+      </w:pPr>
+      <w:proofErr w:type="spellStart"/>
+      <w:r>
+        <w:rPr>
+          <w:rFonts w:ascii="Courier New" w:hAnsi="Courier New" w:cs="Courier New"/>
+          <w:color w:val="000000"/>
+          <w:sz w:val="20"/>
+          <w:szCs w:val="20"/>
+        </w:rPr>
+        <w:t>imshow</w:t>
+      </w:r>
+      <w:proofErr w:type="spellEnd"/>
+      <w:r>
+        <w:rPr>
+          <w:rFonts w:ascii="Courier New" w:hAnsi="Courier New" w:cs="Courier New"/>
+          <w:color w:val="000000"/>
+          <w:sz w:val="20"/>
+          <w:szCs w:val="20"/>
+        </w:rPr>
+        <w:t>(I4</w:t>
+      </w:r>
+      <w:proofErr w:type="gramStart"/>
+      <w:r>
+        <w:rPr>
+          <w:rFonts w:ascii="Courier New" w:hAnsi="Courier New" w:cs="Courier New"/>
+          <w:color w:val="000000"/>
+          <w:sz w:val="20"/>
+          <w:szCs w:val="20"/>
+        </w:rPr>
+        <w:t>);</w:t>
+      </w:r>
+      <w:proofErr w:type="gramEnd"/>
+    </w:p>
+    <w:p>
+      <w:pPr>
+        <w:autoSpaceDE w:val="0"/>
+        <w:autoSpaceDN w:val="0"/>
+        <w:adjustRightInd w:val="0"/>
+        <w:spacing w:after="0" w:line="240" w:lineRule="auto"/>
+        <w:rPr>
+          <w:rFonts w:ascii="Courier New" w:hAnsi="Courier New" w:cs="Courier New"/>
+          <w:sz w:val="24"/>
+          <w:szCs w:val="24"/>
+        </w:rPr>
+      </w:pPr>
+      <w:proofErr w:type="gramStart"/>
+      <w:r>
+        <w:rPr>
+          <w:rFonts w:ascii="Courier New" w:hAnsi="Courier New" w:cs="Courier New"/>
+          <w:color w:val="000000"/>
+          <w:sz w:val="20"/>
+          <w:szCs w:val="20"/>
+        </w:rPr>
+        <w:t>title(</w:t>
+      </w:r>
+      <w:proofErr w:type="gramEnd"/>
+      <w:r>
+        <w:rPr>
+          <w:rFonts w:ascii="Courier New" w:hAnsi="Courier New" w:cs="Courier New"/>
+          <w:color w:val="A020F0"/>
+          <w:sz w:val="20"/>
+          <w:szCs w:val="20"/>
+        </w:rPr>
+        <w:t>'Blurred Image w/ Gaussian noise sigma = 0.0001'</w:t>
+      </w:r>
+      <w:r>
+        <w:rPr>
+          <w:rFonts w:ascii="Courier New" w:hAnsi="Courier New" w:cs="Courier New"/>
+          <w:color w:val="000000"/>
+          <w:sz w:val="20"/>
+          <w:szCs w:val="20"/>
+        </w:rPr>
+        <w:t>)</w:t>
+      </w:r>
+    </w:p>
+    <w:p>
+      <w:pPr>
+        <w:autoSpaceDE w:val="0"/>
+        <w:autoSpaceDN w:val="0"/>
+        <w:adjustRightInd w:val="0"/>
+        <w:spacing w:after="0" w:line="240" w:lineRule="auto"/>
+        <w:rPr>
+          <w:rFonts w:ascii="Courier New" w:hAnsi="Courier New" w:cs="Courier New"/>
+          <w:sz w:val="24"/>
+          <w:szCs w:val="24"/>
+        </w:rPr>
+      </w:pPr>
+      <w:proofErr w:type="gramStart"/>
+      <w:r>
+        <w:rPr>
+          <w:rFonts w:ascii="Courier New" w:hAnsi="Courier New" w:cs="Courier New"/>
+          <w:color w:val="000000"/>
+          <w:sz w:val="20"/>
+          <w:szCs w:val="20"/>
+        </w:rPr>
+        <w:t>subplot(</w:t>
+      </w:r>
+      <w:proofErr w:type="gramEnd"/>
+      <w:r>
+        <w:rPr>
+          <w:rFonts w:ascii="Courier New" w:hAnsi="Courier New" w:cs="Courier New"/>
+          <w:color w:val="000000"/>
+          <w:sz w:val="20"/>
+          <w:szCs w:val="20"/>
+        </w:rPr>
+        <w:t>1,3,3)</w:t>
+      </w:r>
+    </w:p>
+    <w:p>
+      <w:pPr>
+        <w:autoSpaceDE w:val="0"/>
+        <w:autoSpaceDN w:val="0"/>
+        <w:adjustRightInd w:val="0"/>
+        <w:spacing w:after="0" w:line="240" w:lineRule="auto"/>
+        <w:rPr>
+          <w:rFonts w:ascii="Courier New" w:hAnsi="Courier New" w:cs="Courier New"/>
+          <w:sz w:val="24"/>
+          <w:szCs w:val="24"/>
+        </w:rPr>
+      </w:pPr>
+      <w:proofErr w:type="spellStart"/>
+      <w:r>
+        <w:rPr>
+          <w:rFonts w:ascii="Courier New" w:hAnsi="Courier New" w:cs="Courier New"/>
+          <w:color w:val="000000"/>
+          <w:sz w:val="20"/>
+          <w:szCs w:val="20"/>
+        </w:rPr>
+        <w:t>imshow</w:t>
+      </w:r>
+      <w:proofErr w:type="spellEnd"/>
+      <w:r>
+        <w:rPr>
+          <w:rFonts w:ascii="Courier New" w:hAnsi="Courier New" w:cs="Courier New"/>
+          <w:color w:val="000000"/>
+          <w:sz w:val="20"/>
+          <w:szCs w:val="20"/>
+        </w:rPr>
+        <w:t>(I5</w:t>
+      </w:r>
+      <w:proofErr w:type="gramStart"/>
+      <w:r>
+        <w:rPr>
+          <w:rFonts w:ascii="Courier New" w:hAnsi="Courier New" w:cs="Courier New"/>
+          <w:color w:val="000000"/>
+          <w:sz w:val="20"/>
+          <w:szCs w:val="20"/>
+        </w:rPr>
+        <w:t>);</w:t>
+      </w:r>
+      <w:proofErr w:type="gramEnd"/>
+    </w:p>
+    <w:p>
+      <w:pPr>
+        <w:autoSpaceDE w:val="0"/>
+        <w:autoSpaceDN w:val="0"/>
+        <w:adjustRightInd w:val="0"/>
+        <w:spacing w:after="0" w:line="240" w:lineRule="auto"/>
+        <w:rPr>
+          <w:rFonts w:ascii="Courier New" w:hAnsi="Courier New" w:cs="Courier New"/>
+          <w:sz w:val="24"/>
+          <w:szCs w:val="24"/>
+        </w:rPr>
+      </w:pPr>
+      <w:proofErr w:type="gramStart"/>
+      <w:r>
+        <w:rPr>
+          <w:rFonts w:ascii="Courier New" w:hAnsi="Courier New" w:cs="Courier New"/>
+          <w:color w:val="000000"/>
+          <w:sz w:val="20"/>
+          <w:szCs w:val="20"/>
+        </w:rPr>
+        <w:t>title(</w:t>
+      </w:r>
+      <w:proofErr w:type="gramEnd"/>
+      <w:r>
+        <w:rPr>
+          <w:rFonts w:ascii="Courier New" w:hAnsi="Courier New" w:cs="Courier New"/>
+          <w:color w:val="A020F0"/>
+          <w:sz w:val="20"/>
+          <w:szCs w:val="20"/>
+        </w:rPr>
+        <w:t>'Blurred Image  w/ Gaussian noise sigma = 0.001'</w:t>
+      </w:r>
+      <w:r>
+        <w:rPr>
+          <w:rFonts w:ascii="Courier New" w:hAnsi="Courier New" w:cs="Courier New"/>
+          <w:color w:val="000000"/>
+          <w:sz w:val="20"/>
+          <w:szCs w:val="20"/>
+        </w:rPr>
+        <w:t>)</w:t>
+      </w:r>
+    </w:p>
+    <w:p>
+      <w:pPr>
+        <w:autoSpaceDE w:val="0"/>
+        <w:autoSpaceDN w:val="0"/>
+        <w:adjustRightInd w:val="0"/>
+        <w:spacing w:after="0" w:line="240" w:lineRule="auto"/>
+        <w:rPr>
+          <w:rFonts w:ascii="Courier New" w:hAnsi="Courier New" w:cs="Courier New"/>
+          <w:sz w:val="24"/>
+          <w:szCs w:val="24"/>
+        </w:rPr>
+      </w:pPr>
+      <w:r>
+        <w:rPr>
+          <w:rFonts w:ascii="Courier New" w:hAnsi="Courier New" w:cs="Courier New"/>
+          <w:color w:val="000000"/>
+          <w:sz w:val="20"/>
+          <w:szCs w:val="20"/>
+        </w:rPr>
+        <w:t xml:space="preserve"> </w:t>
+      </w:r>
+    </w:p>
+    <w:p>
+      <w:pPr>
+        <w:autoSpaceDE w:val="0"/>
+        <w:autoSpaceDN w:val="0"/>
+        <w:adjustRightInd w:val="0"/>
+        <w:spacing w:after="0" w:line="240" w:lineRule="auto"/>
+        <w:rPr>
+          <w:rFonts w:ascii="Courier New" w:hAnsi="Courier New" w:cs="Courier New"/>
+          <w:sz w:val="24"/>
+          <w:szCs w:val="24"/>
+        </w:rPr>
+      </w:pPr>
+      <w:r>
+        <w:rPr>
+          <w:rFonts w:ascii="Courier New" w:hAnsi="Courier New" w:cs="Courier New"/>
+          <w:color w:val="3C763D"/>
+          <w:sz w:val="20"/>
+          <w:szCs w:val="20"/>
+        </w:rPr>
+        <w:t>%% 3. Lucy-Richardson method</w:t>
+      </w:r>
+    </w:p>
+    <w:p>
+      <w:pPr>
+        <w:autoSpaceDE w:val="0"/>
+        <w:autoSpaceDN w:val="0"/>
+        <w:adjustRightInd w:val="0"/>
+        <w:spacing w:after="0" w:line="240" w:lineRule="auto"/>
+        <w:rPr>
+          <w:rFonts w:ascii="Courier New" w:hAnsi="Courier New" w:cs="Courier New"/>
+          <w:sz w:val="24"/>
+          <w:szCs w:val="24"/>
+        </w:rPr>
+      </w:pPr>
+      <w:r>
+        <w:rPr>
+          <w:rFonts w:ascii="Courier New" w:hAnsi="Courier New" w:cs="Courier New"/>
+          <w:color w:val="000000"/>
+          <w:sz w:val="20"/>
+          <w:szCs w:val="20"/>
+        </w:rPr>
+        <w:t xml:space="preserve">I = </w:t>
+      </w:r>
+      <w:proofErr w:type="gramStart"/>
+      <w:r>
+        <w:rPr>
+          <w:rFonts w:ascii="Courier New" w:hAnsi="Courier New" w:cs="Courier New"/>
+          <w:color w:val="000000"/>
+          <w:sz w:val="20"/>
+          <w:szCs w:val="20"/>
+        </w:rPr>
+        <w:t>I5;</w:t>
+      </w:r>
+      <w:proofErr w:type="gramEnd"/>
+    </w:p>
+    <w:p>
+      <w:pPr>
+        <w:autoSpaceDE w:val="0"/>
+        <w:autoSpaceDN w:val="0"/>
+        <w:adjustRightInd w:val="0"/>
+        <w:spacing w:after="0" w:line="240" w:lineRule="auto"/>
+        <w:rPr>
+          <w:rFonts w:ascii="Courier New" w:hAnsi="Courier New" w:cs="Courier New"/>
+          <w:sz w:val="24"/>
+          <w:szCs w:val="24"/>
+        </w:rPr>
+      </w:pPr>
+      <w:r>
+        <w:rPr>
+          <w:rFonts w:ascii="Courier New" w:hAnsi="Courier New" w:cs="Courier New"/>
+          <w:color w:val="000000"/>
+          <w:sz w:val="20"/>
+          <w:szCs w:val="20"/>
+        </w:rPr>
+        <w:t xml:space="preserve">I_f5 = </w:t>
+      </w:r>
+      <w:proofErr w:type="spellStart"/>
+      <w:r>
+        <w:rPr>
+          <w:rFonts w:ascii="Courier New" w:hAnsi="Courier New" w:cs="Courier New"/>
+          <w:color w:val="000000"/>
+          <w:sz w:val="20"/>
+          <w:szCs w:val="20"/>
+        </w:rPr>
+        <w:t>deconvlucy</w:t>
+      </w:r>
+      <w:proofErr w:type="spellEnd"/>
+      <w:r>
+        <w:rPr>
+          <w:rFonts w:ascii="Courier New" w:hAnsi="Courier New" w:cs="Courier New"/>
+          <w:color w:val="000000"/>
+          <w:sz w:val="20"/>
+          <w:szCs w:val="20"/>
+        </w:rPr>
+        <w:t>(</w:t>
+      </w:r>
+      <w:proofErr w:type="gramStart"/>
+      <w:r>
+        <w:rPr>
+          <w:rFonts w:ascii="Courier New" w:hAnsi="Courier New" w:cs="Courier New"/>
+          <w:color w:val="000000"/>
+          <w:sz w:val="20"/>
+          <w:szCs w:val="20"/>
+        </w:rPr>
+        <w:t>I,PSF</w:t>
+      </w:r>
+      <w:proofErr w:type="gramEnd"/>
+      <w:r>
+        <w:rPr>
+          <w:rFonts w:ascii="Courier New" w:hAnsi="Courier New" w:cs="Courier New"/>
+          <w:color w:val="000000"/>
+          <w:sz w:val="20"/>
+          <w:szCs w:val="20"/>
+        </w:rPr>
+        <w:t>,5);</w:t>
+      </w:r>
+    </w:p>
+    <w:p>
+      <w:pPr>
+        <w:autoSpaceDE w:val="0"/>
+        <w:autoSpaceDN w:val="0"/>
+        <w:adjustRightInd w:val="0"/>
+        <w:spacing w:after="0" w:line="240" w:lineRule="auto"/>
+        <w:rPr>
+          <w:rFonts w:ascii="Courier New" w:hAnsi="Courier New" w:cs="Courier New"/>
+          <w:sz w:val="24"/>
+          <w:szCs w:val="24"/>
+        </w:rPr>
+      </w:pPr>
+      <w:proofErr w:type="gramStart"/>
+      <w:r>
+        <w:rPr>
+          <w:rFonts w:ascii="Courier New" w:hAnsi="Courier New" w:cs="Courier New"/>
+          <w:color w:val="000000"/>
+          <w:sz w:val="20"/>
+          <w:szCs w:val="20"/>
+        </w:rPr>
+        <w:t>figure(</w:t>
+      </w:r>
+      <w:proofErr w:type="gramEnd"/>
+      <w:r>
+        <w:rPr>
+          <w:rFonts w:ascii="Courier New" w:hAnsi="Courier New" w:cs="Courier New"/>
+          <w:color w:val="000000"/>
+          <w:sz w:val="20"/>
+          <w:szCs w:val="20"/>
+        </w:rPr>
+        <w:t>3)</w:t>
+      </w:r>
+    </w:p>
+    <w:p>
+      <w:pPr>
+        <w:autoSpaceDE w:val="0"/>
+        <w:autoSpaceDN w:val="0"/>
+        <w:adjustRightInd w:val="0"/>
+        <w:spacing w:after="0" w:line="240" w:lineRule="auto"/>
+        <w:rPr>
+          <w:rFonts w:ascii="Courier New" w:hAnsi="Courier New" w:cs="Courier New"/>
+          <w:sz w:val="24"/>
+          <w:szCs w:val="24"/>
+        </w:rPr>
+      </w:pPr>
+      <w:proofErr w:type="gramStart"/>
+      <w:r>
+        <w:rPr>
+          <w:rFonts w:ascii="Courier New" w:hAnsi="Courier New" w:cs="Courier New"/>
+          <w:color w:val="000000"/>
+          <w:sz w:val="20"/>
+          <w:szCs w:val="20"/>
+        </w:rPr>
+        <w:t>subplot(</w:t>
+      </w:r>
+      <w:proofErr w:type="gramEnd"/>
+      <w:r>
+        <w:rPr>
+          <w:rFonts w:ascii="Courier New" w:hAnsi="Courier New" w:cs="Courier New"/>
+          <w:color w:val="000000"/>
+          <w:sz w:val="20"/>
+          <w:szCs w:val="20"/>
+        </w:rPr>
+        <w:t>1,3,1)</w:t>
+      </w:r>
+    </w:p>
+    <w:p>
+      <w:pPr>
+        <w:autoSpaceDE w:val="0"/>
+        <w:autoSpaceDN w:val="0"/>
+        <w:adjustRightInd w:val="0"/>
+        <w:spacing w:after="0" w:line="240" w:lineRule="auto"/>
+        <w:rPr>
+          <w:rFonts w:ascii="Courier New" w:hAnsi="Courier New" w:cs="Courier New"/>
+          <w:sz w:val="24"/>
+          <w:szCs w:val="24"/>
+        </w:rPr>
+      </w:pPr>
+      <w:proofErr w:type="spellStart"/>
+      <w:r>
+        <w:rPr>
+          <w:rFonts w:ascii="Courier New" w:hAnsi="Courier New" w:cs="Courier New"/>
+          <w:color w:val="000000"/>
+          <w:sz w:val="20"/>
+          <w:szCs w:val="20"/>
+        </w:rPr>
+        <w:t>imshow</w:t>
+      </w:r>
+      <w:proofErr w:type="spellEnd"/>
+      <w:r>
+        <w:rPr>
+          <w:rFonts w:ascii="Courier New" w:hAnsi="Courier New" w:cs="Courier New"/>
+          <w:color w:val="000000"/>
+          <w:sz w:val="20"/>
+          <w:szCs w:val="20"/>
+        </w:rPr>
+        <w:t>(I1</w:t>
+      </w:r>
+      <w:proofErr w:type="gramStart"/>
+      <w:r>
+        <w:rPr>
+          <w:rFonts w:ascii="Courier New" w:hAnsi="Courier New" w:cs="Courier New"/>
+          <w:color w:val="000000"/>
+          <w:sz w:val="20"/>
+          <w:szCs w:val="20"/>
+        </w:rPr>
+        <w:t>);</w:t>
+      </w:r>
+      <w:proofErr w:type="gramEnd"/>
+    </w:p>
+    <w:p>
+      <w:pPr>
+        <w:autoSpaceDE w:val="0"/>
+        <w:autoSpaceDN w:val="0"/>
+        <w:adjustRightInd w:val="0"/>
+        <w:spacing w:after="0" w:line="240" w:lineRule="auto"/>
+        <w:rPr>
+          <w:rFonts w:ascii="Courier New" w:hAnsi="Courier New" w:cs="Courier New"/>
+          <w:sz w:val="24"/>
+          <w:szCs w:val="24"/>
+        </w:rPr>
+      </w:pPr>
+      <w:proofErr w:type="gramStart"/>
+      <w:r>
+        <w:rPr>
+          <w:rFonts w:ascii="Courier New" w:hAnsi="Courier New" w:cs="Courier New"/>
+          <w:color w:val="000000"/>
+          <w:sz w:val="20"/>
+          <w:szCs w:val="20"/>
+        </w:rPr>
+        <w:t>title(</w:t>
+      </w:r>
+      <w:proofErr w:type="gramEnd"/>
+      <w:r>
+        <w:rPr>
+          <w:rFonts w:ascii="Courier New" w:hAnsi="Courier New" w:cs="Courier New"/>
+          <w:color w:val="A020F0"/>
+          <w:sz w:val="20"/>
+          <w:szCs w:val="20"/>
+        </w:rPr>
+        <w:t>'Original Image'</w:t>
+      </w:r>
+      <w:r>
+        <w:rPr>
+          <w:rFonts w:ascii="Courier New" w:hAnsi="Courier New" w:cs="Courier New"/>
+          <w:color w:val="000000"/>
+          <w:sz w:val="20"/>
+          <w:szCs w:val="20"/>
+        </w:rPr>
+        <w:t>)</w:t>
+      </w:r>
+    </w:p>
+    <w:p>
+      <w:pPr>
+        <w:autoSpaceDE w:val="0"/>
+        <w:autoSpaceDN w:val="0"/>
+        <w:adjustRightInd w:val="0"/>
+        <w:spacing w:after="0" w:line="240" w:lineRule="auto"/>
+        <w:rPr>
+          <w:rFonts w:ascii="Courier New" w:hAnsi="Courier New" w:cs="Courier New"/>
+          <w:sz w:val="24"/>
+          <w:szCs w:val="24"/>
+        </w:rPr>
+      </w:pPr>
+      <w:proofErr w:type="gramStart"/>
+      <w:r>
+        <w:rPr>
+          <w:rFonts w:ascii="Courier New" w:hAnsi="Courier New" w:cs="Courier New"/>
+          <w:color w:val="000000"/>
+          <w:sz w:val="20"/>
+          <w:szCs w:val="20"/>
+        </w:rPr>
+        <w:t>subplot(</w:t>
+      </w:r>
+      <w:proofErr w:type="gramEnd"/>
+      <w:r>
+        <w:rPr>
+          <w:rFonts w:ascii="Courier New" w:hAnsi="Courier New" w:cs="Courier New"/>
+          <w:color w:val="000000"/>
+          <w:sz w:val="20"/>
+          <w:szCs w:val="20"/>
+        </w:rPr>
+        <w:t>1,3,2)</w:t>
+      </w:r>
+    </w:p>
+    <w:p>
+      <w:pPr>
+        <w:autoSpaceDE w:val="0"/>
+        <w:autoSpaceDN w:val="0"/>
+        <w:adjustRightInd w:val="0"/>
+        <w:spacing w:after="0" w:line="240" w:lineRule="auto"/>
+        <w:rPr>
+          <w:rFonts w:ascii="Courier New" w:hAnsi="Courier New" w:cs="Courier New"/>
+          <w:sz w:val="24"/>
+          <w:szCs w:val="24"/>
+        </w:rPr>
+      </w:pPr>
+      <w:proofErr w:type="spellStart"/>
+      <w:r>
+        <w:rPr>
+          <w:rFonts w:ascii="Courier New" w:hAnsi="Courier New" w:cs="Courier New"/>
+          <w:color w:val="000000"/>
+          <w:sz w:val="20"/>
+          <w:szCs w:val="20"/>
+        </w:rPr>
+        <w:t>imshow</w:t>
+      </w:r>
+      <w:proofErr w:type="spellEnd"/>
+      <w:r>
+        <w:rPr>
+          <w:rFonts w:ascii="Courier New" w:hAnsi="Courier New" w:cs="Courier New"/>
+          <w:color w:val="000000"/>
+          <w:sz w:val="20"/>
+          <w:szCs w:val="20"/>
+        </w:rPr>
+        <w:t>(I</w:t>
+      </w:r>
+      <w:proofErr w:type="gramStart"/>
+      <w:r>
+        <w:rPr>
+          <w:rFonts w:ascii="Courier New" w:hAnsi="Courier New" w:cs="Courier New"/>
+          <w:color w:val="000000"/>
+          <w:sz w:val="20"/>
+          <w:szCs w:val="20"/>
+        </w:rPr>
+        <w:t>);</w:t>
+      </w:r>
+      <w:proofErr w:type="gramEnd"/>
+    </w:p>
+    <w:p>
+      <w:pPr>
+        <w:autoSpaceDE w:val="0"/>
+        <w:autoSpaceDN w:val="0"/>
+        <w:adjustRightInd w:val="0"/>
+        <w:spacing w:after="0" w:line="240" w:lineRule="auto"/>
+        <w:rPr>
+          <w:rFonts w:ascii="Courier New" w:hAnsi="Courier New" w:cs="Courier New"/>
+          <w:sz w:val="24"/>
+          <w:szCs w:val="24"/>
+        </w:rPr>
+      </w:pPr>
+      <w:proofErr w:type="gramStart"/>
+      <w:r>
+        <w:rPr>
+          <w:rFonts w:ascii="Courier New" w:hAnsi="Courier New" w:cs="Courier New"/>
+          <w:color w:val="000000"/>
+          <w:sz w:val="20"/>
+          <w:szCs w:val="20"/>
+        </w:rPr>
+        <w:t>title(</w:t>
+      </w:r>
+      <w:proofErr w:type="gramEnd"/>
+      <w:r>
+        <w:rPr>
+          <w:rFonts w:ascii="Courier New" w:hAnsi="Courier New" w:cs="Courier New"/>
+          <w:color w:val="A020F0"/>
+          <w:sz w:val="20"/>
+          <w:szCs w:val="20"/>
+        </w:rPr>
+        <w:t>'Blurred Image  w/ Gaussian noise sigma = 0.001'</w:t>
+      </w:r>
+      <w:r>
+        <w:rPr>
+          <w:rFonts w:ascii="Courier New" w:hAnsi="Courier New" w:cs="Courier New"/>
+          <w:color w:val="000000"/>
+          <w:sz w:val="20"/>
+          <w:szCs w:val="20"/>
+        </w:rPr>
+        <w:t>)</w:t>
+      </w:r>
+    </w:p>
+    <w:p>
+      <w:pPr>
+        <w:autoSpaceDE w:val="0"/>
+        <w:autoSpaceDN w:val="0"/>
+        <w:adjustRightInd w:val="0"/>
+        <w:spacing w:after="0" w:line="240" w:lineRule="auto"/>
+        <w:rPr>
+          <w:rFonts w:ascii="Courier New" w:hAnsi="Courier New" w:cs="Courier New"/>
+          <w:sz w:val="24"/>
+          <w:szCs w:val="24"/>
+        </w:rPr>
+      </w:pPr>
+      <w:proofErr w:type="gramStart"/>
+      <w:r>
+        <w:rPr>
+          <w:rFonts w:ascii="Courier New" w:hAnsi="Courier New" w:cs="Courier New"/>
+          <w:color w:val="000000"/>
+          <w:sz w:val="20"/>
+          <w:szCs w:val="20"/>
+        </w:rPr>
+        <w:t>subplot(</w:t>
+      </w:r>
+      <w:proofErr w:type="gramEnd"/>
+      <w:r>
+        <w:rPr>
+          <w:rFonts w:ascii="Courier New" w:hAnsi="Courier New" w:cs="Courier New"/>
+          <w:color w:val="000000"/>
+          <w:sz w:val="20"/>
+          <w:szCs w:val="20"/>
+        </w:rPr>
+        <w:t>1,3,3)</w:t>
+      </w:r>
+    </w:p>
+    <w:p>
+      <w:pPr>
+        <w:autoSpaceDE w:val="0"/>
+        <w:autoSpaceDN w:val="0"/>
+        <w:adjustRightInd w:val="0"/>
+        <w:spacing w:after="0" w:line="240" w:lineRule="auto"/>
+        <w:rPr>
+          <w:rFonts w:ascii="Courier New" w:hAnsi="Courier New" w:cs="Courier New"/>
+          <w:sz w:val="24"/>
+          <w:szCs w:val="24"/>
+        </w:rPr>
+      </w:pPr>
+      <w:proofErr w:type="spellStart"/>
+      <w:r>
+        <w:rPr>
+          <w:rFonts w:ascii="Courier New" w:hAnsi="Courier New" w:cs="Courier New"/>
+          <w:color w:val="000000"/>
+          <w:sz w:val="20"/>
+          <w:szCs w:val="20"/>
+        </w:rPr>
         <w:lastRenderedPageBreak/>
+        <w:t>imshow</w:t>
+      </w:r>
+      <w:proofErr w:type="spellEnd"/>
+      <w:r>
+        <w:rPr>
+          <w:rFonts w:ascii="Courier New" w:hAnsi="Courier New" w:cs="Courier New"/>
+          <w:color w:val="000000"/>
+          <w:sz w:val="20"/>
+          <w:szCs w:val="20"/>
+        </w:rPr>
+        <w:t>(I_f5</w:t>
+      </w:r>
+      <w:proofErr w:type="gramStart"/>
+      <w:r>
+        <w:rPr>
+          <w:rFonts w:ascii="Courier New" w:hAnsi="Courier New" w:cs="Courier New"/>
+          <w:color w:val="000000"/>
+          <w:sz w:val="20"/>
+          <w:szCs w:val="20"/>
+        </w:rPr>
+        <w:t>);</w:t>
+      </w:r>
+      <w:proofErr w:type="gramEnd"/>
+    </w:p>
+    <w:p>
+      <w:pPr>
+        <w:autoSpaceDE w:val="0"/>
+        <w:autoSpaceDN w:val="0"/>
+        <w:adjustRightInd w:val="0"/>
+        <w:spacing w:after="0" w:line="240" w:lineRule="auto"/>
+        <w:rPr>
+          <w:rFonts w:ascii="Courier New" w:hAnsi="Courier New" w:cs="Courier New"/>
+          <w:sz w:val="24"/>
+          <w:szCs w:val="24"/>
+        </w:rPr>
+      </w:pPr>
+      <w:proofErr w:type="gramStart"/>
+      <w:r>
+        <w:rPr>
+          <w:rFonts w:ascii="Courier New" w:hAnsi="Courier New" w:cs="Courier New"/>
+          <w:color w:val="000000"/>
+          <w:sz w:val="20"/>
+          <w:szCs w:val="20"/>
+        </w:rPr>
+        <w:t>title(</w:t>
+      </w:r>
+      <w:proofErr w:type="gramEnd"/>
+      <w:r>
+        <w:rPr>
+          <w:rFonts w:ascii="Courier New" w:hAnsi="Courier New" w:cs="Courier New"/>
+          <w:color w:val="A020F0"/>
+          <w:sz w:val="20"/>
+          <w:szCs w:val="20"/>
+        </w:rPr>
+        <w:t xml:space="preserve">'Image </w:t>
+      </w:r>
+      <w:proofErr w:type="spellStart"/>
+      <w:r>
+        <w:rPr>
+          <w:rFonts w:ascii="Courier New" w:hAnsi="Courier New" w:cs="Courier New"/>
+          <w:color w:val="A020F0"/>
+          <w:sz w:val="20"/>
+          <w:szCs w:val="20"/>
+        </w:rPr>
+        <w:t>REconstruct</w:t>
+      </w:r>
+      <w:proofErr w:type="spellEnd"/>
+      <w:r>
+        <w:rPr>
+          <w:rFonts w:ascii="Courier New" w:hAnsi="Courier New" w:cs="Courier New"/>
+          <w:color w:val="A020F0"/>
+          <w:sz w:val="20"/>
+          <w:szCs w:val="20"/>
+        </w:rPr>
+        <w:t xml:space="preserve"> Using Lucy-Richardson </w:t>
+      </w:r>
+      <w:proofErr w:type="spellStart"/>
+      <w:r>
+        <w:rPr>
+          <w:rFonts w:ascii="Courier New" w:hAnsi="Courier New" w:cs="Courier New"/>
+          <w:color w:val="A020F0"/>
+          <w:sz w:val="20"/>
+          <w:szCs w:val="20"/>
+        </w:rPr>
+        <w:t>iter</w:t>
+      </w:r>
+      <w:proofErr w:type="spellEnd"/>
+      <w:r>
+        <w:rPr>
+          <w:rFonts w:ascii="Courier New" w:hAnsi="Courier New" w:cs="Courier New"/>
+          <w:color w:val="A020F0"/>
+          <w:sz w:val="20"/>
+          <w:szCs w:val="20"/>
+        </w:rPr>
+        <w:t xml:space="preserve"> = 5'</w:t>
+      </w:r>
+      <w:r>
+        <w:rPr>
+          <w:rFonts w:ascii="Courier New" w:hAnsi="Courier New" w:cs="Courier New"/>
+          <w:color w:val="000000"/>
+          <w:sz w:val="20"/>
+          <w:szCs w:val="20"/>
+        </w:rPr>
+        <w:t>)</w:t>
+      </w:r>
+    </w:p>
+    <w:p>
+      <w:pPr>
+        <w:autoSpaceDE w:val="0"/>
+        <w:autoSpaceDN w:val="0"/>
+        <w:adjustRightInd w:val="0"/>
+        <w:spacing w:after="0" w:line="240" w:lineRule="auto"/>
+        <w:rPr>
+          <w:rFonts w:ascii="Courier New" w:hAnsi="Courier New" w:cs="Courier New"/>
+          <w:sz w:val="24"/>
+          <w:szCs w:val="24"/>
+        </w:rPr>
+      </w:pPr>
+      <w:r>
+        <w:rPr>
+          <w:rFonts w:ascii="Courier New" w:hAnsi="Courier New" w:cs="Courier New"/>
+          <w:color w:val="000000"/>
+          <w:sz w:val="20"/>
+          <w:szCs w:val="20"/>
+        </w:rPr>
+        <w:t xml:space="preserve"> </w:t>
+      </w:r>
+    </w:p>
+    <w:p>
+      <w:pPr>
+        <w:autoSpaceDE w:val="0"/>
+        <w:autoSpaceDN w:val="0"/>
+        <w:adjustRightInd w:val="0"/>
+        <w:spacing w:after="0" w:line="240" w:lineRule="auto"/>
+        <w:rPr>
+          <w:rFonts w:ascii="Courier New" w:hAnsi="Courier New" w:cs="Courier New"/>
+          <w:sz w:val="24"/>
+          <w:szCs w:val="24"/>
+        </w:rPr>
+      </w:pPr>
+      <w:r>
+        <w:rPr>
+          <w:rFonts w:ascii="Courier New" w:hAnsi="Courier New" w:cs="Courier New"/>
+          <w:color w:val="000000"/>
+          <w:sz w:val="20"/>
+          <w:szCs w:val="20"/>
+        </w:rPr>
+        <w:t xml:space="preserve">I_f6 = </w:t>
+      </w:r>
+      <w:proofErr w:type="spellStart"/>
+      <w:r>
+        <w:rPr>
+          <w:rFonts w:ascii="Courier New" w:hAnsi="Courier New" w:cs="Courier New"/>
+          <w:color w:val="000000"/>
+          <w:sz w:val="20"/>
+          <w:szCs w:val="20"/>
+        </w:rPr>
+        <w:t>deconvlucy</w:t>
+      </w:r>
+      <w:proofErr w:type="spellEnd"/>
+      <w:r>
+        <w:rPr>
+          <w:rFonts w:ascii="Courier New" w:hAnsi="Courier New" w:cs="Courier New"/>
+          <w:color w:val="000000"/>
+          <w:sz w:val="20"/>
+          <w:szCs w:val="20"/>
+        </w:rPr>
+        <w:t>(</w:t>
+      </w:r>
+      <w:proofErr w:type="gramStart"/>
+      <w:r>
+        <w:rPr>
+          <w:rFonts w:ascii="Courier New" w:hAnsi="Courier New" w:cs="Courier New"/>
+          <w:color w:val="000000"/>
+          <w:sz w:val="20"/>
+          <w:szCs w:val="20"/>
+        </w:rPr>
+        <w:t>I,PSF</w:t>
+      </w:r>
+      <w:proofErr w:type="gramEnd"/>
+      <w:r>
+        <w:rPr>
+          <w:rFonts w:ascii="Courier New" w:hAnsi="Courier New" w:cs="Courier New"/>
+          <w:color w:val="000000"/>
+          <w:sz w:val="20"/>
+          <w:szCs w:val="20"/>
+        </w:rPr>
+        <w:t>,20);</w:t>
+      </w:r>
+    </w:p>
+    <w:p>
+      <w:pPr>
+        <w:autoSpaceDE w:val="0"/>
+        <w:autoSpaceDN w:val="0"/>
+        <w:adjustRightInd w:val="0"/>
+        <w:spacing w:after="0" w:line="240" w:lineRule="auto"/>
+        <w:rPr>
+          <w:rFonts w:ascii="Courier New" w:hAnsi="Courier New" w:cs="Courier New"/>
+          <w:sz w:val="24"/>
+          <w:szCs w:val="24"/>
+        </w:rPr>
+      </w:pPr>
+      <w:proofErr w:type="gramStart"/>
+      <w:r>
+        <w:rPr>
+          <w:rFonts w:ascii="Courier New" w:hAnsi="Courier New" w:cs="Courier New"/>
+          <w:color w:val="000000"/>
+          <w:sz w:val="20"/>
+          <w:szCs w:val="20"/>
+        </w:rPr>
+        <w:t>figure(</w:t>
+      </w:r>
+      <w:proofErr w:type="gramEnd"/>
+      <w:r>
+        <w:rPr>
+          <w:rFonts w:ascii="Courier New" w:hAnsi="Courier New" w:cs="Courier New"/>
+          <w:color w:val="000000"/>
+          <w:sz w:val="20"/>
+          <w:szCs w:val="20"/>
+        </w:rPr>
+        <w:t>4)</w:t>
+      </w:r>
+    </w:p>
+    <w:p>
+      <w:pPr>
+        <w:autoSpaceDE w:val="0"/>
+        <w:autoSpaceDN w:val="0"/>
+        <w:adjustRightInd w:val="0"/>
+        <w:spacing w:after="0" w:line="240" w:lineRule="auto"/>
+        <w:rPr>
+          <w:rFonts w:ascii="Courier New" w:hAnsi="Courier New" w:cs="Courier New"/>
+          <w:sz w:val="24"/>
+          <w:szCs w:val="24"/>
+        </w:rPr>
+      </w:pPr>
+      <w:proofErr w:type="gramStart"/>
+      <w:r>
+        <w:rPr>
+          <w:rFonts w:ascii="Courier New" w:hAnsi="Courier New" w:cs="Courier New"/>
+          <w:color w:val="000000"/>
+          <w:sz w:val="20"/>
+          <w:szCs w:val="20"/>
+        </w:rPr>
         <w:t>subplot(</w:t>
       </w:r>
       <w:proofErr w:type="gramEnd"/>
@@ -5792,7 +7383,7 @@
           <w:sz w:val="20"/>
           <w:szCs w:val="20"/>
         </w:rPr>
-        <w:t>1,2,2)</w:t>
+        <w:t>1,3,1)</w:t>
       </w:r>
     </w:p>
     <w:p>
@@ -5825,7 +7416,7 @@
           <w:sz w:val="20"/>
           <w:szCs w:val="20"/>
         </w:rPr>
-        <w:t>(I2</w:t>
+        <w:t>(I1</w:t>
       </w:r>
       <w:proofErr w:type="gramStart"/>
       <w:r>
@@ -5869,7 +7460,7 @@
           <w:sz w:val="20"/>
           <w:szCs w:val="20"/>
         </w:rPr>
-        <w:t>'Blurred Image'</w:t>
+        <w:t>'Original Image'</w:t>
       </w:r>
       <w:r>
         <w:rPr>
@@ -5893,6 +7484,284 @@
           <w:szCs w:val="24"/>
         </w:rPr>
       </w:pPr>
+      <w:proofErr w:type="gramStart"/>
+      <w:r>
+        <w:rPr>
+          <w:rFonts w:ascii="Courier New" w:hAnsi="Courier New" w:cs="Courier New"/>
+          <w:color w:val="000000"/>
+          <w:sz w:val="20"/>
+          <w:szCs w:val="20"/>
+        </w:rPr>
+        <w:t>subplot(</w:t>
+      </w:r>
+      <w:proofErr w:type="gramEnd"/>
+      <w:r>
+        <w:rPr>
+          <w:rFonts w:ascii="Courier New" w:hAnsi="Courier New" w:cs="Courier New"/>
+          <w:color w:val="000000"/>
+          <w:sz w:val="20"/>
+          <w:szCs w:val="20"/>
+        </w:rPr>
+        <w:t>1,3,2)</w:t>
+      </w:r>
+    </w:p>
+    <w:p>
+      <w:pPr>
+        <w:autoSpaceDE w:val="0"/>
+        <w:autoSpaceDN w:val="0"/>
+        <w:adjustRightInd w:val="0"/>
+        <w:spacing w:after="0" w:line="240" w:lineRule="auto"/>
+        <w:rPr>
+          <w:rFonts w:ascii="Courier New" w:hAnsi="Courier New" w:cs="Courier New"/>
+          <w:sz w:val="24"/>
+          <w:szCs w:val="24"/>
+        </w:rPr>
+      </w:pPr>
+      <w:proofErr w:type="spellStart"/>
+      <w:r>
+        <w:rPr>
+          <w:rFonts w:ascii="Courier New" w:hAnsi="Courier New" w:cs="Courier New"/>
+          <w:color w:val="000000"/>
+          <w:sz w:val="20"/>
+          <w:szCs w:val="20"/>
+        </w:rPr>
+        <w:t>imshow</w:t>
+      </w:r>
+      <w:proofErr w:type="spellEnd"/>
+      <w:r>
+        <w:rPr>
+          <w:rFonts w:ascii="Courier New" w:hAnsi="Courier New" w:cs="Courier New"/>
+          <w:color w:val="000000"/>
+          <w:sz w:val="20"/>
+          <w:szCs w:val="20"/>
+        </w:rPr>
+        <w:t>(I</w:t>
+      </w:r>
+      <w:proofErr w:type="gramStart"/>
+      <w:r>
+        <w:rPr>
+          <w:rFonts w:ascii="Courier New" w:hAnsi="Courier New" w:cs="Courier New"/>
+          <w:color w:val="000000"/>
+          <w:sz w:val="20"/>
+          <w:szCs w:val="20"/>
+        </w:rPr>
+        <w:t>);</w:t>
+      </w:r>
+      <w:proofErr w:type="gramEnd"/>
+    </w:p>
+    <w:p>
+      <w:pPr>
+        <w:autoSpaceDE w:val="0"/>
+        <w:autoSpaceDN w:val="0"/>
+        <w:adjustRightInd w:val="0"/>
+        <w:spacing w:after="0" w:line="240" w:lineRule="auto"/>
+        <w:rPr>
+          <w:rFonts w:ascii="Courier New" w:hAnsi="Courier New" w:cs="Courier New"/>
+          <w:sz w:val="24"/>
+          <w:szCs w:val="24"/>
+        </w:rPr>
+      </w:pPr>
+      <w:proofErr w:type="gramStart"/>
+      <w:r>
+        <w:rPr>
+          <w:rFonts w:ascii="Courier New" w:hAnsi="Courier New" w:cs="Courier New"/>
+          <w:color w:val="000000"/>
+          <w:sz w:val="20"/>
+          <w:szCs w:val="20"/>
+        </w:rPr>
+        <w:t>title(</w:t>
+      </w:r>
+      <w:proofErr w:type="gramEnd"/>
+      <w:r>
+        <w:rPr>
+          <w:rFonts w:ascii="Courier New" w:hAnsi="Courier New" w:cs="Courier New"/>
+          <w:color w:val="A020F0"/>
+          <w:sz w:val="20"/>
+          <w:szCs w:val="20"/>
+        </w:rPr>
+        <w:t>'Blurred Image  w/ Gaussian noise sigma = 0.001'</w:t>
+      </w:r>
+      <w:r>
+        <w:rPr>
+          <w:rFonts w:ascii="Courier New" w:hAnsi="Courier New" w:cs="Courier New"/>
+          <w:color w:val="000000"/>
+          <w:sz w:val="20"/>
+          <w:szCs w:val="20"/>
+        </w:rPr>
+        <w:t>)</w:t>
+      </w:r>
+    </w:p>
+    <w:p>
+      <w:pPr>
+        <w:autoSpaceDE w:val="0"/>
+        <w:autoSpaceDN w:val="0"/>
+        <w:adjustRightInd w:val="0"/>
+        <w:spacing w:after="0" w:line="240" w:lineRule="auto"/>
+        <w:rPr>
+          <w:rFonts w:ascii="Courier New" w:hAnsi="Courier New" w:cs="Courier New"/>
+          <w:sz w:val="24"/>
+          <w:szCs w:val="24"/>
+        </w:rPr>
+      </w:pPr>
+      <w:proofErr w:type="gramStart"/>
+      <w:r>
+        <w:rPr>
+          <w:rFonts w:ascii="Courier New" w:hAnsi="Courier New" w:cs="Courier New"/>
+          <w:color w:val="000000"/>
+          <w:sz w:val="20"/>
+          <w:szCs w:val="20"/>
+        </w:rPr>
+        <w:t>subplot(</w:t>
+      </w:r>
+      <w:proofErr w:type="gramEnd"/>
+      <w:r>
+        <w:rPr>
+          <w:rFonts w:ascii="Courier New" w:hAnsi="Courier New" w:cs="Courier New"/>
+          <w:color w:val="000000"/>
+          <w:sz w:val="20"/>
+          <w:szCs w:val="20"/>
+        </w:rPr>
+        <w:t>1,3,3)</w:t>
+      </w:r>
+    </w:p>
+    <w:p>
+      <w:pPr>
+        <w:autoSpaceDE w:val="0"/>
+        <w:autoSpaceDN w:val="0"/>
+        <w:adjustRightInd w:val="0"/>
+        <w:spacing w:after="0" w:line="240" w:lineRule="auto"/>
+        <w:rPr>
+          <w:rFonts w:ascii="Courier New" w:hAnsi="Courier New" w:cs="Courier New"/>
+          <w:sz w:val="24"/>
+          <w:szCs w:val="24"/>
+        </w:rPr>
+      </w:pPr>
+      <w:proofErr w:type="spellStart"/>
+      <w:r>
+        <w:rPr>
+          <w:rFonts w:ascii="Courier New" w:hAnsi="Courier New" w:cs="Courier New"/>
+          <w:color w:val="000000"/>
+          <w:sz w:val="20"/>
+          <w:szCs w:val="20"/>
+        </w:rPr>
+        <w:t>imshow</w:t>
+      </w:r>
+      <w:proofErr w:type="spellEnd"/>
+      <w:r>
+        <w:rPr>
+          <w:rFonts w:ascii="Courier New" w:hAnsi="Courier New" w:cs="Courier New"/>
+          <w:color w:val="000000"/>
+          <w:sz w:val="20"/>
+          <w:szCs w:val="20"/>
+        </w:rPr>
+        <w:t>(I_f6</w:t>
+      </w:r>
+      <w:proofErr w:type="gramStart"/>
+      <w:r>
+        <w:rPr>
+          <w:rFonts w:ascii="Courier New" w:hAnsi="Courier New" w:cs="Courier New"/>
+          <w:color w:val="000000"/>
+          <w:sz w:val="20"/>
+          <w:szCs w:val="20"/>
+        </w:rPr>
+        <w:t>);</w:t>
+      </w:r>
+      <w:proofErr w:type="gramEnd"/>
+    </w:p>
+    <w:p>
+      <w:pPr>
+        <w:autoSpaceDE w:val="0"/>
+        <w:autoSpaceDN w:val="0"/>
+        <w:adjustRightInd w:val="0"/>
+        <w:spacing w:after="0" w:line="240" w:lineRule="auto"/>
+        <w:rPr>
+          <w:rFonts w:ascii="Courier New" w:hAnsi="Courier New" w:cs="Courier New"/>
+          <w:sz w:val="24"/>
+          <w:szCs w:val="24"/>
+        </w:rPr>
+      </w:pPr>
+      <w:proofErr w:type="gramStart"/>
+      <w:r>
+        <w:rPr>
+          <w:rFonts w:ascii="Courier New" w:hAnsi="Courier New" w:cs="Courier New"/>
+          <w:color w:val="000000"/>
+          <w:sz w:val="20"/>
+          <w:szCs w:val="20"/>
+        </w:rPr>
+        <w:t>title(</w:t>
+      </w:r>
+      <w:proofErr w:type="gramEnd"/>
+      <w:r>
+        <w:rPr>
+          <w:rFonts w:ascii="Courier New" w:hAnsi="Courier New" w:cs="Courier New"/>
+          <w:color w:val="A020F0"/>
+          <w:sz w:val="20"/>
+          <w:szCs w:val="20"/>
+        </w:rPr>
+        <w:t xml:space="preserve">'Image </w:t>
+      </w:r>
+      <w:proofErr w:type="spellStart"/>
+      <w:r>
+        <w:rPr>
+          <w:rFonts w:ascii="Courier New" w:hAnsi="Courier New" w:cs="Courier New"/>
+          <w:color w:val="A020F0"/>
+          <w:sz w:val="20"/>
+          <w:szCs w:val="20"/>
+        </w:rPr>
+        <w:t>REconstruct</w:t>
+      </w:r>
+      <w:proofErr w:type="spellEnd"/>
+      <w:r>
+        <w:rPr>
+          <w:rFonts w:ascii="Courier New" w:hAnsi="Courier New" w:cs="Courier New"/>
+          <w:color w:val="A020F0"/>
+          <w:sz w:val="20"/>
+          <w:szCs w:val="20"/>
+        </w:rPr>
+        <w:t xml:space="preserve"> Using Lucy-Richardson </w:t>
+      </w:r>
+      <w:proofErr w:type="spellStart"/>
+      <w:r>
+        <w:rPr>
+          <w:rFonts w:ascii="Courier New" w:hAnsi="Courier New" w:cs="Courier New"/>
+          <w:color w:val="A020F0"/>
+          <w:sz w:val="20"/>
+          <w:szCs w:val="20"/>
+        </w:rPr>
+        <w:t>iter</w:t>
+      </w:r>
+      <w:proofErr w:type="spellEnd"/>
+      <w:r>
+        <w:rPr>
+          <w:rFonts w:ascii="Courier New" w:hAnsi="Courier New" w:cs="Courier New"/>
+          <w:color w:val="A020F0"/>
+          <w:sz w:val="20"/>
+          <w:szCs w:val="20"/>
+        </w:rPr>
+        <w:t xml:space="preserve"> = 20'</w:t>
+      </w:r>
+      <w:r>
+        <w:rPr>
+          <w:rFonts w:ascii="Courier New" w:hAnsi="Courier New" w:cs="Courier New"/>
+          <w:color w:val="000000"/>
+          <w:sz w:val="20"/>
+          <w:szCs w:val="20"/>
+        </w:rPr>
+        <w:t>)</w:t>
+      </w:r>
+    </w:p>
+    <w:p>
+      <w:pPr>
+        <w:autoSpaceDE w:val="0"/>
+        <w:autoSpaceDN w:val="0"/>
+        <w:adjustRightInd w:val="0"/>
+        <w:spacing w:after="0" w:line="240" w:lineRule="auto"/>
+        <w:rPr>
+          <w:rFonts w:ascii="Courier New" w:hAnsi="Courier New" w:cs="Courier New"/>
+          <w:sz w:val="24"/>
+          <w:szCs w:val="24"/>
+        </w:rPr>
+      </w:pPr>
       <w:r>
         <w:rPr>
           <w:rFonts w:ascii="Courier New" w:hAnsi="Courier New" w:cs="Courier New"/>
@@ -5915,6 +7784,357 @@
           <w:szCs w:val="24"/>
         </w:rPr>
       </w:pPr>
+      <w:r>
+        <w:rPr>
+          <w:rFonts w:ascii="Courier New" w:hAnsi="Courier New" w:cs="Courier New"/>
+          <w:color w:val="3C763D"/>
+          <w:sz w:val="20"/>
+          <w:szCs w:val="20"/>
+        </w:rPr>
+        <w:t>%% 4. Blind deconvolution</w:t>
+      </w:r>
+    </w:p>
+    <w:p>
+      <w:pPr>
+        <w:autoSpaceDE w:val="0"/>
+        <w:autoSpaceDN w:val="0"/>
+        <w:adjustRightInd w:val="0"/>
+        <w:spacing w:after="0" w:line="240" w:lineRule="auto"/>
+        <w:rPr>
+          <w:rFonts w:ascii="Courier New" w:hAnsi="Courier New" w:cs="Courier New"/>
+          <w:sz w:val="24"/>
+          <w:szCs w:val="24"/>
+        </w:rPr>
+      </w:pPr>
+      <w:r>
+        <w:rPr>
+          <w:rFonts w:ascii="Courier New" w:hAnsi="Courier New" w:cs="Courier New"/>
+          <w:color w:val="3C763D"/>
+          <w:sz w:val="20"/>
+          <w:szCs w:val="20"/>
+        </w:rPr>
+        <w:t xml:space="preserve"> </w:t>
+      </w:r>
+    </w:p>
+    <w:p>
+      <w:pPr>
+        <w:autoSpaceDE w:val="0"/>
+        <w:autoSpaceDN w:val="0"/>
+        <w:adjustRightInd w:val="0"/>
+        <w:spacing w:after="0" w:line="240" w:lineRule="auto"/>
+        <w:rPr>
+          <w:rFonts w:ascii="Courier New" w:hAnsi="Courier New" w:cs="Courier New"/>
+          <w:sz w:val="24"/>
+          <w:szCs w:val="24"/>
+        </w:rPr>
+      </w:pPr>
+      <w:r>
+        <w:rPr>
+          <w:rFonts w:ascii="Courier New" w:hAnsi="Courier New" w:cs="Courier New"/>
+          <w:color w:val="000000"/>
+          <w:sz w:val="20"/>
+          <w:szCs w:val="20"/>
+        </w:rPr>
+        <w:t xml:space="preserve">I = </w:t>
+      </w:r>
+      <w:proofErr w:type="gramStart"/>
+      <w:r>
+        <w:rPr>
+          <w:rFonts w:ascii="Courier New" w:hAnsi="Courier New" w:cs="Courier New"/>
+          <w:color w:val="000000"/>
+          <w:sz w:val="20"/>
+          <w:szCs w:val="20"/>
+        </w:rPr>
+        <w:t>I5;</w:t>
+      </w:r>
+      <w:proofErr w:type="gramEnd"/>
+    </w:p>
+    <w:p>
+      <w:pPr>
+        <w:autoSpaceDE w:val="0"/>
+        <w:autoSpaceDN w:val="0"/>
+        <w:adjustRightInd w:val="0"/>
+        <w:spacing w:after="0" w:line="240" w:lineRule="auto"/>
+        <w:rPr>
+          <w:rFonts w:ascii="Courier New" w:hAnsi="Courier New" w:cs="Courier New"/>
+          <w:sz w:val="24"/>
+          <w:szCs w:val="24"/>
+        </w:rPr>
+      </w:pPr>
+      <w:r>
+        <w:rPr>
+          <w:rFonts w:ascii="Courier New" w:hAnsi="Courier New" w:cs="Courier New"/>
+          <w:color w:val="000000"/>
+          <w:sz w:val="20"/>
+          <w:szCs w:val="20"/>
+        </w:rPr>
+        <w:t>WT = zeros(size(I)</w:t>
+      </w:r>
+      <w:proofErr w:type="gramStart"/>
+      <w:r>
+        <w:rPr>
+          <w:rFonts w:ascii="Courier New" w:hAnsi="Courier New" w:cs="Courier New"/>
+          <w:color w:val="000000"/>
+          <w:sz w:val="20"/>
+          <w:szCs w:val="20"/>
+        </w:rPr>
+        <w:t>);</w:t>
+      </w:r>
+      <w:proofErr w:type="gramEnd"/>
+    </w:p>
+    <w:p>
+      <w:pPr>
+        <w:autoSpaceDE w:val="0"/>
+        <w:autoSpaceDN w:val="0"/>
+        <w:adjustRightInd w:val="0"/>
+        <w:spacing w:after="0" w:line="240" w:lineRule="auto"/>
+        <w:rPr>
+          <w:rFonts w:ascii="Courier New" w:hAnsi="Courier New" w:cs="Courier New"/>
+          <w:sz w:val="24"/>
+          <w:szCs w:val="24"/>
+        </w:rPr>
+      </w:pPr>
+      <w:r>
+        <w:rPr>
+          <w:rFonts w:ascii="Courier New" w:hAnsi="Courier New" w:cs="Courier New"/>
+          <w:color w:val="000000"/>
+          <w:sz w:val="20"/>
+          <w:szCs w:val="20"/>
+        </w:rPr>
+        <w:t>WT(</w:t>
+      </w:r>
+      <w:proofErr w:type="gramStart"/>
+      <w:r>
+        <w:rPr>
+          <w:rFonts w:ascii="Courier New" w:hAnsi="Courier New" w:cs="Courier New"/>
+          <w:color w:val="000000"/>
+          <w:sz w:val="20"/>
+          <w:szCs w:val="20"/>
+        </w:rPr>
+        <w:t>5:end</w:t>
+      </w:r>
+      <w:proofErr w:type="gramEnd"/>
+      <w:r>
+        <w:rPr>
+          <w:rFonts w:ascii="Courier New" w:hAnsi="Courier New" w:cs="Courier New"/>
+          <w:color w:val="000000"/>
+          <w:sz w:val="20"/>
+          <w:szCs w:val="20"/>
+        </w:rPr>
+        <w:t>-4,5:end-4) = 1;</w:t>
+      </w:r>
+    </w:p>
+    <w:p>
+      <w:pPr>
+        <w:autoSpaceDE w:val="0"/>
+        <w:autoSpaceDN w:val="0"/>
+        <w:adjustRightInd w:val="0"/>
+        <w:spacing w:after="0" w:line="240" w:lineRule="auto"/>
+        <w:rPr>
+          <w:rFonts w:ascii="Courier New" w:hAnsi="Courier New" w:cs="Courier New"/>
+          <w:sz w:val="24"/>
+          <w:szCs w:val="24"/>
+        </w:rPr>
+      </w:pPr>
+      <w:r>
+        <w:rPr>
+          <w:rFonts w:ascii="Courier New" w:hAnsi="Courier New" w:cs="Courier New"/>
+          <w:color w:val="000000"/>
+          <w:sz w:val="20"/>
+          <w:szCs w:val="20"/>
+        </w:rPr>
+        <w:t>INITPSF = ones(</w:t>
+      </w:r>
+      <w:proofErr w:type="gramStart"/>
+      <w:r>
+        <w:rPr>
+          <w:rFonts w:ascii="Courier New" w:hAnsi="Courier New" w:cs="Courier New"/>
+          <w:color w:val="000000"/>
+          <w:sz w:val="20"/>
+          <w:szCs w:val="20"/>
+        </w:rPr>
+        <w:t>size(</w:t>
+      </w:r>
+      <w:proofErr w:type="gramEnd"/>
+      <w:r>
+        <w:rPr>
+          <w:rFonts w:ascii="Courier New" w:hAnsi="Courier New" w:cs="Courier New"/>
+          <w:color w:val="000000"/>
+          <w:sz w:val="20"/>
+          <w:szCs w:val="20"/>
+        </w:rPr>
+        <w:t>PSF));</w:t>
+      </w:r>
+    </w:p>
+    <w:p>
+      <w:pPr>
+        <w:autoSpaceDE w:val="0"/>
+        <w:autoSpaceDN w:val="0"/>
+        <w:adjustRightInd w:val="0"/>
+        <w:spacing w:after="0" w:line="240" w:lineRule="auto"/>
+        <w:rPr>
+          <w:rFonts w:ascii="Courier New" w:hAnsi="Courier New" w:cs="Courier New"/>
+          <w:sz w:val="24"/>
+          <w:szCs w:val="24"/>
+        </w:rPr>
+      </w:pPr>
+      <w:r>
+        <w:rPr>
+          <w:rFonts w:ascii="Courier New" w:hAnsi="Courier New" w:cs="Courier New"/>
+          <w:color w:val="000000"/>
+          <w:sz w:val="20"/>
+          <w:szCs w:val="20"/>
+        </w:rPr>
+        <w:t xml:space="preserve">sigma = </w:t>
+      </w:r>
+      <w:proofErr w:type="gramStart"/>
+      <w:r>
+        <w:rPr>
+          <w:rFonts w:ascii="Courier New" w:hAnsi="Courier New" w:cs="Courier New"/>
+          <w:color w:val="000000"/>
+          <w:sz w:val="20"/>
+          <w:szCs w:val="20"/>
+        </w:rPr>
+        <w:t>2;</w:t>
+      </w:r>
+      <w:proofErr w:type="gramEnd"/>
+    </w:p>
+    <w:p>
+      <w:pPr>
+        <w:autoSpaceDE w:val="0"/>
+        <w:autoSpaceDN w:val="0"/>
+        <w:adjustRightInd w:val="0"/>
+        <w:spacing w:after="0" w:line="240" w:lineRule="auto"/>
+        <w:rPr>
+          <w:rFonts w:ascii="Courier New" w:hAnsi="Courier New" w:cs="Courier New"/>
+          <w:sz w:val="24"/>
+          <w:szCs w:val="24"/>
+        </w:rPr>
+      </w:pPr>
+      <w:r>
+        <w:rPr>
+          <w:rFonts w:ascii="Courier New" w:hAnsi="Courier New" w:cs="Courier New"/>
+          <w:color w:val="3C763D"/>
+          <w:sz w:val="20"/>
+          <w:szCs w:val="20"/>
+        </w:rPr>
+        <w:t xml:space="preserve">% [J, P] = </w:t>
+      </w:r>
+      <w:proofErr w:type="spellStart"/>
+      <w:r>
+        <w:rPr>
+          <w:rFonts w:ascii="Courier New" w:hAnsi="Courier New" w:cs="Courier New"/>
+          <w:color w:val="3C763D"/>
+          <w:sz w:val="20"/>
+          <w:szCs w:val="20"/>
+        </w:rPr>
+        <w:t>deconvblind</w:t>
+      </w:r>
+      <w:proofErr w:type="spellEnd"/>
+      <w:r>
+        <w:rPr>
+          <w:rFonts w:ascii="Courier New" w:hAnsi="Courier New" w:cs="Courier New"/>
+          <w:color w:val="3C763D"/>
+          <w:sz w:val="20"/>
+          <w:szCs w:val="20"/>
+        </w:rPr>
+        <w:t>(</w:t>
+      </w:r>
+      <w:proofErr w:type="gramStart"/>
+      <w:r>
+        <w:rPr>
+          <w:rFonts w:ascii="Courier New" w:hAnsi="Courier New" w:cs="Courier New"/>
+          <w:color w:val="3C763D"/>
+          <w:sz w:val="20"/>
+          <w:szCs w:val="20"/>
+        </w:rPr>
+        <w:t>I,INITPSF</w:t>
+      </w:r>
+      <w:proofErr w:type="gramEnd"/>
+      <w:r>
+        <w:rPr>
+          <w:rFonts w:ascii="Courier New" w:hAnsi="Courier New" w:cs="Courier New"/>
+          <w:color w:val="3C763D"/>
+          <w:sz w:val="20"/>
+          <w:szCs w:val="20"/>
+        </w:rPr>
+        <w:t>,20);</w:t>
+      </w:r>
+    </w:p>
+    <w:p>
+      <w:pPr>
+        <w:autoSpaceDE w:val="0"/>
+        <w:autoSpaceDN w:val="0"/>
+        <w:adjustRightInd w:val="0"/>
+        <w:spacing w:after="0" w:line="240" w:lineRule="auto"/>
+        <w:rPr>
+          <w:rFonts w:ascii="Courier New" w:hAnsi="Courier New" w:cs="Courier New"/>
+          <w:sz w:val="24"/>
+          <w:szCs w:val="24"/>
+        </w:rPr>
+      </w:pPr>
+      <w:r>
+        <w:rPr>
+          <w:rFonts w:ascii="Courier New" w:hAnsi="Courier New" w:cs="Courier New"/>
+          <w:color w:val="000000"/>
+          <w:sz w:val="20"/>
+          <w:szCs w:val="20"/>
+        </w:rPr>
+        <w:t xml:space="preserve">[J, P] = </w:t>
+      </w:r>
+      <w:proofErr w:type="spellStart"/>
+      <w:r>
+        <w:rPr>
+          <w:rFonts w:ascii="Courier New" w:hAnsi="Courier New" w:cs="Courier New"/>
+          <w:color w:val="000000"/>
+          <w:sz w:val="20"/>
+          <w:szCs w:val="20"/>
+        </w:rPr>
+        <w:t>deconvblind</w:t>
+      </w:r>
+      <w:proofErr w:type="spellEnd"/>
+      <w:r>
+        <w:rPr>
+          <w:rFonts w:ascii="Courier New" w:hAnsi="Courier New" w:cs="Courier New"/>
+          <w:color w:val="000000"/>
+          <w:sz w:val="20"/>
+          <w:szCs w:val="20"/>
+        </w:rPr>
+        <w:t>(</w:t>
+      </w:r>
+      <w:proofErr w:type="gramStart"/>
+      <w:r>
+        <w:rPr>
+          <w:rFonts w:ascii="Courier New" w:hAnsi="Courier New" w:cs="Courier New"/>
+          <w:color w:val="000000"/>
+          <w:sz w:val="20"/>
+          <w:szCs w:val="20"/>
+        </w:rPr>
+        <w:t>I,INITPSF</w:t>
+      </w:r>
+      <w:proofErr w:type="gramEnd"/>
+      <w:r>
+        <w:rPr>
+          <w:rFonts w:ascii="Courier New" w:hAnsi="Courier New" w:cs="Courier New"/>
+          <w:color w:val="000000"/>
+          <w:sz w:val="20"/>
+          <w:szCs w:val="20"/>
+        </w:rPr>
+        <w:t>,20,10*sqrt(sigma),WT);</w:t>
+      </w:r>
+    </w:p>
+    <w:p>
+      <w:pPr>
+        <w:autoSpaceDE w:val="0"/>
+        <w:autoSpaceDN w:val="0"/>
+        <w:adjustRightInd w:val="0"/>
+        <w:spacing w:after="0" w:line="240" w:lineRule="auto"/>
+        <w:rPr>
+          <w:rFonts w:ascii="Courier New" w:hAnsi="Courier New" w:cs="Courier New"/>
+          <w:sz w:val="24"/>
+          <w:szCs w:val="24"/>
+        </w:rPr>
+      </w:pPr>
       <w:proofErr w:type="gramStart"/>
       <w:r>
         <w:rPr>
@@ -5933,54 +8153,40 @@
           <w:sz w:val="20"/>
           <w:szCs w:val="20"/>
         </w:rPr>
-        <w:t>2)</w:t>
-      </w:r>
-    </w:p>
-    <w:p>
-      <w:pPr>
-        <w:autoSpaceDE w:val="0"/>
-        <w:autoSpaceDN w:val="0"/>
-        <w:adjustRightInd w:val="0"/>
-        <w:spacing w:after="0" w:line="240" w:lineRule="auto"/>
-        <w:rPr>
-          <w:rFonts w:ascii="Courier New" w:hAnsi="Courier New" w:cs="Courier New"/>
-          <w:sz w:val="24"/>
-          <w:szCs w:val="24"/>
-        </w:rPr>
-      </w:pPr>
-      <w:proofErr w:type="gramStart"/>
-      <w:r>
-        <w:rPr>
-          <w:rFonts w:ascii="Courier New" w:hAnsi="Courier New" w:cs="Courier New"/>
-          <w:color w:val="000000"/>
-          <w:sz w:val="20"/>
-          <w:szCs w:val="20"/>
-        </w:rPr>
-        <w:t>subplot(</w:t>
-      </w:r>
-      <w:proofErr w:type="gramEnd"/>
-      <w:r>
-        <w:rPr>
-          <w:rFonts w:ascii="Courier New" w:hAnsi="Courier New" w:cs="Courier New"/>
-          <w:color w:val="000000"/>
-          <w:sz w:val="20"/>
-          <w:szCs w:val="20"/>
-        </w:rPr>
-        <w:t>1,3,1)</w:t>
-      </w:r>
-    </w:p>
-    <w:p>
-      <w:pPr>
-        <w:autoSpaceDE w:val="0"/>
-        <w:autoSpaceDN w:val="0"/>
-        <w:adjustRightInd w:val="0"/>
-        <w:spacing w:after="0" w:line="240" w:lineRule="auto"/>
-        <w:rPr>
-          <w:rFonts w:ascii="Courier New" w:hAnsi="Courier New" w:cs="Courier New"/>
-          <w:sz w:val="24"/>
-          <w:szCs w:val="24"/>
-        </w:rPr>
-      </w:pPr>
+        <w:t>5)</w:t>
+      </w:r>
+    </w:p>
+    <w:p>
+      <w:pPr>
+        <w:autoSpaceDE w:val="0"/>
+        <w:autoSpaceDN w:val="0"/>
+        <w:adjustRightInd w:val="0"/>
+        <w:spacing w:after="0" w:line="240" w:lineRule="auto"/>
+        <w:rPr>
+          <w:rFonts w:ascii="Courier New" w:hAnsi="Courier New" w:cs="Courier New"/>
+          <w:sz w:val="24"/>
+          <w:szCs w:val="24"/>
+        </w:rPr>
+      </w:pPr>
+      <w:r>
+        <w:rPr>
+          <w:rFonts w:ascii="Courier New" w:hAnsi="Courier New" w:cs="Courier New"/>
+          <w:color w:val="000000"/>
+          <w:sz w:val="20"/>
+          <w:szCs w:val="20"/>
+        </w:rPr>
+        <w:t>subplot(221</w:t>
+      </w:r>
+      <w:proofErr w:type="gramStart"/>
+      <w:r>
+        <w:rPr>
+          <w:rFonts w:ascii="Courier New" w:hAnsi="Courier New" w:cs="Courier New"/>
+          <w:color w:val="000000"/>
+          <w:sz w:val="20"/>
+          <w:szCs w:val="20"/>
+        </w:rPr>
+        <w:t>);</w:t>
+      </w:r>
       <w:proofErr w:type="spellStart"/>
       <w:r>
         <w:rPr>
@@ -5992,16 +8198,49 @@
         <w:t>imshow</w:t>
       </w:r>
       <w:proofErr w:type="spellEnd"/>
-      <w:r>
-        <w:rPr>
-          <w:rFonts w:ascii="Courier New" w:hAnsi="Courier New" w:cs="Courier New"/>
-          <w:color w:val="000000"/>
-          <w:sz w:val="20"/>
-          <w:szCs w:val="20"/>
-        </w:rPr>
-        <w:t>(I3</w:t>
-      </w:r>
-      <w:proofErr w:type="gramStart"/>
+      <w:proofErr w:type="gramEnd"/>
+      <w:r>
+        <w:rPr>
+          <w:rFonts w:ascii="Courier New" w:hAnsi="Courier New" w:cs="Courier New"/>
+          <w:color w:val="000000"/>
+          <w:sz w:val="20"/>
+          <w:szCs w:val="20"/>
+        </w:rPr>
+        <w:t>(I);</w:t>
+      </w:r>
+    </w:p>
+    <w:p>
+      <w:pPr>
+        <w:autoSpaceDE w:val="0"/>
+        <w:autoSpaceDN w:val="0"/>
+        <w:adjustRightInd w:val="0"/>
+        <w:spacing w:after="0" w:line="240" w:lineRule="auto"/>
+        <w:rPr>
+          <w:rFonts w:ascii="Courier New" w:hAnsi="Courier New" w:cs="Courier New"/>
+          <w:sz w:val="24"/>
+          <w:szCs w:val="24"/>
+        </w:rPr>
+      </w:pPr>
+      <w:proofErr w:type="gramStart"/>
+      <w:r>
+        <w:rPr>
+          <w:rFonts w:ascii="Courier New" w:hAnsi="Courier New" w:cs="Courier New"/>
+          <w:color w:val="000000"/>
+          <w:sz w:val="20"/>
+          <w:szCs w:val="20"/>
+        </w:rPr>
+        <w:t>title(</w:t>
+      </w:r>
+      <w:proofErr w:type="gramEnd"/>
+      <w:r>
+        <w:rPr>
+          <w:rFonts w:ascii="Courier New" w:hAnsi="Courier New" w:cs="Courier New"/>
+          <w:color w:val="A020F0"/>
+          <w:sz w:val="20"/>
+          <w:szCs w:val="20"/>
+        </w:rPr>
+        <w:t>'A = Blurred and Noisy'</w:t>
+      </w:r>
       <w:r>
         <w:rPr>
           <w:rFonts w:ascii="Courier New" w:hAnsi="Courier New" w:cs="Courier New"/>
@@ -6011,7 +8250,59 @@
         </w:rPr>
         <w:t>);</w:t>
       </w:r>
-      <w:proofErr w:type="gramEnd"/>
+    </w:p>
+    <w:p>
+      <w:pPr>
+        <w:autoSpaceDE w:val="0"/>
+        <w:autoSpaceDN w:val="0"/>
+        <w:adjustRightInd w:val="0"/>
+        <w:spacing w:after="0" w:line="240" w:lineRule="auto"/>
+        <w:rPr>
+          <w:rFonts w:ascii="Courier New" w:hAnsi="Courier New" w:cs="Courier New"/>
+          <w:sz w:val="24"/>
+          <w:szCs w:val="24"/>
+        </w:rPr>
+      </w:pPr>
+      <w:r>
+        <w:rPr>
+          <w:rFonts w:ascii="Courier New" w:hAnsi="Courier New" w:cs="Courier New"/>
+          <w:color w:val="000000"/>
+          <w:sz w:val="20"/>
+          <w:szCs w:val="20"/>
+        </w:rPr>
+        <w:t>subplot(222</w:t>
+      </w:r>
+      <w:proofErr w:type="gramStart"/>
+      <w:r>
+        <w:rPr>
+          <w:rFonts w:ascii="Courier New" w:hAnsi="Courier New" w:cs="Courier New"/>
+          <w:color w:val="000000"/>
+          <w:sz w:val="20"/>
+          <w:szCs w:val="20"/>
+        </w:rPr>
+        <w:t>);</w:t>
+      </w:r>
+      <w:proofErr w:type="spellStart"/>
+      <w:r>
+        <w:rPr>
+          <w:rFonts w:ascii="Courier New" w:hAnsi="Courier New" w:cs="Courier New"/>
+          <w:color w:val="000000"/>
+          <w:sz w:val="20"/>
+          <w:szCs w:val="20"/>
+        </w:rPr>
+        <w:t>imshow</w:t>
+      </w:r>
+      <w:proofErr w:type="spellEnd"/>
+      <w:proofErr w:type="gramEnd"/>
+      <w:r>
+        <w:rPr>
+          <w:rFonts w:ascii="Courier New" w:hAnsi="Courier New" w:cs="Courier New"/>
+          <w:color w:val="000000"/>
+          <w:sz w:val="20"/>
+          <w:szCs w:val="20"/>
+        </w:rPr>
+        <w:t>(PSF,[]);</w:t>
+      </w:r>
     </w:p>
     <w:p>
       <w:pPr>
@@ -6043,63 +8334,49 @@
           <w:sz w:val="20"/>
           <w:szCs w:val="20"/>
         </w:rPr>
-        <w:t>'Blurred Image w/ Gaussian noise sigma = 0'</w:t>
-      </w:r>
-      <w:r>
-        <w:rPr>
-          <w:rFonts w:ascii="Courier New" w:hAnsi="Courier New" w:cs="Courier New"/>
-          <w:color w:val="000000"/>
-          <w:sz w:val="20"/>
-          <w:szCs w:val="20"/>
-        </w:rPr>
-        <w:t>)</w:t>
-      </w:r>
-    </w:p>
-    <w:p>
-      <w:pPr>
-        <w:autoSpaceDE w:val="0"/>
-        <w:autoSpaceDN w:val="0"/>
-        <w:adjustRightInd w:val="0"/>
-        <w:spacing w:after="0" w:line="240" w:lineRule="auto"/>
-        <w:rPr>
-          <w:rFonts w:ascii="Courier New" w:hAnsi="Courier New" w:cs="Courier New"/>
-          <w:sz w:val="24"/>
-          <w:szCs w:val="24"/>
-        </w:rPr>
-      </w:pPr>
-      <w:proofErr w:type="gramStart"/>
-      <w:r>
-        <w:rPr>
-          <w:rFonts w:ascii="Courier New" w:hAnsi="Courier New" w:cs="Courier New"/>
-          <w:color w:val="000000"/>
-          <w:sz w:val="20"/>
-          <w:szCs w:val="20"/>
-        </w:rPr>
-        <w:t>subplot(</w:t>
-      </w:r>
-      <w:proofErr w:type="gramEnd"/>
-      <w:r>
-        <w:rPr>
-          <w:rFonts w:ascii="Courier New" w:hAnsi="Courier New" w:cs="Courier New"/>
-          <w:color w:val="000000"/>
-          <w:sz w:val="20"/>
-          <w:szCs w:val="20"/>
-        </w:rPr>
-        <w:t>1,3,2)</w:t>
-      </w:r>
-    </w:p>
-    <w:p>
-      <w:pPr>
-        <w:autoSpaceDE w:val="0"/>
-        <w:autoSpaceDN w:val="0"/>
-        <w:adjustRightInd w:val="0"/>
-        <w:spacing w:after="0" w:line="240" w:lineRule="auto"/>
-        <w:rPr>
-          <w:rFonts w:ascii="Courier New" w:hAnsi="Courier New" w:cs="Courier New"/>
-          <w:sz w:val="24"/>
-          <w:szCs w:val="24"/>
-        </w:rPr>
-      </w:pPr>
+        <w:t>'True PSF'</w:t>
+      </w:r>
+      <w:r>
+        <w:rPr>
+          <w:rFonts w:ascii="Courier New" w:hAnsi="Courier New" w:cs="Courier New"/>
+          <w:color w:val="000000"/>
+          <w:sz w:val="20"/>
+          <w:szCs w:val="20"/>
+        </w:rPr>
+        <w:t>);</w:t>
+      </w:r>
+    </w:p>
+    <w:p>
+      <w:pPr>
+        <w:autoSpaceDE w:val="0"/>
+        <w:autoSpaceDN w:val="0"/>
+        <w:adjustRightInd w:val="0"/>
+        <w:spacing w:after="0" w:line="240" w:lineRule="auto"/>
+        <w:rPr>
+          <w:rFonts w:ascii="Courier New" w:hAnsi="Courier New" w:cs="Courier New"/>
+          <w:sz w:val="24"/>
+          <w:szCs w:val="24"/>
+        </w:rPr>
+      </w:pPr>
+      <w:r>
+        <w:rPr>
+          <w:rFonts w:ascii="Courier New" w:hAnsi="Courier New" w:cs="Courier New"/>
+          <w:color w:val="000000"/>
+          <w:sz w:val="20"/>
+          <w:szCs w:val="20"/>
+        </w:rPr>
+        <w:t>subplot(223</w:t>
+      </w:r>
+      <w:proofErr w:type="gramStart"/>
+      <w:r>
+        <w:rPr>
+          <w:rFonts w:ascii="Courier New" w:hAnsi="Courier New" w:cs="Courier New"/>
+          <w:color w:val="000000"/>
+          <w:sz w:val="20"/>
+          <w:szCs w:val="20"/>
+        </w:rPr>
+        <w:t>);</w:t>
+      </w:r>
       <w:proofErr w:type="spellStart"/>
       <w:r>
         <w:rPr>
@@ -6111,1909 +8388,6 @@
         <w:t>imshow</w:t>
       </w:r>
       <w:proofErr w:type="spellEnd"/>
-      <w:r>
-        <w:rPr>
-          <w:rFonts w:ascii="Courier New" w:hAnsi="Courier New" w:cs="Courier New"/>
-          <w:color w:val="000000"/>
-          <w:sz w:val="20"/>
-          <w:szCs w:val="20"/>
-        </w:rPr>
-        <w:t>(I4</w:t>
-      </w:r>
-      <w:proofErr w:type="gramStart"/>
-      <w:r>
-        <w:rPr>
-          <w:rFonts w:ascii="Courier New" w:hAnsi="Courier New" w:cs="Courier New"/>
-          <w:color w:val="000000"/>
-          <w:sz w:val="20"/>
-          <w:szCs w:val="20"/>
-        </w:rPr>
-        <w:t>);</w:t>
-      </w:r>
-      <w:proofErr w:type="gramEnd"/>
-    </w:p>
-    <w:p>
-      <w:pPr>
-        <w:autoSpaceDE w:val="0"/>
-        <w:autoSpaceDN w:val="0"/>
-        <w:adjustRightInd w:val="0"/>
-        <w:spacing w:after="0" w:line="240" w:lineRule="auto"/>
-        <w:rPr>
-          <w:rFonts w:ascii="Courier New" w:hAnsi="Courier New" w:cs="Courier New"/>
-          <w:sz w:val="24"/>
-          <w:szCs w:val="24"/>
-        </w:rPr>
-      </w:pPr>
-      <w:proofErr w:type="gramStart"/>
-      <w:r>
-        <w:rPr>
-          <w:rFonts w:ascii="Courier New" w:hAnsi="Courier New" w:cs="Courier New"/>
-          <w:color w:val="000000"/>
-          <w:sz w:val="20"/>
-          <w:szCs w:val="20"/>
-        </w:rPr>
-        <w:t>title(</w:t>
-      </w:r>
-      <w:proofErr w:type="gramEnd"/>
-      <w:r>
-        <w:rPr>
-          <w:rFonts w:ascii="Courier New" w:hAnsi="Courier New" w:cs="Courier New"/>
-          <w:color w:val="A020F0"/>
-          <w:sz w:val="20"/>
-          <w:szCs w:val="20"/>
-        </w:rPr>
-        <w:t>'Blurred Image w/ Gaussian noise sigma = 0.0001'</w:t>
-      </w:r>
-      <w:r>
-        <w:rPr>
-          <w:rFonts w:ascii="Courier New" w:hAnsi="Courier New" w:cs="Courier New"/>
-          <w:color w:val="000000"/>
-          <w:sz w:val="20"/>
-          <w:szCs w:val="20"/>
-        </w:rPr>
-        <w:t>)</w:t>
-      </w:r>
-    </w:p>
-    <w:p>
-      <w:pPr>
-        <w:autoSpaceDE w:val="0"/>
-        <w:autoSpaceDN w:val="0"/>
-        <w:adjustRightInd w:val="0"/>
-        <w:spacing w:after="0" w:line="240" w:lineRule="auto"/>
-        <w:rPr>
-          <w:rFonts w:ascii="Courier New" w:hAnsi="Courier New" w:cs="Courier New"/>
-          <w:sz w:val="24"/>
-          <w:szCs w:val="24"/>
-        </w:rPr>
-      </w:pPr>
-      <w:proofErr w:type="gramStart"/>
-      <w:r>
-        <w:rPr>
-          <w:rFonts w:ascii="Courier New" w:hAnsi="Courier New" w:cs="Courier New"/>
-          <w:color w:val="000000"/>
-          <w:sz w:val="20"/>
-          <w:szCs w:val="20"/>
-        </w:rPr>
-        <w:t>subplot(</w:t>
-      </w:r>
-      <w:proofErr w:type="gramEnd"/>
-      <w:r>
-        <w:rPr>
-          <w:rFonts w:ascii="Courier New" w:hAnsi="Courier New" w:cs="Courier New"/>
-          <w:color w:val="000000"/>
-          <w:sz w:val="20"/>
-          <w:szCs w:val="20"/>
-        </w:rPr>
-        <w:t>1,3,3)</w:t>
-      </w:r>
-    </w:p>
-    <w:p>
-      <w:pPr>
-        <w:autoSpaceDE w:val="0"/>
-        <w:autoSpaceDN w:val="0"/>
-        <w:adjustRightInd w:val="0"/>
-        <w:spacing w:after="0" w:line="240" w:lineRule="auto"/>
-        <w:rPr>
-          <w:rFonts w:ascii="Courier New" w:hAnsi="Courier New" w:cs="Courier New"/>
-          <w:sz w:val="24"/>
-          <w:szCs w:val="24"/>
-        </w:rPr>
-      </w:pPr>
-      <w:proofErr w:type="spellStart"/>
-      <w:r>
-        <w:rPr>
-          <w:rFonts w:ascii="Courier New" w:hAnsi="Courier New" w:cs="Courier New"/>
-          <w:color w:val="000000"/>
-          <w:sz w:val="20"/>
-          <w:szCs w:val="20"/>
-        </w:rPr>
-        <w:t>imshow</w:t>
-      </w:r>
-      <w:proofErr w:type="spellEnd"/>
-      <w:r>
-        <w:rPr>
-          <w:rFonts w:ascii="Courier New" w:hAnsi="Courier New" w:cs="Courier New"/>
-          <w:color w:val="000000"/>
-          <w:sz w:val="20"/>
-          <w:szCs w:val="20"/>
-        </w:rPr>
-        <w:t>(I5</w:t>
-      </w:r>
-      <w:proofErr w:type="gramStart"/>
-      <w:r>
-        <w:rPr>
-          <w:rFonts w:ascii="Courier New" w:hAnsi="Courier New" w:cs="Courier New"/>
-          <w:color w:val="000000"/>
-          <w:sz w:val="20"/>
-          <w:szCs w:val="20"/>
-        </w:rPr>
-        <w:t>);</w:t>
-      </w:r>
-      <w:proofErr w:type="gramEnd"/>
-    </w:p>
-    <w:p>
-      <w:pPr>
-        <w:autoSpaceDE w:val="0"/>
-        <w:autoSpaceDN w:val="0"/>
-        <w:adjustRightInd w:val="0"/>
-        <w:spacing w:after="0" w:line="240" w:lineRule="auto"/>
-        <w:rPr>
-          <w:rFonts w:ascii="Courier New" w:hAnsi="Courier New" w:cs="Courier New"/>
-          <w:sz w:val="24"/>
-          <w:szCs w:val="24"/>
-        </w:rPr>
-      </w:pPr>
-      <w:proofErr w:type="gramStart"/>
-      <w:r>
-        <w:rPr>
-          <w:rFonts w:ascii="Courier New" w:hAnsi="Courier New" w:cs="Courier New"/>
-          <w:color w:val="000000"/>
-          <w:sz w:val="20"/>
-          <w:szCs w:val="20"/>
-        </w:rPr>
-        <w:t>title(</w:t>
-      </w:r>
-      <w:proofErr w:type="gramEnd"/>
-      <w:r>
-        <w:rPr>
-          <w:rFonts w:ascii="Courier New" w:hAnsi="Courier New" w:cs="Courier New"/>
-          <w:color w:val="A020F0"/>
-          <w:sz w:val="20"/>
-          <w:szCs w:val="20"/>
-        </w:rPr>
-        <w:t>'Blurred Image  w/ Gaussian noise sigma = 0.001'</w:t>
-      </w:r>
-      <w:r>
-        <w:rPr>
-          <w:rFonts w:ascii="Courier New" w:hAnsi="Courier New" w:cs="Courier New"/>
-          <w:color w:val="000000"/>
-          <w:sz w:val="20"/>
-          <w:szCs w:val="20"/>
-        </w:rPr>
-        <w:t>)</w:t>
-      </w:r>
-    </w:p>
-    <w:p>
-      <w:pPr>
-        <w:autoSpaceDE w:val="0"/>
-        <w:autoSpaceDN w:val="0"/>
-        <w:adjustRightInd w:val="0"/>
-        <w:spacing w:after="0" w:line="240" w:lineRule="auto"/>
-        <w:rPr>
-          <w:rFonts w:ascii="Courier New" w:hAnsi="Courier New" w:cs="Courier New"/>
-          <w:sz w:val="24"/>
-          <w:szCs w:val="24"/>
-        </w:rPr>
-      </w:pPr>
-      <w:r>
-        <w:rPr>
-          <w:rFonts w:ascii="Courier New" w:hAnsi="Courier New" w:cs="Courier New"/>
-          <w:color w:val="000000"/>
-          <w:sz w:val="20"/>
-          <w:szCs w:val="20"/>
-        </w:rPr>
-        <w:t xml:space="preserve"> </w:t>
-      </w:r>
-    </w:p>
-    <w:p>
-      <w:pPr>
-        <w:autoSpaceDE w:val="0"/>
-        <w:autoSpaceDN w:val="0"/>
-        <w:adjustRightInd w:val="0"/>
-        <w:spacing w:after="0" w:line="240" w:lineRule="auto"/>
-        <w:rPr>
-          <w:rFonts w:ascii="Courier New" w:hAnsi="Courier New" w:cs="Courier New"/>
-          <w:sz w:val="24"/>
-          <w:szCs w:val="24"/>
-        </w:rPr>
-      </w:pPr>
-      <w:r>
-        <w:rPr>
-          <w:rFonts w:ascii="Courier New" w:hAnsi="Courier New" w:cs="Courier New"/>
-          <w:color w:val="3C763D"/>
-          <w:sz w:val="20"/>
-          <w:szCs w:val="20"/>
-        </w:rPr>
-        <w:t>%% 3. Lucy-Richardson method</w:t>
-      </w:r>
-    </w:p>
-    <w:p>
-      <w:pPr>
-        <w:autoSpaceDE w:val="0"/>
-        <w:autoSpaceDN w:val="0"/>
-        <w:adjustRightInd w:val="0"/>
-        <w:spacing w:after="0" w:line="240" w:lineRule="auto"/>
-        <w:rPr>
-          <w:rFonts w:ascii="Courier New" w:hAnsi="Courier New" w:cs="Courier New"/>
-          <w:sz w:val="24"/>
-          <w:szCs w:val="24"/>
-        </w:rPr>
-      </w:pPr>
-      <w:r>
-        <w:rPr>
-          <w:rFonts w:ascii="Courier New" w:hAnsi="Courier New" w:cs="Courier New"/>
-          <w:color w:val="000000"/>
-          <w:sz w:val="20"/>
-          <w:szCs w:val="20"/>
-        </w:rPr>
-        <w:t xml:space="preserve">I = </w:t>
-      </w:r>
-      <w:proofErr w:type="gramStart"/>
-      <w:r>
-        <w:rPr>
-          <w:rFonts w:ascii="Courier New" w:hAnsi="Courier New" w:cs="Courier New"/>
-          <w:color w:val="000000"/>
-          <w:sz w:val="20"/>
-          <w:szCs w:val="20"/>
-        </w:rPr>
-        <w:t>I5;</w:t>
-      </w:r>
-      <w:proofErr w:type="gramEnd"/>
-    </w:p>
-    <w:p>
-      <w:pPr>
-        <w:autoSpaceDE w:val="0"/>
-        <w:autoSpaceDN w:val="0"/>
-        <w:adjustRightInd w:val="0"/>
-        <w:spacing w:after="0" w:line="240" w:lineRule="auto"/>
-        <w:rPr>
-          <w:rFonts w:ascii="Courier New" w:hAnsi="Courier New" w:cs="Courier New"/>
-          <w:sz w:val="24"/>
-          <w:szCs w:val="24"/>
-        </w:rPr>
-      </w:pPr>
-      <w:r>
-        <w:rPr>
-          <w:rFonts w:ascii="Courier New" w:hAnsi="Courier New" w:cs="Courier New"/>
-          <w:color w:val="000000"/>
-          <w:sz w:val="20"/>
-          <w:szCs w:val="20"/>
-        </w:rPr>
-        <w:t xml:space="preserve">I_f5 = </w:t>
-      </w:r>
-      <w:proofErr w:type="spellStart"/>
-      <w:r>
-        <w:rPr>
-          <w:rFonts w:ascii="Courier New" w:hAnsi="Courier New" w:cs="Courier New"/>
-          <w:color w:val="000000"/>
-          <w:sz w:val="20"/>
-          <w:szCs w:val="20"/>
-        </w:rPr>
-        <w:t>deconvlucy</w:t>
-      </w:r>
-      <w:proofErr w:type="spellEnd"/>
-      <w:r>
-        <w:rPr>
-          <w:rFonts w:ascii="Courier New" w:hAnsi="Courier New" w:cs="Courier New"/>
-          <w:color w:val="000000"/>
-          <w:sz w:val="20"/>
-          <w:szCs w:val="20"/>
-        </w:rPr>
-        <w:t>(</w:t>
-      </w:r>
-      <w:proofErr w:type="gramStart"/>
-      <w:r>
-        <w:rPr>
-          <w:rFonts w:ascii="Courier New" w:hAnsi="Courier New" w:cs="Courier New"/>
-          <w:color w:val="000000"/>
-          <w:sz w:val="20"/>
-          <w:szCs w:val="20"/>
-        </w:rPr>
-        <w:t>I,PSF</w:t>
-      </w:r>
-      <w:proofErr w:type="gramEnd"/>
-      <w:r>
-        <w:rPr>
-          <w:rFonts w:ascii="Courier New" w:hAnsi="Courier New" w:cs="Courier New"/>
-          <w:color w:val="000000"/>
-          <w:sz w:val="20"/>
-          <w:szCs w:val="20"/>
-        </w:rPr>
-        <w:t>,5);</w:t>
-      </w:r>
-    </w:p>
-    <w:p>
-      <w:pPr>
-        <w:autoSpaceDE w:val="0"/>
-        <w:autoSpaceDN w:val="0"/>
-        <w:adjustRightInd w:val="0"/>
-        <w:spacing w:after="0" w:line="240" w:lineRule="auto"/>
-        <w:rPr>
-          <w:rFonts w:ascii="Courier New" w:hAnsi="Courier New" w:cs="Courier New"/>
-          <w:sz w:val="24"/>
-          <w:szCs w:val="24"/>
-        </w:rPr>
-      </w:pPr>
-      <w:proofErr w:type="gramStart"/>
-      <w:r>
-        <w:rPr>
-          <w:rFonts w:ascii="Courier New" w:hAnsi="Courier New" w:cs="Courier New"/>
-          <w:color w:val="000000"/>
-          <w:sz w:val="20"/>
-          <w:szCs w:val="20"/>
-        </w:rPr>
-        <w:t>figure(</w:t>
-      </w:r>
-      <w:proofErr w:type="gramEnd"/>
-      <w:r>
-        <w:rPr>
-          <w:rFonts w:ascii="Courier New" w:hAnsi="Courier New" w:cs="Courier New"/>
-          <w:color w:val="000000"/>
-          <w:sz w:val="20"/>
-          <w:szCs w:val="20"/>
-        </w:rPr>
-        <w:t>3)</w:t>
-      </w:r>
-    </w:p>
-    <w:p>
-      <w:pPr>
-        <w:autoSpaceDE w:val="0"/>
-        <w:autoSpaceDN w:val="0"/>
-        <w:adjustRightInd w:val="0"/>
-        <w:spacing w:after="0" w:line="240" w:lineRule="auto"/>
-        <w:rPr>
-          <w:rFonts w:ascii="Courier New" w:hAnsi="Courier New" w:cs="Courier New"/>
-          <w:sz w:val="24"/>
-          <w:szCs w:val="24"/>
-        </w:rPr>
-      </w:pPr>
-      <w:proofErr w:type="gramStart"/>
-      <w:r>
-        <w:rPr>
-          <w:rFonts w:ascii="Courier New" w:hAnsi="Courier New" w:cs="Courier New"/>
-          <w:color w:val="000000"/>
-          <w:sz w:val="20"/>
-          <w:szCs w:val="20"/>
-        </w:rPr>
-        <w:t>subplot(</w:t>
-      </w:r>
-      <w:proofErr w:type="gramEnd"/>
-      <w:r>
-        <w:rPr>
-          <w:rFonts w:ascii="Courier New" w:hAnsi="Courier New" w:cs="Courier New"/>
-          <w:color w:val="000000"/>
-          <w:sz w:val="20"/>
-          <w:szCs w:val="20"/>
-        </w:rPr>
-        <w:t>1,3,1)</w:t>
-      </w:r>
-    </w:p>
-    <w:p>
-      <w:pPr>
-        <w:autoSpaceDE w:val="0"/>
-        <w:autoSpaceDN w:val="0"/>
-        <w:adjustRightInd w:val="0"/>
-        <w:spacing w:after="0" w:line="240" w:lineRule="auto"/>
-        <w:rPr>
-          <w:rFonts w:ascii="Courier New" w:hAnsi="Courier New" w:cs="Courier New"/>
-          <w:sz w:val="24"/>
-          <w:szCs w:val="24"/>
-        </w:rPr>
-      </w:pPr>
-      <w:proofErr w:type="spellStart"/>
-      <w:r>
-        <w:rPr>
-          <w:rFonts w:ascii="Courier New" w:hAnsi="Courier New" w:cs="Courier New"/>
-          <w:color w:val="000000"/>
-          <w:sz w:val="20"/>
-          <w:szCs w:val="20"/>
-        </w:rPr>
-        <w:t>imshow</w:t>
-      </w:r>
-      <w:proofErr w:type="spellEnd"/>
-      <w:r>
-        <w:rPr>
-          <w:rFonts w:ascii="Courier New" w:hAnsi="Courier New" w:cs="Courier New"/>
-          <w:color w:val="000000"/>
-          <w:sz w:val="20"/>
-          <w:szCs w:val="20"/>
-        </w:rPr>
-        <w:t>(I1</w:t>
-      </w:r>
-      <w:proofErr w:type="gramStart"/>
-      <w:r>
-        <w:rPr>
-          <w:rFonts w:ascii="Courier New" w:hAnsi="Courier New" w:cs="Courier New"/>
-          <w:color w:val="000000"/>
-          <w:sz w:val="20"/>
-          <w:szCs w:val="20"/>
-        </w:rPr>
-        <w:t>);</w:t>
-      </w:r>
-      <w:proofErr w:type="gramEnd"/>
-    </w:p>
-    <w:p>
-      <w:pPr>
-        <w:autoSpaceDE w:val="0"/>
-        <w:autoSpaceDN w:val="0"/>
-        <w:adjustRightInd w:val="0"/>
-        <w:spacing w:after="0" w:line="240" w:lineRule="auto"/>
-        <w:rPr>
-          <w:rFonts w:ascii="Courier New" w:hAnsi="Courier New" w:cs="Courier New"/>
-          <w:sz w:val="24"/>
-          <w:szCs w:val="24"/>
-        </w:rPr>
-      </w:pPr>
-      <w:proofErr w:type="gramStart"/>
-      <w:r>
-        <w:rPr>
-          <w:rFonts w:ascii="Courier New" w:hAnsi="Courier New" w:cs="Courier New"/>
-          <w:color w:val="000000"/>
-          <w:sz w:val="20"/>
-          <w:szCs w:val="20"/>
-        </w:rPr>
-        <w:t>title(</w:t>
-      </w:r>
-      <w:proofErr w:type="gramEnd"/>
-      <w:r>
-        <w:rPr>
-          <w:rFonts w:ascii="Courier New" w:hAnsi="Courier New" w:cs="Courier New"/>
-          <w:color w:val="A020F0"/>
-          <w:sz w:val="20"/>
-          <w:szCs w:val="20"/>
-        </w:rPr>
-        <w:t>'Original Image'</w:t>
-      </w:r>
-      <w:r>
-        <w:rPr>
-          <w:rFonts w:ascii="Courier New" w:hAnsi="Courier New" w:cs="Courier New"/>
-          <w:color w:val="000000"/>
-          <w:sz w:val="20"/>
-          <w:szCs w:val="20"/>
-        </w:rPr>
-        <w:t>)</w:t>
-      </w:r>
-    </w:p>
-    <w:p>
-      <w:pPr>
-        <w:autoSpaceDE w:val="0"/>
-        <w:autoSpaceDN w:val="0"/>
-        <w:adjustRightInd w:val="0"/>
-        <w:spacing w:after="0" w:line="240" w:lineRule="auto"/>
-        <w:rPr>
-          <w:rFonts w:ascii="Courier New" w:hAnsi="Courier New" w:cs="Courier New"/>
-          <w:sz w:val="24"/>
-          <w:szCs w:val="24"/>
-        </w:rPr>
-      </w:pPr>
-      <w:proofErr w:type="gramStart"/>
-      <w:r>
-        <w:rPr>
-          <w:rFonts w:ascii="Courier New" w:hAnsi="Courier New" w:cs="Courier New"/>
-          <w:color w:val="000000"/>
-          <w:sz w:val="20"/>
-          <w:szCs w:val="20"/>
-        </w:rPr>
-        <w:t>subplot(</w:t>
-      </w:r>
-      <w:proofErr w:type="gramEnd"/>
-      <w:r>
-        <w:rPr>
-          <w:rFonts w:ascii="Courier New" w:hAnsi="Courier New" w:cs="Courier New"/>
-          <w:color w:val="000000"/>
-          <w:sz w:val="20"/>
-          <w:szCs w:val="20"/>
-        </w:rPr>
-        <w:t>1,3,2)</w:t>
-      </w:r>
-    </w:p>
-    <w:p>
-      <w:pPr>
-        <w:autoSpaceDE w:val="0"/>
-        <w:autoSpaceDN w:val="0"/>
-        <w:adjustRightInd w:val="0"/>
-        <w:spacing w:after="0" w:line="240" w:lineRule="auto"/>
-        <w:rPr>
-          <w:rFonts w:ascii="Courier New" w:hAnsi="Courier New" w:cs="Courier New"/>
-          <w:sz w:val="24"/>
-          <w:szCs w:val="24"/>
-        </w:rPr>
-      </w:pPr>
-      <w:proofErr w:type="spellStart"/>
-      <w:r>
-        <w:rPr>
-          <w:rFonts w:ascii="Courier New" w:hAnsi="Courier New" w:cs="Courier New"/>
-          <w:color w:val="000000"/>
-          <w:sz w:val="20"/>
-          <w:szCs w:val="20"/>
-        </w:rPr>
-        <w:t>imshow</w:t>
-      </w:r>
-      <w:proofErr w:type="spellEnd"/>
-      <w:r>
-        <w:rPr>
-          <w:rFonts w:ascii="Courier New" w:hAnsi="Courier New" w:cs="Courier New"/>
-          <w:color w:val="000000"/>
-          <w:sz w:val="20"/>
-          <w:szCs w:val="20"/>
-        </w:rPr>
-        <w:t>(I</w:t>
-      </w:r>
-      <w:proofErr w:type="gramStart"/>
-      <w:r>
-        <w:rPr>
-          <w:rFonts w:ascii="Courier New" w:hAnsi="Courier New" w:cs="Courier New"/>
-          <w:color w:val="000000"/>
-          <w:sz w:val="20"/>
-          <w:szCs w:val="20"/>
-        </w:rPr>
-        <w:t>);</w:t>
-      </w:r>
-      <w:proofErr w:type="gramEnd"/>
-    </w:p>
-    <w:p>
-      <w:pPr>
-        <w:autoSpaceDE w:val="0"/>
-        <w:autoSpaceDN w:val="0"/>
-        <w:adjustRightInd w:val="0"/>
-        <w:spacing w:after="0" w:line="240" w:lineRule="auto"/>
-        <w:rPr>
-          <w:rFonts w:ascii="Courier New" w:hAnsi="Courier New" w:cs="Courier New"/>
-          <w:sz w:val="24"/>
-          <w:szCs w:val="24"/>
-        </w:rPr>
-      </w:pPr>
-      <w:proofErr w:type="gramStart"/>
-      <w:r>
-        <w:rPr>
-          <w:rFonts w:ascii="Courier New" w:hAnsi="Courier New" w:cs="Courier New"/>
-          <w:color w:val="000000"/>
-          <w:sz w:val="20"/>
-          <w:szCs w:val="20"/>
-        </w:rPr>
-        <w:t>title(</w:t>
-      </w:r>
-      <w:proofErr w:type="gramEnd"/>
-      <w:r>
-        <w:rPr>
-          <w:rFonts w:ascii="Courier New" w:hAnsi="Courier New" w:cs="Courier New"/>
-          <w:color w:val="A020F0"/>
-          <w:sz w:val="20"/>
-          <w:szCs w:val="20"/>
-        </w:rPr>
-        <w:t>'Blurred Image  w/ Gaussian noise sigma = 0.001'</w:t>
-      </w:r>
-      <w:r>
-        <w:rPr>
-          <w:rFonts w:ascii="Courier New" w:hAnsi="Courier New" w:cs="Courier New"/>
-          <w:color w:val="000000"/>
-          <w:sz w:val="20"/>
-          <w:szCs w:val="20"/>
-        </w:rPr>
-        <w:t>)</w:t>
-      </w:r>
-    </w:p>
-    <w:p>
-      <w:pPr>
-        <w:autoSpaceDE w:val="0"/>
-        <w:autoSpaceDN w:val="0"/>
-        <w:adjustRightInd w:val="0"/>
-        <w:spacing w:after="0" w:line="240" w:lineRule="auto"/>
-        <w:rPr>
-          <w:rFonts w:ascii="Courier New" w:hAnsi="Courier New" w:cs="Courier New"/>
-          <w:sz w:val="24"/>
-          <w:szCs w:val="24"/>
-        </w:rPr>
-      </w:pPr>
-      <w:proofErr w:type="gramStart"/>
-      <w:r>
-        <w:rPr>
-          <w:rFonts w:ascii="Courier New" w:hAnsi="Courier New" w:cs="Courier New"/>
-          <w:color w:val="000000"/>
-          <w:sz w:val="20"/>
-          <w:szCs w:val="20"/>
-        </w:rPr>
-        <w:t>subplot(</w:t>
-      </w:r>
-      <w:proofErr w:type="gramEnd"/>
-      <w:r>
-        <w:rPr>
-          <w:rFonts w:ascii="Courier New" w:hAnsi="Courier New" w:cs="Courier New"/>
-          <w:color w:val="000000"/>
-          <w:sz w:val="20"/>
-          <w:szCs w:val="20"/>
-        </w:rPr>
-        <w:t>1,3,3)</w:t>
-      </w:r>
-    </w:p>
-    <w:p>
-      <w:pPr>
-        <w:autoSpaceDE w:val="0"/>
-        <w:autoSpaceDN w:val="0"/>
-        <w:adjustRightInd w:val="0"/>
-        <w:spacing w:after="0" w:line="240" w:lineRule="auto"/>
-        <w:rPr>
-          <w:rFonts w:ascii="Courier New" w:hAnsi="Courier New" w:cs="Courier New"/>
-          <w:sz w:val="24"/>
-          <w:szCs w:val="24"/>
-        </w:rPr>
-      </w:pPr>
-      <w:proofErr w:type="spellStart"/>
-      <w:r>
-        <w:rPr>
-          <w:rFonts w:ascii="Courier New" w:hAnsi="Courier New" w:cs="Courier New"/>
-          <w:color w:val="000000"/>
-          <w:sz w:val="20"/>
-          <w:szCs w:val="20"/>
-        </w:rPr>
-        <w:t>imshow</w:t>
-      </w:r>
-      <w:proofErr w:type="spellEnd"/>
-      <w:r>
-        <w:rPr>
-          <w:rFonts w:ascii="Courier New" w:hAnsi="Courier New" w:cs="Courier New"/>
-          <w:color w:val="000000"/>
-          <w:sz w:val="20"/>
-          <w:szCs w:val="20"/>
-        </w:rPr>
-        <w:t>(I_f5</w:t>
-      </w:r>
-      <w:proofErr w:type="gramStart"/>
-      <w:r>
-        <w:rPr>
-          <w:rFonts w:ascii="Courier New" w:hAnsi="Courier New" w:cs="Courier New"/>
-          <w:color w:val="000000"/>
-          <w:sz w:val="20"/>
-          <w:szCs w:val="20"/>
-        </w:rPr>
-        <w:t>);</w:t>
-      </w:r>
-      <w:proofErr w:type="gramEnd"/>
-    </w:p>
-    <w:p>
-      <w:pPr>
-        <w:autoSpaceDE w:val="0"/>
-        <w:autoSpaceDN w:val="0"/>
-        <w:adjustRightInd w:val="0"/>
-        <w:spacing w:after="0" w:line="240" w:lineRule="auto"/>
-        <w:rPr>
-          <w:rFonts w:ascii="Courier New" w:hAnsi="Courier New" w:cs="Courier New"/>
-          <w:sz w:val="24"/>
-          <w:szCs w:val="24"/>
-        </w:rPr>
-      </w:pPr>
-      <w:proofErr w:type="gramStart"/>
-      <w:r>
-        <w:rPr>
-          <w:rFonts w:ascii="Courier New" w:hAnsi="Courier New" w:cs="Courier New"/>
-          <w:color w:val="000000"/>
-          <w:sz w:val="20"/>
-          <w:szCs w:val="20"/>
-        </w:rPr>
-        <w:t>title(</w:t>
-      </w:r>
-      <w:proofErr w:type="gramEnd"/>
-      <w:r>
-        <w:rPr>
-          <w:rFonts w:ascii="Courier New" w:hAnsi="Courier New" w:cs="Courier New"/>
-          <w:color w:val="A020F0"/>
-          <w:sz w:val="20"/>
-          <w:szCs w:val="20"/>
-        </w:rPr>
-        <w:t xml:space="preserve">'Image </w:t>
-      </w:r>
-      <w:proofErr w:type="spellStart"/>
-      <w:r>
-        <w:rPr>
-          <w:rFonts w:ascii="Courier New" w:hAnsi="Courier New" w:cs="Courier New"/>
-          <w:color w:val="A020F0"/>
-          <w:sz w:val="20"/>
-          <w:szCs w:val="20"/>
-        </w:rPr>
-        <w:t>REconstruct</w:t>
-      </w:r>
-      <w:proofErr w:type="spellEnd"/>
-      <w:r>
-        <w:rPr>
-          <w:rFonts w:ascii="Courier New" w:hAnsi="Courier New" w:cs="Courier New"/>
-          <w:color w:val="A020F0"/>
-          <w:sz w:val="20"/>
-          <w:szCs w:val="20"/>
-        </w:rPr>
-        <w:t xml:space="preserve"> Using Lucy-Richardson </w:t>
-      </w:r>
-      <w:proofErr w:type="spellStart"/>
-      <w:r>
-        <w:rPr>
-          <w:rFonts w:ascii="Courier New" w:hAnsi="Courier New" w:cs="Courier New"/>
-          <w:color w:val="A020F0"/>
-          <w:sz w:val="20"/>
-          <w:szCs w:val="20"/>
-        </w:rPr>
-        <w:t>iter</w:t>
-      </w:r>
-      <w:proofErr w:type="spellEnd"/>
-      <w:r>
-        <w:rPr>
-          <w:rFonts w:ascii="Courier New" w:hAnsi="Courier New" w:cs="Courier New"/>
-          <w:color w:val="A020F0"/>
-          <w:sz w:val="20"/>
-          <w:szCs w:val="20"/>
-        </w:rPr>
-        <w:t xml:space="preserve"> = 5'</w:t>
-      </w:r>
-      <w:r>
-        <w:rPr>
-          <w:rFonts w:ascii="Courier New" w:hAnsi="Courier New" w:cs="Courier New"/>
-          <w:color w:val="000000"/>
-          <w:sz w:val="20"/>
-          <w:szCs w:val="20"/>
-        </w:rPr>
-        <w:t>)</w:t>
-      </w:r>
-    </w:p>
-    <w:p>
-      <w:pPr>
-        <w:autoSpaceDE w:val="0"/>
-        <w:autoSpaceDN w:val="0"/>
-        <w:adjustRightInd w:val="0"/>
-        <w:spacing w:after="0" w:line="240" w:lineRule="auto"/>
-        <w:rPr>
-          <w:rFonts w:ascii="Courier New" w:hAnsi="Courier New" w:cs="Courier New"/>
-          <w:sz w:val="24"/>
-          <w:szCs w:val="24"/>
-        </w:rPr>
-      </w:pPr>
-      <w:r>
-        <w:rPr>
-          <w:rFonts w:ascii="Courier New" w:hAnsi="Courier New" w:cs="Courier New"/>
-          <w:color w:val="000000"/>
-          <w:sz w:val="20"/>
-          <w:szCs w:val="20"/>
-        </w:rPr>
-        <w:t xml:space="preserve"> </w:t>
-      </w:r>
-    </w:p>
-    <w:p>
-      <w:pPr>
-        <w:autoSpaceDE w:val="0"/>
-        <w:autoSpaceDN w:val="0"/>
-        <w:adjustRightInd w:val="0"/>
-        <w:spacing w:after="0" w:line="240" w:lineRule="auto"/>
-        <w:rPr>
-          <w:rFonts w:ascii="Courier New" w:hAnsi="Courier New" w:cs="Courier New"/>
-          <w:sz w:val="24"/>
-          <w:szCs w:val="24"/>
-        </w:rPr>
-      </w:pPr>
-      <w:r>
-        <w:rPr>
-          <w:rFonts w:ascii="Courier New" w:hAnsi="Courier New" w:cs="Courier New"/>
-          <w:color w:val="000000"/>
-          <w:sz w:val="20"/>
-          <w:szCs w:val="20"/>
-        </w:rPr>
-        <w:t xml:space="preserve">I_f6 = </w:t>
-      </w:r>
-      <w:proofErr w:type="spellStart"/>
-      <w:r>
-        <w:rPr>
-          <w:rFonts w:ascii="Courier New" w:hAnsi="Courier New" w:cs="Courier New"/>
-          <w:color w:val="000000"/>
-          <w:sz w:val="20"/>
-          <w:szCs w:val="20"/>
-        </w:rPr>
-        <w:t>deconvlucy</w:t>
-      </w:r>
-      <w:proofErr w:type="spellEnd"/>
-      <w:r>
-        <w:rPr>
-          <w:rFonts w:ascii="Courier New" w:hAnsi="Courier New" w:cs="Courier New"/>
-          <w:color w:val="000000"/>
-          <w:sz w:val="20"/>
-          <w:szCs w:val="20"/>
-        </w:rPr>
-        <w:t>(</w:t>
-      </w:r>
-      <w:proofErr w:type="gramStart"/>
-      <w:r>
-        <w:rPr>
-          <w:rFonts w:ascii="Courier New" w:hAnsi="Courier New" w:cs="Courier New"/>
-          <w:color w:val="000000"/>
-          <w:sz w:val="20"/>
-          <w:szCs w:val="20"/>
-        </w:rPr>
-        <w:t>I,PSF</w:t>
-      </w:r>
-      <w:proofErr w:type="gramEnd"/>
-      <w:r>
-        <w:rPr>
-          <w:rFonts w:ascii="Courier New" w:hAnsi="Courier New" w:cs="Courier New"/>
-          <w:color w:val="000000"/>
-          <w:sz w:val="20"/>
-          <w:szCs w:val="20"/>
-        </w:rPr>
-        <w:t>,20);</w:t>
-      </w:r>
-    </w:p>
-    <w:p>
-      <w:pPr>
-        <w:autoSpaceDE w:val="0"/>
-        <w:autoSpaceDN w:val="0"/>
-        <w:adjustRightInd w:val="0"/>
-        <w:spacing w:after="0" w:line="240" w:lineRule="auto"/>
-        <w:rPr>
-          <w:rFonts w:ascii="Courier New" w:hAnsi="Courier New" w:cs="Courier New"/>
-          <w:sz w:val="24"/>
-          <w:szCs w:val="24"/>
-        </w:rPr>
-      </w:pPr>
-      <w:proofErr w:type="gramStart"/>
-      <w:r>
-        <w:rPr>
-          <w:rFonts w:ascii="Courier New" w:hAnsi="Courier New" w:cs="Courier New"/>
-          <w:color w:val="000000"/>
-          <w:sz w:val="20"/>
-          <w:szCs w:val="20"/>
-        </w:rPr>
-        <w:t>figure(</w:t>
-      </w:r>
-      <w:proofErr w:type="gramEnd"/>
-      <w:r>
-        <w:rPr>
-          <w:rFonts w:ascii="Courier New" w:hAnsi="Courier New" w:cs="Courier New"/>
-          <w:color w:val="000000"/>
-          <w:sz w:val="20"/>
-          <w:szCs w:val="20"/>
-        </w:rPr>
-        <w:t>4)</w:t>
-      </w:r>
-    </w:p>
-    <w:p>
-      <w:pPr>
-        <w:autoSpaceDE w:val="0"/>
-        <w:autoSpaceDN w:val="0"/>
-        <w:adjustRightInd w:val="0"/>
-        <w:spacing w:after="0" w:line="240" w:lineRule="auto"/>
-        <w:rPr>
-          <w:rFonts w:ascii="Courier New" w:hAnsi="Courier New" w:cs="Courier New"/>
-          <w:sz w:val="24"/>
-          <w:szCs w:val="24"/>
-        </w:rPr>
-      </w:pPr>
-      <w:proofErr w:type="gramStart"/>
-      <w:r>
-        <w:rPr>
-          <w:rFonts w:ascii="Courier New" w:hAnsi="Courier New" w:cs="Courier New"/>
-          <w:color w:val="000000"/>
-          <w:sz w:val="20"/>
-          <w:szCs w:val="20"/>
-        </w:rPr>
-        <w:t>subplot(</w:t>
-      </w:r>
-      <w:proofErr w:type="gramEnd"/>
-      <w:r>
-        <w:rPr>
-          <w:rFonts w:ascii="Courier New" w:hAnsi="Courier New" w:cs="Courier New"/>
-          <w:color w:val="000000"/>
-          <w:sz w:val="20"/>
-          <w:szCs w:val="20"/>
-        </w:rPr>
-        <w:t>1,3,1)</w:t>
-      </w:r>
-    </w:p>
-    <w:p>
-      <w:pPr>
-        <w:autoSpaceDE w:val="0"/>
-        <w:autoSpaceDN w:val="0"/>
-        <w:adjustRightInd w:val="0"/>
-        <w:spacing w:after="0" w:line="240" w:lineRule="auto"/>
-        <w:rPr>
-          <w:rFonts w:ascii="Courier New" w:hAnsi="Courier New" w:cs="Courier New"/>
-          <w:sz w:val="24"/>
-          <w:szCs w:val="24"/>
-        </w:rPr>
-      </w:pPr>
-      <w:proofErr w:type="spellStart"/>
-      <w:r>
-        <w:rPr>
-          <w:rFonts w:ascii="Courier New" w:hAnsi="Courier New" w:cs="Courier New"/>
-          <w:color w:val="000000"/>
-          <w:sz w:val="20"/>
-          <w:szCs w:val="20"/>
-        </w:rPr>
-        <w:t>imshow</w:t>
-      </w:r>
-      <w:proofErr w:type="spellEnd"/>
-      <w:r>
-        <w:rPr>
-          <w:rFonts w:ascii="Courier New" w:hAnsi="Courier New" w:cs="Courier New"/>
-          <w:color w:val="000000"/>
-          <w:sz w:val="20"/>
-          <w:szCs w:val="20"/>
-        </w:rPr>
-        <w:t>(I1</w:t>
-      </w:r>
-      <w:proofErr w:type="gramStart"/>
-      <w:r>
-        <w:rPr>
-          <w:rFonts w:ascii="Courier New" w:hAnsi="Courier New" w:cs="Courier New"/>
-          <w:color w:val="000000"/>
-          <w:sz w:val="20"/>
-          <w:szCs w:val="20"/>
-        </w:rPr>
-        <w:t>);</w:t>
-      </w:r>
-      <w:proofErr w:type="gramEnd"/>
-    </w:p>
-    <w:p>
-      <w:pPr>
-        <w:autoSpaceDE w:val="0"/>
-        <w:autoSpaceDN w:val="0"/>
-        <w:adjustRightInd w:val="0"/>
-        <w:spacing w:after="0" w:line="240" w:lineRule="auto"/>
-        <w:rPr>
-          <w:rFonts w:ascii="Courier New" w:hAnsi="Courier New" w:cs="Courier New"/>
-          <w:sz w:val="24"/>
-          <w:szCs w:val="24"/>
-        </w:rPr>
-      </w:pPr>
-      <w:proofErr w:type="gramStart"/>
-      <w:r>
-        <w:rPr>
-          <w:rFonts w:ascii="Courier New" w:hAnsi="Courier New" w:cs="Courier New"/>
-          <w:color w:val="000000"/>
-          <w:sz w:val="20"/>
-          <w:szCs w:val="20"/>
-        </w:rPr>
-        <w:t>title(</w:t>
-      </w:r>
-      <w:proofErr w:type="gramEnd"/>
-      <w:r>
-        <w:rPr>
-          <w:rFonts w:ascii="Courier New" w:hAnsi="Courier New" w:cs="Courier New"/>
-          <w:color w:val="A020F0"/>
-          <w:sz w:val="20"/>
-          <w:szCs w:val="20"/>
-        </w:rPr>
-        <w:t>'Original Image'</w:t>
-      </w:r>
-      <w:r>
-        <w:rPr>
-          <w:rFonts w:ascii="Courier New" w:hAnsi="Courier New" w:cs="Courier New"/>
-          <w:color w:val="000000"/>
-          <w:sz w:val="20"/>
-          <w:szCs w:val="20"/>
-        </w:rPr>
-        <w:t>)</w:t>
-      </w:r>
-    </w:p>
-    <w:p>
-      <w:pPr>
-        <w:autoSpaceDE w:val="0"/>
-        <w:autoSpaceDN w:val="0"/>
-        <w:adjustRightInd w:val="0"/>
-        <w:spacing w:after="0" w:line="240" w:lineRule="auto"/>
-        <w:rPr>
-          <w:rFonts w:ascii="Courier New" w:hAnsi="Courier New" w:cs="Courier New"/>
-          <w:sz w:val="24"/>
-          <w:szCs w:val="24"/>
-        </w:rPr>
-      </w:pPr>
-      <w:proofErr w:type="gramStart"/>
-      <w:r>
-        <w:rPr>
-          <w:rFonts w:ascii="Courier New" w:hAnsi="Courier New" w:cs="Courier New"/>
-          <w:color w:val="000000"/>
-          <w:sz w:val="20"/>
-          <w:szCs w:val="20"/>
-        </w:rPr>
-        <w:t>subplot(</w:t>
-      </w:r>
-      <w:proofErr w:type="gramEnd"/>
-      <w:r>
-        <w:rPr>
-          <w:rFonts w:ascii="Courier New" w:hAnsi="Courier New" w:cs="Courier New"/>
-          <w:color w:val="000000"/>
-          <w:sz w:val="20"/>
-          <w:szCs w:val="20"/>
-        </w:rPr>
-        <w:t>1,3,2)</w:t>
-      </w:r>
-    </w:p>
-    <w:p>
-      <w:pPr>
-        <w:autoSpaceDE w:val="0"/>
-        <w:autoSpaceDN w:val="0"/>
-        <w:adjustRightInd w:val="0"/>
-        <w:spacing w:after="0" w:line="240" w:lineRule="auto"/>
-        <w:rPr>
-          <w:rFonts w:ascii="Courier New" w:hAnsi="Courier New" w:cs="Courier New"/>
-          <w:sz w:val="24"/>
-          <w:szCs w:val="24"/>
-        </w:rPr>
-      </w:pPr>
-      <w:proofErr w:type="spellStart"/>
-      <w:r>
-        <w:rPr>
-          <w:rFonts w:ascii="Courier New" w:hAnsi="Courier New" w:cs="Courier New"/>
-          <w:color w:val="000000"/>
-          <w:sz w:val="20"/>
-          <w:szCs w:val="20"/>
-        </w:rPr>
-        <w:t>imshow</w:t>
-      </w:r>
-      <w:proofErr w:type="spellEnd"/>
-      <w:r>
-        <w:rPr>
-          <w:rFonts w:ascii="Courier New" w:hAnsi="Courier New" w:cs="Courier New"/>
-          <w:color w:val="000000"/>
-          <w:sz w:val="20"/>
-          <w:szCs w:val="20"/>
-        </w:rPr>
-        <w:t>(I</w:t>
-      </w:r>
-      <w:proofErr w:type="gramStart"/>
-      <w:r>
-        <w:rPr>
-          <w:rFonts w:ascii="Courier New" w:hAnsi="Courier New" w:cs="Courier New"/>
-          <w:color w:val="000000"/>
-          <w:sz w:val="20"/>
-          <w:szCs w:val="20"/>
-        </w:rPr>
-        <w:t>);</w:t>
-      </w:r>
-      <w:proofErr w:type="gramEnd"/>
-    </w:p>
-    <w:p>
-      <w:pPr>
-        <w:autoSpaceDE w:val="0"/>
-        <w:autoSpaceDN w:val="0"/>
-        <w:adjustRightInd w:val="0"/>
-        <w:spacing w:after="0" w:line="240" w:lineRule="auto"/>
-        <w:rPr>
-          <w:rFonts w:ascii="Courier New" w:hAnsi="Courier New" w:cs="Courier New"/>
-          <w:sz w:val="24"/>
-          <w:szCs w:val="24"/>
-        </w:rPr>
-      </w:pPr>
-      <w:proofErr w:type="gramStart"/>
-      <w:r>
-        <w:rPr>
-          <w:rFonts w:ascii="Courier New" w:hAnsi="Courier New" w:cs="Courier New"/>
-          <w:color w:val="000000"/>
-          <w:sz w:val="20"/>
-          <w:szCs w:val="20"/>
-        </w:rPr>
-        <w:t>title(</w:t>
-      </w:r>
-      <w:proofErr w:type="gramEnd"/>
-      <w:r>
-        <w:rPr>
-          <w:rFonts w:ascii="Courier New" w:hAnsi="Courier New" w:cs="Courier New"/>
-          <w:color w:val="A020F0"/>
-          <w:sz w:val="20"/>
-          <w:szCs w:val="20"/>
-        </w:rPr>
-        <w:t>'Blurred Image  w/ Gaussian noise sigma = 0.001'</w:t>
-      </w:r>
-      <w:r>
-        <w:rPr>
-          <w:rFonts w:ascii="Courier New" w:hAnsi="Courier New" w:cs="Courier New"/>
-          <w:color w:val="000000"/>
-          <w:sz w:val="20"/>
-          <w:szCs w:val="20"/>
-        </w:rPr>
-        <w:t>)</w:t>
-      </w:r>
-    </w:p>
-    <w:p>
-      <w:pPr>
-        <w:autoSpaceDE w:val="0"/>
-        <w:autoSpaceDN w:val="0"/>
-        <w:adjustRightInd w:val="0"/>
-        <w:spacing w:after="0" w:line="240" w:lineRule="auto"/>
-        <w:rPr>
-          <w:rFonts w:ascii="Courier New" w:hAnsi="Courier New" w:cs="Courier New"/>
-          <w:sz w:val="24"/>
-          <w:szCs w:val="24"/>
-        </w:rPr>
-      </w:pPr>
-      <w:proofErr w:type="gramStart"/>
-      <w:r>
-        <w:rPr>
-          <w:rFonts w:ascii="Courier New" w:hAnsi="Courier New" w:cs="Courier New"/>
-          <w:color w:val="000000"/>
-          <w:sz w:val="20"/>
-          <w:szCs w:val="20"/>
-        </w:rPr>
-        <w:t>subplot(</w:t>
-      </w:r>
-      <w:proofErr w:type="gramEnd"/>
-      <w:r>
-        <w:rPr>
-          <w:rFonts w:ascii="Courier New" w:hAnsi="Courier New" w:cs="Courier New"/>
-          <w:color w:val="000000"/>
-          <w:sz w:val="20"/>
-          <w:szCs w:val="20"/>
-        </w:rPr>
-        <w:t>1,3,3)</w:t>
-      </w:r>
-    </w:p>
-    <w:p>
-      <w:pPr>
-        <w:autoSpaceDE w:val="0"/>
-        <w:autoSpaceDN w:val="0"/>
-        <w:adjustRightInd w:val="0"/>
-        <w:spacing w:after="0" w:line="240" w:lineRule="auto"/>
-        <w:rPr>
-          <w:rFonts w:ascii="Courier New" w:hAnsi="Courier New" w:cs="Courier New"/>
-          <w:sz w:val="24"/>
-          <w:szCs w:val="24"/>
-        </w:rPr>
-      </w:pPr>
-      <w:proofErr w:type="spellStart"/>
-      <w:r>
-        <w:rPr>
-          <w:rFonts w:ascii="Courier New" w:hAnsi="Courier New" w:cs="Courier New"/>
-          <w:color w:val="000000"/>
-          <w:sz w:val="20"/>
-          <w:szCs w:val="20"/>
-        </w:rPr>
-        <w:t>imshow</w:t>
-      </w:r>
-      <w:proofErr w:type="spellEnd"/>
-      <w:r>
-        <w:rPr>
-          <w:rFonts w:ascii="Courier New" w:hAnsi="Courier New" w:cs="Courier New"/>
-          <w:color w:val="000000"/>
-          <w:sz w:val="20"/>
-          <w:szCs w:val="20"/>
-        </w:rPr>
-        <w:t>(I_f6</w:t>
-      </w:r>
-      <w:proofErr w:type="gramStart"/>
-      <w:r>
-        <w:rPr>
-          <w:rFonts w:ascii="Courier New" w:hAnsi="Courier New" w:cs="Courier New"/>
-          <w:color w:val="000000"/>
-          <w:sz w:val="20"/>
-          <w:szCs w:val="20"/>
-        </w:rPr>
-        <w:t>);</w:t>
-      </w:r>
-      <w:proofErr w:type="gramEnd"/>
-    </w:p>
-    <w:p>
-      <w:pPr>
-        <w:autoSpaceDE w:val="0"/>
-        <w:autoSpaceDN w:val="0"/>
-        <w:adjustRightInd w:val="0"/>
-        <w:spacing w:after="0" w:line="240" w:lineRule="auto"/>
-        <w:rPr>
-          <w:rFonts w:ascii="Courier New" w:hAnsi="Courier New" w:cs="Courier New"/>
-          <w:sz w:val="24"/>
-          <w:szCs w:val="24"/>
-        </w:rPr>
-      </w:pPr>
-      <w:proofErr w:type="gramStart"/>
-      <w:r>
-        <w:rPr>
-          <w:rFonts w:ascii="Courier New" w:hAnsi="Courier New" w:cs="Courier New"/>
-          <w:color w:val="000000"/>
-          <w:sz w:val="20"/>
-          <w:szCs w:val="20"/>
-        </w:rPr>
-        <w:t>title(</w:t>
-      </w:r>
-      <w:proofErr w:type="gramEnd"/>
-      <w:r>
-        <w:rPr>
-          <w:rFonts w:ascii="Courier New" w:hAnsi="Courier New" w:cs="Courier New"/>
-          <w:color w:val="A020F0"/>
-          <w:sz w:val="20"/>
-          <w:szCs w:val="20"/>
-        </w:rPr>
-        <w:t xml:space="preserve">'Image </w:t>
-      </w:r>
-      <w:proofErr w:type="spellStart"/>
-      <w:r>
-        <w:rPr>
-          <w:rFonts w:ascii="Courier New" w:hAnsi="Courier New" w:cs="Courier New"/>
-          <w:color w:val="A020F0"/>
-          <w:sz w:val="20"/>
-          <w:szCs w:val="20"/>
-        </w:rPr>
-        <w:t>REconstruct</w:t>
-      </w:r>
-      <w:proofErr w:type="spellEnd"/>
-      <w:r>
-        <w:rPr>
-          <w:rFonts w:ascii="Courier New" w:hAnsi="Courier New" w:cs="Courier New"/>
-          <w:color w:val="A020F0"/>
-          <w:sz w:val="20"/>
-          <w:szCs w:val="20"/>
-        </w:rPr>
-        <w:t xml:space="preserve"> Using Lucy-Richardson </w:t>
-      </w:r>
-      <w:proofErr w:type="spellStart"/>
-      <w:r>
-        <w:rPr>
-          <w:rFonts w:ascii="Courier New" w:hAnsi="Courier New" w:cs="Courier New"/>
-          <w:color w:val="A020F0"/>
-          <w:sz w:val="20"/>
-          <w:szCs w:val="20"/>
-        </w:rPr>
-        <w:t>iter</w:t>
-      </w:r>
-      <w:proofErr w:type="spellEnd"/>
-      <w:r>
-        <w:rPr>
-          <w:rFonts w:ascii="Courier New" w:hAnsi="Courier New" w:cs="Courier New"/>
-          <w:color w:val="A020F0"/>
-          <w:sz w:val="20"/>
-          <w:szCs w:val="20"/>
-        </w:rPr>
-        <w:t xml:space="preserve"> = 20'</w:t>
-      </w:r>
-      <w:r>
-        <w:rPr>
-          <w:rFonts w:ascii="Courier New" w:hAnsi="Courier New" w:cs="Courier New"/>
-          <w:color w:val="000000"/>
-          <w:sz w:val="20"/>
-          <w:szCs w:val="20"/>
-        </w:rPr>
-        <w:t>)</w:t>
-      </w:r>
-    </w:p>
-    <w:p>
-      <w:pPr>
-        <w:autoSpaceDE w:val="0"/>
-        <w:autoSpaceDN w:val="0"/>
-        <w:adjustRightInd w:val="0"/>
-        <w:spacing w:after="0" w:line="240" w:lineRule="auto"/>
-        <w:rPr>
-          <w:rFonts w:ascii="Courier New" w:hAnsi="Courier New" w:cs="Courier New"/>
-          <w:sz w:val="24"/>
-          <w:szCs w:val="24"/>
-        </w:rPr>
-      </w:pPr>
-      <w:r>
-        <w:rPr>
-          <w:rFonts w:ascii="Courier New" w:hAnsi="Courier New" w:cs="Courier New"/>
-          <w:color w:val="000000"/>
-          <w:sz w:val="20"/>
-          <w:szCs w:val="20"/>
-        </w:rPr>
-        <w:t xml:space="preserve"> </w:t>
-      </w:r>
-    </w:p>
-    <w:p>
-      <w:pPr>
-        <w:autoSpaceDE w:val="0"/>
-        <w:autoSpaceDN w:val="0"/>
-        <w:adjustRightInd w:val="0"/>
-        <w:spacing w:after="0" w:line="240" w:lineRule="auto"/>
-        <w:rPr>
-          <w:rFonts w:ascii="Courier New" w:hAnsi="Courier New" w:cs="Courier New"/>
-          <w:sz w:val="24"/>
-          <w:szCs w:val="24"/>
-        </w:rPr>
-      </w:pPr>
-      <w:r>
-        <w:rPr>
-          <w:rFonts w:ascii="Courier New" w:hAnsi="Courier New" w:cs="Courier New"/>
-          <w:color w:val="3C763D"/>
-          <w:sz w:val="20"/>
-          <w:szCs w:val="20"/>
-        </w:rPr>
-        <w:t>%% 4. Blind deconvolution</w:t>
-      </w:r>
-    </w:p>
-    <w:p>
-      <w:pPr>
-        <w:autoSpaceDE w:val="0"/>
-        <w:autoSpaceDN w:val="0"/>
-        <w:adjustRightInd w:val="0"/>
-        <w:spacing w:after="0" w:line="240" w:lineRule="auto"/>
-        <w:rPr>
-          <w:rFonts w:ascii="Courier New" w:hAnsi="Courier New" w:cs="Courier New"/>
-          <w:sz w:val="24"/>
-          <w:szCs w:val="24"/>
-        </w:rPr>
-      </w:pPr>
-      <w:r>
-        <w:rPr>
-          <w:rFonts w:ascii="Courier New" w:hAnsi="Courier New" w:cs="Courier New"/>
-          <w:color w:val="3C763D"/>
-          <w:sz w:val="20"/>
-          <w:szCs w:val="20"/>
-        </w:rPr>
-        <w:t xml:space="preserve"> </w:t>
-      </w:r>
-    </w:p>
-    <w:p>
-      <w:pPr>
-        <w:autoSpaceDE w:val="0"/>
-        <w:autoSpaceDN w:val="0"/>
-        <w:adjustRightInd w:val="0"/>
-        <w:spacing w:after="0" w:line="240" w:lineRule="auto"/>
-        <w:rPr>
-          <w:rFonts w:ascii="Courier New" w:hAnsi="Courier New" w:cs="Courier New"/>
-          <w:sz w:val="24"/>
-          <w:szCs w:val="24"/>
-        </w:rPr>
-      </w:pPr>
-      <w:r>
-        <w:rPr>
-          <w:rFonts w:ascii="Courier New" w:hAnsi="Courier New" w:cs="Courier New"/>
-          <w:color w:val="000000"/>
-          <w:sz w:val="20"/>
-          <w:szCs w:val="20"/>
-        </w:rPr>
-        <w:t xml:space="preserve">I = </w:t>
-      </w:r>
-      <w:proofErr w:type="gramStart"/>
-      <w:r>
-        <w:rPr>
-          <w:rFonts w:ascii="Courier New" w:hAnsi="Courier New" w:cs="Courier New"/>
-          <w:color w:val="000000"/>
-          <w:sz w:val="20"/>
-          <w:szCs w:val="20"/>
-        </w:rPr>
-        <w:t>I5;</w:t>
-      </w:r>
-      <w:proofErr w:type="gramEnd"/>
-    </w:p>
-    <w:p>
-      <w:pPr>
-        <w:autoSpaceDE w:val="0"/>
-        <w:autoSpaceDN w:val="0"/>
-        <w:adjustRightInd w:val="0"/>
-        <w:spacing w:after="0" w:line="240" w:lineRule="auto"/>
-        <w:rPr>
-          <w:rFonts w:ascii="Courier New" w:hAnsi="Courier New" w:cs="Courier New"/>
-          <w:sz w:val="24"/>
-          <w:szCs w:val="24"/>
-        </w:rPr>
-      </w:pPr>
-      <w:r>
-        <w:rPr>
-          <w:rFonts w:ascii="Courier New" w:hAnsi="Courier New" w:cs="Courier New"/>
-          <w:color w:val="000000"/>
-          <w:sz w:val="20"/>
-          <w:szCs w:val="20"/>
-        </w:rPr>
-        <w:t>WT = zeros(size(I)</w:t>
-      </w:r>
-      <w:proofErr w:type="gramStart"/>
-      <w:r>
-        <w:rPr>
-          <w:rFonts w:ascii="Courier New" w:hAnsi="Courier New" w:cs="Courier New"/>
-          <w:color w:val="000000"/>
-          <w:sz w:val="20"/>
-          <w:szCs w:val="20"/>
-        </w:rPr>
-        <w:t>);</w:t>
-      </w:r>
-      <w:proofErr w:type="gramEnd"/>
-    </w:p>
-    <w:p>
-      <w:pPr>
-        <w:autoSpaceDE w:val="0"/>
-        <w:autoSpaceDN w:val="0"/>
-        <w:adjustRightInd w:val="0"/>
-        <w:spacing w:after="0" w:line="240" w:lineRule="auto"/>
-        <w:rPr>
-          <w:rFonts w:ascii="Courier New" w:hAnsi="Courier New" w:cs="Courier New"/>
-          <w:sz w:val="24"/>
-          <w:szCs w:val="24"/>
-        </w:rPr>
-      </w:pPr>
-      <w:r>
-        <w:rPr>
-          <w:rFonts w:ascii="Courier New" w:hAnsi="Courier New" w:cs="Courier New"/>
-          <w:color w:val="000000"/>
-          <w:sz w:val="20"/>
-          <w:szCs w:val="20"/>
-        </w:rPr>
-        <w:t>WT(</w:t>
-      </w:r>
-      <w:proofErr w:type="gramStart"/>
-      <w:r>
-        <w:rPr>
-          <w:rFonts w:ascii="Courier New" w:hAnsi="Courier New" w:cs="Courier New"/>
-          <w:color w:val="000000"/>
-          <w:sz w:val="20"/>
-          <w:szCs w:val="20"/>
-        </w:rPr>
-        <w:t>5:end</w:t>
-      </w:r>
-      <w:proofErr w:type="gramEnd"/>
-      <w:r>
-        <w:rPr>
-          <w:rFonts w:ascii="Courier New" w:hAnsi="Courier New" w:cs="Courier New"/>
-          <w:color w:val="000000"/>
-          <w:sz w:val="20"/>
-          <w:szCs w:val="20"/>
-        </w:rPr>
-        <w:t>-4,5:end-4) = 1;</w:t>
-      </w:r>
-    </w:p>
-    <w:p>
-      <w:pPr>
-        <w:autoSpaceDE w:val="0"/>
-        <w:autoSpaceDN w:val="0"/>
-        <w:adjustRightInd w:val="0"/>
-        <w:spacing w:after="0" w:line="240" w:lineRule="auto"/>
-        <w:rPr>
-          <w:rFonts w:ascii="Courier New" w:hAnsi="Courier New" w:cs="Courier New"/>
-          <w:sz w:val="24"/>
-          <w:szCs w:val="24"/>
-        </w:rPr>
-      </w:pPr>
-      <w:r>
-        <w:rPr>
-          <w:rFonts w:ascii="Courier New" w:hAnsi="Courier New" w:cs="Courier New"/>
-          <w:color w:val="000000"/>
-          <w:sz w:val="20"/>
-          <w:szCs w:val="20"/>
-        </w:rPr>
-        <w:t>INITPSF = ones(</w:t>
-      </w:r>
-      <w:proofErr w:type="gramStart"/>
-      <w:r>
-        <w:rPr>
-          <w:rFonts w:ascii="Courier New" w:hAnsi="Courier New" w:cs="Courier New"/>
-          <w:color w:val="000000"/>
-          <w:sz w:val="20"/>
-          <w:szCs w:val="20"/>
-        </w:rPr>
-        <w:t>size(</w:t>
-      </w:r>
-      <w:proofErr w:type="gramEnd"/>
-      <w:r>
-        <w:rPr>
-          <w:rFonts w:ascii="Courier New" w:hAnsi="Courier New" w:cs="Courier New"/>
-          <w:color w:val="000000"/>
-          <w:sz w:val="20"/>
-          <w:szCs w:val="20"/>
-        </w:rPr>
-        <w:t>PSF));</w:t>
-      </w:r>
-    </w:p>
-    <w:p>
-      <w:pPr>
-        <w:autoSpaceDE w:val="0"/>
-        <w:autoSpaceDN w:val="0"/>
-        <w:adjustRightInd w:val="0"/>
-        <w:spacing w:after="0" w:line="240" w:lineRule="auto"/>
-        <w:rPr>
-          <w:rFonts w:ascii="Courier New" w:hAnsi="Courier New" w:cs="Courier New"/>
-          <w:sz w:val="24"/>
-          <w:szCs w:val="24"/>
-        </w:rPr>
-      </w:pPr>
-      <w:r>
-        <w:rPr>
-          <w:rFonts w:ascii="Courier New" w:hAnsi="Courier New" w:cs="Courier New"/>
-          <w:color w:val="000000"/>
-          <w:sz w:val="20"/>
-          <w:szCs w:val="20"/>
-        </w:rPr>
-        <w:t xml:space="preserve">sigma = </w:t>
-      </w:r>
-      <w:proofErr w:type="gramStart"/>
-      <w:r>
-        <w:rPr>
-          <w:rFonts w:ascii="Courier New" w:hAnsi="Courier New" w:cs="Courier New"/>
-          <w:color w:val="000000"/>
-          <w:sz w:val="20"/>
-          <w:szCs w:val="20"/>
-        </w:rPr>
-        <w:t>2;</w:t>
-      </w:r>
-      <w:proofErr w:type="gramEnd"/>
-    </w:p>
-    <w:p>
-      <w:pPr>
-        <w:autoSpaceDE w:val="0"/>
-        <w:autoSpaceDN w:val="0"/>
-        <w:adjustRightInd w:val="0"/>
-        <w:spacing w:after="0" w:line="240" w:lineRule="auto"/>
-        <w:rPr>
-          <w:rFonts w:ascii="Courier New" w:hAnsi="Courier New" w:cs="Courier New"/>
-          <w:sz w:val="24"/>
-          <w:szCs w:val="24"/>
-        </w:rPr>
-      </w:pPr>
-      <w:r>
-        <w:rPr>
-          <w:rFonts w:ascii="Courier New" w:hAnsi="Courier New" w:cs="Courier New"/>
-          <w:color w:val="3C763D"/>
-          <w:sz w:val="20"/>
-          <w:szCs w:val="20"/>
-        </w:rPr>
-        <w:t xml:space="preserve">% [J, P] = </w:t>
-      </w:r>
-      <w:proofErr w:type="spellStart"/>
-      <w:r>
-        <w:rPr>
-          <w:rFonts w:ascii="Courier New" w:hAnsi="Courier New" w:cs="Courier New"/>
-          <w:color w:val="3C763D"/>
-          <w:sz w:val="20"/>
-          <w:szCs w:val="20"/>
-        </w:rPr>
-        <w:t>deconvblind</w:t>
-      </w:r>
-      <w:proofErr w:type="spellEnd"/>
-      <w:r>
-        <w:rPr>
-          <w:rFonts w:ascii="Courier New" w:hAnsi="Courier New" w:cs="Courier New"/>
-          <w:color w:val="3C763D"/>
-          <w:sz w:val="20"/>
-          <w:szCs w:val="20"/>
-        </w:rPr>
-        <w:t>(</w:t>
-      </w:r>
-      <w:proofErr w:type="gramStart"/>
-      <w:r>
-        <w:rPr>
-          <w:rFonts w:ascii="Courier New" w:hAnsi="Courier New" w:cs="Courier New"/>
-          <w:color w:val="3C763D"/>
-          <w:sz w:val="20"/>
-          <w:szCs w:val="20"/>
-        </w:rPr>
-        <w:t>I,INITPSF</w:t>
-      </w:r>
-      <w:proofErr w:type="gramEnd"/>
-      <w:r>
-        <w:rPr>
-          <w:rFonts w:ascii="Courier New" w:hAnsi="Courier New" w:cs="Courier New"/>
-          <w:color w:val="3C763D"/>
-          <w:sz w:val="20"/>
-          <w:szCs w:val="20"/>
-        </w:rPr>
-        <w:t>,20);</w:t>
-      </w:r>
-    </w:p>
-    <w:p>
-      <w:pPr>
-        <w:autoSpaceDE w:val="0"/>
-        <w:autoSpaceDN w:val="0"/>
-        <w:adjustRightInd w:val="0"/>
-        <w:spacing w:after="0" w:line="240" w:lineRule="auto"/>
-        <w:rPr>
-          <w:rFonts w:ascii="Courier New" w:hAnsi="Courier New" w:cs="Courier New"/>
-          <w:sz w:val="24"/>
-          <w:szCs w:val="24"/>
-        </w:rPr>
-      </w:pPr>
-      <w:r>
-        <w:rPr>
-          <w:rFonts w:ascii="Courier New" w:hAnsi="Courier New" w:cs="Courier New"/>
-          <w:color w:val="000000"/>
-          <w:sz w:val="20"/>
-          <w:szCs w:val="20"/>
-        </w:rPr>
-        <w:t xml:space="preserve">[J, P] = </w:t>
-      </w:r>
-      <w:proofErr w:type="spellStart"/>
-      <w:r>
-        <w:rPr>
-          <w:rFonts w:ascii="Courier New" w:hAnsi="Courier New" w:cs="Courier New"/>
-          <w:color w:val="000000"/>
-          <w:sz w:val="20"/>
-          <w:szCs w:val="20"/>
-        </w:rPr>
-        <w:t>deconvblind</w:t>
-      </w:r>
-      <w:proofErr w:type="spellEnd"/>
-      <w:r>
-        <w:rPr>
-          <w:rFonts w:ascii="Courier New" w:hAnsi="Courier New" w:cs="Courier New"/>
-          <w:color w:val="000000"/>
-          <w:sz w:val="20"/>
-          <w:szCs w:val="20"/>
-        </w:rPr>
-        <w:t>(</w:t>
-      </w:r>
-      <w:proofErr w:type="gramStart"/>
-      <w:r>
-        <w:rPr>
-          <w:rFonts w:ascii="Courier New" w:hAnsi="Courier New" w:cs="Courier New"/>
-          <w:color w:val="000000"/>
-          <w:sz w:val="20"/>
-          <w:szCs w:val="20"/>
-        </w:rPr>
-        <w:t>I,INITPSF</w:t>
-      </w:r>
-      <w:proofErr w:type="gramEnd"/>
-      <w:r>
-        <w:rPr>
-          <w:rFonts w:ascii="Courier New" w:hAnsi="Courier New" w:cs="Courier New"/>
-          <w:color w:val="000000"/>
-          <w:sz w:val="20"/>
-          <w:szCs w:val="20"/>
-        </w:rPr>
-        <w:t>,20,10*sqrt(sigma),WT);</w:t>
-      </w:r>
-    </w:p>
-    <w:p>
-      <w:pPr>
-        <w:autoSpaceDE w:val="0"/>
-        <w:autoSpaceDN w:val="0"/>
-        <w:adjustRightInd w:val="0"/>
-        <w:spacing w:after="0" w:line="240" w:lineRule="auto"/>
-        <w:rPr>
-          <w:rFonts w:ascii="Courier New" w:hAnsi="Courier New" w:cs="Courier New"/>
-          <w:sz w:val="24"/>
-          <w:szCs w:val="24"/>
-        </w:rPr>
-      </w:pPr>
-      <w:proofErr w:type="gramStart"/>
-      <w:r>
-        <w:rPr>
-          <w:rFonts w:ascii="Courier New" w:hAnsi="Courier New" w:cs="Courier New"/>
-          <w:color w:val="000000"/>
-          <w:sz w:val="20"/>
-          <w:szCs w:val="20"/>
-        </w:rPr>
-        <w:t>figure(</w:t>
-      </w:r>
-      <w:proofErr w:type="gramEnd"/>
-      <w:r>
-        <w:rPr>
-          <w:rFonts w:ascii="Courier New" w:hAnsi="Courier New" w:cs="Courier New"/>
-          <w:color w:val="000000"/>
-          <w:sz w:val="20"/>
-          <w:szCs w:val="20"/>
-        </w:rPr>
-        <w:t>5)</w:t>
-      </w:r>
-    </w:p>
-    <w:p>
-      <w:pPr>
-        <w:autoSpaceDE w:val="0"/>
-        <w:autoSpaceDN w:val="0"/>
-        <w:adjustRightInd w:val="0"/>
-        <w:spacing w:after="0" w:line="240" w:lineRule="auto"/>
-        <w:rPr>
-          <w:rFonts w:ascii="Courier New" w:hAnsi="Courier New" w:cs="Courier New"/>
-          <w:sz w:val="24"/>
-          <w:szCs w:val="24"/>
-        </w:rPr>
-      </w:pPr>
-      <w:r>
-        <w:rPr>
-          <w:rFonts w:ascii="Courier New" w:hAnsi="Courier New" w:cs="Courier New"/>
-          <w:color w:val="000000"/>
-          <w:sz w:val="20"/>
-          <w:szCs w:val="20"/>
-        </w:rPr>
-        <w:t>subplot(221</w:t>
-      </w:r>
-      <w:proofErr w:type="gramStart"/>
-      <w:r>
-        <w:rPr>
-          <w:rFonts w:ascii="Courier New" w:hAnsi="Courier New" w:cs="Courier New"/>
-          <w:color w:val="000000"/>
-          <w:sz w:val="20"/>
-          <w:szCs w:val="20"/>
-        </w:rPr>
-        <w:t>);</w:t>
-      </w:r>
-      <w:proofErr w:type="spellStart"/>
-      <w:r>
-        <w:rPr>
-          <w:rFonts w:ascii="Courier New" w:hAnsi="Courier New" w:cs="Courier New"/>
-          <w:color w:val="000000"/>
-          <w:sz w:val="20"/>
-          <w:szCs w:val="20"/>
-        </w:rPr>
-        <w:t>imshow</w:t>
-      </w:r>
-      <w:proofErr w:type="spellEnd"/>
-      <w:proofErr w:type="gramEnd"/>
-      <w:r>
-        <w:rPr>
-          <w:rFonts w:ascii="Courier New" w:hAnsi="Courier New" w:cs="Courier New"/>
-          <w:color w:val="000000"/>
-          <w:sz w:val="20"/>
-          <w:szCs w:val="20"/>
-        </w:rPr>
-        <w:t>(I);</w:t>
-      </w:r>
-    </w:p>
-    <w:p>
-      <w:pPr>
-        <w:autoSpaceDE w:val="0"/>
-        <w:autoSpaceDN w:val="0"/>
-        <w:adjustRightInd w:val="0"/>
-        <w:spacing w:after="0" w:line="240" w:lineRule="auto"/>
-        <w:rPr>
-          <w:rFonts w:ascii="Courier New" w:hAnsi="Courier New" w:cs="Courier New"/>
-          <w:sz w:val="24"/>
-          <w:szCs w:val="24"/>
-        </w:rPr>
-      </w:pPr>
-      <w:proofErr w:type="gramStart"/>
-      <w:r>
-        <w:rPr>
-          <w:rFonts w:ascii="Courier New" w:hAnsi="Courier New" w:cs="Courier New"/>
-          <w:color w:val="000000"/>
-          <w:sz w:val="20"/>
-          <w:szCs w:val="20"/>
-        </w:rPr>
-        <w:t>title(</w:t>
-      </w:r>
-      <w:proofErr w:type="gramEnd"/>
-      <w:r>
-        <w:rPr>
-          <w:rFonts w:ascii="Courier New" w:hAnsi="Courier New" w:cs="Courier New"/>
-          <w:color w:val="A020F0"/>
-          <w:sz w:val="20"/>
-          <w:szCs w:val="20"/>
-        </w:rPr>
-        <w:t>'A = Blurred and Noisy'</w:t>
-      </w:r>
-      <w:r>
-        <w:rPr>
-          <w:rFonts w:ascii="Courier New" w:hAnsi="Courier New" w:cs="Courier New"/>
-          <w:color w:val="000000"/>
-          <w:sz w:val="20"/>
-          <w:szCs w:val="20"/>
-        </w:rPr>
-        <w:t>);</w:t>
-      </w:r>
-    </w:p>
-    <w:p>
-      <w:pPr>
-        <w:autoSpaceDE w:val="0"/>
-        <w:autoSpaceDN w:val="0"/>
-        <w:adjustRightInd w:val="0"/>
-        <w:spacing w:after="0" w:line="240" w:lineRule="auto"/>
-        <w:rPr>
-          <w:rFonts w:ascii="Courier New" w:hAnsi="Courier New" w:cs="Courier New"/>
-          <w:sz w:val="24"/>
-          <w:szCs w:val="24"/>
-        </w:rPr>
-      </w:pPr>
-      <w:r>
-        <w:rPr>
-          <w:rFonts w:ascii="Courier New" w:hAnsi="Courier New" w:cs="Courier New"/>
-          <w:color w:val="000000"/>
-          <w:sz w:val="20"/>
-          <w:szCs w:val="20"/>
-        </w:rPr>
-        <w:t>subplot(222</w:t>
-      </w:r>
-      <w:proofErr w:type="gramStart"/>
-      <w:r>
-        <w:rPr>
-          <w:rFonts w:ascii="Courier New" w:hAnsi="Courier New" w:cs="Courier New"/>
-          <w:color w:val="000000"/>
-          <w:sz w:val="20"/>
-          <w:szCs w:val="20"/>
-        </w:rPr>
-        <w:t>);</w:t>
-      </w:r>
-      <w:proofErr w:type="spellStart"/>
-      <w:r>
-        <w:rPr>
-          <w:rFonts w:ascii="Courier New" w:hAnsi="Courier New" w:cs="Courier New"/>
-          <w:color w:val="000000"/>
-          <w:sz w:val="20"/>
-          <w:szCs w:val="20"/>
-        </w:rPr>
-        <w:t>imshow</w:t>
-      </w:r>
-      <w:proofErr w:type="spellEnd"/>
-      <w:proofErr w:type="gramEnd"/>
-      <w:r>
-        <w:rPr>
-          <w:rFonts w:ascii="Courier New" w:hAnsi="Courier New" w:cs="Courier New"/>
-          <w:color w:val="000000"/>
-          <w:sz w:val="20"/>
-          <w:szCs w:val="20"/>
-        </w:rPr>
-        <w:t>(PSF,[]);</w:t>
-      </w:r>
-    </w:p>
-    <w:p>
-      <w:pPr>
-        <w:autoSpaceDE w:val="0"/>
-        <w:autoSpaceDN w:val="0"/>
-        <w:adjustRightInd w:val="0"/>
-        <w:spacing w:after="0" w:line="240" w:lineRule="auto"/>
-        <w:rPr>
-          <w:rFonts w:ascii="Courier New" w:hAnsi="Courier New" w:cs="Courier New"/>
-          <w:sz w:val="24"/>
-          <w:szCs w:val="24"/>
-        </w:rPr>
-      </w:pPr>
-      <w:proofErr w:type="gramStart"/>
-      <w:r>
-        <w:rPr>
-          <w:rFonts w:ascii="Courier New" w:hAnsi="Courier New" w:cs="Courier New"/>
-          <w:color w:val="000000"/>
-          <w:sz w:val="20"/>
-          <w:szCs w:val="20"/>
-        </w:rPr>
-        <w:t>title(</w:t>
-      </w:r>
-      <w:proofErr w:type="gramEnd"/>
-      <w:r>
-        <w:rPr>
-          <w:rFonts w:ascii="Courier New" w:hAnsi="Courier New" w:cs="Courier New"/>
-          <w:color w:val="A020F0"/>
-          <w:sz w:val="20"/>
-          <w:szCs w:val="20"/>
-        </w:rPr>
-        <w:t>'True PSF'</w:t>
-      </w:r>
-      <w:r>
-        <w:rPr>
-          <w:rFonts w:ascii="Courier New" w:hAnsi="Courier New" w:cs="Courier New"/>
-          <w:color w:val="000000"/>
-          <w:sz w:val="20"/>
-          <w:szCs w:val="20"/>
-        </w:rPr>
-        <w:t>);</w:t>
-      </w:r>
-    </w:p>
-    <w:p>
-      <w:pPr>
-        <w:autoSpaceDE w:val="0"/>
-        <w:autoSpaceDN w:val="0"/>
-        <w:adjustRightInd w:val="0"/>
-        <w:spacing w:after="0" w:line="240" w:lineRule="auto"/>
-        <w:rPr>
-          <w:rFonts w:ascii="Courier New" w:hAnsi="Courier New" w:cs="Courier New"/>
-          <w:sz w:val="24"/>
-          <w:szCs w:val="24"/>
-        </w:rPr>
-      </w:pPr>
-      <w:r>
-        <w:rPr>
-          <w:rFonts w:ascii="Courier New" w:hAnsi="Courier New" w:cs="Courier New"/>
-          <w:color w:val="000000"/>
-          <w:sz w:val="20"/>
-          <w:szCs w:val="20"/>
-        </w:rPr>
-        <w:t>subplot(223</w:t>
-      </w:r>
-      <w:proofErr w:type="gramStart"/>
-      <w:r>
-        <w:rPr>
-          <w:rFonts w:ascii="Courier New" w:hAnsi="Courier New" w:cs="Courier New"/>
-          <w:color w:val="000000"/>
-          <w:sz w:val="20"/>
-          <w:szCs w:val="20"/>
-        </w:rPr>
-        <w:t>);</w:t>
-      </w:r>
-      <w:proofErr w:type="spellStart"/>
-      <w:r>
-        <w:rPr>
-          <w:rFonts w:ascii="Courier New" w:hAnsi="Courier New" w:cs="Courier New"/>
-          <w:color w:val="000000"/>
-          <w:sz w:val="20"/>
-          <w:szCs w:val="20"/>
-        </w:rPr>
-        <w:t>imshow</w:t>
-      </w:r>
-      <w:proofErr w:type="spellEnd"/>
       <w:proofErr w:type="gramEnd"/>
       <w:r>
         <w:rPr>
@@ -8045,7 +8419,6 @@
           <w:sz w:val="20"/>
           <w:szCs w:val="20"/>
         </w:rPr>
-        <w:lastRenderedPageBreak/>
         <w:t>title(</w:t>
       </w:r>
       <w:proofErr w:type="gramEnd"/>
@@ -8213,7 +8586,7 @@
                     </pic:cNvPicPr>
                   </pic:nvPicPr>
                   <pic:blipFill>
-                    <a:blip r:embed="rId10">
+                    <a:blip r:embed="rId11">
                       <a:extLst>
                         <a:ext uri="{28A0092B-C50C-407E-A947-70E740481C1C}">
                           <a14:useLocalDpi xmlns:a14="http://schemas.microsoft.com/office/drawing/2010/main" val="0"/>
@@ -8281,6 +8654,7 @@
           <w:sz w:val="24"/>
           <w:szCs w:val="24"/>
         </w:rPr>
+        <w:lastRenderedPageBreak/>
         <w:drawing>
           <wp:inline distT="0" distB="0" distL="0" distR="0" wp14:anchorId="7A819FC6" wp14:editId="57BBE071">
             <wp:extent cx="5943600" cy="3782695"/>
@@ -8299,7 +8673,7 @@
                     </pic:cNvPicPr>
                   </pic:nvPicPr>
                   <pic:blipFill>
-                    <a:blip r:embed="rId11" cstate="print">
+                    <a:blip r:embed="rId12" cstate="print">
                       <a:extLst>
                         <a:ext uri="{28A0092B-C50C-407E-A947-70E740481C1C}">
                           <a14:useLocalDpi xmlns:a14="http://schemas.microsoft.com/office/drawing/2010/main" val="0"/>
@@ -8410,6 +8784,7 @@
         <w:rPr>
           <w:noProof/>
         </w:rPr>
+        <w:lastRenderedPageBreak/>
         <w:drawing>
           <wp:inline distT="0" distB="0" distL="0" distR="0" wp14:anchorId="39DD305F" wp14:editId="7500676D">
             <wp:extent cx="5943600" cy="3868420"/>
@@ -8428,7 +8803,7 @@
                     </pic:cNvPicPr>
                   </pic:nvPicPr>
                   <pic:blipFill>
-                    <a:blip r:embed="rId12">
+                    <a:blip r:embed="rId13">
                       <a:extLst>
                         <a:ext uri="{28A0092B-C50C-407E-A947-70E740481C1C}">
                           <a14:useLocalDpi xmlns:a14="http://schemas.microsoft.com/office/drawing/2010/main" val="0"/>
@@ -8501,7 +8876,7 @@
                     </pic:cNvPicPr>
                   </pic:nvPicPr>
                   <pic:blipFill>
-                    <a:blip r:embed="rId13">
+                    <a:blip r:embed="rId14">
                       <a:extLst>
                         <a:ext uri="{28A0092B-C50C-407E-A947-70E740481C1C}">
                           <a14:useLocalDpi xmlns:a14="http://schemas.microsoft.com/office/drawing/2010/main" val="0"/>
@@ -8669,7 +9044,7 @@
                     </pic:cNvPicPr>
                   </pic:nvPicPr>
                   <pic:blipFill>
-                    <a:blip r:embed="rId14">
+                    <a:blip r:embed="rId15">
                       <a:extLst>
                         <a:ext uri="{28A0092B-C50C-407E-A947-70E740481C1C}">
                           <a14:useLocalDpi xmlns:a14="http://schemas.microsoft.com/office/drawing/2010/main" val="0"/>

</xml_diff>

<commit_message>
updated matlab problem #1 for homework #4 and homework #4 doc
</commit_message>
<xml_diff>
--- a/homework_4_week_8_ray_duran_und.docx
+++ b/homework_4_week_8_ray_duran_und.docx
@@ -6,6 +6,1363 @@
     <w:p/>
     <w:p>
       <w:r>
+        <w:t>Problem 1:</w:t>
+      </w:r>
+    </w:p>
+    <w:p>
+      <w:pPr>
+        <w:autoSpaceDE w:val="0"/>
+        <w:autoSpaceDN w:val="0"/>
+        <w:adjustRightInd w:val="0"/>
+        <w:spacing w:after="0" w:line="240" w:lineRule="auto"/>
+        <w:rPr>
+          <w:rFonts w:ascii="Calibri" w:hAnsi="Calibri" w:cs="Calibri"/>
+          <w:color w:val="000000"/>
+          <w:sz w:val="24"/>
+          <w:szCs w:val="24"/>
+        </w:rPr>
+      </w:pPr>
+    </w:p>
+    <w:p>
+      <w:pPr>
+        <w:autoSpaceDE w:val="0"/>
+        <w:autoSpaceDN w:val="0"/>
+        <w:adjustRightInd w:val="0"/>
+        <w:spacing w:after="0" w:line="240" w:lineRule="auto"/>
+        <w:rPr>
+          <w:rFonts w:ascii="Calibri" w:hAnsi="Calibri" w:cs="Calibri"/>
+          <w:color w:val="000000"/>
+          <w:sz w:val="24"/>
+          <w:szCs w:val="24"/>
+        </w:rPr>
+      </w:pPr>
+      <w:r>
+        <w:rPr>
+          <w:rFonts w:ascii="Calibri" w:hAnsi="Calibri" w:cs="Calibri"/>
+          <w:color w:val="000000"/>
+          <w:sz w:val="24"/>
+          <w:szCs w:val="24"/>
+        </w:rPr>
+        <w:t xml:space="preserve"> </w:t>
+      </w:r>
+    </w:p>
+    <w:p>
+      <w:pPr>
+        <w:autoSpaceDE w:val="0"/>
+        <w:autoSpaceDN w:val="0"/>
+        <w:adjustRightInd w:val="0"/>
+        <w:spacing w:after="0" w:line="240" w:lineRule="auto"/>
+        <w:rPr>
+          <w:rFonts w:ascii="Calibri" w:hAnsi="Calibri" w:cs="Calibri"/>
+          <w:color w:val="000000"/>
+        </w:rPr>
+      </w:pPr>
+      <w:r>
+        <w:rPr>
+          <w:rFonts w:ascii="Calibri" w:hAnsi="Calibri" w:cs="Calibri"/>
+          <w:color w:val="000000"/>
+        </w:rPr>
+        <w:t xml:space="preserve">1. (20%) What </w:t>
+      </w:r>
+      <w:proofErr w:type="gramStart"/>
+      <w:r>
+        <w:rPr>
+          <w:rFonts w:ascii="Calibri" w:hAnsi="Calibri" w:cs="Calibri"/>
+          <w:color w:val="000000"/>
+        </w:rPr>
+        <w:t>is</w:t>
+      </w:r>
+      <w:proofErr w:type="gramEnd"/>
+      <w:r>
+        <w:rPr>
+          <w:rFonts w:ascii="Calibri" w:hAnsi="Calibri" w:cs="Calibri"/>
+          <w:color w:val="000000"/>
+        </w:rPr>
+        <w:t xml:space="preserve"> discrete cosine transform? Use MATLAB calculate the discrete Fourier transform (DFT) and discrete cosine transform (DCT) of an image (attached </w:t>
+      </w:r>
+      <w:proofErr w:type="spellStart"/>
+      <w:r>
+        <w:rPr>
+          <w:rFonts w:ascii="Calibri" w:hAnsi="Calibri" w:cs="Calibri"/>
+          <w:b/>
+          <w:bCs/>
+          <w:i/>
+          <w:iCs/>
+          <w:color w:val="000000"/>
+        </w:rPr>
+        <w:t>cameraman.tif</w:t>
+      </w:r>
+      <w:proofErr w:type="spellEnd"/>
+      <w:r>
+        <w:rPr>
+          <w:rFonts w:ascii="Calibri" w:hAnsi="Calibri" w:cs="Calibri"/>
+          <w:color w:val="000000"/>
+        </w:rPr>
+        <w:t xml:space="preserve">) and describe their differences. </w:t>
+      </w:r>
+    </w:p>
+    <w:p/>
+    <w:p>
+      <w:r>
+        <w:t xml:space="preserve">Ans: </w:t>
+      </w:r>
+    </w:p>
+    <w:p>
+      <w:r>
+        <w:t xml:space="preserve">The Discrete Cosine Transform (DCT)is a linear transformation that takes a discrete time series into the frequency domain using only a cosine basis. As opposed to the Discrete Fourier Transform (DFT) uses both sine and cosine basis functions to decompose a time signal into frequency. </w:t>
+      </w:r>
+    </w:p>
+    <w:p>
+      <w:r>
+        <w:t>As can be seen from the example below, using the DCT results in smaller magnitude coefficients for the frequency signal. This smaller magnitude representation lends itself to compression, and DCT is a basis used for JPEG as it can then be quantized with less bits and ultimately compressed with different source coding techniques to give a high-quality image and video compression.</w:t>
+      </w:r>
+    </w:p>
+    <w:p>
+      <w:r>
+        <w:t>The outputs of a DFT on the other hand are complex by nature, DCT are real outputs, and DFT lends itself to capturing the phase of a signal. As a result, DFTs and its faster algorithm(FFT) are used heavily in communications and RF signals to convey not only the magnitude but the phase of signals( rotating phasors).</w:t>
+      </w:r>
+    </w:p>
+    <w:p/>
+    <w:p>
+      <w:pPr>
+        <w:autoSpaceDE w:val="0"/>
+        <w:autoSpaceDN w:val="0"/>
+        <w:adjustRightInd w:val="0"/>
+        <w:spacing w:after="0" w:line="240" w:lineRule="auto"/>
+        <w:rPr>
+          <w:rFonts w:ascii="Courier New" w:hAnsi="Courier New" w:cs="Courier New"/>
+          <w:sz w:val="24"/>
+          <w:szCs w:val="24"/>
+        </w:rPr>
+      </w:pPr>
+      <w:r>
+        <w:rPr>
+          <w:rFonts w:ascii="Courier New" w:hAnsi="Courier New" w:cs="Courier New"/>
+          <w:color w:val="3C763D"/>
+          <w:sz w:val="20"/>
+          <w:szCs w:val="20"/>
+        </w:rPr>
+        <w:t>%---------------------------------------------------------------------</w:t>
+      </w:r>
+    </w:p>
+    <w:p>
+      <w:pPr>
+        <w:autoSpaceDE w:val="0"/>
+        <w:autoSpaceDN w:val="0"/>
+        <w:adjustRightInd w:val="0"/>
+        <w:spacing w:after="0" w:line="240" w:lineRule="auto"/>
+        <w:rPr>
+          <w:rFonts w:ascii="Courier New" w:hAnsi="Courier New" w:cs="Courier New"/>
+          <w:sz w:val="24"/>
+          <w:szCs w:val="24"/>
+        </w:rPr>
+      </w:pPr>
+      <w:r>
+        <w:rPr>
+          <w:rFonts w:ascii="Courier New" w:hAnsi="Courier New" w:cs="Courier New"/>
+          <w:color w:val="3C763D"/>
+          <w:sz w:val="20"/>
+          <w:szCs w:val="20"/>
+        </w:rPr>
+        <w:t xml:space="preserve">% file </w:t>
+      </w:r>
+      <w:proofErr w:type="gramStart"/>
+      <w:r>
+        <w:rPr>
+          <w:rFonts w:ascii="Courier New" w:hAnsi="Courier New" w:cs="Courier New"/>
+          <w:color w:val="3C763D"/>
+          <w:sz w:val="20"/>
+          <w:szCs w:val="20"/>
+        </w:rPr>
+        <w:t>name :</w:t>
+      </w:r>
+      <w:proofErr w:type="gramEnd"/>
+      <w:r>
+        <w:rPr>
+          <w:rFonts w:ascii="Courier New" w:hAnsi="Courier New" w:cs="Courier New"/>
+          <w:color w:val="3C763D"/>
+          <w:sz w:val="20"/>
+          <w:szCs w:val="20"/>
+        </w:rPr>
+        <w:t xml:space="preserve"> hmwk_4_prob_1_dct_and_dft.m</w:t>
+      </w:r>
+    </w:p>
+    <w:p>
+      <w:pPr>
+        <w:autoSpaceDE w:val="0"/>
+        <w:autoSpaceDN w:val="0"/>
+        <w:adjustRightInd w:val="0"/>
+        <w:spacing w:after="0" w:line="240" w:lineRule="auto"/>
+        <w:rPr>
+          <w:rFonts w:ascii="Courier New" w:hAnsi="Courier New" w:cs="Courier New"/>
+          <w:sz w:val="24"/>
+          <w:szCs w:val="24"/>
+        </w:rPr>
+      </w:pPr>
+      <w:r>
+        <w:rPr>
+          <w:rFonts w:ascii="Courier New" w:hAnsi="Courier New" w:cs="Courier New"/>
+          <w:color w:val="3C763D"/>
+          <w:sz w:val="20"/>
+          <w:szCs w:val="20"/>
+        </w:rPr>
+        <w:t>% Student: Ray Duran</w:t>
+      </w:r>
+    </w:p>
+    <w:p>
+      <w:pPr>
+        <w:autoSpaceDE w:val="0"/>
+        <w:autoSpaceDN w:val="0"/>
+        <w:adjustRightInd w:val="0"/>
+        <w:spacing w:after="0" w:line="240" w:lineRule="auto"/>
+        <w:rPr>
+          <w:rFonts w:ascii="Courier New" w:hAnsi="Courier New" w:cs="Courier New"/>
+          <w:sz w:val="24"/>
+          <w:szCs w:val="24"/>
+        </w:rPr>
+      </w:pPr>
+      <w:r>
+        <w:rPr>
+          <w:rFonts w:ascii="Courier New" w:hAnsi="Courier New" w:cs="Courier New"/>
+          <w:color w:val="3C763D"/>
+          <w:sz w:val="20"/>
+          <w:szCs w:val="20"/>
+        </w:rPr>
+        <w:t>% Date: 10/21</w:t>
+      </w:r>
+    </w:p>
+    <w:p>
+      <w:pPr>
+        <w:autoSpaceDE w:val="0"/>
+        <w:autoSpaceDN w:val="0"/>
+        <w:adjustRightInd w:val="0"/>
+        <w:spacing w:after="0" w:line="240" w:lineRule="auto"/>
+        <w:rPr>
+          <w:rFonts w:ascii="Courier New" w:hAnsi="Courier New" w:cs="Courier New"/>
+          <w:sz w:val="24"/>
+          <w:szCs w:val="24"/>
+        </w:rPr>
+      </w:pPr>
+      <w:r>
+        <w:rPr>
+          <w:rFonts w:ascii="Courier New" w:hAnsi="Courier New" w:cs="Courier New"/>
+          <w:color w:val="3C763D"/>
+          <w:sz w:val="20"/>
+          <w:szCs w:val="20"/>
+        </w:rPr>
+        <w:t xml:space="preserve">% </w:t>
+      </w:r>
+      <w:proofErr w:type="gramStart"/>
+      <w:r>
+        <w:rPr>
+          <w:rFonts w:ascii="Courier New" w:hAnsi="Courier New" w:cs="Courier New"/>
+          <w:color w:val="3C763D"/>
+          <w:sz w:val="20"/>
+          <w:szCs w:val="20"/>
+        </w:rPr>
+        <w:t>Class :</w:t>
+      </w:r>
+      <w:proofErr w:type="gramEnd"/>
+      <w:r>
+        <w:rPr>
+          <w:rFonts w:ascii="Courier New" w:hAnsi="Courier New" w:cs="Courier New"/>
+          <w:color w:val="3C763D"/>
+          <w:sz w:val="20"/>
+          <w:szCs w:val="20"/>
+        </w:rPr>
+        <w:t xml:space="preserve"> EECS 590 Professor Liang, Fall Semester</w:t>
+      </w:r>
+    </w:p>
+    <w:p>
+      <w:pPr>
+        <w:autoSpaceDE w:val="0"/>
+        <w:autoSpaceDN w:val="0"/>
+        <w:adjustRightInd w:val="0"/>
+        <w:spacing w:after="0" w:line="240" w:lineRule="auto"/>
+        <w:rPr>
+          <w:rFonts w:ascii="Courier New" w:hAnsi="Courier New" w:cs="Courier New"/>
+          <w:sz w:val="24"/>
+          <w:szCs w:val="24"/>
+        </w:rPr>
+      </w:pPr>
+      <w:r>
+        <w:rPr>
+          <w:rFonts w:ascii="Courier New" w:hAnsi="Courier New" w:cs="Courier New"/>
+          <w:color w:val="3C763D"/>
+          <w:sz w:val="20"/>
+          <w:szCs w:val="20"/>
+        </w:rPr>
+        <w:t>% University of North Dakota</w:t>
+      </w:r>
+    </w:p>
+    <w:p>
+      <w:pPr>
+        <w:autoSpaceDE w:val="0"/>
+        <w:autoSpaceDN w:val="0"/>
+        <w:adjustRightInd w:val="0"/>
+        <w:spacing w:after="0" w:line="240" w:lineRule="auto"/>
+        <w:rPr>
+          <w:rFonts w:ascii="Courier New" w:hAnsi="Courier New" w:cs="Courier New"/>
+          <w:sz w:val="24"/>
+          <w:szCs w:val="24"/>
+        </w:rPr>
+      </w:pPr>
+      <w:r>
+        <w:rPr>
+          <w:rFonts w:ascii="Courier New" w:hAnsi="Courier New" w:cs="Courier New"/>
+          <w:color w:val="3C763D"/>
+          <w:sz w:val="20"/>
+          <w:szCs w:val="20"/>
+        </w:rPr>
+        <w:t xml:space="preserve">% </w:t>
+      </w:r>
+      <w:proofErr w:type="spellStart"/>
+      <w:r>
+        <w:rPr>
+          <w:rFonts w:ascii="Courier New" w:hAnsi="Courier New" w:cs="Courier New"/>
+          <w:color w:val="3C763D"/>
+          <w:sz w:val="20"/>
+          <w:szCs w:val="20"/>
+        </w:rPr>
+        <w:t>Descr</w:t>
+      </w:r>
+      <w:proofErr w:type="spellEnd"/>
+      <w:r>
+        <w:rPr>
+          <w:rFonts w:ascii="Courier New" w:hAnsi="Courier New" w:cs="Courier New"/>
+          <w:color w:val="3C763D"/>
+          <w:sz w:val="20"/>
+          <w:szCs w:val="20"/>
+        </w:rPr>
+        <w:t xml:space="preserve">: </w:t>
+      </w:r>
+    </w:p>
+    <w:p>
+      <w:pPr>
+        <w:autoSpaceDE w:val="0"/>
+        <w:autoSpaceDN w:val="0"/>
+        <w:adjustRightInd w:val="0"/>
+        <w:spacing w:after="0" w:line="240" w:lineRule="auto"/>
+        <w:rPr>
+          <w:rFonts w:ascii="Courier New" w:hAnsi="Courier New" w:cs="Courier New"/>
+          <w:sz w:val="24"/>
+          <w:szCs w:val="24"/>
+        </w:rPr>
+      </w:pPr>
+      <w:r>
+        <w:rPr>
+          <w:rFonts w:ascii="Courier New" w:hAnsi="Courier New" w:cs="Courier New"/>
+          <w:color w:val="3C763D"/>
+          <w:sz w:val="20"/>
+          <w:szCs w:val="20"/>
+        </w:rPr>
+        <w:t>% Examples with DCT and DFT</w:t>
+      </w:r>
+    </w:p>
+    <w:p>
+      <w:pPr>
+        <w:autoSpaceDE w:val="0"/>
+        <w:autoSpaceDN w:val="0"/>
+        <w:adjustRightInd w:val="0"/>
+        <w:spacing w:after="0" w:line="240" w:lineRule="auto"/>
+        <w:rPr>
+          <w:rFonts w:ascii="Courier New" w:hAnsi="Courier New" w:cs="Courier New"/>
+          <w:sz w:val="24"/>
+          <w:szCs w:val="24"/>
+        </w:rPr>
+      </w:pPr>
+      <w:r>
+        <w:rPr>
+          <w:rFonts w:ascii="Courier New" w:hAnsi="Courier New" w:cs="Courier New"/>
+          <w:color w:val="3C763D"/>
+          <w:sz w:val="20"/>
+          <w:szCs w:val="20"/>
+        </w:rPr>
+        <w:t>%---------------------------------------------------------------------</w:t>
+      </w:r>
+    </w:p>
+    <w:p>
+      <w:pPr>
+        <w:autoSpaceDE w:val="0"/>
+        <w:autoSpaceDN w:val="0"/>
+        <w:adjustRightInd w:val="0"/>
+        <w:spacing w:after="0" w:line="240" w:lineRule="auto"/>
+        <w:rPr>
+          <w:rFonts w:ascii="Courier New" w:hAnsi="Courier New" w:cs="Courier New"/>
+          <w:sz w:val="24"/>
+          <w:szCs w:val="24"/>
+        </w:rPr>
+      </w:pPr>
+      <w:proofErr w:type="gramStart"/>
+      <w:r>
+        <w:rPr>
+          <w:rFonts w:ascii="Courier New" w:hAnsi="Courier New" w:cs="Courier New"/>
+          <w:color w:val="000000"/>
+          <w:sz w:val="20"/>
+          <w:szCs w:val="20"/>
+        </w:rPr>
+        <w:t>clear;</w:t>
+      </w:r>
+      <w:proofErr w:type="gramEnd"/>
+    </w:p>
+    <w:p>
+      <w:pPr>
+        <w:autoSpaceDE w:val="0"/>
+        <w:autoSpaceDN w:val="0"/>
+        <w:adjustRightInd w:val="0"/>
+        <w:spacing w:after="0" w:line="240" w:lineRule="auto"/>
+        <w:rPr>
+          <w:rFonts w:ascii="Courier New" w:hAnsi="Courier New" w:cs="Courier New"/>
+          <w:sz w:val="24"/>
+          <w:szCs w:val="24"/>
+        </w:rPr>
+      </w:pPr>
+      <w:r>
+        <w:rPr>
+          <w:rFonts w:ascii="Courier New" w:hAnsi="Courier New" w:cs="Courier New"/>
+          <w:color w:val="000000"/>
+          <w:sz w:val="20"/>
+          <w:szCs w:val="20"/>
+        </w:rPr>
+        <w:t xml:space="preserve">close </w:t>
+      </w:r>
+      <w:proofErr w:type="gramStart"/>
+      <w:r>
+        <w:rPr>
+          <w:rFonts w:ascii="Courier New" w:hAnsi="Courier New" w:cs="Courier New"/>
+          <w:color w:val="A020F0"/>
+          <w:sz w:val="20"/>
+          <w:szCs w:val="20"/>
+        </w:rPr>
+        <w:t>all</w:t>
+      </w:r>
+      <w:r>
+        <w:rPr>
+          <w:rFonts w:ascii="Courier New" w:hAnsi="Courier New" w:cs="Courier New"/>
+          <w:color w:val="000000"/>
+          <w:sz w:val="20"/>
+          <w:szCs w:val="20"/>
+        </w:rPr>
+        <w:t>;</w:t>
+      </w:r>
+      <w:proofErr w:type="gramEnd"/>
+    </w:p>
+    <w:p>
+      <w:pPr>
+        <w:autoSpaceDE w:val="0"/>
+        <w:autoSpaceDN w:val="0"/>
+        <w:adjustRightInd w:val="0"/>
+        <w:spacing w:after="0" w:line="240" w:lineRule="auto"/>
+        <w:rPr>
+          <w:rFonts w:ascii="Courier New" w:hAnsi="Courier New" w:cs="Courier New"/>
+          <w:sz w:val="24"/>
+          <w:szCs w:val="24"/>
+        </w:rPr>
+      </w:pPr>
+      <w:r>
+        <w:rPr>
+          <w:rFonts w:ascii="Courier New" w:hAnsi="Courier New" w:cs="Courier New"/>
+          <w:color w:val="000000"/>
+          <w:sz w:val="20"/>
+          <w:szCs w:val="20"/>
+        </w:rPr>
+        <w:t xml:space="preserve"> </w:t>
+      </w:r>
+    </w:p>
+    <w:p>
+      <w:pPr>
+        <w:autoSpaceDE w:val="0"/>
+        <w:autoSpaceDN w:val="0"/>
+        <w:adjustRightInd w:val="0"/>
+        <w:spacing w:after="0" w:line="240" w:lineRule="auto"/>
+        <w:rPr>
+          <w:rFonts w:ascii="Courier New" w:hAnsi="Courier New" w:cs="Courier New"/>
+          <w:sz w:val="24"/>
+          <w:szCs w:val="24"/>
+        </w:rPr>
+      </w:pPr>
+      <w:r>
+        <w:rPr>
+          <w:rFonts w:ascii="Courier New" w:hAnsi="Courier New" w:cs="Courier New"/>
+          <w:color w:val="000000"/>
+          <w:sz w:val="20"/>
+          <w:szCs w:val="20"/>
+        </w:rPr>
+        <w:t xml:space="preserve">A = </w:t>
+      </w:r>
+      <w:proofErr w:type="spellStart"/>
+      <w:r>
+        <w:rPr>
+          <w:rFonts w:ascii="Courier New" w:hAnsi="Courier New" w:cs="Courier New"/>
+          <w:color w:val="000000"/>
+          <w:sz w:val="20"/>
+          <w:szCs w:val="20"/>
+        </w:rPr>
+        <w:t>imread</w:t>
+      </w:r>
+      <w:proofErr w:type="spellEnd"/>
+      <w:r>
+        <w:rPr>
+          <w:rFonts w:ascii="Courier New" w:hAnsi="Courier New" w:cs="Courier New"/>
+          <w:color w:val="000000"/>
+          <w:sz w:val="20"/>
+          <w:szCs w:val="20"/>
+        </w:rPr>
+        <w:t>(</w:t>
+      </w:r>
+      <w:r>
+        <w:rPr>
+          <w:rFonts w:ascii="Courier New" w:hAnsi="Courier New" w:cs="Courier New"/>
+          <w:color w:val="A020F0"/>
+          <w:sz w:val="20"/>
+          <w:szCs w:val="20"/>
+        </w:rPr>
+        <w:t>'</w:t>
+      </w:r>
+      <w:proofErr w:type="spellStart"/>
+      <w:r>
+        <w:rPr>
+          <w:rFonts w:ascii="Courier New" w:hAnsi="Courier New" w:cs="Courier New"/>
+          <w:color w:val="A020F0"/>
+          <w:sz w:val="20"/>
+          <w:szCs w:val="20"/>
+        </w:rPr>
+        <w:t>cameraman.tif</w:t>
+      </w:r>
+      <w:proofErr w:type="spellEnd"/>
+      <w:r>
+        <w:rPr>
+          <w:rFonts w:ascii="Courier New" w:hAnsi="Courier New" w:cs="Courier New"/>
+          <w:color w:val="A020F0"/>
+          <w:sz w:val="20"/>
+          <w:szCs w:val="20"/>
+        </w:rPr>
+        <w:t>'</w:t>
+      </w:r>
+      <w:proofErr w:type="gramStart"/>
+      <w:r>
+        <w:rPr>
+          <w:rFonts w:ascii="Courier New" w:hAnsi="Courier New" w:cs="Courier New"/>
+          <w:color w:val="000000"/>
+          <w:sz w:val="20"/>
+          <w:szCs w:val="20"/>
+        </w:rPr>
+        <w:t>);</w:t>
+      </w:r>
+      <w:proofErr w:type="gramEnd"/>
+    </w:p>
+    <w:p>
+      <w:pPr>
+        <w:autoSpaceDE w:val="0"/>
+        <w:autoSpaceDN w:val="0"/>
+        <w:adjustRightInd w:val="0"/>
+        <w:spacing w:after="0" w:line="240" w:lineRule="auto"/>
+        <w:rPr>
+          <w:rFonts w:ascii="Courier New" w:hAnsi="Courier New" w:cs="Courier New"/>
+          <w:sz w:val="24"/>
+          <w:szCs w:val="24"/>
+        </w:rPr>
+      </w:pPr>
+      <w:proofErr w:type="spellStart"/>
+      <w:r>
+        <w:rPr>
+          <w:rFonts w:ascii="Courier New" w:hAnsi="Courier New" w:cs="Courier New"/>
+          <w:color w:val="000000"/>
+          <w:sz w:val="20"/>
+          <w:szCs w:val="20"/>
+        </w:rPr>
+        <w:t>A_doub</w:t>
+      </w:r>
+      <w:proofErr w:type="spellEnd"/>
+      <w:r>
+        <w:rPr>
+          <w:rFonts w:ascii="Courier New" w:hAnsi="Courier New" w:cs="Courier New"/>
+          <w:color w:val="000000"/>
+          <w:sz w:val="20"/>
+          <w:szCs w:val="20"/>
+        </w:rPr>
+        <w:t xml:space="preserve"> = double (A</w:t>
+      </w:r>
+      <w:proofErr w:type="gramStart"/>
+      <w:r>
+        <w:rPr>
+          <w:rFonts w:ascii="Courier New" w:hAnsi="Courier New" w:cs="Courier New"/>
+          <w:color w:val="000000"/>
+          <w:sz w:val="20"/>
+          <w:szCs w:val="20"/>
+        </w:rPr>
+        <w:t>);</w:t>
+      </w:r>
+      <w:proofErr w:type="gramEnd"/>
+    </w:p>
+    <w:p>
+      <w:pPr>
+        <w:autoSpaceDE w:val="0"/>
+        <w:autoSpaceDN w:val="0"/>
+        <w:adjustRightInd w:val="0"/>
+        <w:spacing w:after="0" w:line="240" w:lineRule="auto"/>
+        <w:rPr>
+          <w:rFonts w:ascii="Courier New" w:hAnsi="Courier New" w:cs="Courier New"/>
+          <w:sz w:val="24"/>
+          <w:szCs w:val="24"/>
+        </w:rPr>
+      </w:pPr>
+      <w:r>
+        <w:rPr>
+          <w:rFonts w:ascii="Courier New" w:hAnsi="Courier New" w:cs="Courier New"/>
+          <w:color w:val="000000"/>
+          <w:sz w:val="20"/>
+          <w:szCs w:val="20"/>
+        </w:rPr>
+        <w:t xml:space="preserve"> </w:t>
+      </w:r>
+    </w:p>
+    <w:p>
+      <w:pPr>
+        <w:autoSpaceDE w:val="0"/>
+        <w:autoSpaceDN w:val="0"/>
+        <w:adjustRightInd w:val="0"/>
+        <w:spacing w:after="0" w:line="240" w:lineRule="auto"/>
+        <w:rPr>
+          <w:rFonts w:ascii="Courier New" w:hAnsi="Courier New" w:cs="Courier New"/>
+          <w:sz w:val="24"/>
+          <w:szCs w:val="24"/>
+        </w:rPr>
+      </w:pPr>
+      <w:r>
+        <w:rPr>
+          <w:rFonts w:ascii="Courier New" w:hAnsi="Courier New" w:cs="Courier New"/>
+          <w:color w:val="000000"/>
+          <w:sz w:val="20"/>
+          <w:szCs w:val="20"/>
+        </w:rPr>
+        <w:t xml:space="preserve">X_DCT = </w:t>
+      </w:r>
+      <w:proofErr w:type="spellStart"/>
+      <w:r>
+        <w:rPr>
+          <w:rFonts w:ascii="Courier New" w:hAnsi="Courier New" w:cs="Courier New"/>
+          <w:color w:val="000000"/>
+          <w:sz w:val="20"/>
+          <w:szCs w:val="20"/>
+        </w:rPr>
+        <w:t>dct</w:t>
+      </w:r>
+      <w:proofErr w:type="spellEnd"/>
+      <w:r>
+        <w:rPr>
+          <w:rFonts w:ascii="Courier New" w:hAnsi="Courier New" w:cs="Courier New"/>
+          <w:color w:val="000000"/>
+          <w:sz w:val="20"/>
+          <w:szCs w:val="20"/>
+        </w:rPr>
+        <w:t>(</w:t>
+      </w:r>
+      <w:proofErr w:type="spellStart"/>
+      <w:r>
+        <w:rPr>
+          <w:rFonts w:ascii="Courier New" w:hAnsi="Courier New" w:cs="Courier New"/>
+          <w:color w:val="000000"/>
+          <w:sz w:val="20"/>
+          <w:szCs w:val="20"/>
+        </w:rPr>
+        <w:t>A_doub</w:t>
+      </w:r>
+      <w:proofErr w:type="spellEnd"/>
+      <w:proofErr w:type="gramStart"/>
+      <w:r>
+        <w:rPr>
+          <w:rFonts w:ascii="Courier New" w:hAnsi="Courier New" w:cs="Courier New"/>
+          <w:color w:val="000000"/>
+          <w:sz w:val="20"/>
+          <w:szCs w:val="20"/>
+        </w:rPr>
+        <w:t>);</w:t>
+      </w:r>
+      <w:proofErr w:type="gramEnd"/>
+    </w:p>
+    <w:p>
+      <w:pPr>
+        <w:autoSpaceDE w:val="0"/>
+        <w:autoSpaceDN w:val="0"/>
+        <w:adjustRightInd w:val="0"/>
+        <w:spacing w:after="0" w:line="240" w:lineRule="auto"/>
+        <w:rPr>
+          <w:rFonts w:ascii="Courier New" w:hAnsi="Courier New" w:cs="Courier New"/>
+          <w:sz w:val="24"/>
+          <w:szCs w:val="24"/>
+        </w:rPr>
+      </w:pPr>
+      <w:r>
+        <w:rPr>
+          <w:rFonts w:ascii="Courier New" w:hAnsi="Courier New" w:cs="Courier New"/>
+          <w:color w:val="000000"/>
+          <w:sz w:val="20"/>
+          <w:szCs w:val="20"/>
+        </w:rPr>
+        <w:t xml:space="preserve">X_DFT = </w:t>
+      </w:r>
+      <w:proofErr w:type="spellStart"/>
+      <w:r>
+        <w:rPr>
+          <w:rFonts w:ascii="Courier New" w:hAnsi="Courier New" w:cs="Courier New"/>
+          <w:color w:val="000000"/>
+          <w:sz w:val="20"/>
+          <w:szCs w:val="20"/>
+        </w:rPr>
+        <w:t>fft</w:t>
+      </w:r>
+      <w:proofErr w:type="spellEnd"/>
+      <w:r>
+        <w:rPr>
+          <w:rFonts w:ascii="Courier New" w:hAnsi="Courier New" w:cs="Courier New"/>
+          <w:color w:val="000000"/>
+          <w:sz w:val="20"/>
+          <w:szCs w:val="20"/>
+        </w:rPr>
+        <w:t>(</w:t>
+      </w:r>
+      <w:proofErr w:type="spellStart"/>
+      <w:r>
+        <w:rPr>
+          <w:rFonts w:ascii="Courier New" w:hAnsi="Courier New" w:cs="Courier New"/>
+          <w:color w:val="000000"/>
+          <w:sz w:val="20"/>
+          <w:szCs w:val="20"/>
+        </w:rPr>
+        <w:t>A_doub</w:t>
+      </w:r>
+      <w:proofErr w:type="spellEnd"/>
+      <w:proofErr w:type="gramStart"/>
+      <w:r>
+        <w:rPr>
+          <w:rFonts w:ascii="Courier New" w:hAnsi="Courier New" w:cs="Courier New"/>
+          <w:color w:val="000000"/>
+          <w:sz w:val="20"/>
+          <w:szCs w:val="20"/>
+        </w:rPr>
+        <w:t>);</w:t>
+      </w:r>
+      <w:proofErr w:type="gramEnd"/>
+    </w:p>
+    <w:p>
+      <w:pPr>
+        <w:autoSpaceDE w:val="0"/>
+        <w:autoSpaceDN w:val="0"/>
+        <w:adjustRightInd w:val="0"/>
+        <w:spacing w:after="0" w:line="240" w:lineRule="auto"/>
+        <w:rPr>
+          <w:rFonts w:ascii="Courier New" w:hAnsi="Courier New" w:cs="Courier New"/>
+          <w:sz w:val="24"/>
+          <w:szCs w:val="24"/>
+        </w:rPr>
+      </w:pPr>
+      <w:r>
+        <w:rPr>
+          <w:rFonts w:ascii="Courier New" w:hAnsi="Courier New" w:cs="Courier New"/>
+          <w:color w:val="000000"/>
+          <w:sz w:val="20"/>
+          <w:szCs w:val="20"/>
+        </w:rPr>
+        <w:t xml:space="preserve"> </w:t>
+      </w:r>
+    </w:p>
+    <w:p>
+      <w:pPr>
+        <w:autoSpaceDE w:val="0"/>
+        <w:autoSpaceDN w:val="0"/>
+        <w:adjustRightInd w:val="0"/>
+        <w:spacing w:after="0" w:line="240" w:lineRule="auto"/>
+        <w:rPr>
+          <w:rFonts w:ascii="Courier New" w:hAnsi="Courier New" w:cs="Courier New"/>
+          <w:sz w:val="24"/>
+          <w:szCs w:val="24"/>
+        </w:rPr>
+      </w:pPr>
+      <w:proofErr w:type="spellStart"/>
+      <w:r>
+        <w:rPr>
+          <w:rFonts w:ascii="Courier New" w:hAnsi="Courier New" w:cs="Courier New"/>
+          <w:color w:val="000000"/>
+          <w:sz w:val="20"/>
+          <w:szCs w:val="20"/>
+        </w:rPr>
+        <w:t>X_DFT_real</w:t>
+      </w:r>
+      <w:proofErr w:type="spellEnd"/>
+      <w:r>
+        <w:rPr>
+          <w:rFonts w:ascii="Courier New" w:hAnsi="Courier New" w:cs="Courier New"/>
+          <w:color w:val="000000"/>
+          <w:sz w:val="20"/>
+          <w:szCs w:val="20"/>
+        </w:rPr>
+        <w:t xml:space="preserve"> = abs(X_DFT)</w:t>
+      </w:r>
+    </w:p>
+    <w:p>
+      <w:pPr>
+        <w:autoSpaceDE w:val="0"/>
+        <w:autoSpaceDN w:val="0"/>
+        <w:adjustRightInd w:val="0"/>
+        <w:spacing w:after="0" w:line="240" w:lineRule="auto"/>
+        <w:rPr>
+          <w:rFonts w:ascii="Courier New" w:hAnsi="Courier New" w:cs="Courier New"/>
+          <w:sz w:val="24"/>
+          <w:szCs w:val="24"/>
+        </w:rPr>
+      </w:pPr>
+      <w:r>
+        <w:rPr>
+          <w:rFonts w:ascii="Courier New" w:hAnsi="Courier New" w:cs="Courier New"/>
+          <w:color w:val="000000"/>
+          <w:sz w:val="20"/>
+          <w:szCs w:val="20"/>
+        </w:rPr>
+        <w:t xml:space="preserve"> </w:t>
+      </w:r>
+    </w:p>
+    <w:p>
+      <w:pPr>
+        <w:autoSpaceDE w:val="0"/>
+        <w:autoSpaceDN w:val="0"/>
+        <w:adjustRightInd w:val="0"/>
+        <w:spacing w:after="0" w:line="240" w:lineRule="auto"/>
+        <w:rPr>
+          <w:rFonts w:ascii="Courier New" w:hAnsi="Courier New" w:cs="Courier New"/>
+          <w:sz w:val="24"/>
+          <w:szCs w:val="24"/>
+        </w:rPr>
+      </w:pPr>
+      <w:r>
+        <w:rPr>
+          <w:rFonts w:ascii="Courier New" w:hAnsi="Courier New" w:cs="Courier New"/>
+          <w:color w:val="000000"/>
+          <w:sz w:val="20"/>
+          <w:szCs w:val="20"/>
+        </w:rPr>
+        <w:t xml:space="preserve"> </w:t>
+      </w:r>
+    </w:p>
+    <w:p>
+      <w:pPr>
+        <w:autoSpaceDE w:val="0"/>
+        <w:autoSpaceDN w:val="0"/>
+        <w:adjustRightInd w:val="0"/>
+        <w:spacing w:after="0" w:line="240" w:lineRule="auto"/>
+        <w:rPr>
+          <w:rFonts w:ascii="Courier New" w:hAnsi="Courier New" w:cs="Courier New"/>
+          <w:sz w:val="24"/>
+          <w:szCs w:val="24"/>
+        </w:rPr>
+      </w:pPr>
+      <w:proofErr w:type="gramStart"/>
+      <w:r>
+        <w:rPr>
+          <w:rFonts w:ascii="Courier New" w:hAnsi="Courier New" w:cs="Courier New"/>
+          <w:color w:val="000000"/>
+          <w:sz w:val="20"/>
+          <w:szCs w:val="20"/>
+        </w:rPr>
+        <w:lastRenderedPageBreak/>
+        <w:t>figure(</w:t>
+      </w:r>
+      <w:proofErr w:type="gramEnd"/>
+      <w:r>
+        <w:rPr>
+          <w:rFonts w:ascii="Courier New" w:hAnsi="Courier New" w:cs="Courier New"/>
+          <w:color w:val="000000"/>
+          <w:sz w:val="20"/>
+          <w:szCs w:val="20"/>
+        </w:rPr>
+        <w:t>1)</w:t>
+      </w:r>
+    </w:p>
+    <w:p>
+      <w:pPr>
+        <w:autoSpaceDE w:val="0"/>
+        <w:autoSpaceDN w:val="0"/>
+        <w:adjustRightInd w:val="0"/>
+        <w:spacing w:after="0" w:line="240" w:lineRule="auto"/>
+        <w:rPr>
+          <w:rFonts w:ascii="Courier New" w:hAnsi="Courier New" w:cs="Courier New"/>
+          <w:sz w:val="24"/>
+          <w:szCs w:val="24"/>
+        </w:rPr>
+      </w:pPr>
+      <w:r>
+        <w:rPr>
+          <w:rFonts w:ascii="Courier New" w:hAnsi="Courier New" w:cs="Courier New"/>
+          <w:color w:val="000000"/>
+          <w:sz w:val="20"/>
+          <w:szCs w:val="20"/>
+        </w:rPr>
+        <w:t>h = surf(X_DCT)</w:t>
+      </w:r>
+    </w:p>
+    <w:p>
+      <w:pPr>
+        <w:autoSpaceDE w:val="0"/>
+        <w:autoSpaceDN w:val="0"/>
+        <w:adjustRightInd w:val="0"/>
+        <w:spacing w:after="0" w:line="240" w:lineRule="auto"/>
+        <w:rPr>
+          <w:rFonts w:ascii="Courier New" w:hAnsi="Courier New" w:cs="Courier New"/>
+          <w:sz w:val="24"/>
+          <w:szCs w:val="24"/>
+        </w:rPr>
+      </w:pPr>
+      <w:proofErr w:type="gramStart"/>
+      <w:r>
+        <w:rPr>
+          <w:rFonts w:ascii="Courier New" w:hAnsi="Courier New" w:cs="Courier New"/>
+          <w:color w:val="000000"/>
+          <w:sz w:val="20"/>
+          <w:szCs w:val="20"/>
+        </w:rPr>
+        <w:t>title(</w:t>
+      </w:r>
+      <w:proofErr w:type="gramEnd"/>
+      <w:r>
+        <w:rPr>
+          <w:rFonts w:ascii="Courier New" w:hAnsi="Courier New" w:cs="Courier New"/>
+          <w:color w:val="A020F0"/>
+          <w:sz w:val="20"/>
+          <w:szCs w:val="20"/>
+        </w:rPr>
+        <w:t>'DCT of Cameraman'</w:t>
+      </w:r>
+      <w:r>
+        <w:rPr>
+          <w:rFonts w:ascii="Courier New" w:hAnsi="Courier New" w:cs="Courier New"/>
+          <w:color w:val="000000"/>
+          <w:sz w:val="20"/>
+          <w:szCs w:val="20"/>
+        </w:rPr>
+        <w:t>)</w:t>
+      </w:r>
+    </w:p>
+    <w:p>
+      <w:pPr>
+        <w:autoSpaceDE w:val="0"/>
+        <w:autoSpaceDN w:val="0"/>
+        <w:adjustRightInd w:val="0"/>
+        <w:spacing w:after="0" w:line="240" w:lineRule="auto"/>
+        <w:rPr>
+          <w:rFonts w:ascii="Courier New" w:hAnsi="Courier New" w:cs="Courier New"/>
+          <w:sz w:val="24"/>
+          <w:szCs w:val="24"/>
+        </w:rPr>
+      </w:pPr>
+      <w:r>
+        <w:rPr>
+          <w:rFonts w:ascii="Courier New" w:hAnsi="Courier New" w:cs="Courier New"/>
+          <w:color w:val="000000"/>
+          <w:sz w:val="20"/>
+          <w:szCs w:val="20"/>
+        </w:rPr>
+        <w:t xml:space="preserve"> </w:t>
+      </w:r>
+    </w:p>
+    <w:p>
+      <w:pPr>
+        <w:autoSpaceDE w:val="0"/>
+        <w:autoSpaceDN w:val="0"/>
+        <w:adjustRightInd w:val="0"/>
+        <w:spacing w:after="0" w:line="240" w:lineRule="auto"/>
+        <w:rPr>
+          <w:rFonts w:ascii="Courier New" w:hAnsi="Courier New" w:cs="Courier New"/>
+          <w:sz w:val="24"/>
+          <w:szCs w:val="24"/>
+        </w:rPr>
+      </w:pPr>
+      <w:r>
+        <w:rPr>
+          <w:rFonts w:ascii="Courier New" w:hAnsi="Courier New" w:cs="Courier New"/>
+          <w:color w:val="000000"/>
+          <w:sz w:val="20"/>
+          <w:szCs w:val="20"/>
+        </w:rPr>
+        <w:t>set(h,</w:t>
+      </w:r>
+      <w:r>
+        <w:rPr>
+          <w:rFonts w:ascii="Courier New" w:hAnsi="Courier New" w:cs="Courier New"/>
+          <w:color w:val="A020F0"/>
+          <w:sz w:val="20"/>
+          <w:szCs w:val="20"/>
+        </w:rPr>
+        <w:t>'</w:t>
+      </w:r>
+      <w:proofErr w:type="spellStart"/>
+      <w:r>
+        <w:rPr>
+          <w:rFonts w:ascii="Courier New" w:hAnsi="Courier New" w:cs="Courier New"/>
+          <w:color w:val="A020F0"/>
+          <w:sz w:val="20"/>
+          <w:szCs w:val="20"/>
+        </w:rPr>
+        <w:t>LineStyle</w:t>
+      </w:r>
+      <w:proofErr w:type="spellEnd"/>
+      <w:r>
+        <w:rPr>
+          <w:rFonts w:ascii="Courier New" w:hAnsi="Courier New" w:cs="Courier New"/>
+          <w:color w:val="A020F0"/>
+          <w:sz w:val="20"/>
+          <w:szCs w:val="20"/>
+        </w:rPr>
+        <w:t>'</w:t>
+      </w:r>
+      <w:r>
+        <w:rPr>
+          <w:rFonts w:ascii="Courier New" w:hAnsi="Courier New" w:cs="Courier New"/>
+          <w:color w:val="000000"/>
+          <w:sz w:val="20"/>
+          <w:szCs w:val="20"/>
+        </w:rPr>
+        <w:t>,</w:t>
+      </w:r>
+      <w:r>
+        <w:rPr>
+          <w:rFonts w:ascii="Courier New" w:hAnsi="Courier New" w:cs="Courier New"/>
+          <w:color w:val="A020F0"/>
+          <w:sz w:val="20"/>
+          <w:szCs w:val="20"/>
+        </w:rPr>
+        <w:t>'none'</w:t>
+      </w:r>
+      <w:r>
+        <w:rPr>
+          <w:rFonts w:ascii="Courier New" w:hAnsi="Courier New" w:cs="Courier New"/>
+          <w:color w:val="000000"/>
+          <w:sz w:val="20"/>
+          <w:szCs w:val="20"/>
+        </w:rPr>
+        <w:t>)</w:t>
+      </w:r>
+    </w:p>
+    <w:p>
+      <w:pPr>
+        <w:autoSpaceDE w:val="0"/>
+        <w:autoSpaceDN w:val="0"/>
+        <w:adjustRightInd w:val="0"/>
+        <w:spacing w:after="0" w:line="240" w:lineRule="auto"/>
+        <w:rPr>
+          <w:rFonts w:ascii="Courier New" w:hAnsi="Courier New" w:cs="Courier New"/>
+          <w:sz w:val="24"/>
+          <w:szCs w:val="24"/>
+        </w:rPr>
+      </w:pPr>
+      <w:r>
+        <w:rPr>
+          <w:rFonts w:ascii="Courier New" w:hAnsi="Courier New" w:cs="Courier New"/>
+          <w:color w:val="000000"/>
+          <w:sz w:val="20"/>
+          <w:szCs w:val="20"/>
+        </w:rPr>
+        <w:t xml:space="preserve"> </w:t>
+      </w:r>
+    </w:p>
+    <w:p>
+      <w:pPr>
+        <w:autoSpaceDE w:val="0"/>
+        <w:autoSpaceDN w:val="0"/>
+        <w:adjustRightInd w:val="0"/>
+        <w:spacing w:after="0" w:line="240" w:lineRule="auto"/>
+        <w:rPr>
+          <w:rFonts w:ascii="Courier New" w:hAnsi="Courier New" w:cs="Courier New"/>
+          <w:sz w:val="24"/>
+          <w:szCs w:val="24"/>
+        </w:rPr>
+      </w:pPr>
+      <w:proofErr w:type="gramStart"/>
+      <w:r>
+        <w:rPr>
+          <w:rFonts w:ascii="Courier New" w:hAnsi="Courier New" w:cs="Courier New"/>
+          <w:color w:val="000000"/>
+          <w:sz w:val="20"/>
+          <w:szCs w:val="20"/>
+        </w:rPr>
+        <w:t>figure(</w:t>
+      </w:r>
+      <w:proofErr w:type="gramEnd"/>
+      <w:r>
+        <w:rPr>
+          <w:rFonts w:ascii="Courier New" w:hAnsi="Courier New" w:cs="Courier New"/>
+          <w:color w:val="000000"/>
+          <w:sz w:val="20"/>
+          <w:szCs w:val="20"/>
+        </w:rPr>
+        <w:t>2)</w:t>
+      </w:r>
+    </w:p>
+    <w:p>
+      <w:pPr>
+        <w:autoSpaceDE w:val="0"/>
+        <w:autoSpaceDN w:val="0"/>
+        <w:adjustRightInd w:val="0"/>
+        <w:spacing w:after="0" w:line="240" w:lineRule="auto"/>
+        <w:rPr>
+          <w:rFonts w:ascii="Courier New" w:hAnsi="Courier New" w:cs="Courier New"/>
+          <w:sz w:val="24"/>
+          <w:szCs w:val="24"/>
+        </w:rPr>
+      </w:pPr>
+      <w:r>
+        <w:rPr>
+          <w:rFonts w:ascii="Courier New" w:hAnsi="Courier New" w:cs="Courier New"/>
+          <w:color w:val="000000"/>
+          <w:sz w:val="20"/>
+          <w:szCs w:val="20"/>
+        </w:rPr>
+        <w:t>g = surf(</w:t>
+      </w:r>
+      <w:proofErr w:type="spellStart"/>
+      <w:r>
+        <w:rPr>
+          <w:rFonts w:ascii="Courier New" w:hAnsi="Courier New" w:cs="Courier New"/>
+          <w:color w:val="000000"/>
+          <w:sz w:val="20"/>
+          <w:szCs w:val="20"/>
+        </w:rPr>
+        <w:t>X_DFT_real</w:t>
+      </w:r>
+      <w:proofErr w:type="spellEnd"/>
+      <w:r>
+        <w:rPr>
+          <w:rFonts w:ascii="Courier New" w:hAnsi="Courier New" w:cs="Courier New"/>
+          <w:color w:val="000000"/>
+          <w:sz w:val="20"/>
+          <w:szCs w:val="20"/>
+        </w:rPr>
+        <w:t>)</w:t>
+      </w:r>
+    </w:p>
+    <w:p>
+      <w:pPr>
+        <w:autoSpaceDE w:val="0"/>
+        <w:autoSpaceDN w:val="0"/>
+        <w:adjustRightInd w:val="0"/>
+        <w:spacing w:after="0" w:line="240" w:lineRule="auto"/>
+        <w:rPr>
+          <w:rFonts w:ascii="Courier New" w:hAnsi="Courier New" w:cs="Courier New"/>
+          <w:sz w:val="24"/>
+          <w:szCs w:val="24"/>
+        </w:rPr>
+      </w:pPr>
+      <w:proofErr w:type="gramStart"/>
+      <w:r>
+        <w:rPr>
+          <w:rFonts w:ascii="Courier New" w:hAnsi="Courier New" w:cs="Courier New"/>
+          <w:color w:val="000000"/>
+          <w:sz w:val="20"/>
+          <w:szCs w:val="20"/>
+        </w:rPr>
+        <w:t>title(</w:t>
+      </w:r>
+      <w:proofErr w:type="gramEnd"/>
+      <w:r>
+        <w:rPr>
+          <w:rFonts w:ascii="Courier New" w:hAnsi="Courier New" w:cs="Courier New"/>
+          <w:color w:val="A020F0"/>
+          <w:sz w:val="20"/>
+          <w:szCs w:val="20"/>
+        </w:rPr>
+        <w:t>'DFT of Cameraman'</w:t>
+      </w:r>
+      <w:r>
+        <w:rPr>
+          <w:rFonts w:ascii="Courier New" w:hAnsi="Courier New" w:cs="Courier New"/>
+          <w:color w:val="000000"/>
+          <w:sz w:val="20"/>
+          <w:szCs w:val="20"/>
+        </w:rPr>
+        <w:t>)</w:t>
+      </w:r>
+    </w:p>
+    <w:p>
+      <w:pPr>
+        <w:autoSpaceDE w:val="0"/>
+        <w:autoSpaceDN w:val="0"/>
+        <w:adjustRightInd w:val="0"/>
+        <w:spacing w:after="0" w:line="240" w:lineRule="auto"/>
+        <w:rPr>
+          <w:rFonts w:ascii="Courier New" w:hAnsi="Courier New" w:cs="Courier New"/>
+          <w:sz w:val="24"/>
+          <w:szCs w:val="24"/>
+        </w:rPr>
+      </w:pPr>
+      <w:r>
+        <w:rPr>
+          <w:rFonts w:ascii="Courier New" w:hAnsi="Courier New" w:cs="Courier New"/>
+          <w:color w:val="000000"/>
+          <w:sz w:val="20"/>
+          <w:szCs w:val="20"/>
+        </w:rPr>
+        <w:t xml:space="preserve"> </w:t>
+      </w:r>
+    </w:p>
+    <w:p>
+      <w:pPr>
+        <w:autoSpaceDE w:val="0"/>
+        <w:autoSpaceDN w:val="0"/>
+        <w:adjustRightInd w:val="0"/>
+        <w:spacing w:after="0" w:line="240" w:lineRule="auto"/>
+        <w:rPr>
+          <w:rFonts w:ascii="Courier New" w:hAnsi="Courier New" w:cs="Courier New"/>
+          <w:sz w:val="24"/>
+          <w:szCs w:val="24"/>
+        </w:rPr>
+      </w:pPr>
+      <w:r>
+        <w:rPr>
+          <w:rFonts w:ascii="Courier New" w:hAnsi="Courier New" w:cs="Courier New"/>
+          <w:color w:val="000000"/>
+          <w:sz w:val="20"/>
+          <w:szCs w:val="20"/>
+        </w:rPr>
+        <w:t>set(g,</w:t>
+      </w:r>
+      <w:r>
+        <w:rPr>
+          <w:rFonts w:ascii="Courier New" w:hAnsi="Courier New" w:cs="Courier New"/>
+          <w:color w:val="A020F0"/>
+          <w:sz w:val="20"/>
+          <w:szCs w:val="20"/>
+        </w:rPr>
+        <w:t>'</w:t>
+      </w:r>
+      <w:proofErr w:type="spellStart"/>
+      <w:r>
+        <w:rPr>
+          <w:rFonts w:ascii="Courier New" w:hAnsi="Courier New" w:cs="Courier New"/>
+          <w:color w:val="A020F0"/>
+          <w:sz w:val="20"/>
+          <w:szCs w:val="20"/>
+        </w:rPr>
+        <w:t>LineStyle</w:t>
+      </w:r>
+      <w:proofErr w:type="spellEnd"/>
+      <w:r>
+        <w:rPr>
+          <w:rFonts w:ascii="Courier New" w:hAnsi="Courier New" w:cs="Courier New"/>
+          <w:color w:val="A020F0"/>
+          <w:sz w:val="20"/>
+          <w:szCs w:val="20"/>
+        </w:rPr>
+        <w:t>'</w:t>
+      </w:r>
+      <w:r>
+        <w:rPr>
+          <w:rFonts w:ascii="Courier New" w:hAnsi="Courier New" w:cs="Courier New"/>
+          <w:color w:val="000000"/>
+          <w:sz w:val="20"/>
+          <w:szCs w:val="20"/>
+        </w:rPr>
+        <w:t>,</w:t>
+      </w:r>
+      <w:r>
+        <w:rPr>
+          <w:rFonts w:ascii="Courier New" w:hAnsi="Courier New" w:cs="Courier New"/>
+          <w:color w:val="A020F0"/>
+          <w:sz w:val="20"/>
+          <w:szCs w:val="20"/>
+        </w:rPr>
+        <w:t>'none'</w:t>
+      </w:r>
+      <w:r>
+        <w:rPr>
+          <w:rFonts w:ascii="Courier New" w:hAnsi="Courier New" w:cs="Courier New"/>
+          <w:color w:val="000000"/>
+          <w:sz w:val="20"/>
+          <w:szCs w:val="20"/>
+        </w:rPr>
+        <w:t>)</w:t>
+      </w:r>
+    </w:p>
+    <w:p>
+      <w:r>
+        <w:drawing>
+          <wp:inline distT="0" distB="0" distL="0" distR="0" wp14:anchorId="1AFA18FB" wp14:editId="079D0943">
+            <wp:extent cx="5334000" cy="4000500"/>
+            <wp:effectExtent l="0" t="0" r="0" b="0"/>
+            <wp:docPr id="11" name="Picture 11" descr="Chart, histogram&#10;&#10;Description automatically generated"/>
+            <wp:cNvGraphicFramePr>
+              <a:graphicFrameLocks xmlns:a="http://schemas.openxmlformats.org/drawingml/2006/main" noChangeAspect="1"/>
+            </wp:cNvGraphicFramePr>
+            <a:graphic xmlns:a="http://schemas.openxmlformats.org/drawingml/2006/main">
+              <a:graphicData uri="http://schemas.openxmlformats.org/drawingml/2006/picture">
+                <pic:pic xmlns:pic="http://schemas.openxmlformats.org/drawingml/2006/picture">
+                  <pic:nvPicPr>
+                    <pic:cNvPr id="11" name="Picture 11" descr="Chart, histogram&#10;&#10;Description automatically generated"/>
+                    <pic:cNvPicPr/>
+                  </pic:nvPicPr>
+                  <pic:blipFill>
+                    <a:blip r:embed="rId7"/>
+                    <a:stretch>
+                      <a:fillRect/>
+                    </a:stretch>
+                  </pic:blipFill>
+                  <pic:spPr>
+                    <a:xfrm>
+                      <a:off x="0" y="0"/>
+                      <a:ext cx="5334000" cy="4000500"/>
+                    </a:xfrm>
+                    <a:prstGeom prst="rect">
+                      <a:avLst/>
+                    </a:prstGeom>
+                  </pic:spPr>
+                </pic:pic>
+              </a:graphicData>
+            </a:graphic>
+          </wp:inline>
+        </w:drawing>
+      </w:r>
+    </w:p>
+    <w:p>
+      <w:r>
+        <w:lastRenderedPageBreak/>
+        <w:drawing>
+          <wp:inline distT="0" distB="0" distL="0" distR="0" wp14:anchorId="45BC04BE" wp14:editId="590EC5AA">
+            <wp:extent cx="5334000" cy="4000500"/>
+            <wp:effectExtent l="0" t="0" r="0" b="0"/>
+            <wp:docPr id="12" name="Picture 12" descr="Chart, histogram&#10;&#10;Description automatically generated"/>
+            <wp:cNvGraphicFramePr>
+              <a:graphicFrameLocks xmlns:a="http://schemas.openxmlformats.org/drawingml/2006/main" noChangeAspect="1"/>
+            </wp:cNvGraphicFramePr>
+            <a:graphic xmlns:a="http://schemas.openxmlformats.org/drawingml/2006/main">
+              <a:graphicData uri="http://schemas.openxmlformats.org/drawingml/2006/picture">
+                <pic:pic xmlns:pic="http://schemas.openxmlformats.org/drawingml/2006/picture">
+                  <pic:nvPicPr>
+                    <pic:cNvPr id="12" name="Picture 12" descr="Chart, histogram&#10;&#10;Description automatically generated"/>
+                    <pic:cNvPicPr/>
+                  </pic:nvPicPr>
+                  <pic:blipFill>
+                    <a:blip r:embed="rId8"/>
+                    <a:stretch>
+                      <a:fillRect/>
+                    </a:stretch>
+                  </pic:blipFill>
+                  <pic:spPr>
+                    <a:xfrm>
+                      <a:off x="0" y="0"/>
+                      <a:ext cx="5334000" cy="4000500"/>
+                    </a:xfrm>
+                    <a:prstGeom prst="rect">
+                      <a:avLst/>
+                    </a:prstGeom>
+                  </pic:spPr>
+                </pic:pic>
+              </a:graphicData>
+            </a:graphic>
+          </wp:inline>
+        </w:drawing>
+      </w:r>
+    </w:p>
+    <w:p/>
+    <w:p>
+      <w:r>
         <w:t>Problem 2:</w:t>
       </w:r>
     </w:p>
@@ -281,7 +1638,6 @@
         <w:rPr>
           <w:noProof/>
         </w:rPr>
-        <w:lastRenderedPageBreak/>
         <w:drawing>
           <wp:inline distT="0" distB="0" distL="0" distR="0" wp14:anchorId="38564839" wp14:editId="28A72087">
             <wp:extent cx="5943600" cy="4436110"/>
@@ -298,7 +1654,7 @@
                     <pic:cNvPicPr/>
                   </pic:nvPicPr>
                   <pic:blipFill>
-                    <a:blip r:embed="rId7"/>
+                    <a:blip r:embed="rId9"/>
                     <a:stretch>
                       <a:fillRect/>
                     </a:stretch>
@@ -448,7 +1804,7 @@
                     <pic:cNvPicPr/>
                   </pic:nvPicPr>
                   <pic:blipFill>
-                    <a:blip r:embed="rId8"/>
+                    <a:blip r:embed="rId10"/>
                     <a:stretch>
                       <a:fillRect/>
                     </a:stretch>
@@ -3803,7 +5159,7 @@
                     </pic:cNvPicPr>
                   </pic:nvPicPr>
                   <pic:blipFill>
-                    <a:blip r:embed="rId9">
+                    <a:blip r:embed="rId11">
                       <a:extLst>
                         <a:ext uri="{28A0092B-C50C-407E-A947-70E740481C1C}">
                           <a14:useLocalDpi xmlns:a14="http://schemas.microsoft.com/office/drawing/2010/main" val="0"/>
@@ -4034,7 +5390,7 @@
                     <pic:cNvPicPr/>
                   </pic:nvPicPr>
                   <pic:blipFill>
-                    <a:blip r:embed="rId10"/>
+                    <a:blip r:embed="rId12"/>
                     <a:stretch>
                       <a:fillRect/>
                     </a:stretch>
@@ -4208,11 +5564,19 @@
           <w:rFonts w:cstheme="minorHAnsi"/>
         </w:rPr>
       </w:pPr>
+      <w:proofErr w:type="gramStart"/>
       <w:r>
         <w:rPr>
           <w:rFonts w:cstheme="minorHAnsi"/>
         </w:rPr>
-        <w:t>In order to mitigate any effects of ill-conditioned matrices when approximating the desired signal f, the power spectrums of the noise and undegraded image are added to the calculation of f.</w:t>
+        <w:t>In order to</w:t>
+      </w:r>
+      <w:proofErr w:type="gramEnd"/>
+      <w:r>
+        <w:rPr>
+          <w:rFonts w:cstheme="minorHAnsi"/>
+        </w:rPr>
+        <w:t xml:space="preserve"> mitigate any effects of ill-conditioned matrices when approximating the desired signal f, the power spectrums of the noise and undegraded image are added to the calculation of f.</w:t>
       </w:r>
     </w:p>
     <w:p>
@@ -8586,7 +9950,7 @@
                     </pic:cNvPicPr>
                   </pic:nvPicPr>
                   <pic:blipFill>
-                    <a:blip r:embed="rId11">
+                    <a:blip r:embed="rId13">
                       <a:extLst>
                         <a:ext uri="{28A0092B-C50C-407E-A947-70E740481C1C}">
                           <a14:useLocalDpi xmlns:a14="http://schemas.microsoft.com/office/drawing/2010/main" val="0"/>
@@ -8673,7 +10037,7 @@
                     </pic:cNvPicPr>
                   </pic:nvPicPr>
                   <pic:blipFill>
-                    <a:blip r:embed="rId12" cstate="print">
+                    <a:blip r:embed="rId14" cstate="print">
                       <a:extLst>
                         <a:ext uri="{28A0092B-C50C-407E-A947-70E740481C1C}">
                           <a14:useLocalDpi xmlns:a14="http://schemas.microsoft.com/office/drawing/2010/main" val="0"/>
@@ -8803,7 +10167,7 @@
                     </pic:cNvPicPr>
                   </pic:nvPicPr>
                   <pic:blipFill>
-                    <a:blip r:embed="rId13">
+                    <a:blip r:embed="rId15">
                       <a:extLst>
                         <a:ext uri="{28A0092B-C50C-407E-A947-70E740481C1C}">
                           <a14:useLocalDpi xmlns:a14="http://schemas.microsoft.com/office/drawing/2010/main" val="0"/>
@@ -8876,7 +10240,7 @@
                     </pic:cNvPicPr>
                   </pic:nvPicPr>
                   <pic:blipFill>
-                    <a:blip r:embed="rId14">
+                    <a:blip r:embed="rId16">
                       <a:extLst>
                         <a:ext uri="{28A0092B-C50C-407E-A947-70E740481C1C}">
                           <a14:useLocalDpi xmlns:a14="http://schemas.microsoft.com/office/drawing/2010/main" val="0"/>
@@ -9044,7 +10408,7 @@
                     </pic:cNvPicPr>
                   </pic:nvPicPr>
                   <pic:blipFill>
-                    <a:blip r:embed="rId15">
+                    <a:blip r:embed="rId17">
                       <a:extLst>
                         <a:ext uri="{28A0092B-C50C-407E-A947-70E740481C1C}">
                           <a14:useLocalDpi xmlns:a14="http://schemas.microsoft.com/office/drawing/2010/main" val="0"/>

</xml_diff>